<commit_message>
PDF Casos de Uso
</commit_message>
<xml_diff>
--- a/doc/FINAL20204ADS-AS-PA-TF-02_0928.docx
+++ b/doc/FINAL20204ADS-AS-PA-TF-02_0928.docx
@@ -38,7 +38,7 @@
           <w:sdt>
             <w:sdtPr>
               <w:text/>
-              <w:id w:val="1429639051"/>
+              <w:id w:val="324532960"/>
               <w:dataBinding w:prefixMappings="xmlns:ns0='http://purl.org/dc/elements/1.1/' xmlns:ns1='http://schemas.openxmlformats.org/package/2006/metadata/core-properties' " w:xpath="/ns1:coreProperties[1]/ns0:title[1]" w:storeItemID="{6C3C8BC8-F283-45AE-878A-BAB7291924A1}"/>
               <w:alias w:val="Título"/>
             </w:sdtPr>
@@ -68,7 +68,7 @@
           <w:sdt>
             <w:sdtPr>
               <w:text/>
-              <w:id w:val="671040764"/>
+              <w:id w:val="1824543647"/>
               <w:dataBinding w:prefixMappings="xmlns:ns0='http://purl.org/dc/elements/1.1/' xmlns:ns1='http://schemas.openxmlformats.org/package/2006/metadata/core-properties' " w:xpath="/ns1:coreProperties[1]/ns0:subject[1]" w:storeItemID="{6C3C8BC8-F283-45AE-878A-BAB7291924A1}"/>
               <w:alias w:val="Assunto"/>
             </w:sdtPr>
@@ -630,8 +630,8 @@
         </w:rPr>
         <w:t xml:space="preserve">1 </w:t>
       </w:r>
-      <w:bookmarkStart w:id="0" w:name="_Toc314389706"/>
-      <w:bookmarkStart w:id="1" w:name="_Ref318447341"/>
+      <w:bookmarkStart w:id="0" w:name="_Ref318447341"/>
+      <w:bookmarkStart w:id="1" w:name="_Toc314389706"/>
       <w:r>
         <w:rPr/>
         <w:t>Introdução</w:t>
@@ -755,7 +755,7 @@
         <w:rPr/>
         <w:drawing>
           <wp:inline distT="38100" distB="75565" distL="0" distR="0" wp14:anchorId="21AD6A47">
-            <wp:extent cx="5490210" cy="3204210"/>
+            <wp:extent cx="5490845" cy="3204845"/>
             <wp:effectExtent l="0" t="38100" r="0" b="75565"/>
             <wp:docPr id="1" name="Diagram1"/>
             <wp:cNvGraphicFramePr/>
@@ -865,7 +865,7 @@
     <w:sdt>
       <w:sdtPr>
         <w:text/>
-        <w:id w:val="2057982212"/>
+        <w:id w:val="10424682"/>
         <w:dataBinding w:prefixMappings="xmlns:ns0='http://purl.org/dc/elements/1.1/' xmlns:ns1='http://schemas.openxmlformats.org/package/2006/metadata/core-properties' " w:xpath="/ns1:coreProperties[1]/ns0:title[1]" w:storeItemID="{6C3C8BC8-F283-45AE-878A-BAB7291924A1}"/>
         <w:alias w:val="Título"/>
       </w:sdtPr>
@@ -5565,16 +5565,19 @@
               <w:pStyle w:val="Normal"/>
               <w:spacing w:lineRule="auto" w:line="240" w:before="120" w:after="120"/>
               <w:rPr>
-                <w:b/>
-                <w:b/>
-                <w:sz w:val="20"/>
-              </w:rPr>
-            </w:pPr>
-            <w:r>
-              <w:rPr>
-                <w:b/>
-                <w:sz w:val="20"/>
-              </w:rPr>
+                <w:b w:val="false"/>
+                <w:b w:val="false"/>
+                <w:bCs w:val="false"/>
+                <w:sz w:val="20"/>
+              </w:rPr>
+            </w:pPr>
+            <w:r>
+              <w:rPr>
+                <w:b w:val="false"/>
+                <w:bCs w:val="false"/>
+                <w:sz w:val="20"/>
+              </w:rPr>
+              <w:t>Consultar Cliente</w:t>
             </w:r>
           </w:p>
         </w:tc>
@@ -5686,16 +5689,19 @@
               <w:pStyle w:val="Normal"/>
               <w:spacing w:lineRule="auto" w:line="240" w:before="120" w:after="120"/>
               <w:rPr>
-                <w:b/>
-                <w:b/>
-                <w:sz w:val="20"/>
-              </w:rPr>
-            </w:pPr>
-            <w:r>
-              <w:rPr>
-                <w:b/>
-                <w:sz w:val="20"/>
-              </w:rPr>
+                <w:b w:val="false"/>
+                <w:b w:val="false"/>
+                <w:bCs w:val="false"/>
+                <w:sz w:val="20"/>
+              </w:rPr>
+            </w:pPr>
+            <w:r>
+              <w:rPr>
+                <w:b w:val="false"/>
+                <w:bCs w:val="false"/>
+                <w:sz w:val="20"/>
+              </w:rPr>
+              <w:t>Funcionário</w:t>
             </w:r>
           </w:p>
         </w:tc>
@@ -5807,13 +5813,24 @@
               <w:pStyle w:val="Normal"/>
               <w:spacing w:lineRule="auto" w:line="240" w:before="120" w:after="120"/>
               <w:rPr>
-                <w:sz w:val="20"/>
-              </w:rPr>
-            </w:pPr>
-            <w:r>
-              <w:rPr>
-                <w:sz w:val="20"/>
-              </w:rPr>
+                <w:rFonts w:ascii="Arial" w:hAnsi="Arial" w:eastAsia="Times New Roman" w:cs="Times New Roman"/>
+                <w:color w:val="auto"/>
+                <w:kern w:val="0"/>
+                <w:sz w:val="20"/>
+                <w:szCs w:val="20"/>
+                <w:lang w:val="pt-BR" w:eastAsia="pt-BR" w:bidi="ar-SA"/>
+              </w:rPr>
+            </w:pPr>
+            <w:r>
+              <w:rPr>
+                <w:rFonts w:eastAsia="Times New Roman" w:cs="Times New Roman"/>
+                <w:color w:val="auto"/>
+                <w:kern w:val="0"/>
+                <w:sz w:val="20"/>
+                <w:szCs w:val="20"/>
+                <w:lang w:val="pt-BR" w:eastAsia="pt-BR" w:bidi="ar-SA"/>
+              </w:rPr>
+              <w:t>Descreve as etapas de Consulta aos dados de um Cliente</w:t>
             </w:r>
           </w:p>
         </w:tc>
@@ -5873,6 +5890,7 @@
               <w:rPr>
                 <w:sz w:val="20"/>
               </w:rPr>
+              <w:t>Ter efetuado o caso de uso Listar Clientes, para selecionar o cliente desejado</w:t>
             </w:r>
           </w:p>
         </w:tc>
@@ -6018,17 +6036,61 @@
             <w:pPr>
               <w:pStyle w:val="Normal"/>
               <w:spacing w:lineRule="auto" w:line="240" w:before="120" w:after="120"/>
-              <w:rPr>
-                <w:b/>
-                <w:b/>
-                <w:sz w:val="20"/>
-              </w:rPr>
-            </w:pPr>
-            <w:r>
-              <w:rPr>
-                <w:b/>
-                <w:sz w:val="20"/>
-              </w:rPr>
+              <w:jc w:val="center"/>
+              <w:rPr/>
+            </w:pPr>
+            <w:r>
+              <w:rPr>
+                <w:b w:val="false"/>
+                <w:bCs w:val="false"/>
+                <w:sz w:val="20"/>
+              </w:rPr>
+              <w:t xml:space="preserve">1. </w:t>
+            </w:r>
+            <w:r>
+              <w:rPr>
+                <w:b w:val="false"/>
+                <w:bCs w:val="false"/>
+                <w:sz w:val="20"/>
+              </w:rPr>
+              <w:t xml:space="preserve">O ator inicia  </w:t>
+            </w:r>
+            <w:r>
+              <w:rPr>
+                <w:rFonts w:eastAsia="Times New Roman" w:cs="Times New Roman"/>
+                <w:b w:val="false"/>
+                <w:bCs w:val="false"/>
+                <w:color w:val="auto"/>
+                <w:kern w:val="0"/>
+                <w:sz w:val="20"/>
+                <w:szCs w:val="20"/>
+                <w:lang w:val="pt-BR" w:eastAsia="pt-BR" w:bidi="ar-SA"/>
+              </w:rPr>
+              <w:t>pressionando</w:t>
+            </w:r>
+            <w:r>
+              <w:rPr>
+                <w:b w:val="false"/>
+                <w:bCs w:val="false"/>
+                <w:sz w:val="20"/>
+              </w:rPr>
+              <w:t xml:space="preserve"> “Consultar Cliente” </w:t>
+            </w:r>
+            <w:r>
+              <w:rPr>
+                <w:b w:val="false"/>
+                <w:bCs w:val="false"/>
+                <w:sz w:val="20"/>
+              </w:rPr>
+              <w:t>após marcar qual cliente deseja</w:t>
+            </w:r>
+            <w:r>
+              <w:rPr>
+                <w:b w:val="false"/>
+                <w:bCs w:val="false"/>
+                <w:sz w:val="20"/>
+              </w:rPr>
+              <w:t>;</w:t>
             </w:r>
           </w:p>
         </w:tc>
@@ -6105,14 +6167,14 @@
             <w:pPr>
               <w:pStyle w:val="Normal"/>
               <w:spacing w:lineRule="auto" w:line="240" w:before="120" w:after="120"/>
-              <w:rPr>
-                <w:sz w:val="20"/>
-              </w:rPr>
-            </w:pPr>
-            <w:r>
-              <w:rPr>
-                <w:sz w:val="20"/>
-              </w:rPr>
+              <w:jc w:val="center"/>
+              <w:rPr/>
+            </w:pPr>
+            <w:r>
+              <w:rPr>
+                <w:sz w:val="20"/>
+              </w:rPr>
+              <w:t>2. O sistema oferece a interface de consulta de clientes com as informações do cliente selecionado;</w:t>
             </w:r>
           </w:p>
         </w:tc>
@@ -6134,15 +6196,18 @@
             <w:pPr>
               <w:pStyle w:val="Normal"/>
               <w:spacing w:lineRule="auto" w:line="240" w:before="120" w:after="120"/>
-              <w:rPr>
-                <w:b/>
-                <w:b/>
-                <w:sz w:val="20"/>
-              </w:rPr>
-            </w:pPr>
-            <w:r>
-              <w:rPr>
-                <w:b/>
+              <w:jc w:val="center"/>
+              <w:rPr>
+                <w:b w:val="false"/>
+                <w:b w:val="false"/>
+                <w:bCs w:val="false"/>
+                <w:sz w:val="20"/>
+              </w:rPr>
+            </w:pPr>
+            <w:r>
+              <w:rPr>
+                <w:b w:val="false"/>
+                <w:bCs w:val="false"/>
                 <w:sz w:val="20"/>
               </w:rPr>
             </w:r>
@@ -6221,6 +6286,7 @@
             <w:pPr>
               <w:pStyle w:val="Normal"/>
               <w:spacing w:lineRule="auto" w:line="240" w:before="120" w:after="120"/>
+              <w:jc w:val="center"/>
               <w:rPr>
                 <w:sz w:val="20"/>
               </w:rPr>
@@ -6250,15 +6316,18 @@
             <w:pPr>
               <w:pStyle w:val="Normal"/>
               <w:spacing w:lineRule="auto" w:line="240" w:before="120" w:after="120"/>
-              <w:rPr>
-                <w:b/>
-                <w:b/>
-                <w:sz w:val="20"/>
-              </w:rPr>
-            </w:pPr>
-            <w:r>
-              <w:rPr>
-                <w:b/>
+              <w:jc w:val="center"/>
+              <w:rPr>
+                <w:b w:val="false"/>
+                <w:b w:val="false"/>
+                <w:bCs w:val="false"/>
+                <w:sz w:val="20"/>
+              </w:rPr>
+            </w:pPr>
+            <w:r>
+              <w:rPr>
+                <w:b w:val="false"/>
+                <w:bCs w:val="false"/>
                 <w:sz w:val="20"/>
               </w:rPr>
             </w:r>
@@ -6337,6 +6406,7 @@
             <w:pPr>
               <w:pStyle w:val="Normal"/>
               <w:spacing w:lineRule="auto" w:line="240" w:before="120" w:after="120"/>
+              <w:jc w:val="center"/>
               <w:rPr>
                 <w:sz w:val="20"/>
               </w:rPr>
@@ -6694,6 +6764,7 @@
               <w:rPr>
                 <w:sz w:val="20"/>
               </w:rPr>
+              <w:t>1. O cliente prescisa existir no banco.</w:t>
             </w:r>
           </w:p>
         </w:tc>
@@ -6752,29 +6823,29 @@
               <w:rPr>
                 <w:sz w:val="20"/>
               </w:rPr>
+              <w:t xml:space="preserve">2. Os dados do cliente não poderão ser </w:t>
+            </w:r>
+            <w:r>
+              <w:rPr>
+                <w:rFonts w:eastAsia="Times New Roman" w:cs="Times New Roman"/>
+                <w:color w:val="auto"/>
+                <w:kern w:val="0"/>
+                <w:sz w:val="20"/>
+                <w:szCs w:val="20"/>
+                <w:lang w:val="pt-BR" w:eastAsia="pt-BR" w:bidi="ar-SA"/>
+              </w:rPr>
+              <w:t>alterados</w:t>
+            </w:r>
+            <w:r>
+              <w:rPr>
+                <w:sz w:val="20"/>
+              </w:rPr>
+              <w:t xml:space="preserve"> neste caso.</w:t>
             </w:r>
           </w:p>
         </w:tc>
       </w:tr>
     </w:tbl>
-    <w:p>
-      <w:pPr>
-        <w:pStyle w:val="Normal"/>
-        <w:rPr/>
-      </w:pPr>
-      <w:r>
-        <w:rPr/>
-      </w:r>
-    </w:p>
-    <w:p>
-      <w:pPr>
-        <w:pStyle w:val="Normal"/>
-        <w:rPr/>
-      </w:pPr>
-      <w:r>
-        <w:rPr/>
-      </w:r>
-    </w:p>
     <w:p>
       <w:pPr>
         <w:pStyle w:val="Normal"/>
@@ -6868,16 +6939,19 @@
               <w:pStyle w:val="Normal"/>
               <w:spacing w:lineRule="auto" w:line="240" w:before="120" w:after="120"/>
               <w:rPr>
-                <w:b/>
-                <w:b/>
-                <w:sz w:val="20"/>
-              </w:rPr>
-            </w:pPr>
-            <w:r>
-              <w:rPr>
-                <w:b/>
-                <w:sz w:val="20"/>
-              </w:rPr>
+                <w:b w:val="false"/>
+                <w:b w:val="false"/>
+                <w:bCs w:val="false"/>
+                <w:sz w:val="20"/>
+              </w:rPr>
+            </w:pPr>
+            <w:r>
+              <w:rPr>
+                <w:b w:val="false"/>
+                <w:bCs w:val="false"/>
+                <w:sz w:val="20"/>
+              </w:rPr>
+              <w:t>Editar Cliente</w:t>
             </w:r>
           </w:p>
         </w:tc>
@@ -6989,16 +7063,19 @@
               <w:pStyle w:val="Normal"/>
               <w:spacing w:lineRule="auto" w:line="240" w:before="120" w:after="120"/>
               <w:rPr>
-                <w:b/>
-                <w:b/>
-                <w:sz w:val="20"/>
-              </w:rPr>
-            </w:pPr>
-            <w:r>
-              <w:rPr>
-                <w:b/>
-                <w:sz w:val="20"/>
-              </w:rPr>
+                <w:b w:val="false"/>
+                <w:b w:val="false"/>
+                <w:bCs w:val="false"/>
+                <w:sz w:val="20"/>
+              </w:rPr>
+            </w:pPr>
+            <w:r>
+              <w:rPr>
+                <w:b w:val="false"/>
+                <w:bCs w:val="false"/>
+                <w:sz w:val="20"/>
+              </w:rPr>
+              <w:t>Funcionário</w:t>
             </w:r>
           </w:p>
         </w:tc>
@@ -7115,8 +7192,14 @@
             </w:pPr>
             <w:r>
               <w:rPr>
-                <w:sz w:val="20"/>
-              </w:rPr>
+                <w:rFonts w:eastAsia="Times New Roman" w:cs="Times New Roman"/>
+                <w:color w:val="auto"/>
+                <w:kern w:val="0"/>
+                <w:sz w:val="20"/>
+                <w:szCs w:val="20"/>
+                <w:lang w:val="pt-BR" w:eastAsia="pt-BR" w:bidi="ar-SA"/>
+              </w:rPr>
+              <w:t>Descreve as etapas da Edição dos dados de um Cliente</w:t>
             </w:r>
           </w:p>
         </w:tc>
@@ -7176,6 +7259,7 @@
               <w:rPr>
                 <w:sz w:val="20"/>
               </w:rPr>
+              <w:t>Ter efetuado o caso de uso Listar Clientes, para selecionar o cliente desejado</w:t>
             </w:r>
           </w:p>
         </w:tc>
@@ -7321,17 +7405,61 @@
             <w:pPr>
               <w:pStyle w:val="Normal"/>
               <w:spacing w:lineRule="auto" w:line="240" w:before="120" w:after="120"/>
-              <w:rPr>
-                <w:b/>
-                <w:b/>
-                <w:sz w:val="20"/>
-              </w:rPr>
-            </w:pPr>
-            <w:r>
-              <w:rPr>
-                <w:b/>
-                <w:sz w:val="20"/>
-              </w:rPr>
+              <w:jc w:val="center"/>
+              <w:rPr>
+                <w:b w:val="false"/>
+                <w:b w:val="false"/>
+                <w:bCs w:val="false"/>
+                <w:sz w:val="20"/>
+              </w:rPr>
+            </w:pPr>
+            <w:r>
+              <w:rPr>
+                <w:b w:val="false"/>
+                <w:bCs w:val="false"/>
+                <w:sz w:val="20"/>
+              </w:rPr>
+              <w:t xml:space="preserve">1. </w:t>
+            </w:r>
+            <w:r>
+              <w:rPr>
+                <w:b w:val="false"/>
+                <w:bCs w:val="false"/>
+                <w:sz w:val="20"/>
+              </w:rPr>
+              <w:t xml:space="preserve">O ator </w:t>
+            </w:r>
+            <w:r>
+              <w:rPr>
+                <w:b w:val="false"/>
+                <w:bCs w:val="false"/>
+                <w:sz w:val="20"/>
+              </w:rPr>
+              <w:t xml:space="preserve">pressiona  </w:t>
+            </w:r>
+            <w:r>
+              <w:rPr>
+                <w:b w:val="false"/>
+                <w:bCs w:val="false"/>
+                <w:sz w:val="20"/>
+              </w:rPr>
+              <w:t xml:space="preserve">editar cliente, </w:t>
+            </w:r>
+            <w:r>
+              <w:rPr>
+                <w:b w:val="false"/>
+                <w:bCs w:val="false"/>
+                <w:sz w:val="20"/>
+              </w:rPr>
+              <w:t>após marcar qual cliente deseja</w:t>
+            </w:r>
+            <w:r>
+              <w:rPr>
+                <w:b w:val="false"/>
+                <w:bCs w:val="false"/>
+                <w:sz w:val="20"/>
+              </w:rPr>
+              <w:t>;</w:t>
             </w:r>
           </w:p>
         </w:tc>
@@ -7408,14 +7536,46 @@
             <w:pPr>
               <w:pStyle w:val="Normal"/>
               <w:spacing w:lineRule="auto" w:line="240" w:before="120" w:after="120"/>
-              <w:rPr>
-                <w:sz w:val="20"/>
-              </w:rPr>
-            </w:pPr>
-            <w:r>
-              <w:rPr>
-                <w:sz w:val="20"/>
-              </w:rPr>
+              <w:jc w:val="center"/>
+              <w:rPr>
+                <w:sz w:val="20"/>
+              </w:rPr>
+            </w:pPr>
+            <w:r>
+              <w:rPr>
+                <w:sz w:val="20"/>
+              </w:rPr>
+              <w:t xml:space="preserve">2. </w:t>
+            </w:r>
+            <w:r>
+              <w:rPr>
+                <w:sz w:val="20"/>
+              </w:rPr>
+              <w:t xml:space="preserve">O sistema apresenta </w:t>
+            </w:r>
+            <w:r>
+              <w:rPr>
+                <w:sz w:val="20"/>
+              </w:rPr>
+              <w:t xml:space="preserve">o </w:t>
+            </w:r>
+            <w:r>
+              <w:rPr>
+                <w:sz w:val="20"/>
+              </w:rPr>
+              <w:t xml:space="preserve">layout com </w:t>
+            </w:r>
+            <w:r>
+              <w:rPr>
+                <w:sz w:val="20"/>
+              </w:rPr>
+              <w:t>as</w:t>
+            </w:r>
+            <w:r>
+              <w:rPr>
+                <w:sz w:val="20"/>
+              </w:rPr>
+              <w:t xml:space="preserve"> informações a serem alteradas;</w:t>
             </w:r>
           </w:p>
         </w:tc>
@@ -7437,17 +7597,66 @@
             <w:pPr>
               <w:pStyle w:val="Normal"/>
               <w:spacing w:lineRule="auto" w:line="240" w:before="120" w:after="120"/>
-              <w:rPr>
-                <w:b/>
-                <w:b/>
-                <w:sz w:val="20"/>
-              </w:rPr>
-            </w:pPr>
-            <w:r>
-              <w:rPr>
-                <w:b/>
-                <w:sz w:val="20"/>
-              </w:rPr>
+              <w:jc w:val="center"/>
+              <w:rPr/>
+            </w:pPr>
+            <w:r>
+              <w:rPr>
+                <w:b w:val="false"/>
+                <w:bCs w:val="false"/>
+                <w:sz w:val="20"/>
+              </w:rPr>
+              <w:t xml:space="preserve">3. </w:t>
+            </w:r>
+            <w:r>
+              <w:rPr>
+                <w:b w:val="false"/>
+                <w:bCs w:val="false"/>
+                <w:sz w:val="20"/>
+              </w:rPr>
+              <w:t xml:space="preserve">O ator </w:t>
+            </w:r>
+            <w:r>
+              <w:rPr>
+                <w:rFonts w:eastAsia="Times New Roman" w:cs="Times New Roman"/>
+                <w:b w:val="false"/>
+                <w:bCs w:val="false"/>
+                <w:color w:val="auto"/>
+                <w:kern w:val="0"/>
+                <w:sz w:val="20"/>
+                <w:szCs w:val="20"/>
+                <w:lang w:val="pt-BR" w:eastAsia="pt-BR" w:bidi="ar-SA"/>
+              </w:rPr>
+              <w:t>edita</w:t>
+            </w:r>
+            <w:r>
+              <w:rPr>
+                <w:b w:val="false"/>
+                <w:bCs w:val="false"/>
+                <w:sz w:val="20"/>
+              </w:rPr>
+              <w:t xml:space="preserve"> as informações </w:t>
+            </w:r>
+            <w:r>
+              <w:rPr>
+                <w:rFonts w:eastAsia="Times New Roman" w:cs="Times New Roman"/>
+                <w:b w:val="false"/>
+                <w:bCs w:val="false"/>
+                <w:color w:val="auto"/>
+                <w:kern w:val="0"/>
+                <w:sz w:val="20"/>
+                <w:szCs w:val="20"/>
+                <w:lang w:val="pt-BR" w:eastAsia="pt-BR" w:bidi="ar-SA"/>
+              </w:rPr>
+              <w:t>que quer alterar</w:t>
+            </w:r>
+            <w:r>
+              <w:rPr>
+                <w:b w:val="false"/>
+                <w:bCs w:val="false"/>
+                <w:sz w:val="20"/>
+              </w:rPr>
+              <w:t>;</w:t>
             </w:r>
           </w:p>
         </w:tc>
@@ -7495,17 +7704,45 @@
             <w:pPr>
               <w:pStyle w:val="Normal"/>
               <w:spacing w:lineRule="auto" w:line="240" w:before="120" w:after="120"/>
-              <w:rPr>
-                <w:b/>
-                <w:b/>
-                <w:sz w:val="20"/>
-              </w:rPr>
-            </w:pPr>
-            <w:r>
-              <w:rPr>
-                <w:b/>
-                <w:sz w:val="20"/>
-              </w:rPr>
+              <w:jc w:val="center"/>
+              <w:rPr/>
+            </w:pPr>
+            <w:r>
+              <w:rPr>
+                <w:b w:val="false"/>
+                <w:bCs w:val="false"/>
+                <w:sz w:val="20"/>
+              </w:rPr>
+              <w:t xml:space="preserve">4. </w:t>
+            </w:r>
+            <w:r>
+              <w:rPr>
+                <w:b w:val="false"/>
+                <w:bCs w:val="false"/>
+                <w:sz w:val="20"/>
+              </w:rPr>
+              <w:t xml:space="preserve">O ator seleciona </w:t>
+            </w:r>
+            <w:r>
+              <w:rPr>
+                <w:rFonts w:eastAsia="Times New Roman" w:cs="Times New Roman"/>
+                <w:b w:val="false"/>
+                <w:bCs w:val="false"/>
+                <w:color w:val="auto"/>
+                <w:kern w:val="0"/>
+                <w:sz w:val="20"/>
+                <w:szCs w:val="20"/>
+                <w:lang w:val="pt-BR" w:eastAsia="pt-BR" w:bidi="ar-SA"/>
+              </w:rPr>
+              <w:t>o botão “</w:t>
+            </w:r>
+            <w:r>
+              <w:rPr>
+                <w:b w:val="false"/>
+                <w:bCs w:val="false"/>
+                <w:sz w:val="20"/>
+              </w:rPr>
+              <w:t>salvar”;</w:t>
             </w:r>
           </w:p>
         </w:tc>
@@ -7582,14 +7819,34 @@
             <w:pPr>
               <w:pStyle w:val="Normal"/>
               <w:spacing w:lineRule="auto" w:line="240" w:before="120" w:after="120"/>
-              <w:rPr>
-                <w:sz w:val="20"/>
-              </w:rPr>
-            </w:pPr>
-            <w:r>
-              <w:rPr>
-                <w:sz w:val="20"/>
-              </w:rPr>
+              <w:jc w:val="center"/>
+              <w:rPr>
+                <w:sz w:val="20"/>
+              </w:rPr>
+            </w:pPr>
+            <w:r>
+              <w:rPr>
+                <w:sz w:val="20"/>
+              </w:rPr>
+              <w:t xml:space="preserve">5. </w:t>
+            </w:r>
+            <w:r>
+              <w:rPr>
+                <w:sz w:val="20"/>
+              </w:rPr>
+              <w:t xml:space="preserve">O sistema salva as informações do cliente </w:t>
+            </w:r>
+            <w:r>
+              <w:rPr>
+                <w:sz w:val="20"/>
+              </w:rPr>
+              <w:t>no depósito de dados</w:t>
+            </w:r>
+            <w:r>
+              <w:rPr>
+                <w:sz w:val="20"/>
+              </w:rPr>
+              <w:t>;</w:t>
             </w:r>
           </w:p>
         </w:tc>
@@ -7997,6 +8254,7 @@
               <w:rPr>
                 <w:sz w:val="20"/>
               </w:rPr>
+              <w:t>1. O cliente prescisa existir no banco.</w:t>
             </w:r>
           </w:p>
         </w:tc>
@@ -8055,83 +8313,12 @@
               <w:rPr>
                 <w:sz w:val="20"/>
               </w:rPr>
+              <w:t>2. Os campos CNPJ, Inscrição Estadual e Inscrição Municipal devem ser validados conforme algoritmo, enquanto os outros campos sofrem validação basica de tamanho máximo de caracteres e pontuação.</w:t>
             </w:r>
           </w:p>
         </w:tc>
       </w:tr>
     </w:tbl>
-    <w:p>
-      <w:pPr>
-        <w:pStyle w:val="Normal"/>
-        <w:numPr>
-          <w:ilvl w:val="0"/>
-          <w:numId w:val="0"/>
-        </w:numPr>
-        <w:ind w:left="0" w:hanging="0"/>
-        <w:rPr>
-          <w:sz w:val="20"/>
-        </w:rPr>
-      </w:pPr>
-      <w:r>
-        <w:rPr>
-          <w:sz w:val="20"/>
-        </w:rPr>
-      </w:r>
-    </w:p>
-    <w:p>
-      <w:pPr>
-        <w:pStyle w:val="Normal"/>
-        <w:numPr>
-          <w:ilvl w:val="0"/>
-          <w:numId w:val="0"/>
-        </w:numPr>
-        <w:ind w:left="0" w:hanging="0"/>
-        <w:rPr>
-          <w:sz w:val="20"/>
-        </w:rPr>
-      </w:pPr>
-      <w:r>
-        <w:rPr>
-          <w:sz w:val="20"/>
-        </w:rPr>
-      </w:r>
-    </w:p>
-    <w:p>
-      <w:pPr>
-        <w:pStyle w:val="Normal"/>
-        <w:numPr>
-          <w:ilvl w:val="0"/>
-          <w:numId w:val="0"/>
-        </w:numPr>
-        <w:ind w:left="0" w:hanging="0"/>
-        <w:rPr>
-          <w:sz w:val="20"/>
-        </w:rPr>
-      </w:pPr>
-      <w:r>
-        <w:rPr>
-          <w:sz w:val="20"/>
-        </w:rPr>
-      </w:r>
-    </w:p>
-    <w:p>
-      <w:pPr>
-        <w:pStyle w:val="Normal"/>
-        <w:numPr>
-          <w:ilvl w:val="0"/>
-          <w:numId w:val="0"/>
-        </w:numPr>
-        <w:ind w:left="0" w:hanging="0"/>
-        <w:rPr>
-          <w:sz w:val="20"/>
-        </w:rPr>
-      </w:pPr>
-      <w:r>
-        <w:rPr>
-          <w:sz w:val="20"/>
-        </w:rPr>
-      </w:r>
-    </w:p>
     <w:p>
       <w:pPr>
         <w:pStyle w:val="Normal"/>
@@ -8270,16 +8457,19 @@
               <w:pStyle w:val="Normal"/>
               <w:spacing w:lineRule="auto" w:line="240" w:before="120" w:after="120"/>
               <w:rPr>
-                <w:b/>
-                <w:b/>
-                <w:sz w:val="20"/>
-              </w:rPr>
-            </w:pPr>
-            <w:r>
-              <w:rPr>
-                <w:b/>
-                <w:sz w:val="20"/>
-              </w:rPr>
+                <w:b w:val="false"/>
+                <w:b w:val="false"/>
+                <w:bCs w:val="false"/>
+                <w:sz w:val="20"/>
+              </w:rPr>
+            </w:pPr>
+            <w:r>
+              <w:rPr>
+                <w:b w:val="false"/>
+                <w:bCs w:val="false"/>
+                <w:sz w:val="20"/>
+              </w:rPr>
+              <w:t>Remover Cliente</w:t>
             </w:r>
           </w:p>
         </w:tc>
@@ -8391,16 +8581,19 @@
               <w:pStyle w:val="Normal"/>
               <w:spacing w:lineRule="auto" w:line="240" w:before="120" w:after="120"/>
               <w:rPr>
-                <w:b/>
-                <w:b/>
-                <w:sz w:val="20"/>
-              </w:rPr>
-            </w:pPr>
-            <w:r>
-              <w:rPr>
-                <w:b/>
-                <w:sz w:val="20"/>
-              </w:rPr>
+                <w:b w:val="false"/>
+                <w:b w:val="false"/>
+                <w:bCs w:val="false"/>
+                <w:sz w:val="20"/>
+              </w:rPr>
+            </w:pPr>
+            <w:r>
+              <w:rPr>
+                <w:b w:val="false"/>
+                <w:bCs w:val="false"/>
+                <w:sz w:val="20"/>
+              </w:rPr>
+              <w:t>Funcionário</w:t>
             </w:r>
           </w:p>
         </w:tc>
@@ -8517,8 +8710,14 @@
             </w:pPr>
             <w:r>
               <w:rPr>
-                <w:sz w:val="20"/>
-              </w:rPr>
+                <w:rFonts w:eastAsia="Times New Roman" w:cs="Times New Roman"/>
+                <w:color w:val="auto"/>
+                <w:kern w:val="0"/>
+                <w:sz w:val="20"/>
+                <w:szCs w:val="20"/>
+                <w:lang w:val="pt-BR" w:eastAsia="pt-BR" w:bidi="ar-SA"/>
+              </w:rPr>
+              <w:t>Descreve as etapas da Remoção dos dados de um Cliente</w:t>
             </w:r>
           </w:p>
         </w:tc>
@@ -8578,6 +8777,7 @@
               <w:rPr>
                 <w:sz w:val="20"/>
               </w:rPr>
+              <w:t>Ter efetuado o caso de uso Listar Clientes, para selecionar o cliente desejado</w:t>
             </w:r>
           </w:p>
         </w:tc>
@@ -8723,17 +8923,61 @@
             <w:pPr>
               <w:pStyle w:val="Normal"/>
               <w:spacing w:lineRule="auto" w:line="240" w:before="120" w:after="120"/>
-              <w:rPr>
-                <w:b/>
-                <w:b/>
-                <w:sz w:val="20"/>
-              </w:rPr>
-            </w:pPr>
-            <w:r>
-              <w:rPr>
-                <w:b/>
-                <w:sz w:val="20"/>
-              </w:rPr>
+              <w:jc w:val="center"/>
+              <w:rPr/>
+            </w:pPr>
+            <w:r>
+              <w:rPr>
+                <w:b w:val="false"/>
+                <w:bCs w:val="false"/>
+                <w:sz w:val="20"/>
+              </w:rPr>
+              <w:t xml:space="preserve">1. </w:t>
+            </w:r>
+            <w:r>
+              <w:rPr>
+                <w:b w:val="false"/>
+                <w:bCs w:val="false"/>
+                <w:sz w:val="20"/>
+              </w:rPr>
+              <w:t xml:space="preserve">O ator </w:t>
+            </w:r>
+            <w:r>
+              <w:rPr>
+                <w:rFonts w:eastAsia="Times New Roman" w:cs="Times New Roman"/>
+                <w:b w:val="false"/>
+                <w:bCs w:val="false"/>
+                <w:color w:val="auto"/>
+                <w:kern w:val="0"/>
+                <w:sz w:val="20"/>
+                <w:szCs w:val="20"/>
+                <w:lang w:val="pt-BR" w:eastAsia="pt-BR" w:bidi="ar-SA"/>
+              </w:rPr>
+              <w:t>pressiona</w:t>
+            </w:r>
+            <w:r>
+              <w:rPr>
+                <w:b w:val="false"/>
+                <w:bCs w:val="false"/>
+                <w:sz w:val="20"/>
+              </w:rPr>
+              <w:t xml:space="preserve"> remover cliente, </w:t>
+            </w:r>
+            <w:r>
+              <w:rPr>
+                <w:b w:val="false"/>
+                <w:bCs w:val="false"/>
+                <w:sz w:val="20"/>
+              </w:rPr>
+              <w:t>após marcar qual cliente deseja</w:t>
+            </w:r>
+            <w:r>
+              <w:rPr>
+                <w:b w:val="false"/>
+                <w:bCs w:val="false"/>
+                <w:sz w:val="20"/>
+              </w:rPr>
+              <w:t>;</w:t>
             </w:r>
           </w:p>
         </w:tc>
@@ -8781,6 +9025,7 @@
             <w:pPr>
               <w:pStyle w:val="Normal"/>
               <w:spacing w:lineRule="auto" w:line="240" w:before="120" w:after="120"/>
+              <w:jc w:val="center"/>
               <w:rPr>
                 <w:b/>
                 <w:b/>
@@ -8810,14 +9055,37 @@
             <w:pPr>
               <w:pStyle w:val="Normal"/>
               <w:spacing w:lineRule="auto" w:line="240" w:before="120" w:after="120"/>
-              <w:rPr>
-                <w:sz w:val="20"/>
-              </w:rPr>
-            </w:pPr>
-            <w:r>
-              <w:rPr>
-                <w:sz w:val="20"/>
-              </w:rPr>
+              <w:jc w:val="center"/>
+              <w:rPr/>
+            </w:pPr>
+            <w:r>
+              <w:rPr>
+                <w:sz w:val="20"/>
+              </w:rPr>
+              <w:t xml:space="preserve">2. </w:t>
+            </w:r>
+            <w:r>
+              <w:rPr>
+                <w:sz w:val="20"/>
+              </w:rPr>
+              <w:t xml:space="preserve">O sistema questiona se o </w:t>
+            </w:r>
+            <w:r>
+              <w:rPr>
+                <w:rFonts w:eastAsia="Times New Roman" w:cs="Times New Roman"/>
+                <w:color w:val="auto"/>
+                <w:kern w:val="0"/>
+                <w:sz w:val="20"/>
+                <w:szCs w:val="20"/>
+                <w:lang w:val="pt-BR" w:eastAsia="pt-BR" w:bidi="ar-SA"/>
+              </w:rPr>
+              <w:t>Funcionário</w:t>
+            </w:r>
+            <w:r>
+              <w:rPr>
+                <w:sz w:val="20"/>
+              </w:rPr>
+              <w:t xml:space="preserve"> realmente deseja remover o cliente;</w:t>
             </w:r>
           </w:p>
         </w:tc>
@@ -8839,17 +9107,29 @@
             <w:pPr>
               <w:pStyle w:val="Normal"/>
               <w:spacing w:lineRule="auto" w:line="240" w:before="120" w:after="120"/>
-              <w:rPr>
-                <w:b/>
-                <w:b/>
-                <w:sz w:val="20"/>
-              </w:rPr>
-            </w:pPr>
-            <w:r>
-              <w:rPr>
-                <w:b/>
-                <w:sz w:val="20"/>
-              </w:rPr>
+              <w:jc w:val="center"/>
+              <w:rPr>
+                <w:b w:val="false"/>
+                <w:b w:val="false"/>
+                <w:bCs w:val="false"/>
+                <w:sz w:val="20"/>
+              </w:rPr>
+            </w:pPr>
+            <w:r>
+              <w:rPr>
+                <w:b w:val="false"/>
+                <w:bCs w:val="false"/>
+                <w:sz w:val="20"/>
+              </w:rPr>
+              <w:t xml:space="preserve">3. </w:t>
+            </w:r>
+            <w:r>
+              <w:rPr>
+                <w:b w:val="false"/>
+                <w:bCs w:val="false"/>
+                <w:sz w:val="20"/>
+              </w:rPr>
+              <w:t>O ator seleciona a opção “sim”, realmente desejo;</w:t>
             </w:r>
           </w:p>
         </w:tc>
@@ -8926,14 +9206,49 @@
             <w:pPr>
               <w:pStyle w:val="Normal"/>
               <w:spacing w:lineRule="auto" w:line="240" w:before="120" w:after="120"/>
-              <w:rPr>
-                <w:sz w:val="20"/>
-              </w:rPr>
-            </w:pPr>
-            <w:r>
-              <w:rPr>
-                <w:sz w:val="20"/>
-              </w:rPr>
+              <w:jc w:val="center"/>
+              <w:rPr/>
+            </w:pPr>
+            <w:r>
+              <w:rPr>
+                <w:sz w:val="20"/>
+              </w:rPr>
+              <w:t xml:space="preserve">4. </w:t>
+            </w:r>
+            <w:r>
+              <w:rPr>
+                <w:sz w:val="20"/>
+              </w:rPr>
+              <w:t xml:space="preserve">O sistema exclui </w:t>
+            </w:r>
+            <w:r>
+              <w:rPr>
+                <w:rFonts w:eastAsia="Times New Roman" w:cs="Times New Roman"/>
+                <w:color w:val="auto"/>
+                <w:kern w:val="0"/>
+                <w:sz w:val="20"/>
+                <w:szCs w:val="20"/>
+                <w:lang w:val="pt-BR" w:eastAsia="pt-BR" w:bidi="ar-SA"/>
+              </w:rPr>
+              <w:t>as</w:t>
+            </w:r>
+            <w:r>
+              <w:rPr>
+                <w:sz w:val="20"/>
+              </w:rPr>
+              <w:t xml:space="preserve"> informações do cliente </w:t>
+            </w:r>
+            <w:r>
+              <w:rPr>
+                <w:sz w:val="20"/>
+              </w:rPr>
+              <w:t>do depósito de dados</w:t>
+            </w:r>
+            <w:r>
+              <w:rPr>
+                <w:sz w:val="20"/>
+              </w:rPr>
+              <w:t>;</w:t>
             </w:r>
           </w:p>
         </w:tc>
@@ -9399,6 +9714,7 @@
               <w:rPr>
                 <w:sz w:val="20"/>
               </w:rPr>
+              <w:t>1. O cliente prescisa existir no banco.</w:t>
             </w:r>
           </w:p>
         </w:tc>
@@ -9462,60 +9778,6 @@
         </w:tc>
       </w:tr>
     </w:tbl>
-    <w:p>
-      <w:pPr>
-        <w:pStyle w:val="Normal"/>
-        <w:numPr>
-          <w:ilvl w:val="0"/>
-          <w:numId w:val="0"/>
-        </w:numPr>
-        <w:ind w:left="0" w:hanging="0"/>
-        <w:rPr>
-          <w:sz w:val="20"/>
-        </w:rPr>
-      </w:pPr>
-      <w:r>
-        <w:rPr>
-          <w:sz w:val="20"/>
-        </w:rPr>
-      </w:r>
-    </w:p>
-    <w:p>
-      <w:pPr>
-        <w:pStyle w:val="Normal"/>
-        <w:numPr>
-          <w:ilvl w:val="0"/>
-          <w:numId w:val="0"/>
-        </w:numPr>
-        <w:ind w:left="0" w:hanging="0"/>
-        <w:rPr>
-          <w:sz w:val="20"/>
-        </w:rPr>
-      </w:pPr>
-      <w:r>
-        <w:rPr>
-          <w:sz w:val="20"/>
-        </w:rPr>
-      </w:r>
-    </w:p>
-    <w:p>
-      <w:pPr>
-        <w:pStyle w:val="Normal"/>
-        <w:numPr>
-          <w:ilvl w:val="0"/>
-          <w:numId w:val="0"/>
-        </w:numPr>
-        <w:ind w:left="0" w:hanging="0"/>
-        <w:rPr>
-          <w:sz w:val="20"/>
-        </w:rPr>
-      </w:pPr>
-      <w:r>
-        <w:rPr>
-          <w:sz w:val="20"/>
-        </w:rPr>
-      </w:r>
-    </w:p>
     <w:p>
       <w:pPr>
         <w:pStyle w:val="Normal"/>
@@ -9672,16 +9934,19 @@
               <w:pStyle w:val="Normal"/>
               <w:spacing w:lineRule="auto" w:line="240" w:before="120" w:after="120"/>
               <w:rPr>
-                <w:b/>
-                <w:b/>
-                <w:sz w:val="20"/>
-              </w:rPr>
-            </w:pPr>
-            <w:r>
-              <w:rPr>
-                <w:b/>
-                <w:sz w:val="20"/>
-              </w:rPr>
+                <w:b w:val="false"/>
+                <w:b w:val="false"/>
+                <w:bCs w:val="false"/>
+                <w:sz w:val="20"/>
+              </w:rPr>
+            </w:pPr>
+            <w:r>
+              <w:rPr>
+                <w:b w:val="false"/>
+                <w:bCs w:val="false"/>
+                <w:sz w:val="20"/>
+              </w:rPr>
+              <w:t>Listar Cliente</w:t>
             </w:r>
           </w:p>
         </w:tc>
@@ -9793,16 +10058,19 @@
               <w:pStyle w:val="Normal"/>
               <w:spacing w:lineRule="auto" w:line="240" w:before="120" w:after="120"/>
               <w:rPr>
-                <w:b/>
-                <w:b/>
-                <w:sz w:val="20"/>
-              </w:rPr>
-            </w:pPr>
-            <w:r>
-              <w:rPr>
-                <w:b/>
-                <w:sz w:val="20"/>
-              </w:rPr>
+                <w:b w:val="false"/>
+                <w:b w:val="false"/>
+                <w:bCs w:val="false"/>
+                <w:sz w:val="20"/>
+              </w:rPr>
+            </w:pPr>
+            <w:r>
+              <w:rPr>
+                <w:b w:val="false"/>
+                <w:bCs w:val="false"/>
+                <w:sz w:val="20"/>
+              </w:rPr>
+              <w:t>Funcionário</w:t>
             </w:r>
           </w:p>
         </w:tc>
@@ -9919,8 +10187,14 @@
             </w:pPr>
             <w:r>
               <w:rPr>
-                <w:sz w:val="20"/>
-              </w:rPr>
+                <w:rFonts w:eastAsia="Times New Roman" w:cs="Times New Roman"/>
+                <w:color w:val="auto"/>
+                <w:kern w:val="0"/>
+                <w:sz w:val="20"/>
+                <w:szCs w:val="20"/>
+                <w:lang w:val="pt-BR" w:eastAsia="pt-BR" w:bidi="ar-SA"/>
+              </w:rPr>
+              <w:t>Descreve as etapas para Listar os Clientes disponíveis a partir do depósito de dados</w:t>
             </w:r>
           </w:p>
         </w:tc>
@@ -10125,17 +10399,29 @@
             <w:pPr>
               <w:pStyle w:val="Normal"/>
               <w:spacing w:lineRule="auto" w:line="240" w:before="120" w:after="120"/>
-              <w:rPr>
-                <w:b/>
-                <w:b/>
-                <w:sz w:val="20"/>
-              </w:rPr>
-            </w:pPr>
-            <w:r>
-              <w:rPr>
-                <w:b/>
-                <w:sz w:val="20"/>
-              </w:rPr>
+              <w:jc w:val="center"/>
+              <w:rPr>
+                <w:b w:val="false"/>
+                <w:b w:val="false"/>
+                <w:bCs w:val="false"/>
+                <w:sz w:val="20"/>
+              </w:rPr>
+            </w:pPr>
+            <w:r>
+              <w:rPr>
+                <w:b w:val="false"/>
+                <w:bCs w:val="false"/>
+                <w:sz w:val="20"/>
+              </w:rPr>
+              <w:t xml:space="preserve">1. </w:t>
+            </w:r>
+            <w:r>
+              <w:rPr>
+                <w:b w:val="false"/>
+                <w:bCs w:val="false"/>
+                <w:sz w:val="20"/>
+              </w:rPr>
+              <w:t>O ator inicia o caso de uso selecionando “Listar Cliente”;</w:t>
             </w:r>
           </w:p>
         </w:tc>
@@ -10212,14 +10498,22 @@
             <w:pPr>
               <w:pStyle w:val="Normal"/>
               <w:spacing w:lineRule="auto" w:line="240" w:before="120" w:after="120"/>
-              <w:rPr>
-                <w:sz w:val="20"/>
-              </w:rPr>
-            </w:pPr>
-            <w:r>
-              <w:rPr>
-                <w:sz w:val="20"/>
-              </w:rPr>
+              <w:jc w:val="center"/>
+              <w:rPr>
+                <w:sz w:val="20"/>
+              </w:rPr>
+            </w:pPr>
+            <w:r>
+              <w:rPr>
+                <w:sz w:val="20"/>
+              </w:rPr>
+              <w:t xml:space="preserve">2. </w:t>
+            </w:r>
+            <w:r>
+              <w:rPr>
+                <w:sz w:val="20"/>
+              </w:rPr>
+              <w:t>O sistema oferece a interface com a lista de clientes;</w:t>
             </w:r>
           </w:p>
         </w:tc>
@@ -10241,17 +10535,45 @@
             <w:pPr>
               <w:pStyle w:val="Normal"/>
               <w:spacing w:lineRule="auto" w:line="240" w:before="120" w:after="120"/>
-              <w:rPr>
-                <w:b/>
-                <w:b/>
-                <w:sz w:val="20"/>
-              </w:rPr>
-            </w:pPr>
-            <w:r>
-              <w:rPr>
-                <w:b/>
-                <w:sz w:val="20"/>
-              </w:rPr>
+              <w:jc w:val="center"/>
+              <w:rPr>
+                <w:b w:val="false"/>
+                <w:b w:val="false"/>
+                <w:bCs w:val="false"/>
+                <w:sz w:val="20"/>
+              </w:rPr>
+            </w:pPr>
+            <w:r>
+              <w:rPr>
+                <w:b w:val="false"/>
+                <w:bCs w:val="false"/>
+                <w:sz w:val="20"/>
+              </w:rPr>
+              <w:t xml:space="preserve">3. </w:t>
+            </w:r>
+            <w:r>
+              <w:rPr>
+                <w:b w:val="false"/>
+                <w:bCs w:val="false"/>
+                <w:sz w:val="20"/>
+              </w:rPr>
+              <w:t xml:space="preserve">O ator seleciona o filtro de </w:t>
+            </w:r>
+            <w:r>
+              <w:rPr>
+                <w:b w:val="false"/>
+                <w:bCs w:val="false"/>
+                <w:sz w:val="20"/>
+              </w:rPr>
+              <w:t>CNPJ ou Razão Social</w:t>
+            </w:r>
+            <w:r>
+              <w:rPr>
+                <w:b w:val="false"/>
+                <w:bCs w:val="false"/>
+                <w:sz w:val="20"/>
+              </w:rPr>
+              <w:t>;</w:t>
             </w:r>
           </w:p>
         </w:tc>
@@ -10328,14 +10650,22 @@
             <w:pPr>
               <w:pStyle w:val="Normal"/>
               <w:spacing w:lineRule="auto" w:line="240" w:before="120" w:after="120"/>
-              <w:rPr>
-                <w:sz w:val="20"/>
-              </w:rPr>
-            </w:pPr>
-            <w:r>
-              <w:rPr>
-                <w:sz w:val="20"/>
-              </w:rPr>
+              <w:jc w:val="center"/>
+              <w:rPr>
+                <w:sz w:val="20"/>
+              </w:rPr>
+            </w:pPr>
+            <w:r>
+              <w:rPr>
+                <w:sz w:val="20"/>
+              </w:rPr>
+              <w:t xml:space="preserve">4. </w:t>
+            </w:r>
+            <w:r>
+              <w:rPr>
+                <w:sz w:val="20"/>
+              </w:rPr>
+              <w:t>O sistema exibe a lista de clientes conforme o filtro selecionado pelo ator;</w:t>
             </w:r>
           </w:p>
         </w:tc>
@@ -10864,24 +11194,6 @@
         </w:tc>
       </w:tr>
     </w:tbl>
-    <w:p>
-      <w:pPr>
-        <w:pStyle w:val="Normal"/>
-        <w:numPr>
-          <w:ilvl w:val="0"/>
-          <w:numId w:val="0"/>
-        </w:numPr>
-        <w:ind w:left="0" w:hanging="0"/>
-        <w:rPr>
-          <w:sz w:val="20"/>
-        </w:rPr>
-      </w:pPr>
-      <w:r>
-        <w:rPr>
-          <w:sz w:val="20"/>
-        </w:rPr>
-      </w:r>
-    </w:p>
     <w:p>
       <w:pPr>
         <w:pStyle w:val="Normal"/>
@@ -11056,16 +11368,19 @@
               <w:pStyle w:val="Normal"/>
               <w:spacing w:lineRule="auto" w:line="240" w:before="120" w:after="120"/>
               <w:rPr>
-                <w:b/>
-                <w:b/>
-                <w:sz w:val="20"/>
-              </w:rPr>
-            </w:pPr>
-            <w:r>
-              <w:rPr>
-                <w:b/>
-                <w:sz w:val="20"/>
-              </w:rPr>
+                <w:b w:val="false"/>
+                <w:b w:val="false"/>
+                <w:bCs w:val="false"/>
+                <w:sz w:val="20"/>
+              </w:rPr>
+            </w:pPr>
+            <w:r>
+              <w:rPr>
+                <w:b w:val="false"/>
+                <w:bCs w:val="false"/>
+                <w:sz w:val="20"/>
+              </w:rPr>
+              <w:t>Inserir Cliente</w:t>
             </w:r>
           </w:p>
         </w:tc>
@@ -11177,16 +11492,19 @@
               <w:pStyle w:val="Normal"/>
               <w:spacing w:lineRule="auto" w:line="240" w:before="120" w:after="120"/>
               <w:rPr>
-                <w:b/>
-                <w:b/>
-                <w:sz w:val="20"/>
-              </w:rPr>
-            </w:pPr>
-            <w:r>
-              <w:rPr>
-                <w:b/>
-                <w:sz w:val="20"/>
-              </w:rPr>
+                <w:b w:val="false"/>
+                <w:b w:val="false"/>
+                <w:bCs w:val="false"/>
+                <w:sz w:val="20"/>
+              </w:rPr>
+            </w:pPr>
+            <w:r>
+              <w:rPr>
+                <w:b w:val="false"/>
+                <w:bCs w:val="false"/>
+                <w:sz w:val="20"/>
+              </w:rPr>
+              <w:t>Funcionário</w:t>
             </w:r>
           </w:p>
         </w:tc>
@@ -11303,8 +11621,14 @@
             </w:pPr>
             <w:r>
               <w:rPr>
-                <w:sz w:val="20"/>
-              </w:rPr>
+                <w:rFonts w:eastAsia="Times New Roman" w:cs="Times New Roman"/>
+                <w:color w:val="auto"/>
+                <w:kern w:val="0"/>
+                <w:sz w:val="20"/>
+                <w:szCs w:val="20"/>
+                <w:lang w:val="pt-BR" w:eastAsia="pt-BR" w:bidi="ar-SA"/>
+              </w:rPr>
+              <w:t>Descreve as etapas para Inserção de um Cliente no depósito de dados</w:t>
             </w:r>
           </w:p>
         </w:tc>
@@ -11509,17 +11833,29 @@
             <w:pPr>
               <w:pStyle w:val="Normal"/>
               <w:spacing w:lineRule="auto" w:line="240" w:before="120" w:after="120"/>
-              <w:rPr>
-                <w:b/>
-                <w:b/>
-                <w:sz w:val="20"/>
-              </w:rPr>
-            </w:pPr>
-            <w:r>
-              <w:rPr>
-                <w:b/>
-                <w:sz w:val="20"/>
-              </w:rPr>
+              <w:jc w:val="center"/>
+              <w:rPr>
+                <w:b w:val="false"/>
+                <w:b w:val="false"/>
+                <w:bCs w:val="false"/>
+                <w:sz w:val="20"/>
+              </w:rPr>
+            </w:pPr>
+            <w:r>
+              <w:rPr>
+                <w:b w:val="false"/>
+                <w:bCs w:val="false"/>
+                <w:sz w:val="20"/>
+              </w:rPr>
+              <w:t xml:space="preserve">1. </w:t>
+            </w:r>
+            <w:r>
+              <w:rPr>
+                <w:b w:val="false"/>
+                <w:bCs w:val="false"/>
+                <w:sz w:val="20"/>
+              </w:rPr>
+              <w:t>O ator inicia o caso de uso selecionando “Inserir Cliente”;</w:t>
             </w:r>
           </w:p>
         </w:tc>
@@ -11596,14 +11932,22 @@
             <w:pPr>
               <w:pStyle w:val="Normal"/>
               <w:spacing w:lineRule="auto" w:line="240" w:before="120" w:after="120"/>
-              <w:rPr>
-                <w:sz w:val="20"/>
-              </w:rPr>
-            </w:pPr>
-            <w:r>
-              <w:rPr>
-                <w:sz w:val="20"/>
-              </w:rPr>
+              <w:jc w:val="center"/>
+              <w:rPr>
+                <w:sz w:val="20"/>
+              </w:rPr>
+            </w:pPr>
+            <w:r>
+              <w:rPr>
+                <w:sz w:val="20"/>
+              </w:rPr>
+              <w:t xml:space="preserve">2. </w:t>
+            </w:r>
+            <w:r>
+              <w:rPr>
+                <w:sz w:val="20"/>
+              </w:rPr>
+              <w:t>O sistema oferece a interface para inserção de clientes;</w:t>
             </w:r>
           </w:p>
         </w:tc>
@@ -11625,17 +11969,29 @@
             <w:pPr>
               <w:pStyle w:val="Normal"/>
               <w:spacing w:lineRule="auto" w:line="240" w:before="120" w:after="120"/>
-              <w:rPr>
-                <w:b/>
-                <w:b/>
-                <w:sz w:val="20"/>
-              </w:rPr>
-            </w:pPr>
-            <w:r>
-              <w:rPr>
-                <w:b/>
-                <w:sz w:val="20"/>
-              </w:rPr>
+              <w:jc w:val="center"/>
+              <w:rPr>
+                <w:b w:val="false"/>
+                <w:b w:val="false"/>
+                <w:bCs w:val="false"/>
+                <w:sz w:val="20"/>
+              </w:rPr>
+            </w:pPr>
+            <w:r>
+              <w:rPr>
+                <w:b w:val="false"/>
+                <w:bCs w:val="false"/>
+                <w:sz w:val="20"/>
+              </w:rPr>
+              <w:t xml:space="preserve">3. </w:t>
+            </w:r>
+            <w:r>
+              <w:rPr>
+                <w:b w:val="false"/>
+                <w:bCs w:val="false"/>
+                <w:sz w:val="20"/>
+              </w:rPr>
+              <w:t>O ator realiza a inserção de informações necessárias para o “cadastro do cliente”;</w:t>
             </w:r>
           </w:p>
         </w:tc>
@@ -11683,6 +12039,7 @@
             <w:pPr>
               <w:pStyle w:val="Normal"/>
               <w:spacing w:lineRule="auto" w:line="240" w:before="120" w:after="120"/>
+              <w:jc w:val="center"/>
               <w:rPr>
                 <w:b/>
                 <w:b/>
@@ -11691,9 +12048,64 @@
             </w:pPr>
             <w:r>
               <w:rPr>
-                <w:b/>
-                <w:sz w:val="20"/>
-              </w:rPr>
+                <w:rFonts w:eastAsia="Times New Roman" w:cs="Times New Roman"/>
+                <w:b w:val="false"/>
+                <w:bCs w:val="false"/>
+                <w:color w:val="auto"/>
+                <w:kern w:val="0"/>
+                <w:sz w:val="20"/>
+                <w:szCs w:val="20"/>
+                <w:lang w:val="pt-BR" w:eastAsia="pt-BR" w:bidi="ar-SA"/>
+              </w:rPr>
+              <w:t>4</w:t>
+            </w:r>
+            <w:r>
+              <w:rPr>
+                <w:b w:val="false"/>
+                <w:bCs w:val="false"/>
+                <w:sz w:val="20"/>
+              </w:rPr>
+              <w:t xml:space="preserve">. </w:t>
+            </w:r>
+            <w:r>
+              <w:rPr>
+                <w:b w:val="false"/>
+                <w:bCs w:val="false"/>
+                <w:sz w:val="20"/>
+              </w:rPr>
+              <w:t xml:space="preserve">O ator confirma o cadastro do cliente </w:t>
+            </w:r>
+            <w:r>
+              <w:rPr>
+                <w:b w:val="false"/>
+                <w:bCs w:val="false"/>
+                <w:sz w:val="20"/>
+              </w:rPr>
+              <w:t>e</w:t>
+            </w:r>
+            <w:r>
+              <w:rPr>
+                <w:b w:val="false"/>
+                <w:bCs w:val="false"/>
+                <w:sz w:val="20"/>
+              </w:rPr>
+              <w:t xml:space="preserve"> </w:t>
+            </w:r>
+            <w:r>
+              <w:rPr>
+                <w:b w:val="false"/>
+                <w:bCs w:val="false"/>
+                <w:sz w:val="20"/>
+              </w:rPr>
+              <w:t>pressiona o botão “Salvar”</w:t>
+            </w:r>
+            <w:r>
+              <w:rPr>
+                <w:b w:val="false"/>
+                <w:bCs w:val="false"/>
+                <w:sz w:val="20"/>
+              </w:rPr>
+              <w:t>;</w:t>
             </w:r>
           </w:p>
         </w:tc>
@@ -11712,6 +12124,7 @@
             <w:pPr>
               <w:pStyle w:val="Normal"/>
               <w:spacing w:lineRule="auto" w:line="240" w:before="120" w:after="120"/>
+              <w:jc w:val="center"/>
               <w:rPr>
                 <w:sz w:val="20"/>
               </w:rPr>
@@ -11741,15 +12154,18 @@
             <w:pPr>
               <w:pStyle w:val="Normal"/>
               <w:spacing w:lineRule="auto" w:line="240" w:before="120" w:after="120"/>
-              <w:rPr>
-                <w:b/>
-                <w:b/>
-                <w:sz w:val="20"/>
-              </w:rPr>
-            </w:pPr>
-            <w:r>
-              <w:rPr>
-                <w:b/>
+              <w:jc w:val="center"/>
+              <w:rPr>
+                <w:b w:val="false"/>
+                <w:b w:val="false"/>
+                <w:bCs w:val="false"/>
+                <w:sz w:val="20"/>
+              </w:rPr>
+            </w:pPr>
+            <w:r>
+              <w:rPr>
+                <w:b w:val="false"/>
+                <w:bCs w:val="false"/>
                 <w:sz w:val="20"/>
               </w:rPr>
             </w:r>
@@ -11770,14 +12186,31 @@
             <w:pPr>
               <w:pStyle w:val="Normal"/>
               <w:spacing w:lineRule="auto" w:line="240" w:before="120" w:after="120"/>
-              <w:rPr>
-                <w:sz w:val="20"/>
-              </w:rPr>
-            </w:pPr>
-            <w:r>
-              <w:rPr>
-                <w:sz w:val="20"/>
-              </w:rPr>
+              <w:jc w:val="center"/>
+              <w:rPr/>
+            </w:pPr>
+            <w:r>
+              <w:rPr>
+                <w:rFonts w:eastAsia="Times New Roman" w:cs="Times New Roman"/>
+                <w:color w:val="auto"/>
+                <w:kern w:val="0"/>
+                <w:sz w:val="20"/>
+                <w:szCs w:val="20"/>
+                <w:lang w:val="pt-BR" w:eastAsia="pt-BR" w:bidi="ar-SA"/>
+              </w:rPr>
+              <w:t>5</w:t>
+            </w:r>
+            <w:r>
+              <w:rPr>
+                <w:sz w:val="20"/>
+              </w:rPr>
+              <w:t xml:space="preserve">. </w:t>
+            </w:r>
+            <w:r>
+              <w:rPr>
+                <w:sz w:val="20"/>
+              </w:rPr>
+              <w:t>O sistema valida se as informações inseridas estão de acordo com os critérios necessários;</w:t>
             </w:r>
           </w:p>
         </w:tc>
@@ -11828,14 +12261,16 @@
             <w:pPr>
               <w:pStyle w:val="Normal"/>
               <w:spacing w:lineRule="auto" w:line="240" w:before="120" w:after="120"/>
-              <w:rPr>
-                <w:sz w:val="20"/>
-              </w:rPr>
-            </w:pPr>
-            <w:r>
-              <w:rPr>
-                <w:sz w:val="20"/>
-              </w:rPr>
+              <w:jc w:val="center"/>
+              <w:rPr>
+                <w:sz w:val="20"/>
+              </w:rPr>
+            </w:pPr>
+            <w:r>
+              <w:rPr>
+                <w:sz w:val="20"/>
+              </w:rPr>
+              <w:t>6. O sistema insere as informações do novo cliente no depósito de dados.</w:t>
             </w:r>
           </w:p>
         </w:tc>
@@ -11886,14 +12321,33 @@
             <w:pPr>
               <w:pStyle w:val="Normal"/>
               <w:spacing w:lineRule="auto" w:line="240" w:before="120" w:after="120"/>
-              <w:rPr>
-                <w:sz w:val="20"/>
-              </w:rPr>
-            </w:pPr>
-            <w:r>
-              <w:rPr>
-                <w:sz w:val="20"/>
-              </w:rPr>
+              <w:jc w:val="center"/>
+              <w:rPr>
+                <w:sz w:val="20"/>
+              </w:rPr>
+            </w:pPr>
+            <w:r>
+              <w:rPr>
+                <w:rFonts w:eastAsia="Times New Roman" w:cs="Times New Roman"/>
+                <w:color w:val="auto"/>
+                <w:kern w:val="0"/>
+                <w:sz w:val="20"/>
+                <w:szCs w:val="20"/>
+                <w:lang w:val="pt-BR" w:eastAsia="pt-BR" w:bidi="ar-SA"/>
+              </w:rPr>
+              <w:t>7</w:t>
+            </w:r>
+            <w:r>
+              <w:rPr>
+                <w:sz w:val="20"/>
+              </w:rPr>
+              <w:t xml:space="preserve">. </w:t>
+            </w:r>
+            <w:r>
+              <w:rPr>
+                <w:sz w:val="20"/>
+              </w:rPr>
+              <w:t>O sistema informa que o cadastro foi realizado com sucesso;</w:t>
             </w:r>
           </w:p>
         </w:tc>
@@ -12100,6 +12554,7 @@
                 <w:b/>
                 <w:sz w:val="20"/>
               </w:rPr>
+              <w:t>Restrições/Validações</w:t>
             </w:r>
           </w:p>
         </w:tc>
@@ -12126,6 +12581,7 @@
               <w:rPr>
                 <w:sz w:val="20"/>
               </w:rPr>
+              <w:t>1. Os campos obrigatórios devem ser informados.</w:t>
             </w:r>
           </w:p>
         </w:tc>
@@ -12154,11 +12610,7 @@
               </w:rPr>
             </w:pPr>
             <w:r>
-              <w:rPr>
-                <w:b/>
-                <w:sz w:val="20"/>
-              </w:rPr>
-              <w:t>Restrições/Validações</w:t>
+              <w:rPr/>
             </w:r>
           </w:p>
         </w:tc>
@@ -12185,6 +12637,7 @@
               <w:rPr>
                 <w:sz w:val="20"/>
               </w:rPr>
+              <w:t>2. Os dados inseridos devem ser válidos e no formato correto.</w:t>
             </w:r>
           </w:p>
         </w:tc>
@@ -12243,6 +12696,7 @@
               <w:rPr>
                 <w:sz w:val="20"/>
               </w:rPr>
+              <w:t>3. Os campos CNPJ, Inscrição Estadual e Inscrição Municipal devem ser validados conforme algoritmo, enquanto os outros campos sofrem validação basica de tamanho máximo de caracteres e pontuação.</w:t>
             </w:r>
           </w:p>
         </w:tc>
@@ -17105,7 +17559,7 @@
           <w:sz w:val="20"/>
         </w:rPr>
         <w:drawing>
-          <wp:anchor behindDoc="0" distT="0" distB="0" distL="0" distR="0" simplePos="0" locked="0" layoutInCell="1" allowOverlap="1" relativeHeight="8">
+          <wp:anchor behindDoc="0" distT="0" distB="0" distL="0" distR="0" simplePos="0" locked="0" layoutInCell="1" allowOverlap="1" relativeHeight="5">
             <wp:simplePos x="0" y="0"/>
             <wp:positionH relativeFrom="column">
               <wp:align>center</wp:align>
@@ -17231,7 +17685,10 @@
         </w:rPr>
       </w:pPr>
       <w:r>
-        <w:rPr/>
+        <w:rPr>
+          <w:sz w:val="20"/>
+          <w:szCs w:val="20"/>
+        </w:rPr>
       </w:r>
     </w:p>
     <w:p>
@@ -17451,7 +17908,10 @@
         </w:rPr>
       </w:pPr>
       <w:r>
-        <w:rPr/>
+        <w:rPr>
+          <w:sz w:val="20"/>
+          <w:szCs w:val="20"/>
+        </w:rPr>
       </w:r>
     </w:p>
     <w:p>
@@ -17811,7 +18271,10 @@
         </w:rPr>
       </w:pPr>
       <w:r>
-        <w:rPr/>
+        <w:rPr>
+          <w:sz w:val="20"/>
+          <w:szCs w:val="20"/>
+        </w:rPr>
       </w:r>
     </w:p>
     <w:p>
@@ -18535,7 +18998,10 @@
         </w:rPr>
       </w:pPr>
       <w:r>
-        <w:rPr/>
+        <w:rPr>
+          <w:sz w:val="20"/>
+          <w:szCs w:val="20"/>
+        </w:rPr>
       </w:r>
     </w:p>
     <w:p>
@@ -18923,7 +19389,10 @@
         </w:rPr>
       </w:pPr>
       <w:r>
-        <w:rPr/>
+        <w:rPr>
+          <w:sz w:val="20"/>
+          <w:szCs w:val="20"/>
+        </w:rPr>
       </w:r>
     </w:p>
     <w:p>
@@ -19528,7 +19997,10 @@
         </w:rPr>
       </w:pPr>
       <w:r>
-        <w:rPr/>
+        <w:rPr>
+          <w:sz w:val="20"/>
+          <w:szCs w:val="20"/>
+        </w:rPr>
       </w:r>
     </w:p>
     <w:p>
@@ -19713,7 +20185,10 @@
         </w:rPr>
       </w:pPr>
       <w:r>
-        <w:rPr/>
+        <w:rPr>
+          <w:sz w:val="20"/>
+          <w:szCs w:val="20"/>
+        </w:rPr>
       </w:r>
     </w:p>
     <w:p>
@@ -20423,7 +20898,10 @@
         </w:rPr>
       </w:pPr>
       <w:r>
-        <w:rPr/>
+        <w:rPr>
+          <w:sz w:val="20"/>
+          <w:szCs w:val="20"/>
+        </w:rPr>
       </w:r>
     </w:p>
     <w:p>
@@ -20584,7 +21062,9 @@
         </w:rPr>
       </w:pPr>
       <w:r>
-        <w:rPr/>
+        <w:rPr>
+          <w:sz w:val="20"/>
+        </w:rPr>
       </w:r>
     </w:p>
     <w:p>
@@ -20601,7 +21081,7 @@
           <w:sz w:val="20"/>
         </w:rPr>
         <w:drawing>
-          <wp:anchor behindDoc="0" distT="0" distB="0" distL="0" distR="0" simplePos="0" locked="0" layoutInCell="1" allowOverlap="1" relativeHeight="9">
+          <wp:anchor behindDoc="0" distT="0" distB="0" distL="0" distR="0" simplePos="0" locked="0" layoutInCell="1" allowOverlap="1" relativeHeight="6">
             <wp:simplePos x="0" y="0"/>
             <wp:positionH relativeFrom="column">
               <wp:align>center</wp:align>
@@ -20660,7 +21140,9 @@
         </w:rPr>
       </w:pPr>
       <w:r>
-        <w:rPr/>
+        <w:rPr>
+          <w:sz w:val="20"/>
+        </w:rPr>
       </w:r>
       <w:r>
         <w:br w:type="page"/>
@@ -20699,9 +21181,12 @@
         </w:rPr>
       </w:pPr>
       <w:r>
-        <w:rPr/>
+        <w:rPr>
+          <w:color w:val="FF0000"/>
+          <w:sz w:val="20"/>
+        </w:rPr>
         <w:drawing>
-          <wp:anchor behindDoc="0" distT="0" distB="0" distL="0" distR="0" simplePos="0" locked="0" layoutInCell="1" allowOverlap="1" relativeHeight="10">
+          <wp:anchor behindDoc="0" distT="0" distB="0" distL="0" distR="0" simplePos="0" locked="0" layoutInCell="1" allowOverlap="1" relativeHeight="7">
             <wp:simplePos x="0" y="0"/>
             <wp:positionH relativeFrom="column">
               <wp:align>center</wp:align>
@@ -22097,7 +22582,7 @@
       <w:rPr>
         <w:sz w:val="16"/>
       </w:rPr>
-      <w:t>33</w:t>
+      <w:t>42</w:t>
     </w:r>
     <w:r>
       <w:rPr>
@@ -22228,7 +22713,7 @@
       <w:rPr>
         <w:sz w:val="16"/>
       </w:rPr>
-      <w:t>3</w:t>
+      <w:t>9</w:t>
     </w:r>
     <w:r>
       <w:rPr>
@@ -22317,7 +22802,7 @@
       <w:rPr>
         <w:sz w:val="16"/>
       </w:rPr>
-      <w:t>11</w:t>
+      <w:t>14</w:t>
     </w:r>
     <w:r>
       <w:rPr>
@@ -22405,7 +22890,7 @@
       <w:rPr>
         <w:color w:val="FFFFFF"/>
       </w:rPr>
-      <w:t>17</w:t>
+      <w:t>20</w:t>
     </w:r>
     <w:r>
       <w:rPr>
@@ -22450,7 +22935,7 @@
       <w:rPr>
         <w:sz w:val="16"/>
       </w:rPr>
-      <w:t>23</w:t>
+      <w:t>30</w:t>
     </w:r>
     <w:r>
       <w:rPr>

</xml_diff>

<commit_message>
Adicionado DFD no trabalho final
</commit_message>
<xml_diff>
--- a/doc/FINAL20204ADS-AS-PA-TF-02_0928.docx
+++ b/doc/FINAL20204ADS-AS-PA-TF-02_0928.docx
@@ -38,7 +38,7 @@
           <w:sdt>
             <w:sdtPr>
               <w:text/>
-              <w:id w:val="324532960"/>
+              <w:id w:val="1988582033"/>
               <w:dataBinding w:prefixMappings="xmlns:ns0='http://purl.org/dc/elements/1.1/' xmlns:ns1='http://schemas.openxmlformats.org/package/2006/metadata/core-properties' " w:xpath="/ns1:coreProperties[1]/ns0:title[1]" w:storeItemID="{6C3C8BC8-F283-45AE-878A-BAB7291924A1}"/>
               <w:alias w:val="Título"/>
             </w:sdtPr>
@@ -68,7 +68,7 @@
           <w:sdt>
             <w:sdtPr>
               <w:text/>
-              <w:id w:val="1824543647"/>
+              <w:id w:val="1959935451"/>
               <w:dataBinding w:prefixMappings="xmlns:ns0='http://purl.org/dc/elements/1.1/' xmlns:ns1='http://schemas.openxmlformats.org/package/2006/metadata/core-properties' " w:xpath="/ns1:coreProperties[1]/ns0:subject[1]" w:storeItemID="{6C3C8BC8-F283-45AE-878A-BAB7291924A1}"/>
               <w:alias w:val="Assunto"/>
             </w:sdtPr>
@@ -630,8 +630,8 @@
         </w:rPr>
         <w:t xml:space="preserve">1 </w:t>
       </w:r>
-      <w:bookmarkStart w:id="0" w:name="_Ref318447341"/>
-      <w:bookmarkStart w:id="1" w:name="_Toc314389706"/>
+      <w:bookmarkStart w:id="0" w:name="_Toc314389706"/>
+      <w:bookmarkStart w:id="1" w:name="_Ref318447341"/>
       <w:r>
         <w:rPr/>
         <w:t>Introdução</w:t>
@@ -755,7 +755,7 @@
         <w:rPr/>
         <w:drawing>
           <wp:inline distT="38100" distB="75565" distL="0" distR="0" wp14:anchorId="21AD6A47">
-            <wp:extent cx="5490845" cy="3204845"/>
+            <wp:extent cx="5491480" cy="3205480"/>
             <wp:effectExtent l="0" t="38100" r="0" b="75565"/>
             <wp:docPr id="1" name="Diagram1"/>
             <wp:cNvGraphicFramePr/>
@@ -865,7 +865,7 @@
     <w:sdt>
       <w:sdtPr>
         <w:text/>
-        <w:id w:val="10424682"/>
+        <w:id w:val="1671529317"/>
         <w:dataBinding w:prefixMappings="xmlns:ns0='http://purl.org/dc/elements/1.1/' xmlns:ns1='http://schemas.openxmlformats.org/package/2006/metadata/core-properties' " w:xpath="/ns1:coreProperties[1]/ns0:title[1]" w:storeItemID="{6C3C8BC8-F283-45AE-878A-BAB7291924A1}"/>
         <w:alias w:val="Título"/>
       </w:sdtPr>
@@ -6045,15 +6045,7 @@
                 <w:bCs w:val="false"/>
                 <w:sz w:val="20"/>
               </w:rPr>
-              <w:t xml:space="preserve">1. </w:t>
-            </w:r>
-            <w:r>
-              <w:rPr>
-                <w:b w:val="false"/>
-                <w:bCs w:val="false"/>
-                <w:sz w:val="20"/>
-              </w:rPr>
-              <w:t xml:space="preserve">O ator inicia  </w:t>
+              <w:t xml:space="preserve">1. O ator inicia  </w:t>
             </w:r>
             <w:r>
               <w:rPr>
@@ -6074,23 +6066,7 @@
                 <w:bCs w:val="false"/>
                 <w:sz w:val="20"/>
               </w:rPr>
-              <w:t xml:space="preserve"> “Consultar Cliente” </w:t>
-            </w:r>
-            <w:r>
-              <w:rPr>
-                <w:b w:val="false"/>
-                <w:bCs w:val="false"/>
-                <w:sz w:val="20"/>
-              </w:rPr>
-              <w:t>após marcar qual cliente deseja</w:t>
-            </w:r>
-            <w:r>
-              <w:rPr>
-                <w:b w:val="false"/>
-                <w:bCs w:val="false"/>
-                <w:sz w:val="20"/>
-              </w:rPr>
-              <w:t>;</w:t>
+              <w:t xml:space="preserve"> “Consultar Cliente” após marcar qual cliente deseja;</w:t>
             </w:r>
           </w:p>
         </w:tc>
@@ -7419,47 +7395,7 @@
                 <w:bCs w:val="false"/>
                 <w:sz w:val="20"/>
               </w:rPr>
-              <w:t xml:space="preserve">1. </w:t>
-            </w:r>
-            <w:r>
-              <w:rPr>
-                <w:b w:val="false"/>
-                <w:bCs w:val="false"/>
-                <w:sz w:val="20"/>
-              </w:rPr>
-              <w:t xml:space="preserve">O ator </w:t>
-            </w:r>
-            <w:r>
-              <w:rPr>
-                <w:b w:val="false"/>
-                <w:bCs w:val="false"/>
-                <w:sz w:val="20"/>
-              </w:rPr>
-              <w:t xml:space="preserve">pressiona  </w:t>
-            </w:r>
-            <w:r>
-              <w:rPr>
-                <w:b w:val="false"/>
-                <w:bCs w:val="false"/>
-                <w:sz w:val="20"/>
-              </w:rPr>
-              <w:t xml:space="preserve">editar cliente, </w:t>
-            </w:r>
-            <w:r>
-              <w:rPr>
-                <w:b w:val="false"/>
-                <w:bCs w:val="false"/>
-                <w:sz w:val="20"/>
-              </w:rPr>
-              <w:t>após marcar qual cliente deseja</w:t>
-            </w:r>
-            <w:r>
-              <w:rPr>
-                <w:b w:val="false"/>
-                <w:bCs w:val="false"/>
-                <w:sz w:val="20"/>
-              </w:rPr>
-              <w:t>;</w:t>
+              <w:t>1. O ator pressiona  editar cliente, após marcar qual cliente deseja;</w:t>
             </w:r>
           </w:p>
         </w:tc>
@@ -7545,37 +7481,7 @@
               <w:rPr>
                 <w:sz w:val="20"/>
               </w:rPr>
-              <w:t xml:space="preserve">2. </w:t>
-            </w:r>
-            <w:r>
-              <w:rPr>
-                <w:sz w:val="20"/>
-              </w:rPr>
-              <w:t xml:space="preserve">O sistema apresenta </w:t>
-            </w:r>
-            <w:r>
-              <w:rPr>
-                <w:sz w:val="20"/>
-              </w:rPr>
-              <w:t xml:space="preserve">o </w:t>
-            </w:r>
-            <w:r>
-              <w:rPr>
-                <w:sz w:val="20"/>
-              </w:rPr>
-              <w:t xml:space="preserve">layout com </w:t>
-            </w:r>
-            <w:r>
-              <w:rPr>
-                <w:sz w:val="20"/>
-              </w:rPr>
-              <w:t>as</w:t>
-            </w:r>
-            <w:r>
-              <w:rPr>
-                <w:sz w:val="20"/>
-              </w:rPr>
-              <w:t xml:space="preserve"> informações a serem alteradas;</w:t>
+              <w:t>2. O sistema apresenta o layout com as informações a serem alteradas;</w:t>
             </w:r>
           </w:p>
         </w:tc>
@@ -7606,15 +7512,7 @@
                 <w:bCs w:val="false"/>
                 <w:sz w:val="20"/>
               </w:rPr>
-              <w:t xml:space="preserve">3. </w:t>
-            </w:r>
-            <w:r>
-              <w:rPr>
-                <w:b w:val="false"/>
-                <w:bCs w:val="false"/>
-                <w:sz w:val="20"/>
-              </w:rPr>
-              <w:t xml:space="preserve">O ator </w:t>
+              <w:t xml:space="preserve">3. O ator </w:t>
             </w:r>
             <w:r>
               <w:rPr>
@@ -7713,15 +7611,7 @@
                 <w:bCs w:val="false"/>
                 <w:sz w:val="20"/>
               </w:rPr>
-              <w:t xml:space="preserve">4. </w:t>
-            </w:r>
-            <w:r>
-              <w:rPr>
-                <w:b w:val="false"/>
-                <w:bCs w:val="false"/>
-                <w:sz w:val="20"/>
-              </w:rPr>
-              <w:t xml:space="preserve">O ator seleciona </w:t>
+              <w:t xml:space="preserve">4. O ator seleciona </w:t>
             </w:r>
             <w:r>
               <w:rPr>
@@ -7828,25 +7718,7 @@
               <w:rPr>
                 <w:sz w:val="20"/>
               </w:rPr>
-              <w:t xml:space="preserve">5. </w:t>
-            </w:r>
-            <w:r>
-              <w:rPr>
-                <w:sz w:val="20"/>
-              </w:rPr>
-              <w:t xml:space="preserve">O sistema salva as informações do cliente </w:t>
-            </w:r>
-            <w:r>
-              <w:rPr>
-                <w:sz w:val="20"/>
-              </w:rPr>
-              <w:t>no depósito de dados</w:t>
-            </w:r>
-            <w:r>
-              <w:rPr>
-                <w:sz w:val="20"/>
-              </w:rPr>
-              <w:t>;</w:t>
+              <w:t>5. O sistema salva as informações do cliente no depósito de dados;</w:t>
             </w:r>
           </w:p>
         </w:tc>
@@ -8932,15 +8804,7 @@
                 <w:bCs w:val="false"/>
                 <w:sz w:val="20"/>
               </w:rPr>
-              <w:t xml:space="preserve">1. </w:t>
-            </w:r>
-            <w:r>
-              <w:rPr>
-                <w:b w:val="false"/>
-                <w:bCs w:val="false"/>
-                <w:sz w:val="20"/>
-              </w:rPr>
-              <w:t xml:space="preserve">O ator </w:t>
+              <w:t xml:space="preserve">1. O ator </w:t>
             </w:r>
             <w:r>
               <w:rPr>
@@ -8961,23 +8825,7 @@
                 <w:bCs w:val="false"/>
                 <w:sz w:val="20"/>
               </w:rPr>
-              <w:t xml:space="preserve"> remover cliente, </w:t>
-            </w:r>
-            <w:r>
-              <w:rPr>
-                <w:b w:val="false"/>
-                <w:bCs w:val="false"/>
-                <w:sz w:val="20"/>
-              </w:rPr>
-              <w:t>após marcar qual cliente deseja</w:t>
-            </w:r>
-            <w:r>
-              <w:rPr>
-                <w:b w:val="false"/>
-                <w:bCs w:val="false"/>
-                <w:sz w:val="20"/>
-              </w:rPr>
-              <w:t>;</w:t>
+              <w:t xml:space="preserve"> remover cliente, após marcar qual cliente deseja;</w:t>
             </w:r>
           </w:p>
         </w:tc>
@@ -9062,13 +8910,7 @@
               <w:rPr>
                 <w:sz w:val="20"/>
               </w:rPr>
-              <w:t xml:space="preserve">2. </w:t>
-            </w:r>
-            <w:r>
-              <w:rPr>
-                <w:sz w:val="20"/>
-              </w:rPr>
-              <w:t xml:space="preserve">O sistema questiona se o </w:t>
+              <w:t xml:space="preserve">2. O sistema questiona se o </w:t>
             </w:r>
             <w:r>
               <w:rPr>
@@ -9121,15 +8963,7 @@
                 <w:bCs w:val="false"/>
                 <w:sz w:val="20"/>
               </w:rPr>
-              <w:t xml:space="preserve">3. </w:t>
-            </w:r>
-            <w:r>
-              <w:rPr>
-                <w:b w:val="false"/>
-                <w:bCs w:val="false"/>
-                <w:sz w:val="20"/>
-              </w:rPr>
-              <w:t>O ator seleciona a opção “sim”, realmente desejo;</w:t>
+              <w:t>3. O ator seleciona a opção “sim”, realmente desejo;</w:t>
             </w:r>
           </w:p>
         </w:tc>
@@ -9213,13 +9047,7 @@
               <w:rPr>
                 <w:sz w:val="20"/>
               </w:rPr>
-              <w:t xml:space="preserve">4. </w:t>
-            </w:r>
-            <w:r>
-              <w:rPr>
-                <w:sz w:val="20"/>
-              </w:rPr>
-              <w:t xml:space="preserve">O sistema exclui </w:t>
+              <w:t xml:space="preserve">4. O sistema exclui </w:t>
             </w:r>
             <w:r>
               <w:rPr>
@@ -9236,19 +9064,7 @@
               <w:rPr>
                 <w:sz w:val="20"/>
               </w:rPr>
-              <w:t xml:space="preserve"> informações do cliente </w:t>
-            </w:r>
-            <w:r>
-              <w:rPr>
-                <w:sz w:val="20"/>
-              </w:rPr>
-              <w:t>do depósito de dados</w:t>
-            </w:r>
-            <w:r>
-              <w:rPr>
-                <w:sz w:val="20"/>
-              </w:rPr>
-              <w:t>;</w:t>
+              <w:t xml:space="preserve"> informações do cliente do depósito de dados;</w:t>
             </w:r>
           </w:p>
         </w:tc>
@@ -10413,15 +10229,7 @@
                 <w:bCs w:val="false"/>
                 <w:sz w:val="20"/>
               </w:rPr>
-              <w:t xml:space="preserve">1. </w:t>
-            </w:r>
-            <w:r>
-              <w:rPr>
-                <w:b w:val="false"/>
-                <w:bCs w:val="false"/>
-                <w:sz w:val="20"/>
-              </w:rPr>
-              <w:t>O ator inicia o caso de uso selecionando “Listar Cliente”;</w:t>
+              <w:t>1. O ator inicia o caso de uso selecionando “Listar Cliente”;</w:t>
             </w:r>
           </w:p>
         </w:tc>
@@ -10507,13 +10315,7 @@
               <w:rPr>
                 <w:sz w:val="20"/>
               </w:rPr>
-              <w:t xml:space="preserve">2. </w:t>
-            </w:r>
-            <w:r>
-              <w:rPr>
-                <w:sz w:val="20"/>
-              </w:rPr>
-              <w:t>O sistema oferece a interface com a lista de clientes;</w:t>
+              <w:t>2. O sistema oferece a interface com a lista de clientes;</w:t>
             </w:r>
           </w:p>
         </w:tc>
@@ -10549,31 +10351,7 @@
                 <w:bCs w:val="false"/>
                 <w:sz w:val="20"/>
               </w:rPr>
-              <w:t xml:space="preserve">3. </w:t>
-            </w:r>
-            <w:r>
-              <w:rPr>
-                <w:b w:val="false"/>
-                <w:bCs w:val="false"/>
-                <w:sz w:val="20"/>
-              </w:rPr>
-              <w:t xml:space="preserve">O ator seleciona o filtro de </w:t>
-            </w:r>
-            <w:r>
-              <w:rPr>
-                <w:b w:val="false"/>
-                <w:bCs w:val="false"/>
-                <w:sz w:val="20"/>
-              </w:rPr>
-              <w:t>CNPJ ou Razão Social</w:t>
-            </w:r>
-            <w:r>
-              <w:rPr>
-                <w:b w:val="false"/>
-                <w:bCs w:val="false"/>
-                <w:sz w:val="20"/>
-              </w:rPr>
-              <w:t>;</w:t>
+              <w:t>3. O ator seleciona o filtro de CNPJ ou Razão Social;</w:t>
             </w:r>
           </w:p>
         </w:tc>
@@ -10659,13 +10437,7 @@
               <w:rPr>
                 <w:sz w:val="20"/>
               </w:rPr>
-              <w:t xml:space="preserve">4. </w:t>
-            </w:r>
-            <w:r>
-              <w:rPr>
-                <w:sz w:val="20"/>
-              </w:rPr>
-              <w:t>O sistema exibe a lista de clientes conforme o filtro selecionado pelo ator;</w:t>
+              <w:t>4. O sistema exibe a lista de clientes conforme o filtro selecionado pelo ator;</w:t>
             </w:r>
           </w:p>
         </w:tc>
@@ -11847,15 +11619,7 @@
                 <w:bCs w:val="false"/>
                 <w:sz w:val="20"/>
               </w:rPr>
-              <w:t xml:space="preserve">1. </w:t>
-            </w:r>
-            <w:r>
-              <w:rPr>
-                <w:b w:val="false"/>
-                <w:bCs w:val="false"/>
-                <w:sz w:val="20"/>
-              </w:rPr>
-              <w:t>O ator inicia o caso de uso selecionando “Inserir Cliente”;</w:t>
+              <w:t>1. O ator inicia o caso de uso selecionando “Inserir Cliente”;</w:t>
             </w:r>
           </w:p>
         </w:tc>
@@ -11941,13 +11705,7 @@
               <w:rPr>
                 <w:sz w:val="20"/>
               </w:rPr>
-              <w:t xml:space="preserve">2. </w:t>
-            </w:r>
-            <w:r>
-              <w:rPr>
-                <w:sz w:val="20"/>
-              </w:rPr>
-              <w:t>O sistema oferece a interface para inserção de clientes;</w:t>
+              <w:t>2. O sistema oferece a interface para inserção de clientes;</w:t>
             </w:r>
           </w:p>
         </w:tc>
@@ -11983,15 +11741,7 @@
                 <w:bCs w:val="false"/>
                 <w:sz w:val="20"/>
               </w:rPr>
-              <w:t xml:space="preserve">3. </w:t>
-            </w:r>
-            <w:r>
-              <w:rPr>
-                <w:b w:val="false"/>
-                <w:bCs w:val="false"/>
-                <w:sz w:val="20"/>
-              </w:rPr>
-              <w:t>O ator realiza a inserção de informações necessárias para o “cadastro do cliente”;</w:t>
+              <w:t>3. O ator realiza a inserção de informações necessárias para o “cadastro do cliente”;</w:t>
             </w:r>
           </w:p>
         </w:tc>
@@ -12065,47 +11815,7 @@
                 <w:bCs w:val="false"/>
                 <w:sz w:val="20"/>
               </w:rPr>
-              <w:t xml:space="preserve">. </w:t>
-            </w:r>
-            <w:r>
-              <w:rPr>
-                <w:b w:val="false"/>
-                <w:bCs w:val="false"/>
-                <w:sz w:val="20"/>
-              </w:rPr>
-              <w:t xml:space="preserve">O ator confirma o cadastro do cliente </w:t>
-            </w:r>
-            <w:r>
-              <w:rPr>
-                <w:b w:val="false"/>
-                <w:bCs w:val="false"/>
-                <w:sz w:val="20"/>
-              </w:rPr>
-              <w:t>e</w:t>
-            </w:r>
-            <w:r>
-              <w:rPr>
-                <w:b w:val="false"/>
-                <w:bCs w:val="false"/>
-                <w:sz w:val="20"/>
-              </w:rPr>
-              <w:t xml:space="preserve"> </w:t>
-            </w:r>
-            <w:r>
-              <w:rPr>
-                <w:b w:val="false"/>
-                <w:bCs w:val="false"/>
-                <w:sz w:val="20"/>
-              </w:rPr>
-              <w:t>pressiona o botão “Salvar”</w:t>
-            </w:r>
-            <w:r>
-              <w:rPr>
-                <w:b w:val="false"/>
-                <w:bCs w:val="false"/>
-                <w:sz w:val="20"/>
-              </w:rPr>
-              <w:t>;</w:t>
+              <w:t>. O ator confirma o cadastro do cliente e pressiona o botão “Salvar”;</w:t>
             </w:r>
           </w:p>
         </w:tc>
@@ -12204,13 +11914,7 @@
               <w:rPr>
                 <w:sz w:val="20"/>
               </w:rPr>
-              <w:t xml:space="preserve">. </w:t>
-            </w:r>
-            <w:r>
-              <w:rPr>
-                <w:sz w:val="20"/>
-              </w:rPr>
-              <w:t>O sistema valida se as informações inseridas estão de acordo com os critérios necessários;</w:t>
+              <w:t>. O sistema valida se as informações inseridas estão de acordo com os critérios necessários;</w:t>
             </w:r>
           </w:p>
         </w:tc>
@@ -12341,13 +12045,7 @@
               <w:rPr>
                 <w:sz w:val="20"/>
               </w:rPr>
-              <w:t xml:space="preserve">. </w:t>
-            </w:r>
-            <w:r>
-              <w:rPr>
-                <w:sz w:val="20"/>
-              </w:rPr>
-              <w:t>O sistema informa que o cadastro foi realizado com sucesso;</w:t>
+              <w:t>. O sistema informa que o cadastro foi realizado com sucesso;</w:t>
             </w:r>
           </w:p>
         </w:tc>
@@ -12610,7 +12308,10 @@
               </w:rPr>
             </w:pPr>
             <w:r>
-              <w:rPr/>
+              <w:rPr>
+                <w:b/>
+                <w:sz w:val="20"/>
+              </w:rPr>
             </w:r>
           </w:p>
         </w:tc>
@@ -17334,57 +17035,327 @@
         </w:numPr>
         <w:ind w:left="0" w:hanging="0"/>
         <w:rPr>
-          <w:sz w:val="20"/>
-        </w:rPr>
-      </w:pPr>
-      <w:r>
-        <w:rPr>
-          <w:sz w:val="22"/>
-          <w:szCs w:val="22"/>
-        </w:rPr>
-        <w:t>2.5</w:t>
-      </w:r>
-      <w:r>
-        <w:rPr/>
-        <w:t xml:space="preserve"> Diagrama de Fluxo de Dados (DFD)</w:t>
-      </w:r>
-    </w:p>
-    <w:p>
-      <w:pPr>
-        <w:pStyle w:val="Normal"/>
-        <w:rPr>
-          <w:color w:val="FF0000"/>
-          <w:sz w:val="20"/>
-        </w:rPr>
-      </w:pPr>
-      <w:r>
-        <w:rPr>
-          <w:color w:val="FF0000"/>
-          <w:sz w:val="20"/>
-        </w:rPr>
-        <w:t>Cole, neste tópico, a(s) imagem(ns) do Diagrama de Fluxo de Dados (DFD). Posteriormente, remova estas instruções.</w:t>
-      </w:r>
-    </w:p>
-    <w:p>
-      <w:pPr>
-        <w:pStyle w:val="Normal"/>
-        <w:spacing w:lineRule="auto" w:line="240" w:before="0" w:after="0"/>
-        <w:jc w:val="left"/>
-        <w:rPr>
+          <w:sz w:val="24"/>
+          <w:szCs w:val="24"/>
+        </w:rPr>
+      </w:pPr>
+      <w:r>
+        <w:rPr>
+          <w:sz w:val="24"/>
+          <w:szCs w:val="24"/>
+        </w:rPr>
+        <w:t>2.5 Diagrama de Fluxo de Dados (DFD)</w:t>
+      </w:r>
+    </w:p>
+    <w:p>
+      <w:pPr>
+        <w:pStyle w:val="Heading2"/>
+        <w:numPr>
+          <w:ilvl w:val="0"/>
+          <w:numId w:val="0"/>
+        </w:numPr>
+        <w:ind w:left="0" w:hanging="0"/>
+        <w:rPr>
+          <w:sz w:val="24"/>
+          <w:szCs w:val="24"/>
+        </w:rPr>
+      </w:pPr>
+      <w:r>
+        <w:rPr>
+          <w:sz w:val="24"/>
+          <w:szCs w:val="24"/>
+        </w:rPr>
+        <w:t>2.</w:t>
+      </w:r>
+      <w:r>
+        <w:rPr>
+          <w:rFonts w:eastAsia="Times New Roman" w:cs="Times New Roman"/>
+          <w:b/>
+          <w:bCs/>
+          <w:color w:val="auto"/>
+          <w:kern w:val="0"/>
+          <w:sz w:val="24"/>
+          <w:szCs w:val="24"/>
+          <w:lang w:val="pt-BR" w:eastAsia="pt-BR" w:bidi="ar-SA"/>
+        </w:rPr>
+        <w:t>5.1</w:t>
+      </w:r>
+      <w:r>
+        <w:rPr>
+          <w:sz w:val="24"/>
+          <w:szCs w:val="24"/>
+        </w:rPr>
+        <w:t xml:space="preserve"> </w:t>
+      </w:r>
+      <w:r>
+        <w:rPr>
+          <w:rFonts w:eastAsia="Times New Roman" w:cs="Times New Roman"/>
+          <w:b/>
+          <w:bCs/>
+          <w:color w:val="auto"/>
+          <w:kern w:val="0"/>
+          <w:sz w:val="24"/>
+          <w:szCs w:val="24"/>
+          <w:lang w:val="pt-BR" w:eastAsia="pt-BR" w:bidi="ar-SA"/>
+        </w:rPr>
+        <w:t>Nivel 0</w:t>
+      </w:r>
+    </w:p>
+    <w:p>
+      <w:pPr>
+        <w:pStyle w:val="Normal"/>
+        <w:rPr>
+          <w:rFonts w:ascii="Arial" w:hAnsi="Arial" w:eastAsia="Times New Roman" w:cs="Times New Roman"/>
           <w:b/>
           <w:b/>
           <w:bCs/>
-          <w:caps/>
-          <w:szCs w:val="28"/>
-        </w:rPr>
-      </w:pPr>
-      <w:r>
-        <w:rPr>
+          <w:color w:val="000000"/>
+          <w:kern w:val="0"/>
+          <w:sz w:val="24"/>
+          <w:szCs w:val="24"/>
+          <w:lang w:val="pt-BR" w:eastAsia="pt-BR" w:bidi="ar-SA"/>
+        </w:rPr>
+      </w:pPr>
+      <w:r>
+        <w:rPr>
+          <w:rFonts w:eastAsia="Times New Roman" w:cs="Times New Roman"/>
           <w:b/>
           <w:bCs/>
-          <w:caps/>
-          <w:szCs w:val="28"/>
-        </w:rPr>
+          <w:color w:val="000000"/>
+          <w:kern w:val="0"/>
+          <w:sz w:val="24"/>
+          <w:szCs w:val="24"/>
+          <w:lang w:val="pt-BR" w:eastAsia="pt-BR" w:bidi="ar-SA"/>
+        </w:rPr>
+        <w:drawing>
+          <wp:anchor behindDoc="0" distT="0" distB="0" distL="0" distR="0" simplePos="0" locked="0" layoutInCell="1" allowOverlap="1" relativeHeight="11">
+            <wp:simplePos x="0" y="0"/>
+            <wp:positionH relativeFrom="column">
+              <wp:posOffset>-74295</wp:posOffset>
+            </wp:positionH>
+            <wp:positionV relativeFrom="paragraph">
+              <wp:posOffset>-16510</wp:posOffset>
+            </wp:positionV>
+            <wp:extent cx="5760085" cy="3381375"/>
+            <wp:effectExtent l="0" t="0" r="0" b="0"/>
+            <wp:wrapTopAndBottom/>
+            <wp:docPr id="5" name="Image5" descr=""/>
+            <wp:cNvGraphicFramePr>
+              <a:graphicFrameLocks xmlns:a="http://schemas.openxmlformats.org/drawingml/2006/main" noChangeAspect="1"/>
+            </wp:cNvGraphicFramePr>
+            <a:graphic xmlns:a="http://schemas.openxmlformats.org/drawingml/2006/main">
+              <a:graphicData uri="http://schemas.openxmlformats.org/drawingml/2006/picture">
+                <pic:pic xmlns:pic="http://schemas.openxmlformats.org/drawingml/2006/picture">
+                  <pic:nvPicPr>
+                    <pic:cNvPr id="5" name="Image5" descr=""/>
+                    <pic:cNvPicPr>
+                      <a:picLocks noChangeAspect="1" noChangeArrowheads="1"/>
+                    </pic:cNvPicPr>
+                  </pic:nvPicPr>
+                  <pic:blipFill>
+                    <a:blip r:embed="rId23"/>
+                    <a:stretch>
+                      <a:fillRect/>
+                    </a:stretch>
+                  </pic:blipFill>
+                  <pic:spPr bwMode="auto">
+                    <a:xfrm>
+                      <a:off x="0" y="0"/>
+                      <a:ext cx="5760085" cy="3381375"/>
+                    </a:xfrm>
+                    <a:prstGeom prst="rect">
+                      <a:avLst/>
+                    </a:prstGeom>
+                  </pic:spPr>
+                </pic:pic>
+              </a:graphicData>
+            </a:graphic>
+          </wp:anchor>
+        </w:drawing>
+      </w:r>
+    </w:p>
+    <w:p>
+      <w:pPr>
+        <w:pStyle w:val="Normal"/>
+        <w:rPr>
+          <w:rFonts w:ascii="Arial" w:hAnsi="Arial" w:eastAsia="Times New Roman" w:cs="Times New Roman"/>
+          <w:b/>
+          <w:b/>
+          <w:bCs/>
+          <w:color w:val="000000"/>
+          <w:kern w:val="0"/>
+          <w:sz w:val="24"/>
+          <w:szCs w:val="24"/>
+          <w:lang w:val="pt-BR" w:eastAsia="pt-BR" w:bidi="ar-SA"/>
+        </w:rPr>
+      </w:pPr>
+      <w:r>
+        <w:rPr>
+          <w:rFonts w:eastAsia="Times New Roman" w:cs="Times New Roman"/>
+          <w:b/>
+          <w:bCs/>
+          <w:color w:val="000000"/>
+          <w:kern w:val="0"/>
+          <w:sz w:val="24"/>
+          <w:szCs w:val="24"/>
+          <w:lang w:val="pt-BR" w:eastAsia="pt-BR" w:bidi="ar-SA"/>
+        </w:rPr>
+        <w:t>2.5.2 Nivel 1</w:t>
+      </w:r>
+    </w:p>
+    <w:p>
+      <w:pPr>
+        <w:pStyle w:val="Normal"/>
+        <w:rPr/>
+      </w:pPr>
+      <w:r>
+        <w:drawing>
+          <wp:anchor behindDoc="0" distT="0" distB="0" distL="0" distR="0" simplePos="0" locked="0" layoutInCell="1" allowOverlap="1" relativeHeight="12">
+            <wp:simplePos x="0" y="0"/>
+            <wp:positionH relativeFrom="column">
+              <wp:posOffset>6350</wp:posOffset>
+            </wp:positionH>
+            <wp:positionV relativeFrom="paragraph">
+              <wp:posOffset>-41275</wp:posOffset>
+            </wp:positionV>
+            <wp:extent cx="5760085" cy="3726815"/>
+            <wp:effectExtent l="0" t="0" r="0" b="0"/>
+            <wp:wrapSquare wrapText="largest"/>
+            <wp:docPr id="6" name="Image6" descr=""/>
+            <wp:cNvGraphicFramePr>
+              <a:graphicFrameLocks xmlns:a="http://schemas.openxmlformats.org/drawingml/2006/main" noChangeAspect="1"/>
+            </wp:cNvGraphicFramePr>
+            <a:graphic xmlns:a="http://schemas.openxmlformats.org/drawingml/2006/main">
+              <a:graphicData uri="http://schemas.openxmlformats.org/drawingml/2006/picture">
+                <pic:pic xmlns:pic="http://schemas.openxmlformats.org/drawingml/2006/picture">
+                  <pic:nvPicPr>
+                    <pic:cNvPr id="6" name="Image6" descr=""/>
+                    <pic:cNvPicPr>
+                      <a:picLocks noChangeAspect="1" noChangeArrowheads="1"/>
+                    </pic:cNvPicPr>
+                  </pic:nvPicPr>
+                  <pic:blipFill>
+                    <a:blip r:embed="rId24"/>
+                    <a:stretch>
+                      <a:fillRect/>
+                    </a:stretch>
+                  </pic:blipFill>
+                  <pic:spPr bwMode="auto">
+                    <a:xfrm>
+                      <a:off x="0" y="0"/>
+                      <a:ext cx="5760085" cy="3726815"/>
+                    </a:xfrm>
+                    <a:prstGeom prst="rect">
+                      <a:avLst/>
+                    </a:prstGeom>
+                  </pic:spPr>
+                </pic:pic>
+              </a:graphicData>
+            </a:graphic>
+          </wp:anchor>
+        </w:drawing>
+      </w:r>
+      <w:r>
+        <w:rPr>
+          <w:rFonts w:eastAsia="Times New Roman" w:cs="Times New Roman"/>
+          <w:b/>
+          <w:bCs/>
+          <w:color w:val="000000"/>
+          <w:kern w:val="0"/>
+          <w:sz w:val="24"/>
+          <w:szCs w:val="24"/>
+          <w:lang w:val="pt-BR" w:eastAsia="pt-BR" w:bidi="ar-SA"/>
+        </w:rPr>
+        <w:t>2</w:t>
+      </w:r>
+      <w:r>
+        <w:rPr>
+          <w:rFonts w:eastAsia="Times New Roman" w:cs="Times New Roman"/>
+          <w:b/>
+          <w:bCs/>
+          <w:color w:val="000000"/>
+          <w:kern w:val="0"/>
+          <w:sz w:val="24"/>
+          <w:szCs w:val="24"/>
+          <w:lang w:val="pt-BR" w:eastAsia="pt-BR" w:bidi="ar-SA"/>
+        </w:rPr>
+        <w:t>.5.3 Nivel 2 Inserir Cliente</w:t>
+      </w:r>
+    </w:p>
+    <w:p>
+      <w:pPr>
+        <w:pStyle w:val="Normal"/>
+        <w:rPr>
+          <w:rFonts w:ascii="Arial" w:hAnsi="Arial" w:eastAsia="Times New Roman" w:cs="Times New Roman"/>
+          <w:b/>
+          <w:b/>
+          <w:bCs/>
+          <w:color w:val="000000"/>
+          <w:kern w:val="0"/>
+          <w:sz w:val="24"/>
+          <w:szCs w:val="24"/>
+          <w:lang w:val="pt-BR" w:eastAsia="pt-BR" w:bidi="ar-SA"/>
+        </w:rPr>
+      </w:pPr>
+      <w:r>
+        <w:rPr/>
+      </w:r>
+    </w:p>
+    <w:p>
+      <w:pPr>
+        <w:pStyle w:val="Normal"/>
+        <w:rPr/>
+      </w:pPr>
+      <w:r>
+        <w:rPr>
+          <w:rFonts w:eastAsia="Times New Roman" w:cs="Times New Roman"/>
+          <w:b/>
+          <w:bCs/>
+          <w:color w:val="000000"/>
+          <w:kern w:val="0"/>
+          <w:sz w:val="24"/>
+          <w:szCs w:val="24"/>
+          <w:lang w:val="pt-BR" w:eastAsia="pt-BR" w:bidi="ar-SA"/>
+        </w:rPr>
+        <w:t>2.5.4 Nivel 2 Editar Cliente</w:t>
+      </w:r>
+    </w:p>
+    <w:p>
+      <w:pPr>
+        <w:pStyle w:val="Normal"/>
+        <w:rPr>
+          <w:rFonts w:ascii="Arial" w:hAnsi="Arial" w:eastAsia="Times New Roman" w:cs="Times New Roman"/>
+          <w:b/>
+          <w:b/>
+          <w:bCs/>
+          <w:color w:val="000000"/>
+          <w:kern w:val="0"/>
+          <w:sz w:val="24"/>
+          <w:szCs w:val="24"/>
+          <w:lang w:val="pt-BR" w:eastAsia="pt-BR" w:bidi="ar-SA"/>
+        </w:rPr>
+      </w:pPr>
+      <w:r>
+        <w:rPr/>
+      </w:r>
+    </w:p>
+    <w:p>
+      <w:pPr>
+        <w:pStyle w:val="Normal"/>
+        <w:rPr>
+          <w:rFonts w:ascii="Arial" w:hAnsi="Arial" w:eastAsia="Times New Roman" w:cs="Times New Roman"/>
+          <w:b/>
+          <w:b/>
+          <w:bCs/>
+          <w:color w:val="000000"/>
+          <w:kern w:val="0"/>
+          <w:sz w:val="24"/>
+          <w:szCs w:val="24"/>
+          <w:lang w:val="pt-BR" w:eastAsia="pt-BR" w:bidi="ar-SA"/>
+        </w:rPr>
+      </w:pPr>
+      <w:r>
+        <w:rPr/>
       </w:r>
       <w:r>
         <w:br w:type="page"/>
@@ -17477,7 +17448,7 @@
             <wp:extent cx="5760085" cy="3362960"/>
             <wp:effectExtent l="0" t="0" r="0" b="0"/>
             <wp:wrapSquare wrapText="largest"/>
-            <wp:docPr id="5" name="Figura2" descr=""/>
+            <wp:docPr id="7" name="Figura2" descr=""/>
             <wp:cNvGraphicFramePr>
               <a:graphicFrameLocks xmlns:a="http://schemas.openxmlformats.org/drawingml/2006/main" noChangeAspect="1"/>
             </wp:cNvGraphicFramePr>
@@ -17485,13 +17456,13 @@
               <a:graphicData uri="http://schemas.openxmlformats.org/drawingml/2006/picture">
                 <pic:pic xmlns:pic="http://schemas.openxmlformats.org/drawingml/2006/picture">
                   <pic:nvPicPr>
-                    <pic:cNvPr id="5" name="Figura2" descr=""/>
+                    <pic:cNvPr id="7" name="Figura2" descr=""/>
                     <pic:cNvPicPr>
                       <a:picLocks noChangeAspect="1" noChangeArrowheads="1"/>
                     </pic:cNvPicPr>
                   </pic:nvPicPr>
                   <pic:blipFill>
-                    <a:blip r:embed="rId23"/>
+                    <a:blip r:embed="rId25"/>
                     <a:srcRect l="0" t="0" r="0" b="1175"/>
                     <a:stretch>
                       <a:fillRect/>
@@ -17570,7 +17541,7 @@
             <wp:extent cx="5760085" cy="3088005"/>
             <wp:effectExtent l="0" t="0" r="0" b="0"/>
             <wp:wrapTopAndBottom/>
-            <wp:docPr id="6" name="Image1" descr=""/>
+            <wp:docPr id="8" name="Image1" descr=""/>
             <wp:cNvGraphicFramePr>
               <a:graphicFrameLocks xmlns:a="http://schemas.openxmlformats.org/drawingml/2006/main" noChangeAspect="1"/>
             </wp:cNvGraphicFramePr>
@@ -17578,13 +17549,13 @@
               <a:graphicData uri="http://schemas.openxmlformats.org/drawingml/2006/picture">
                 <pic:pic xmlns:pic="http://schemas.openxmlformats.org/drawingml/2006/picture">
                   <pic:nvPicPr>
-                    <pic:cNvPr id="6" name="Image1" descr=""/>
+                    <pic:cNvPr id="8" name="Image1" descr=""/>
                     <pic:cNvPicPr>
                       <a:picLocks noChangeAspect="1" noChangeArrowheads="1"/>
                     </pic:cNvPicPr>
                   </pic:nvPicPr>
                   <pic:blipFill>
-                    <a:blip r:embed="rId24"/>
+                    <a:blip r:embed="rId26"/>
                     <a:stretch>
                       <a:fillRect/>
                     </a:stretch>
@@ -21063,20 +21034,6 @@
       </w:pPr>
       <w:r>
         <w:rPr>
-          <w:sz w:val="20"/>
-        </w:rPr>
-      </w:r>
-    </w:p>
-    <w:p>
-      <w:pPr>
-        <w:pStyle w:val="Normal"/>
-        <w:rPr>
-          <w:color w:val="FF0000"/>
-          <w:sz w:val="20"/>
-        </w:rPr>
-      </w:pPr>
-      <w:r>
-        <w:rPr>
           <w:color w:val="FF0000"/>
           <w:sz w:val="20"/>
         </w:rPr>
@@ -21092,7 +21049,7 @@
             <wp:extent cx="6101715" cy="7138035"/>
             <wp:effectExtent l="0" t="0" r="0" b="0"/>
             <wp:wrapSquare wrapText="largest"/>
-            <wp:docPr id="7" name="Image2" descr=""/>
+            <wp:docPr id="9" name="Image2" descr=""/>
             <wp:cNvGraphicFramePr>
               <a:graphicFrameLocks xmlns:a="http://schemas.openxmlformats.org/drawingml/2006/main" noChangeAspect="1"/>
             </wp:cNvGraphicFramePr>
@@ -21100,13 +21057,13 @@
               <a:graphicData uri="http://schemas.openxmlformats.org/drawingml/2006/picture">
                 <pic:pic xmlns:pic="http://schemas.openxmlformats.org/drawingml/2006/picture">
                   <pic:nvPicPr>
-                    <pic:cNvPr id="7" name="Image2" descr=""/>
+                    <pic:cNvPr id="9" name="Image2" descr=""/>
                     <pic:cNvPicPr>
                       <a:picLocks noChangeAspect="1" noChangeArrowheads="1"/>
                     </pic:cNvPicPr>
                   </pic:nvPicPr>
                   <pic:blipFill>
-                    <a:blip r:embed="rId25"/>
+                    <a:blip r:embed="rId27"/>
                     <a:stretch>
                       <a:fillRect/>
                     </a:stretch>
@@ -21197,7 +21154,7 @@
             <wp:extent cx="6210935" cy="3409315"/>
             <wp:effectExtent l="0" t="0" r="0" b="0"/>
             <wp:wrapTopAndBottom/>
-            <wp:docPr id="8" name="Image4" descr=""/>
+            <wp:docPr id="10" name="Image4" descr=""/>
             <wp:cNvGraphicFramePr>
               <a:graphicFrameLocks xmlns:a="http://schemas.openxmlformats.org/drawingml/2006/main" noChangeAspect="1"/>
             </wp:cNvGraphicFramePr>
@@ -21205,13 +21162,13 @@
               <a:graphicData uri="http://schemas.openxmlformats.org/drawingml/2006/picture">
                 <pic:pic xmlns:pic="http://schemas.openxmlformats.org/drawingml/2006/picture">
                   <pic:nvPicPr>
-                    <pic:cNvPr id="8" name="Image4" descr=""/>
+                    <pic:cNvPr id="10" name="Image4" descr=""/>
                     <pic:cNvPicPr>
                       <a:picLocks noChangeAspect="1" noChangeArrowheads="1"/>
                     </pic:cNvPicPr>
                   </pic:nvPicPr>
                   <pic:blipFill>
-                    <a:blip r:embed="rId26"/>
+                    <a:blip r:embed="rId28"/>
                     <a:stretch>
                       <a:fillRect/>
                     </a:stretch>
@@ -21330,7 +21287,7 @@
           <wp:inline distT="0" distB="0" distL="0" distR="0">
             <wp:extent cx="772795" cy="260985"/>
             <wp:effectExtent l="0" t="0" r="0" b="0"/>
-            <wp:docPr id="9" name="Imagem 1" descr="pythonLogo_official.png"/>
+            <wp:docPr id="11" name="Imagem 1" descr="pythonLogo_official.png"/>
             <wp:cNvGraphicFramePr>
               <a:graphicFrameLocks xmlns:a="http://schemas.openxmlformats.org/drawingml/2006/main" noChangeAspect="1"/>
             </wp:cNvGraphicFramePr>
@@ -21338,13 +21295,13 @@
               <a:graphicData uri="http://schemas.openxmlformats.org/drawingml/2006/picture">
                 <pic:pic xmlns:pic="http://schemas.openxmlformats.org/drawingml/2006/picture">
                   <pic:nvPicPr>
-                    <pic:cNvPr id="9" name="Imagem 1" descr="pythonLogo_official.png"/>
+                    <pic:cNvPr id="11" name="Imagem 1" descr="pythonLogo_official.png"/>
                     <pic:cNvPicPr>
                       <a:picLocks noChangeAspect="1" noChangeArrowheads="1"/>
                     </pic:cNvPicPr>
                   </pic:nvPicPr>
                   <pic:blipFill>
-                    <a:blip r:embed="rId27"/>
+                    <a:blip r:embed="rId29"/>
                     <a:stretch>
                       <a:fillRect/>
                     </a:stretch>
@@ -21974,10 +21931,10 @@
     <w:p>
       <w:pPr>
         <w:sectPr>
-          <w:headerReference w:type="default" r:id="rId28"/>
-          <w:headerReference w:type="first" r:id="rId29"/>
-          <w:footerReference w:type="default" r:id="rId30"/>
-          <w:footerReference w:type="first" r:id="rId31"/>
+          <w:headerReference w:type="default" r:id="rId30"/>
+          <w:headerReference w:type="first" r:id="rId31"/>
+          <w:footerReference w:type="default" r:id="rId32"/>
+          <w:footerReference w:type="first" r:id="rId33"/>
           <w:footnotePr>
             <w:numFmt w:val="decimal"/>
           </w:footnotePr>
@@ -22025,8 +21982,8 @@
     <w:p>
       <w:pPr>
         <w:sectPr>
-          <w:headerReference w:type="default" r:id="rId32"/>
-          <w:footerReference w:type="default" r:id="rId33"/>
+          <w:headerReference w:type="default" r:id="rId34"/>
+          <w:footerReference w:type="default" r:id="rId35"/>
           <w:footnotePr>
             <w:numFmt w:val="decimal"/>
           </w:footnotePr>
@@ -22129,7 +22086,7 @@
         <w:rPr/>
         <w:t xml:space="preserve">, 2020. Disponível em: &lt; </w:t>
       </w:r>
-      <w:hyperlink r:id="rId34">
+      <w:hyperlink r:id="rId36">
         <w:r>
           <w:rPr>
             <w:rStyle w:val="InternetLink"/>
@@ -22188,10 +22145,10 @@
       </w:r>
     </w:p>
     <w:sectPr>
-      <w:headerReference w:type="default" r:id="rId35"/>
-      <w:headerReference w:type="first" r:id="rId36"/>
-      <w:footerReference w:type="default" r:id="rId37"/>
-      <w:footerReference w:type="first" r:id="rId38"/>
+      <w:headerReference w:type="default" r:id="rId37"/>
+      <w:headerReference w:type="first" r:id="rId38"/>
+      <w:footerReference w:type="default" r:id="rId39"/>
+      <w:footerReference w:type="first" r:id="rId40"/>
       <w:footnotePr>
         <w:numFmt w:val="decimal"/>
       </w:footnotePr>
@@ -22537,7 +22494,7 @@
       <w:rPr>
         <w:color w:val="FFFFFF"/>
       </w:rPr>
-      <w:t>31</w:t>
+      <w:t>32</w:t>
     </w:r>
     <w:r>
       <w:rPr>
@@ -22582,7 +22539,7 @@
       <w:rPr>
         <w:sz w:val="16"/>
       </w:rPr>
-      <w:t>42</w:t>
+      <w:t>35</w:t>
     </w:r>
     <w:r>
       <w:rPr>
@@ -22624,7 +22581,7 @@
       <w:rPr>
         <w:color w:val="FFFFFF"/>
       </w:rPr>
-      <w:t>32</w:t>
+      <w:t>33</w:t>
     </w:r>
     <w:r>
       <w:rPr>
@@ -22713,7 +22670,7 @@
       <w:rPr>
         <w:sz w:val="16"/>
       </w:rPr>
-      <w:t>9</w:t>
+      <w:t>3</w:t>
     </w:r>
     <w:r>
       <w:rPr>
@@ -22802,7 +22759,7 @@
       <w:rPr>
         <w:sz w:val="16"/>
       </w:rPr>
-      <w:t>14</w:t>
+      <w:t>15</w:t>
     </w:r>
     <w:r>
       <w:rPr>
@@ -22935,7 +22892,7 @@
       <w:rPr>
         <w:sz w:val="16"/>
       </w:rPr>
-      <w:t>30</w:t>
+      <w:t>31</w:t>
     </w:r>
     <w:r>
       <w:rPr>

</xml_diff>

<commit_message>
Removido nome do Bruno e adicionados os nomes do Rodney e Tiffany
</commit_message>
<xml_diff>
--- a/doc/FINAL20204ADS-AS-PA-TF-02_0928.docx
+++ b/doc/FINAL20204ADS-AS-PA-TF-02_0928.docx
@@ -23,7 +23,7 @@
           <w:bottom w:w="0" w:type="dxa"/>
           <w:right w:w="108" w:type="dxa"/>
         </w:tblCellMar>
-        <w:tblLook w:val="04a0" w:noHBand="0" w:noVBand="1" w:firstColumn="1" w:lastRow="0" w:lastColumn="0" w:firstRow="1"/>
+        <w:tblLook w:firstRow="1" w:noVBand="1" w:lastRow="0" w:firstColumn="1" w:lastColumn="0" w:noHBand="0" w:val="04a0"/>
       </w:tblPr>
       <w:tblGrid>
         <w:gridCol w:w="9211"/>
@@ -38,7 +38,7 @@
           <w:sdt>
             <w:sdtPr>
               <w:text/>
-              <w:id w:val="1988582033"/>
+              <w:id w:val="1023347676"/>
               <w:dataBinding w:prefixMappings="xmlns:ns0='http://purl.org/dc/elements/1.1/' xmlns:ns1='http://schemas.openxmlformats.org/package/2006/metadata/core-properties' " w:xpath="/ns1:coreProperties[1]/ns0:title[1]" w:storeItemID="{6C3C8BC8-F283-45AE-878A-BAB7291924A1}"/>
               <w:alias w:val="Título"/>
             </w:sdtPr>
@@ -68,7 +68,7 @@
           <w:sdt>
             <w:sdtPr>
               <w:text/>
-              <w:id w:val="1959935451"/>
+              <w:id w:val="1400538228"/>
               <w:dataBinding w:prefixMappings="xmlns:ns0='http://purl.org/dc/elements/1.1/' xmlns:ns1='http://schemas.openxmlformats.org/package/2006/metadata/core-properties' " w:xpath="/ns1:coreProperties[1]/ns0:subject[1]" w:storeItemID="{6C3C8BC8-F283-45AE-878A-BAB7291924A1}"/>
               <w:alias w:val="Assunto"/>
             </w:sdtPr>
@@ -138,11 +138,15 @@
             <w:pPr>
               <w:pStyle w:val="Normal"/>
               <w:spacing w:lineRule="auto" w:line="240" w:before="120" w:after="120"/>
-              <w:jc w:val="center"/>
-              <w:rPr>
-                <w:rFonts w:cs="Arial"/>
+              <w:jc w:val="right"/>
+              <w:rPr>
+                <w:rFonts w:ascii="Arial" w:hAnsi="Arial" w:eastAsia="Times New Roman" w:cs="Arial"/>
                 <w:caps/>
-                <w:sz w:val="20"/>
+                <w:color w:val="auto"/>
+                <w:kern w:val="0"/>
+                <w:sz w:val="20"/>
+                <w:szCs w:val="20"/>
+                <w:lang w:val="pt-BR" w:eastAsia="pt-BR" w:bidi="ar-SA"/>
               </w:rPr>
             </w:pPr>
             <w:r>
@@ -179,11 +183,11 @@
                 <w:sz w:val="20"/>
                 <w:szCs w:val="24"/>
               </w:rPr>
-              <w:t>Wendel Rodrigues Ferreira Brito, 25306</w:t>
-            </w:r>
-            <w:r>
-              <w:rPr>
-                <w:rStyle w:val="FootnoteAnchor"/>
+              <w:t>WENDEL RODRIGUES FERREIRA BRITO, 25306</w:t>
+            </w:r>
+            <w:r>
+              <w:rPr>
+                <w:rStyle w:val="Ncoradanotaderodap"/>
                 <w:rFonts w:cs="Arial"/>
                 <w:sz w:val="20"/>
                 <w:szCs w:val="24"/>
@@ -217,7 +221,7 @@
                 <w:sz w:val="20"/>
                 <w:szCs w:val="24"/>
               </w:rPr>
-              <w:t>Aline Aparecida Vicente de Souza, 25604</w:t>
+              <w:t>ALINE APARECIDA VICENTE DE SOUZA, 25604</w:t>
             </w:r>
           </w:p>
         </w:tc>
@@ -246,7 +250,7 @@
                 <w:sz w:val="20"/>
                 <w:szCs w:val="24"/>
               </w:rPr>
-              <w:t>André Ricardo Capeleto, 25396</w:t>
+              <w:t>ANDRÉ RICARDO CAPELETO, 25396</w:t>
             </w:r>
           </w:p>
         </w:tc>
@@ -269,15 +273,17 @@
             </w:pPr>
             <w:r>
               <w:rPr>
+                <w:rFonts w:cs="Arial"/>
+                <w:sz w:val="20"/>
+                <w:szCs w:val="24"/>
+              </w:rPr>
+              <w:t>JEFERSON LUIZ BUTINHÃO DE OLIVEIRA, 25373</w:t>
+            </w:r>
+            <w:r>
+              <w:rPr>
                 <w:sz w:val="20"/>
               </w:rPr>
               <w:t xml:space="preserve"> </w:t>
-            </w:r>
-            <w:r>
-              <w:rPr>
-                <w:sz w:val="20"/>
-              </w:rPr>
-              <w:t>G Bruno Henrique Carvalho dos Santos, 24514</w:t>
             </w:r>
           </w:p>
         </w:tc>
@@ -297,16 +303,15 @@
               <w:rPr>
                 <w:rFonts w:cs="Arial"/>
                 <w:sz w:val="20"/>
+              </w:rPr>
+            </w:pPr>
+            <w:r>
+              <w:rPr>
+                <w:rFonts w:cs="Arial"/>
+                <w:sz w:val="20"/>
                 <w:szCs w:val="24"/>
               </w:rPr>
-            </w:pPr>
-            <w:r>
-              <w:rPr>
-                <w:rFonts w:cs="Arial"/>
-                <w:sz w:val="20"/>
-                <w:szCs w:val="24"/>
-              </w:rPr>
-              <w:t>Jeferson Luiz Butinhão de Oliveira, 25373</w:t>
+              <w:t>JOÃO GABRIEL SABATINI, 25471</w:t>
             </w:r>
           </w:p>
         </w:tc>
@@ -324,16 +329,26 @@
               <w:spacing w:lineRule="auto" w:line="240" w:before="120" w:after="120"/>
               <w:jc w:val="right"/>
               <w:rPr>
-                <w:rFonts w:cs="Arial"/>
-                <w:sz w:val="20"/>
-              </w:rPr>
-            </w:pPr>
-            <w:r>
-              <w:rPr>
-                <w:rFonts w:cs="Arial"/>
-                <w:sz w:val="20"/>
-              </w:rPr>
-              <w:t>João Gabriel Sabatini, 25471</w:t>
+                <w:rFonts w:ascii="Arial" w:hAnsi="Arial" w:eastAsia="Times New Roman" w:cs="Arial"/>
+                <w:caps/>
+                <w:color w:val="auto"/>
+                <w:kern w:val="0"/>
+                <w:sz w:val="20"/>
+                <w:szCs w:val="20"/>
+                <w:lang w:val="pt-BR" w:eastAsia="pt-BR" w:bidi="ar-SA"/>
+              </w:rPr>
+            </w:pPr>
+            <w:r>
+              <w:rPr>
+                <w:rFonts w:eastAsia="Times New Roman" w:cs="Arial"/>
+                <w:caps/>
+                <w:color w:val="auto"/>
+                <w:kern w:val="0"/>
+                <w:sz w:val="20"/>
+                <w:szCs w:val="20"/>
+                <w:lang w:val="pt-BR" w:eastAsia="pt-BR" w:bidi="ar-SA"/>
+              </w:rPr>
+              <w:t>rodney de andrade martins, 25305</w:t>
             </w:r>
           </w:p>
         </w:tc>
@@ -349,19 +364,23 @@
             <w:pPr>
               <w:pStyle w:val="Normal"/>
               <w:spacing w:lineRule="auto" w:line="240" w:before="120" w:after="120"/>
-              <w:jc w:val="center"/>
+              <w:jc w:val="right"/>
               <w:rPr>
                 <w:rFonts w:cs="Arial"/>
+                <w:sz w:val="20"/>
+              </w:rPr>
+            </w:pPr>
+            <w:r>
+              <w:rPr>
+                <w:rFonts w:eastAsia="Times New Roman" w:cs="Arial"/>
                 <w:caps/>
-                <w:sz w:val="20"/>
-              </w:rPr>
-            </w:pPr>
-            <w:r>
-              <w:rPr>
-                <w:rFonts w:cs="Arial"/>
-                <w:caps/>
-                <w:sz w:val="20"/>
-              </w:rPr>
+                <w:color w:val="auto"/>
+                <w:kern w:val="0"/>
+                <w:sz w:val="20"/>
+                <w:szCs w:val="20"/>
+                <w:lang w:val="pt-BR" w:eastAsia="pt-BR" w:bidi="ar-SA"/>
+              </w:rPr>
+              <w:t>TIFFANY CARVALHO DAS NEVES, 25591</w:t>
             </w:r>
           </w:p>
         </w:tc>
@@ -613,7 +632,7 @@
     </w:p>
     <w:p>
       <w:pPr>
-        <w:pStyle w:val="Heading1"/>
+        <w:pStyle w:val="Ttulo1"/>
         <w:numPr>
           <w:ilvl w:val="0"/>
           <w:numId w:val="0"/>
@@ -707,7 +726,7 @@
     </w:p>
     <w:p>
       <w:pPr>
-        <w:pStyle w:val="Caption1"/>
+        <w:pStyle w:val="Caption"/>
         <w:jc w:val="both"/>
         <w:rPr>
           <w:sz w:val="20"/>
@@ -755,7 +774,7 @@
         <w:rPr/>
         <w:drawing>
           <wp:inline distT="38100" distB="75565" distL="0" distR="0" wp14:anchorId="21AD6A47">
-            <wp:extent cx="5491480" cy="3205480"/>
+            <wp:extent cx="5492750" cy="3206750"/>
             <wp:effectExtent l="0" t="38100" r="0" b="75565"/>
             <wp:docPr id="1" name="Diagram1"/>
             <wp:cNvGraphicFramePr/>
@@ -802,7 +821,7 @@
     </w:p>
     <w:p>
       <w:pPr>
-        <w:pStyle w:val="Heading2"/>
+        <w:pStyle w:val="Ttulo2"/>
         <w:numPr>
           <w:ilvl w:val="0"/>
           <w:numId w:val="0"/>
@@ -865,14 +884,14 @@
     <w:sdt>
       <w:sdtPr>
         <w:text/>
-        <w:id w:val="1671529317"/>
+        <w:id w:val="943421942"/>
         <w:dataBinding w:prefixMappings="xmlns:ns0='http://purl.org/dc/elements/1.1/' xmlns:ns1='http://schemas.openxmlformats.org/package/2006/metadata/core-properties' " w:xpath="/ns1:coreProperties[1]/ns0:title[1]" w:storeItemID="{6C3C8BC8-F283-45AE-878A-BAB7291924A1}"/>
         <w:alias w:val="Título"/>
       </w:sdtPr>
       <w:sdtContent>
         <w:p>
           <w:pPr>
-            <w:pStyle w:val="Heading1"/>
+            <w:pStyle w:val="Ttulo1"/>
             <w:numPr>
               <w:ilvl w:val="0"/>
               <w:numId w:val="0"/>
@@ -898,7 +917,7 @@
     </w:sdt>
     <w:p>
       <w:pPr>
-        <w:pStyle w:val="Heading2"/>
+        <w:pStyle w:val="Ttulo2"/>
         <w:numPr>
           <w:ilvl w:val="0"/>
           <w:numId w:val="0"/>
@@ -974,7 +993,7 @@
     </w:p>
     <w:p>
       <w:pPr>
-        <w:pStyle w:val="Heading3"/>
+        <w:pStyle w:val="Ttulo3"/>
         <w:numPr>
           <w:ilvl w:val="0"/>
           <w:numId w:val="0"/>
@@ -1145,7 +1164,7 @@
     </w:p>
     <w:p>
       <w:pPr>
-        <w:pStyle w:val="Heading3"/>
+        <w:pStyle w:val="Ttulo3"/>
         <w:numPr>
           <w:ilvl w:val="0"/>
           <w:numId w:val="0"/>
@@ -1312,7 +1331,7 @@
       </w:r>
       <w:r>
         <w:rPr>
-          <w:rStyle w:val="FootnoteAnchor"/>
+          <w:rStyle w:val="Ncoradanotaderodap"/>
         </w:rPr>
         <w:footnoteReference w:id="3"/>
       </w:r>
@@ -1371,7 +1390,7 @@
     </w:p>
     <w:p>
       <w:pPr>
-        <w:pStyle w:val="Caption1"/>
+        <w:pStyle w:val="Caption"/>
         <w:jc w:val="both"/>
         <w:rPr>
           <w:sz w:val="20"/>
@@ -1492,7 +1511,7 @@
     </w:p>
     <w:p>
       <w:pPr>
-        <w:pStyle w:val="Heading2"/>
+        <w:pStyle w:val="Ttulo2"/>
         <w:numPr>
           <w:ilvl w:val="0"/>
           <w:numId w:val="0"/>
@@ -5174,7 +5193,7 @@
     </w:p>
     <w:p>
       <w:pPr>
-        <w:pStyle w:val="Heading3"/>
+        <w:pStyle w:val="Ttulo3"/>
         <w:numPr>
           <w:ilvl w:val="0"/>
           <w:numId w:val="0"/>
@@ -5198,7 +5217,7 @@
     </w:p>
     <w:p>
       <w:pPr>
-        <w:pStyle w:val="Heading4"/>
+        <w:pStyle w:val="Ttulo4"/>
         <w:numPr>
           <w:ilvl w:val="0"/>
           <w:numId w:val="0"/>
@@ -5232,7 +5251,7 @@
           <w:bottom w:w="0" w:type="dxa"/>
           <w:right w:w="108" w:type="dxa"/>
         </w:tblCellMar>
-        <w:tblLook w:val="04a0" w:noHBand="0" w:noVBand="1" w:firstColumn="1" w:lastRow="0" w:lastColumn="0" w:firstRow="1"/>
+        <w:tblLook w:firstRow="1" w:noVBand="1" w:lastRow="0" w:firstColumn="1" w:lastColumn="0" w:noHBand="0" w:val="04a0"/>
       </w:tblPr>
       <w:tblGrid>
         <w:gridCol w:w="1384"/>
@@ -5353,7 +5372,7 @@
     </w:tbl>
     <w:p>
       <w:pPr>
-        <w:pStyle w:val="Heading4"/>
+        <w:pStyle w:val="Ttulo4"/>
         <w:numPr>
           <w:ilvl w:val="0"/>
           <w:numId w:val="0"/>
@@ -5371,7 +5390,7 @@
     </w:p>
     <w:p>
       <w:pPr>
-        <w:pStyle w:val="Heading4"/>
+        <w:pStyle w:val="Ttulo4"/>
         <w:numPr>
           <w:ilvl w:val="0"/>
           <w:numId w:val="0"/>
@@ -5459,7 +5478,7 @@
     </w:p>
     <w:p>
       <w:pPr>
-        <w:pStyle w:val="Heading4"/>
+        <w:pStyle w:val="Ttulo4"/>
         <w:numPr>
           <w:ilvl w:val="0"/>
           <w:numId w:val="0"/>
@@ -5511,7 +5530,7 @@
           <w:bottom w:w="0" w:type="dxa"/>
           <w:right w:w="108" w:type="dxa"/>
         </w:tblCellMar>
-        <w:tblLook w:val="0600" w:noHBand="1" w:noVBand="1" w:firstColumn="0" w:lastRow="0" w:lastColumn="0" w:firstRow="0"/>
+        <w:tblLook w:firstRow="0" w:noVBand="1" w:lastRow="0" w:firstColumn="0" w:lastColumn="0" w:noHBand="1" w:val="0600"/>
       </w:tblPr>
       <w:tblGrid>
         <w:gridCol w:w="2517"/>
@@ -6861,7 +6880,7 @@
           <w:bottom w:w="0" w:type="dxa"/>
           <w:right w:w="108" w:type="dxa"/>
         </w:tblCellMar>
-        <w:tblLook w:val="0600" w:noHBand="1" w:noVBand="1" w:firstColumn="0" w:lastRow="0" w:lastColumn="0" w:firstRow="0"/>
+        <w:tblLook w:firstRow="0" w:noVBand="1" w:lastRow="0" w:firstColumn="0" w:lastColumn="0" w:noHBand="1" w:val="0600"/>
       </w:tblPr>
       <w:tblGrid>
         <w:gridCol w:w="2517"/>
@@ -8275,7 +8294,7 @@
           <w:bottom w:w="0" w:type="dxa"/>
           <w:right w:w="108" w:type="dxa"/>
         </w:tblCellMar>
-        <w:tblLook w:val="0600" w:noHBand="1" w:noVBand="1" w:firstColumn="0" w:lastRow="0" w:lastColumn="0" w:firstRow="0"/>
+        <w:tblLook w:firstRow="0" w:noVBand="1" w:lastRow="0" w:firstColumn="0" w:lastColumn="0" w:noHBand="1" w:val="0600"/>
       </w:tblPr>
       <w:tblGrid>
         <w:gridCol w:w="2517"/>
@@ -9696,7 +9715,7 @@
           <w:bottom w:w="0" w:type="dxa"/>
           <w:right w:w="108" w:type="dxa"/>
         </w:tblCellMar>
-        <w:tblLook w:val="0600" w:noHBand="1" w:noVBand="1" w:firstColumn="0" w:lastRow="0" w:lastColumn="0" w:firstRow="0"/>
+        <w:tblLook w:firstRow="0" w:noVBand="1" w:lastRow="0" w:firstColumn="0" w:lastColumn="0" w:noHBand="1" w:val="0600"/>
       </w:tblPr>
       <w:tblGrid>
         <w:gridCol w:w="2517"/>
@@ -11086,7 +11105,7 @@
           <w:bottom w:w="0" w:type="dxa"/>
           <w:right w:w="108" w:type="dxa"/>
         </w:tblCellMar>
-        <w:tblLook w:val="0600" w:noHBand="1" w:noVBand="1" w:firstColumn="0" w:lastRow="0" w:lastColumn="0" w:firstRow="0"/>
+        <w:tblLook w:firstRow="0" w:noVBand="1" w:lastRow="0" w:firstColumn="0" w:lastColumn="0" w:noHBand="1" w:val="0600"/>
       </w:tblPr>
       <w:tblGrid>
         <w:gridCol w:w="2517"/>
@@ -12426,7 +12445,7 @@
     </w:p>
     <w:p>
       <w:pPr>
-        <w:pStyle w:val="Heading2"/>
+        <w:pStyle w:val="Ttulo2"/>
         <w:numPr>
           <w:ilvl w:val="0"/>
           <w:numId w:val="0"/>
@@ -12464,7 +12483,7 @@
     </w:p>
     <w:p>
       <w:pPr>
-        <w:pStyle w:val="Caption1"/>
+        <w:pStyle w:val="Caption"/>
         <w:rPr>
           <w:sz w:val="20"/>
         </w:rPr>
@@ -12510,7 +12529,7 @@
           <w:bottom w:w="0" w:type="dxa"/>
           <w:right w:w="108" w:type="dxa"/>
         </w:tblCellMar>
-        <w:tblLook w:val="04a0" w:noHBand="0" w:noVBand="1" w:firstColumn="1" w:lastRow="0" w:lastColumn="0" w:firstRow="1"/>
+        <w:tblLook w:firstRow="1" w:noVBand="1" w:lastRow="0" w:firstColumn="1" w:lastColumn="0" w:noHBand="0" w:val="04a0"/>
       </w:tblPr>
       <w:tblGrid>
         <w:gridCol w:w="662"/>
@@ -16944,7 +16963,7 @@
     </w:p>
     <w:p>
       <w:pPr>
-        <w:pStyle w:val="Heading2"/>
+        <w:pStyle w:val="Ttulo2"/>
         <w:numPr>
           <w:ilvl w:val="0"/>
           <w:numId w:val="0"/>
@@ -17028,7 +17047,7 @@
     </w:p>
     <w:p>
       <w:pPr>
-        <w:pStyle w:val="Heading2"/>
+        <w:pStyle w:val="Ttulo2"/>
         <w:numPr>
           <w:ilvl w:val="0"/>
           <w:numId w:val="0"/>
@@ -17049,7 +17068,7 @@
     </w:p>
     <w:p>
       <w:pPr>
-        <w:pStyle w:val="Heading2"/>
+        <w:pStyle w:val="Ttulo2"/>
         <w:numPr>
           <w:ilvl w:val="0"/>
           <w:numId w:val="0"/>
@@ -17128,7 +17147,7 @@
           <w:lang w:val="pt-BR" w:eastAsia="pt-BR" w:bidi="ar-SA"/>
         </w:rPr>
         <w:drawing>
-          <wp:anchor behindDoc="0" distT="0" distB="0" distL="0" distR="0" simplePos="0" locked="0" layoutInCell="1" allowOverlap="1" relativeHeight="11">
+          <wp:anchor behindDoc="0" distT="0" distB="0" distL="0" distR="0" simplePos="0" locked="0" layoutInCell="1" allowOverlap="1" relativeHeight="8">
             <wp:simplePos x="0" y="0"/>
             <wp:positionH relativeFrom="column">
               <wp:posOffset>-74295</wp:posOffset>
@@ -17210,7 +17229,7 @@
       </w:pPr>
       <w:r>
         <w:drawing>
-          <wp:anchor behindDoc="0" distT="0" distB="0" distL="0" distR="0" simplePos="0" locked="0" layoutInCell="1" allowOverlap="1" relativeHeight="12">
+          <wp:anchor behindDoc="0" distT="0" distB="0" distL="0" distR="0" simplePos="0" locked="0" layoutInCell="1" allowOverlap="1" relativeHeight="9">
             <wp:simplePos x="0" y="0"/>
             <wp:positionH relativeFrom="column">
               <wp:posOffset>6350</wp:posOffset>
@@ -17298,7 +17317,16 @@
         </w:rPr>
       </w:pPr>
       <w:r>
-        <w:rPr/>
+        <w:rPr>
+          <w:rFonts w:eastAsia="Times New Roman" w:cs="Times New Roman"/>
+          <w:b/>
+          <w:bCs/>
+          <w:color w:val="000000"/>
+          <w:kern w:val="0"/>
+          <w:sz w:val="24"/>
+          <w:szCs w:val="24"/>
+          <w:lang w:val="pt-BR" w:eastAsia="pt-BR" w:bidi="ar-SA"/>
+        </w:rPr>
       </w:r>
     </w:p>
     <w:p>
@@ -17336,7 +17364,16 @@
         </w:rPr>
       </w:pPr>
       <w:r>
-        <w:rPr/>
+        <w:rPr>
+          <w:rFonts w:eastAsia="Times New Roman" w:cs="Times New Roman"/>
+          <w:b/>
+          <w:bCs/>
+          <w:color w:val="000000"/>
+          <w:kern w:val="0"/>
+          <w:sz w:val="24"/>
+          <w:szCs w:val="24"/>
+          <w:lang w:val="pt-BR" w:eastAsia="pt-BR" w:bidi="ar-SA"/>
+        </w:rPr>
       </w:r>
     </w:p>
     <w:p>
@@ -17355,7 +17392,16 @@
         </w:rPr>
       </w:pPr>
       <w:r>
-        <w:rPr/>
+        <w:rPr>
+          <w:rFonts w:eastAsia="Times New Roman" w:cs="Times New Roman"/>
+          <w:b/>
+          <w:bCs/>
+          <w:color w:val="000000"/>
+          <w:kern w:val="0"/>
+          <w:sz w:val="24"/>
+          <w:szCs w:val="24"/>
+          <w:lang w:val="pt-BR" w:eastAsia="pt-BR" w:bidi="ar-SA"/>
+        </w:rPr>
       </w:r>
       <w:r>
         <w:br w:type="page"/>
@@ -17363,7 +17409,7 @@
     </w:p>
     <w:p>
       <w:pPr>
-        <w:pStyle w:val="Heading1"/>
+        <w:pStyle w:val="Ttulo1"/>
         <w:numPr>
           <w:ilvl w:val="0"/>
           <w:numId w:val="0"/>
@@ -17387,7 +17433,7 @@
     </w:p>
     <w:p>
       <w:pPr>
-        <w:pStyle w:val="Heading3"/>
+        <w:pStyle w:val="Ttulo3"/>
         <w:numPr>
           <w:ilvl w:val="0"/>
           <w:numId w:val="0"/>
@@ -17425,7 +17471,7 @@
     </w:p>
     <w:p>
       <w:pPr>
-        <w:pStyle w:val="Heading3"/>
+        <w:pStyle w:val="Ttulo3"/>
         <w:numPr>
           <w:ilvl w:val="0"/>
           <w:numId w:val="0"/>
@@ -17578,7 +17624,7 @@
     </w:p>
     <w:p>
       <w:pPr>
-        <w:pStyle w:val="Heading3"/>
+        <w:pStyle w:val="Ttulo3"/>
         <w:numPr>
           <w:ilvl w:val="0"/>
           <w:numId w:val="0"/>
@@ -20974,7 +21020,7 @@
     </w:p>
     <w:p>
       <w:pPr>
-        <w:pStyle w:val="Heading1"/>
+        <w:pStyle w:val="Ttulo1"/>
         <w:numPr>
           <w:ilvl w:val="0"/>
           <w:numId w:val="0"/>
@@ -20998,7 +21044,7 @@
     </w:p>
     <w:p>
       <w:pPr>
-        <w:pStyle w:val="Heading3"/>
+        <w:pStyle w:val="Ttulo3"/>
         <w:numPr>
           <w:ilvl w:val="0"/>
           <w:numId w:val="0"/>
@@ -21034,7 +21080,6 @@
       </w:pPr>
       <w:r>
         <w:rPr>
-          <w:color w:val="FF0000"/>
           <w:sz w:val="20"/>
         </w:rPr>
         <w:drawing>
@@ -21086,7 +21131,7 @@
     </w:p>
     <w:p>
       <w:pPr>
-        <w:pStyle w:val="Heading3"/>
+        <w:pStyle w:val="Ttulo3"/>
         <w:numPr>
           <w:ilvl w:val="0"/>
           <w:numId w:val="0"/>
@@ -21107,7 +21152,7 @@
     </w:p>
     <w:p>
       <w:pPr>
-        <w:pStyle w:val="Heading3"/>
+        <w:pStyle w:val="Ttulo3"/>
         <w:numPr>
           <w:ilvl w:val="0"/>
           <w:numId w:val="0"/>
@@ -21191,7 +21236,7 @@
     </w:p>
     <w:p>
       <w:pPr>
-        <w:pStyle w:val="Heading3"/>
+        <w:pStyle w:val="Ttulo3"/>
         <w:numPr>
           <w:ilvl w:val="0"/>
           <w:numId w:val="0"/>
@@ -21238,7 +21283,7 @@
     </w:p>
     <w:p>
       <w:pPr>
-        <w:pStyle w:val="Heading3"/>
+        <w:pStyle w:val="Ttulo3"/>
         <w:numPr>
           <w:ilvl w:val="0"/>
           <w:numId w:val="0"/>
@@ -21346,7 +21391,7 @@
     </w:p>
     <w:p>
       <w:pPr>
-        <w:pStyle w:val="Heading1"/>
+        <w:pStyle w:val="Ttulo1"/>
         <w:numPr>
           <w:ilvl w:val="0"/>
           <w:numId w:val="0"/>
@@ -21380,7 +21425,7 @@
           <w:bottom w:w="0" w:type="dxa"/>
           <w:right w:w="108" w:type="dxa"/>
         </w:tblCellMar>
-        <w:tblLook w:val="04a0" w:noHBand="0" w:noVBand="1" w:firstColumn="1" w:lastRow="0" w:lastColumn="0" w:firstRow="1"/>
+        <w:tblLook w:firstRow="1" w:noVBand="1" w:lastRow="0" w:firstColumn="1" w:lastColumn="0" w:noHBand="0" w:val="04a0"/>
       </w:tblPr>
       <w:tblGrid>
         <w:gridCol w:w="638"/>
@@ -21951,7 +21996,7 @@
     </w:p>
     <w:p>
       <w:pPr>
-        <w:pStyle w:val="Heading1"/>
+        <w:pStyle w:val="Ttulo1"/>
         <w:numPr>
           <w:ilvl w:val="0"/>
           <w:numId w:val="0"/>
@@ -22089,7 +22134,7 @@
       <w:hyperlink r:id="rId36">
         <w:r>
           <w:rPr>
-            <w:rStyle w:val="InternetLink"/>
+            <w:rStyle w:val="LinkdaInternet"/>
           </w:rPr>
           <w:t>https://github.com/wendellbrito/ICS/tree/master/doc</w:t>
         </w:r>
@@ -22169,7 +22214,7 @@
 <w:ftr xmlns:o="urn:schemas-microsoft-com:office:office" xmlns:r="http://schemas.openxmlformats.org/officeDocument/2006/relationships" xmlns:v="urn:schemas-microsoft-com:vml" xmlns:w="http://schemas.openxmlformats.org/wordprocessingml/2006/main" xmlns:w10="urn:schemas-microsoft-com:office:word" xmlns:wp="http://schemas.openxmlformats.org/drawingml/2006/wordprocessingDrawing" xmlns:wps="http://schemas.microsoft.com/office/word/2010/wordprocessingShape" xmlns:wpg="http://schemas.microsoft.com/office/word/2010/wordprocessingGroup" xmlns:mc="http://schemas.openxmlformats.org/markup-compatibility/2006" xmlns:wp14="http://schemas.microsoft.com/office/word/2010/wordprocessingDrawing" xmlns:w14="http://schemas.microsoft.com/office/word/2010/wordml" mc:Ignorable="w14 wp14">
   <w:p>
     <w:pPr>
-      <w:pStyle w:val="Footer"/>
+      <w:pStyle w:val="Rodap"/>
       <w:spacing w:before="120" w:after="120"/>
       <w:rPr/>
     </w:pPr>
@@ -22184,7 +22229,7 @@
 <w:ftr xmlns:o="urn:schemas-microsoft-com:office:office" xmlns:r="http://schemas.openxmlformats.org/officeDocument/2006/relationships" xmlns:v="urn:schemas-microsoft-com:vml" xmlns:w="http://schemas.openxmlformats.org/wordprocessingml/2006/main" xmlns:w10="urn:schemas-microsoft-com:office:word" xmlns:wp="http://schemas.openxmlformats.org/drawingml/2006/wordprocessingDrawing" xmlns:wps="http://schemas.microsoft.com/office/word/2010/wordprocessingShape" xmlns:wpg="http://schemas.microsoft.com/office/word/2010/wordprocessingGroup" xmlns:mc="http://schemas.openxmlformats.org/markup-compatibility/2006" xmlns:wp14="http://schemas.microsoft.com/office/word/2010/wordprocessingDrawing" xmlns:w14="http://schemas.microsoft.com/office/word/2010/wordml" mc:Ignorable="w14 wp14">
   <w:p>
     <w:pPr>
-      <w:pStyle w:val="Footer"/>
+      <w:pStyle w:val="Rodap"/>
       <w:spacing w:before="120" w:after="120"/>
       <w:rPr/>
     </w:pPr>
@@ -22199,7 +22244,7 @@
 <w:ftr xmlns:o="urn:schemas-microsoft-com:office:office" xmlns:r="http://schemas.openxmlformats.org/officeDocument/2006/relationships" xmlns:v="urn:schemas-microsoft-com:vml" xmlns:w="http://schemas.openxmlformats.org/wordprocessingml/2006/main" xmlns:w10="urn:schemas-microsoft-com:office:word" xmlns:wp="http://schemas.openxmlformats.org/drawingml/2006/wordprocessingDrawing" xmlns:wps="http://schemas.microsoft.com/office/word/2010/wordprocessingShape" xmlns:wpg="http://schemas.microsoft.com/office/word/2010/wordprocessingGroup" xmlns:mc="http://schemas.openxmlformats.org/markup-compatibility/2006" xmlns:wp14="http://schemas.microsoft.com/office/word/2010/wordprocessingDrawing" xmlns:w14="http://schemas.microsoft.com/office/word/2010/wordml" mc:Ignorable="w14 wp14">
   <w:p>
     <w:pPr>
-      <w:pStyle w:val="Footer"/>
+      <w:pStyle w:val="Rodap"/>
       <w:spacing w:before="120" w:after="120"/>
       <w:rPr/>
     </w:pPr>
@@ -22214,7 +22259,7 @@
 <w:ftr xmlns:o="urn:schemas-microsoft-com:office:office" xmlns:r="http://schemas.openxmlformats.org/officeDocument/2006/relationships" xmlns:v="urn:schemas-microsoft-com:vml" xmlns:w="http://schemas.openxmlformats.org/wordprocessingml/2006/main" xmlns:w10="urn:schemas-microsoft-com:office:word" xmlns:wp="http://schemas.openxmlformats.org/drawingml/2006/wordprocessingDrawing" xmlns:wps="http://schemas.microsoft.com/office/word/2010/wordprocessingShape" xmlns:wpg="http://schemas.microsoft.com/office/word/2010/wordprocessingGroup" xmlns:mc="http://schemas.openxmlformats.org/markup-compatibility/2006" xmlns:wp14="http://schemas.microsoft.com/office/word/2010/wordprocessingDrawing" xmlns:w14="http://schemas.microsoft.com/office/word/2010/wordml" mc:Ignorable="w14 wp14">
   <w:p>
     <w:pPr>
-      <w:pStyle w:val="Footer"/>
+      <w:pStyle w:val="Rodap"/>
       <w:spacing w:before="120" w:after="120"/>
       <w:rPr/>
     </w:pPr>
@@ -22229,7 +22274,7 @@
 <w:ftr xmlns:o="urn:schemas-microsoft-com:office:office" xmlns:r="http://schemas.openxmlformats.org/officeDocument/2006/relationships" xmlns:v="urn:schemas-microsoft-com:vml" xmlns:w="http://schemas.openxmlformats.org/wordprocessingml/2006/main" xmlns:w10="urn:schemas-microsoft-com:office:word" xmlns:wp="http://schemas.openxmlformats.org/drawingml/2006/wordprocessingDrawing" xmlns:wps="http://schemas.microsoft.com/office/word/2010/wordprocessingShape" xmlns:wpg="http://schemas.microsoft.com/office/word/2010/wordprocessingGroup" xmlns:mc="http://schemas.openxmlformats.org/markup-compatibility/2006" xmlns:wp14="http://schemas.microsoft.com/office/word/2010/wordprocessingDrawing" xmlns:w14="http://schemas.microsoft.com/office/word/2010/wordml" mc:Ignorable="w14 wp14">
   <w:p>
     <w:pPr>
-      <w:pStyle w:val="Footer"/>
+      <w:pStyle w:val="Rodap"/>
       <w:spacing w:before="120" w:after="120"/>
       <w:rPr/>
     </w:pPr>
@@ -22244,7 +22289,7 @@
 <w:ftr xmlns:o="urn:schemas-microsoft-com:office:office" xmlns:r="http://schemas.openxmlformats.org/officeDocument/2006/relationships" xmlns:v="urn:schemas-microsoft-com:vml" xmlns:w="http://schemas.openxmlformats.org/wordprocessingml/2006/main" xmlns:w10="urn:schemas-microsoft-com:office:word" xmlns:wp="http://schemas.openxmlformats.org/drawingml/2006/wordprocessingDrawing" xmlns:wps="http://schemas.microsoft.com/office/word/2010/wordprocessingShape" xmlns:wpg="http://schemas.microsoft.com/office/word/2010/wordprocessingGroup" xmlns:mc="http://schemas.openxmlformats.org/markup-compatibility/2006" xmlns:wp14="http://schemas.microsoft.com/office/word/2010/wordprocessingDrawing" xmlns:w14="http://schemas.microsoft.com/office/word/2010/wordml" mc:Ignorable="w14 wp14">
   <w:p>
     <w:pPr>
-      <w:pStyle w:val="Footer"/>
+      <w:pStyle w:val="Rodap"/>
       <w:spacing w:before="120" w:after="120"/>
       <w:rPr/>
     </w:pPr>
@@ -22259,7 +22304,7 @@
 <w:ftr xmlns:o="urn:schemas-microsoft-com:office:office" xmlns:r="http://schemas.openxmlformats.org/officeDocument/2006/relationships" xmlns:v="urn:schemas-microsoft-com:vml" xmlns:w="http://schemas.openxmlformats.org/wordprocessingml/2006/main" xmlns:w10="urn:schemas-microsoft-com:office:word" xmlns:wp="http://schemas.openxmlformats.org/drawingml/2006/wordprocessingDrawing" xmlns:wps="http://schemas.microsoft.com/office/word/2010/wordprocessingShape" xmlns:wpg="http://schemas.microsoft.com/office/word/2010/wordprocessingGroup" xmlns:mc="http://schemas.openxmlformats.org/markup-compatibility/2006" xmlns:wp14="http://schemas.microsoft.com/office/word/2010/wordprocessingDrawing" xmlns:w14="http://schemas.microsoft.com/office/word/2010/wordml" mc:Ignorable="w14 wp14">
   <w:p>
     <w:pPr>
-      <w:pStyle w:val="Footer"/>
+      <w:pStyle w:val="Rodap"/>
       <w:spacing w:before="120" w:after="120"/>
       <w:rPr/>
     </w:pPr>
@@ -22274,7 +22319,7 @@
 <w:ftr xmlns:o="urn:schemas-microsoft-com:office:office" xmlns:r="http://schemas.openxmlformats.org/officeDocument/2006/relationships" xmlns:v="urn:schemas-microsoft-com:vml" xmlns:w="http://schemas.openxmlformats.org/wordprocessingml/2006/main" xmlns:w10="urn:schemas-microsoft-com:office:word" xmlns:wp="http://schemas.openxmlformats.org/drawingml/2006/wordprocessingDrawing" xmlns:wps="http://schemas.microsoft.com/office/word/2010/wordprocessingShape" xmlns:wpg="http://schemas.microsoft.com/office/word/2010/wordprocessingGroup" xmlns:mc="http://schemas.openxmlformats.org/markup-compatibility/2006" xmlns:wp14="http://schemas.microsoft.com/office/word/2010/wordprocessingDrawing" xmlns:w14="http://schemas.microsoft.com/office/word/2010/wordml" mc:Ignorable="w14 wp14">
   <w:p>
     <w:pPr>
-      <w:pStyle w:val="Footer"/>
+      <w:pStyle w:val="Rodap"/>
       <w:spacing w:before="120" w:after="120"/>
       <w:rPr/>
     </w:pPr>
@@ -22289,7 +22334,7 @@
 <w:ftr xmlns:o="urn:schemas-microsoft-com:office:office" xmlns:r="http://schemas.openxmlformats.org/officeDocument/2006/relationships" xmlns:v="urn:schemas-microsoft-com:vml" xmlns:w="http://schemas.openxmlformats.org/wordprocessingml/2006/main" xmlns:w10="urn:schemas-microsoft-com:office:word" xmlns:wp="http://schemas.openxmlformats.org/drawingml/2006/wordprocessingDrawing" xmlns:wps="http://schemas.microsoft.com/office/word/2010/wordprocessingShape" xmlns:wpg="http://schemas.microsoft.com/office/word/2010/wordprocessingGroup" xmlns:mc="http://schemas.openxmlformats.org/markup-compatibility/2006" xmlns:wp14="http://schemas.microsoft.com/office/word/2010/wordprocessingDrawing" xmlns:w14="http://schemas.microsoft.com/office/word/2010/wordml" mc:Ignorable="w14 wp14">
   <w:p>
     <w:pPr>
-      <w:pStyle w:val="Footer"/>
+      <w:pStyle w:val="Rodap"/>
       <w:spacing w:before="120" w:after="120"/>
       <w:rPr/>
     </w:pPr>
@@ -22304,7 +22349,7 @@
 <w:ftr xmlns:o="urn:schemas-microsoft-com:office:office" xmlns:r="http://schemas.openxmlformats.org/officeDocument/2006/relationships" xmlns:v="urn:schemas-microsoft-com:vml" xmlns:w="http://schemas.openxmlformats.org/wordprocessingml/2006/main" xmlns:w10="urn:schemas-microsoft-com:office:word" xmlns:wp="http://schemas.openxmlformats.org/drawingml/2006/wordprocessingDrawing" xmlns:wps="http://schemas.microsoft.com/office/word/2010/wordprocessingShape" xmlns:wpg="http://schemas.microsoft.com/office/word/2010/wordprocessingGroup" xmlns:mc="http://schemas.openxmlformats.org/markup-compatibility/2006" xmlns:wp14="http://schemas.microsoft.com/office/word/2010/wordprocessingDrawing" xmlns:w14="http://schemas.microsoft.com/office/word/2010/wordml" mc:Ignorable="w14 wp14">
   <w:p>
     <w:pPr>
-      <w:pStyle w:val="Footer"/>
+      <w:pStyle w:val="Rodap"/>
       <w:spacing w:before="120" w:after="120"/>
       <w:rPr/>
     </w:pPr>
@@ -22319,7 +22364,7 @@
 <w:ftr xmlns:o="urn:schemas-microsoft-com:office:office" xmlns:r="http://schemas.openxmlformats.org/officeDocument/2006/relationships" xmlns:v="urn:schemas-microsoft-com:vml" xmlns:w="http://schemas.openxmlformats.org/wordprocessingml/2006/main" xmlns:w10="urn:schemas-microsoft-com:office:word" xmlns:wp="http://schemas.openxmlformats.org/drawingml/2006/wordprocessingDrawing" xmlns:wps="http://schemas.microsoft.com/office/word/2010/wordprocessingShape" xmlns:wpg="http://schemas.microsoft.com/office/word/2010/wordprocessingGroup" xmlns:mc="http://schemas.openxmlformats.org/markup-compatibility/2006" xmlns:wp14="http://schemas.microsoft.com/office/word/2010/wordprocessingDrawing" xmlns:w14="http://schemas.microsoft.com/office/word/2010/wordml" mc:Ignorable="w14 wp14">
   <w:p>
     <w:pPr>
-      <w:pStyle w:val="Footer"/>
+      <w:pStyle w:val="Rodap"/>
       <w:spacing w:before="120" w:after="120"/>
       <w:rPr/>
     </w:pPr>
@@ -22359,13 +22404,13 @@
   <w:footnote w:id="2">
     <w:p>
       <w:pPr>
-        <w:pStyle w:val="Footnote"/>
+        <w:pStyle w:val="Notaderodap"/>
         <w:spacing w:lineRule="auto" w:line="240" w:before="0" w:after="120"/>
         <w:rPr/>
       </w:pPr>
       <w:r>
         <w:rPr>
-          <w:rStyle w:val="FootnoteCharacters"/>
+          <w:rStyle w:val="Caracteresdenotaderodap"/>
         </w:rPr>
         <w:footnoteRef/>
       </w:r>
@@ -22402,13 +22447,13 @@
   <w:footnote w:id="3">
     <w:p>
       <w:pPr>
-        <w:pStyle w:val="Footnote"/>
+        <w:pStyle w:val="Notaderodap"/>
         <w:spacing w:lineRule="auto" w:line="240" w:before="0" w:after="120"/>
         <w:rPr/>
       </w:pPr>
       <w:r>
         <w:rPr>
-          <w:rStyle w:val="FootnoteCharacters"/>
+          <w:rStyle w:val="Caracteresdenotaderodap"/>
         </w:rPr>
         <w:footnoteRef/>
       </w:r>
@@ -22439,7 +22484,7 @@
 <w:hdr xmlns:o="urn:schemas-microsoft-com:office:office" xmlns:r="http://schemas.openxmlformats.org/officeDocument/2006/relationships" xmlns:v="urn:schemas-microsoft-com:vml" xmlns:w="http://schemas.openxmlformats.org/wordprocessingml/2006/main" xmlns:w10="urn:schemas-microsoft-com:office:word" xmlns:wp="http://schemas.openxmlformats.org/drawingml/2006/wordprocessingDrawing" xmlns:wps="http://schemas.microsoft.com/office/word/2010/wordprocessingShape" xmlns:wpg="http://schemas.microsoft.com/office/word/2010/wordprocessingGroup" xmlns:mc="http://schemas.openxmlformats.org/markup-compatibility/2006" xmlns:wp14="http://schemas.microsoft.com/office/word/2010/wordprocessingDrawing" xmlns:w14="http://schemas.microsoft.com/office/word/2010/wordml" mc:Ignorable="w14 wp14">
   <w:p>
     <w:pPr>
-      <w:pStyle w:val="Header"/>
+      <w:pStyle w:val="Cabealho"/>
       <w:spacing w:before="120" w:after="120"/>
       <w:jc w:val="right"/>
       <w:rPr/>
@@ -22450,7 +22495,7 @@
   </w:p>
   <w:p>
     <w:pPr>
-      <w:pStyle w:val="Header"/>
+      <w:pStyle w:val="Cabealho"/>
       <w:spacing w:before="0" w:after="120"/>
       <w:jc w:val="center"/>
       <w:rPr/>
@@ -22466,7 +22511,7 @@
 <w:hdr xmlns:o="urn:schemas-microsoft-com:office:office" xmlns:r="http://schemas.openxmlformats.org/officeDocument/2006/relationships" xmlns:v="urn:schemas-microsoft-com:vml" xmlns:w="http://schemas.openxmlformats.org/wordprocessingml/2006/main" xmlns:w10="urn:schemas-microsoft-com:office:word" xmlns:wp="http://schemas.openxmlformats.org/drawingml/2006/wordprocessingDrawing" xmlns:wps="http://schemas.microsoft.com/office/word/2010/wordprocessingShape" xmlns:wpg="http://schemas.microsoft.com/office/word/2010/wordprocessingGroup" xmlns:mc="http://schemas.openxmlformats.org/markup-compatibility/2006" xmlns:wp14="http://schemas.microsoft.com/office/word/2010/wordprocessingDrawing" xmlns:w14="http://schemas.microsoft.com/office/word/2010/wordml" mc:Ignorable="w14 wp14">
   <w:p>
     <w:pPr>
-      <w:pStyle w:val="Header"/>
+      <w:pStyle w:val="Cabealho"/>
       <w:spacing w:before="120" w:after="120"/>
       <w:rPr>
         <w:color w:val="FFFFFF" w:themeColor="background1"/>
@@ -22510,7 +22555,7 @@
 <w:hdr xmlns:o="urn:schemas-microsoft-com:office:office" xmlns:r="http://schemas.openxmlformats.org/officeDocument/2006/relationships" xmlns:v="urn:schemas-microsoft-com:vml" xmlns:w="http://schemas.openxmlformats.org/wordprocessingml/2006/main" xmlns:w10="urn:schemas-microsoft-com:office:word" xmlns:wp="http://schemas.openxmlformats.org/drawingml/2006/wordprocessingDrawing" xmlns:wps="http://schemas.microsoft.com/office/word/2010/wordprocessingShape" xmlns:wpg="http://schemas.microsoft.com/office/word/2010/wordprocessingGroup" xmlns:mc="http://schemas.openxmlformats.org/markup-compatibility/2006" xmlns:wp14="http://schemas.microsoft.com/office/word/2010/wordprocessingDrawing" xmlns:w14="http://schemas.microsoft.com/office/word/2010/wordml" mc:Ignorable="w14 wp14">
   <w:p>
     <w:pPr>
-      <w:pStyle w:val="Header"/>
+      <w:pStyle w:val="Cabealho"/>
       <w:spacing w:before="0" w:after="120"/>
       <w:jc w:val="right"/>
       <w:rPr>
@@ -22539,7 +22584,7 @@
       <w:rPr>
         <w:sz w:val="16"/>
       </w:rPr>
-      <w:t>35</w:t>
+      <w:t>42</w:t>
     </w:r>
     <w:r>
       <w:rPr>
@@ -22555,7 +22600,7 @@
 <w:hdr xmlns:o="urn:schemas-microsoft-com:office:office" xmlns:r="http://schemas.openxmlformats.org/officeDocument/2006/relationships" xmlns:v="urn:schemas-microsoft-com:vml" xmlns:w="http://schemas.openxmlformats.org/wordprocessingml/2006/main" xmlns:w10="urn:schemas-microsoft-com:office:word" xmlns:wp="http://schemas.openxmlformats.org/drawingml/2006/wordprocessingDrawing" xmlns:wps="http://schemas.microsoft.com/office/word/2010/wordprocessingShape" xmlns:wpg="http://schemas.microsoft.com/office/word/2010/wordprocessingGroup" xmlns:mc="http://schemas.openxmlformats.org/markup-compatibility/2006" xmlns:wp14="http://schemas.microsoft.com/office/word/2010/wordprocessingDrawing" xmlns:w14="http://schemas.microsoft.com/office/word/2010/wordml" mc:Ignorable="w14 wp14">
   <w:p>
     <w:pPr>
-      <w:pStyle w:val="Header"/>
+      <w:pStyle w:val="Cabealho"/>
       <w:spacing w:before="120" w:after="120"/>
       <w:rPr/>
     </w:pPr>
@@ -22597,7 +22642,7 @@
 <w:hdr xmlns:o="urn:schemas-microsoft-com:office:office" xmlns:r="http://schemas.openxmlformats.org/officeDocument/2006/relationships" xmlns:v="urn:schemas-microsoft-com:vml" xmlns:w="http://schemas.openxmlformats.org/wordprocessingml/2006/main" xmlns:w10="urn:schemas-microsoft-com:office:word" xmlns:wp="http://schemas.openxmlformats.org/drawingml/2006/wordprocessingDrawing" xmlns:wps="http://schemas.microsoft.com/office/word/2010/wordprocessingShape" xmlns:wpg="http://schemas.microsoft.com/office/word/2010/wordprocessingGroup" xmlns:mc="http://schemas.openxmlformats.org/markup-compatibility/2006" xmlns:wp14="http://schemas.microsoft.com/office/word/2010/wordprocessingDrawing" xmlns:w14="http://schemas.microsoft.com/office/word/2010/wordml" mc:Ignorable="w14 wp14">
   <w:p>
     <w:pPr>
-      <w:pStyle w:val="Header"/>
+      <w:pStyle w:val="Cabealho"/>
       <w:spacing w:before="120" w:after="120"/>
       <w:rPr>
         <w:color w:val="FFFFFF" w:themeColor="background1"/>
@@ -22641,7 +22686,7 @@
 <w:hdr xmlns:o="urn:schemas-microsoft-com:office:office" xmlns:r="http://schemas.openxmlformats.org/officeDocument/2006/relationships" xmlns:v="urn:schemas-microsoft-com:vml" xmlns:w="http://schemas.openxmlformats.org/wordprocessingml/2006/main" xmlns:w10="urn:schemas-microsoft-com:office:word" xmlns:wp="http://schemas.openxmlformats.org/drawingml/2006/wordprocessingDrawing" xmlns:wps="http://schemas.microsoft.com/office/word/2010/wordprocessingShape" xmlns:wpg="http://schemas.microsoft.com/office/word/2010/wordprocessingGroup" xmlns:mc="http://schemas.openxmlformats.org/markup-compatibility/2006" xmlns:wp14="http://schemas.microsoft.com/office/word/2010/wordprocessingDrawing" xmlns:w14="http://schemas.microsoft.com/office/word/2010/wordml" mc:Ignorable="w14 wp14">
   <w:p>
     <w:pPr>
-      <w:pStyle w:val="Header"/>
+      <w:pStyle w:val="Cabealho"/>
       <w:spacing w:before="0" w:after="120"/>
       <w:jc w:val="right"/>
       <w:rPr>
@@ -22670,7 +22715,7 @@
       <w:rPr>
         <w:sz w:val="16"/>
       </w:rPr>
-      <w:t>3</w:t>
+      <w:t>9</w:t>
     </w:r>
     <w:r>
       <w:rPr>
@@ -22686,7 +22731,7 @@
 <w:hdr xmlns:o="urn:schemas-microsoft-com:office:office" xmlns:r="http://schemas.openxmlformats.org/officeDocument/2006/relationships" xmlns:v="urn:schemas-microsoft-com:vml" xmlns:w="http://schemas.openxmlformats.org/wordprocessingml/2006/main" xmlns:w10="urn:schemas-microsoft-com:office:word" xmlns:wp="http://schemas.openxmlformats.org/drawingml/2006/wordprocessingDrawing" xmlns:wps="http://schemas.microsoft.com/office/word/2010/wordprocessingShape" xmlns:wpg="http://schemas.microsoft.com/office/word/2010/wordprocessingGroup" xmlns:mc="http://schemas.openxmlformats.org/markup-compatibility/2006" xmlns:wp14="http://schemas.microsoft.com/office/word/2010/wordprocessingDrawing" xmlns:w14="http://schemas.microsoft.com/office/word/2010/wordml" mc:Ignorable="w14 wp14">
   <w:p>
     <w:pPr>
-      <w:pStyle w:val="Header"/>
+      <w:pStyle w:val="Cabealho"/>
       <w:spacing w:before="120" w:after="120"/>
       <w:rPr>
         <w:color w:val="FFFFFF" w:themeColor="background1"/>
@@ -22730,7 +22775,7 @@
 <w:hdr xmlns:o="urn:schemas-microsoft-com:office:office" xmlns:r="http://schemas.openxmlformats.org/officeDocument/2006/relationships" xmlns:v="urn:schemas-microsoft-com:vml" xmlns:w="http://schemas.openxmlformats.org/wordprocessingml/2006/main" xmlns:w10="urn:schemas-microsoft-com:office:word" xmlns:wp="http://schemas.openxmlformats.org/drawingml/2006/wordprocessingDrawing" xmlns:wps="http://schemas.microsoft.com/office/word/2010/wordprocessingShape" xmlns:wpg="http://schemas.microsoft.com/office/word/2010/wordprocessingGroup" xmlns:mc="http://schemas.openxmlformats.org/markup-compatibility/2006" xmlns:wp14="http://schemas.microsoft.com/office/word/2010/wordprocessingDrawing" xmlns:w14="http://schemas.microsoft.com/office/word/2010/wordml" mc:Ignorable="w14 wp14">
   <w:p>
     <w:pPr>
-      <w:pStyle w:val="Header"/>
+      <w:pStyle w:val="Cabealho"/>
       <w:spacing w:before="0" w:after="120"/>
       <w:jc w:val="right"/>
       <w:rPr>
@@ -22775,7 +22820,7 @@
 <w:hdr xmlns:o="urn:schemas-microsoft-com:office:office" xmlns:r="http://schemas.openxmlformats.org/officeDocument/2006/relationships" xmlns:v="urn:schemas-microsoft-com:vml" xmlns:w="http://schemas.openxmlformats.org/wordprocessingml/2006/main" xmlns:w10="urn:schemas-microsoft-com:office:word" xmlns:wp="http://schemas.openxmlformats.org/drawingml/2006/wordprocessingDrawing" xmlns:wps="http://schemas.microsoft.com/office/word/2010/wordprocessingShape" xmlns:wpg="http://schemas.microsoft.com/office/word/2010/wordprocessingGroup" xmlns:mc="http://schemas.openxmlformats.org/markup-compatibility/2006" xmlns:wp14="http://schemas.microsoft.com/office/word/2010/wordprocessingDrawing" xmlns:w14="http://schemas.microsoft.com/office/word/2010/wordml" mc:Ignorable="w14 wp14">
   <w:p>
     <w:pPr>
-      <w:pStyle w:val="Header"/>
+      <w:pStyle w:val="Cabealho"/>
       <w:spacing w:before="120" w:after="120"/>
       <w:rPr>
         <w:color w:val="FFFFFF" w:themeColor="background1"/>
@@ -22819,7 +22864,7 @@
 <w:hdr xmlns:o="urn:schemas-microsoft-com:office:office" xmlns:r="http://schemas.openxmlformats.org/officeDocument/2006/relationships" xmlns:v="urn:schemas-microsoft-com:vml" xmlns:w="http://schemas.openxmlformats.org/wordprocessingml/2006/main" xmlns:w10="urn:schemas-microsoft-com:office:word" xmlns:wp="http://schemas.openxmlformats.org/drawingml/2006/wordprocessingDrawing" xmlns:wps="http://schemas.microsoft.com/office/word/2010/wordprocessingShape" xmlns:wpg="http://schemas.microsoft.com/office/word/2010/wordprocessingGroup" xmlns:mc="http://schemas.openxmlformats.org/markup-compatibility/2006" xmlns:wp14="http://schemas.microsoft.com/office/word/2010/wordprocessingDrawing" xmlns:w14="http://schemas.microsoft.com/office/word/2010/wordml" mc:Ignorable="w14 wp14">
   <w:p>
     <w:pPr>
-      <w:pStyle w:val="Header"/>
+      <w:pStyle w:val="Cabealho"/>
       <w:spacing w:before="120" w:after="120"/>
       <w:rPr>
         <w:color w:val="FFFFFF" w:themeColor="background1"/>
@@ -22863,7 +22908,7 @@
 <w:hdr xmlns:o="urn:schemas-microsoft-com:office:office" xmlns:r="http://schemas.openxmlformats.org/officeDocument/2006/relationships" xmlns:v="urn:schemas-microsoft-com:vml" xmlns:w="http://schemas.openxmlformats.org/wordprocessingml/2006/main" xmlns:w10="urn:schemas-microsoft-com:office:word" xmlns:wp="http://schemas.openxmlformats.org/drawingml/2006/wordprocessingDrawing" xmlns:wps="http://schemas.microsoft.com/office/word/2010/wordprocessingShape" xmlns:wpg="http://schemas.microsoft.com/office/word/2010/wordprocessingGroup" xmlns:mc="http://schemas.openxmlformats.org/markup-compatibility/2006" xmlns:wp14="http://schemas.microsoft.com/office/word/2010/wordprocessingDrawing" xmlns:w14="http://schemas.microsoft.com/office/word/2010/wordml" mc:Ignorable="w14 wp14">
   <w:p>
     <w:pPr>
-      <w:pStyle w:val="Header"/>
+      <w:pStyle w:val="Cabealho"/>
       <w:spacing w:before="0" w:after="120"/>
       <w:jc w:val="right"/>
       <w:rPr>
@@ -22908,7 +22953,7 @@
 <w:hdr xmlns:o="urn:schemas-microsoft-com:office:office" xmlns:r="http://schemas.openxmlformats.org/officeDocument/2006/relationships" xmlns:v="urn:schemas-microsoft-com:vml" xmlns:w="http://schemas.openxmlformats.org/wordprocessingml/2006/main" xmlns:w10="urn:schemas-microsoft-com:office:word" xmlns:wp="http://schemas.openxmlformats.org/drawingml/2006/wordprocessingDrawing" xmlns:wps="http://schemas.microsoft.com/office/word/2010/wordprocessingShape" xmlns:wpg="http://schemas.microsoft.com/office/word/2010/wordprocessingGroup" xmlns:mc="http://schemas.openxmlformats.org/markup-compatibility/2006" xmlns:wp14="http://schemas.microsoft.com/office/word/2010/wordprocessingDrawing" xmlns:w14="http://schemas.microsoft.com/office/word/2010/wordml" mc:Ignorable="w14 wp14">
   <w:p>
     <w:pPr>
-      <w:pStyle w:val="Header"/>
+      <w:pStyle w:val="Cabealho"/>
       <w:spacing w:before="120" w:after="120"/>
       <w:rPr>
         <w:color w:val="FFFFFF" w:themeColor="background1"/>
@@ -22953,7 +22998,7 @@
   <w:abstractNum w:abstractNumId="1">
     <w:lvl w:ilvl="0">
       <w:start w:val="1"/>
-      <w:pStyle w:val="Heading1"/>
+      <w:pStyle w:val="Ttulo1"/>
       <w:numFmt w:val="decimal"/>
       <w:lvlText w:val="%1"/>
       <w:lvlJc w:val="left"/>
@@ -22966,7 +23011,7 @@
     </w:lvl>
     <w:lvl w:ilvl="1">
       <w:start w:val="1"/>
-      <w:pStyle w:val="Heading2"/>
+      <w:pStyle w:val="Ttulo2"/>
       <w:numFmt w:val="decimal"/>
       <w:lvlText w:val="%1.%2"/>
       <w:lvlJc w:val="left"/>
@@ -22979,7 +23024,7 @@
     </w:lvl>
     <w:lvl w:ilvl="2">
       <w:start w:val="1"/>
-      <w:pStyle w:val="Heading3"/>
+      <w:pStyle w:val="Ttulo3"/>
       <w:numFmt w:val="decimal"/>
       <w:lvlText w:val="%1.%2.%3"/>
       <w:lvlJc w:val="left"/>
@@ -22992,7 +23037,7 @@
     </w:lvl>
     <w:lvl w:ilvl="3">
       <w:start w:val="1"/>
-      <w:pStyle w:val="Heading4"/>
+      <w:pStyle w:val="Ttulo4"/>
       <w:numFmt w:val="decimal"/>
       <w:lvlText w:val="%1.%2.%3.%4"/>
       <w:lvlJc w:val="left"/>
@@ -23005,7 +23050,7 @@
     </w:lvl>
     <w:lvl w:ilvl="4">
       <w:start w:val="1"/>
-      <w:pStyle w:val="Heading5"/>
+      <w:pStyle w:val="Ttulo5"/>
       <w:numFmt w:val="decimal"/>
       <w:lvlText w:val="%1.%2.%3.%4.%5"/>
       <w:lvlJc w:val="left"/>
@@ -23018,7 +23063,7 @@
     </w:lvl>
     <w:lvl w:ilvl="5">
       <w:start w:val="1"/>
-      <w:pStyle w:val="Heading6"/>
+      <w:pStyle w:val="Ttulo6"/>
       <w:numFmt w:val="decimal"/>
       <w:lvlText w:val="%1.%2.%3.%4.%5.%6"/>
       <w:lvlJc w:val="left"/>
@@ -23031,7 +23076,7 @@
     </w:lvl>
     <w:lvl w:ilvl="6">
       <w:start w:val="1"/>
-      <w:pStyle w:val="Heading7"/>
+      <w:pStyle w:val="Ttulo7"/>
       <w:numFmt w:val="decimal"/>
       <w:lvlText w:val="%1.%2.%3.%4.%5.%6.%7"/>
       <w:lvlJc w:val="left"/>
@@ -23044,7 +23089,7 @@
     </w:lvl>
     <w:lvl w:ilvl="7">
       <w:start w:val="1"/>
-      <w:pStyle w:val="Heading8"/>
+      <w:pStyle w:val="Ttulo8"/>
       <w:numFmt w:val="decimal"/>
       <w:lvlText w:val="%1.%2.%3.%4.%5.%6.%7.%8"/>
       <w:lvlJc w:val="left"/>
@@ -23057,7 +23102,7 @@
     </w:lvl>
     <w:lvl w:ilvl="8">
       <w:start w:val="1"/>
-      <w:pStyle w:val="Heading9"/>
+      <w:pStyle w:val="Ttulo9"/>
       <w:numFmt w:val="decimal"/>
       <w:lvlText w:val="%1.%2.%3.%4.%5.%6.%7.%8.%9"/>
       <w:lvlJc w:val="left"/>
@@ -28453,7 +28498,7 @@
       <w:lang w:val="pt-BR" w:eastAsia="pt-BR" w:bidi="ar-SA"/>
     </w:rPr>
   </w:style>
-  <w:style w:type="paragraph" w:styleId="Heading1">
+  <w:style w:type="paragraph" w:styleId="Ttulo1">
     <w:name w:val="Heading 1"/>
     <w:basedOn w:val="Normal"/>
     <w:next w:val="Normal"/>
@@ -28480,7 +28525,7 @@
       <w:szCs w:val="28"/>
     </w:rPr>
   </w:style>
-  <w:style w:type="paragraph" w:styleId="Heading2">
+  <w:style w:type="paragraph" w:styleId="Ttulo2">
     <w:name w:val="Heading 2"/>
     <w:basedOn w:val="Normal"/>
     <w:next w:val="Normal"/>
@@ -28506,9 +28551,9 @@
       <w:szCs w:val="26"/>
     </w:rPr>
   </w:style>
-  <w:style w:type="paragraph" w:styleId="Heading3">
+  <w:style w:type="paragraph" w:styleId="Ttulo3">
     <w:name w:val="Heading 3"/>
-    <w:basedOn w:val="Heading2"/>
+    <w:basedOn w:val="Ttulo2"/>
     <w:next w:val="Normal"/>
     <w:link w:val="Ttulo3Char"/>
     <w:uiPriority w:val="9"/>
@@ -28524,9 +28569,9 @@
     </w:pPr>
     <w:rPr/>
   </w:style>
-  <w:style w:type="paragraph" w:styleId="Heading4">
+  <w:style w:type="paragraph" w:styleId="Ttulo4">
     <w:name w:val="Heading 4"/>
-    <w:basedOn w:val="Heading2"/>
+    <w:basedOn w:val="Ttulo2"/>
     <w:next w:val="Normal"/>
     <w:link w:val="Ttulo4Char"/>
     <w:uiPriority w:val="9"/>
@@ -28542,7 +28587,7 @@
     </w:pPr>
     <w:rPr/>
   </w:style>
-  <w:style w:type="paragraph" w:styleId="Heading5">
+  <w:style w:type="paragraph" w:styleId="Ttulo5">
     <w:name w:val="Heading 5"/>
     <w:basedOn w:val="Normal"/>
     <w:next w:val="Normal"/>
@@ -28565,7 +28610,7 @@
       <w:szCs w:val="26"/>
     </w:rPr>
   </w:style>
-  <w:style w:type="paragraph" w:styleId="Heading6">
+  <w:style w:type="paragraph" w:styleId="Ttulo6">
     <w:name w:val="Heading 6"/>
     <w:basedOn w:val="Normal"/>
     <w:next w:val="Normal"/>
@@ -28589,7 +28634,7 @@
       <w:szCs w:val="22"/>
     </w:rPr>
   </w:style>
-  <w:style w:type="paragraph" w:styleId="Heading7">
+  <w:style w:type="paragraph" w:styleId="Ttulo7">
     <w:name w:val="Heading 7"/>
     <w:basedOn w:val="Normal"/>
     <w:next w:val="Normal"/>
@@ -28610,7 +28655,7 @@
       <w:szCs w:val="24"/>
     </w:rPr>
   </w:style>
-  <w:style w:type="paragraph" w:styleId="Heading8">
+  <w:style w:type="paragraph" w:styleId="Ttulo8">
     <w:name w:val="Heading 8"/>
     <w:basedOn w:val="Normal"/>
     <w:next w:val="Normal"/>
@@ -28633,7 +28678,7 @@
       <w:szCs w:val="24"/>
     </w:rPr>
   </w:style>
-  <w:style w:type="paragraph" w:styleId="Heading9">
+  <w:style w:type="paragraph" w:styleId="Ttulo9">
     <w:name w:val="Heading 9"/>
     <w:basedOn w:val="Normal"/>
     <w:next w:val="Normal"/>
@@ -28891,14 +28936,14 @@
   </w:style>
   <w:style w:type="character" w:styleId="LinkdaInternet" w:customStyle="1">
     <w:name w:val="Link da Internet"/>
-    <w:basedOn w:val="DefaultParagraphFont"/>
     <w:uiPriority w:val="99"/>
     <w:unhideWhenUsed/>
     <w:qFormat/>
     <w:rsid w:val="00ea4de9"/>
     <w:rPr>
-      <w:color w:val="0000FF"/>
+      <w:color w:val="000080"/>
       <w:u w:val="single"/>
+      <w:lang w:val="zxx" w:eastAsia="zxx" w:bidi="zxx"/>
     </w:rPr>
   </w:style>
   <w:style w:type="character" w:styleId="SubttuloChar" w:customStyle="1">
@@ -28995,16 +29040,9 @@
     <w:qFormat/>
     <w:rPr/>
   </w:style>
-  <w:style w:type="character" w:styleId="InternetLink">
-    <w:name w:val="Hyperlink"/>
-    <w:rPr>
-      <w:color w:val="000080"/>
-      <w:u w:val="single"/>
-      <w:lang w:val="zxx" w:eastAsia="zxx" w:bidi="zxx"/>
-    </w:rPr>
-  </w:style>
   <w:style w:type="character" w:styleId="FootnoteAnchor">
     <w:name w:val="Footnote Anchor"/>
+    <w:qFormat/>
     <w:rPr>
       <w:vertAlign w:val="superscript"/>
     </w:rPr>
@@ -29018,31 +29056,32 @@
   </w:style>
   <w:style w:type="character" w:styleId="EndnoteAnchor">
     <w:name w:val="Endnote Anchor"/>
+    <w:qFormat/>
     <w:rPr>
       <w:vertAlign w:val="superscript"/>
     </w:rPr>
   </w:style>
-  <w:style w:type="character" w:styleId="NumberingSymbols">
-    <w:name w:val="Numbering Symbols"/>
+  <w:style w:type="character" w:styleId="Smbolosdenumerao">
+    <w:name w:val="Símbolos de numeração"/>
     <w:qFormat/>
     <w:rPr/>
   </w:style>
-  <w:style w:type="paragraph" w:styleId="Heading">
-    <w:name w:val="Heading"/>
+  <w:style w:type="paragraph" w:styleId="Ttulo">
+    <w:name w:val="Título"/>
     <w:basedOn w:val="Normal"/>
-    <w:next w:val="TextBody"/>
+    <w:next w:val="Corpodotexto"/>
     <w:qFormat/>
     <w:pPr>
       <w:keepNext w:val="true"/>
       <w:spacing w:before="240" w:after="120"/>
     </w:pPr>
     <w:rPr>
-      <w:rFonts w:ascii="Liberation Sans" w:hAnsi="Liberation Sans" w:eastAsia="Noto Sans CJK SC" w:cs="Lohit Devanagari"/>
+      <w:rFonts w:ascii="Liberation Sans" w:hAnsi="Liberation Sans" w:eastAsia="Microsoft YaHei" w:cs="Arial"/>
       <w:sz w:val="28"/>
       <w:szCs w:val="28"/>
     </w:rPr>
   </w:style>
-  <w:style w:type="paragraph" w:styleId="TextBody">
+  <w:style w:type="paragraph" w:styleId="Corpodotexto">
     <w:name w:val="Body Text"/>
     <w:basedOn w:val="Normal"/>
     <w:pPr>
@@ -29050,15 +29089,15 @@
     </w:pPr>
     <w:rPr/>
   </w:style>
-  <w:style w:type="paragraph" w:styleId="List">
+  <w:style w:type="paragraph" w:styleId="Lista">
     <w:name w:val="List"/>
-    <w:basedOn w:val="TextBody"/>
+    <w:basedOn w:val="Corpodotexto"/>
     <w:pPr/>
     <w:rPr>
       <w:rFonts w:cs="Arial"/>
     </w:rPr>
   </w:style>
-  <w:style w:type="paragraph" w:styleId="Caption">
+  <w:style w:type="paragraph" w:styleId="Legenda">
     <w:name w:val="Caption"/>
     <w:basedOn w:val="Normal"/>
     <w:qFormat/>
@@ -29074,21 +29113,21 @@
       <w:szCs w:val="24"/>
     </w:rPr>
   </w:style>
-  <w:style w:type="paragraph" w:styleId="Index">
-    <w:name w:val="Index"/>
+  <w:style w:type="paragraph" w:styleId="Ndice" w:customStyle="1">
+    <w:name w:val="Índice"/>
     <w:basedOn w:val="Normal"/>
     <w:qFormat/>
     <w:pPr>
       <w:suppressLineNumbers/>
     </w:pPr>
     <w:rPr>
-      <w:rFonts w:cs="Lohit Devanagari"/>
+      <w:rFonts w:cs="Arial"/>
     </w:rPr>
   </w:style>
-  <w:style w:type="paragraph" w:styleId="Ttulo">
-    <w:name w:val="Título"/>
+  <w:style w:type="paragraph" w:styleId="Ttulododocumento">
+    <w:name w:val="Title"/>
     <w:basedOn w:val="Normal"/>
-    <w:next w:val="TextBody"/>
+    <w:next w:val="Corpodotexto"/>
     <w:qFormat/>
     <w:pPr>
       <w:keepNext w:val="true"/>
@@ -29100,33 +29139,7 @@
       <w:szCs w:val="28"/>
     </w:rPr>
   </w:style>
-  <w:style w:type="paragraph" w:styleId="Ndice" w:customStyle="1">
-    <w:name w:val="Índice"/>
-    <w:basedOn w:val="Normal"/>
-    <w:qFormat/>
-    <w:pPr>
-      <w:suppressLineNumbers/>
-    </w:pPr>
-    <w:rPr>
-      <w:rFonts w:cs="Arial"/>
-    </w:rPr>
-  </w:style>
-  <w:style w:type="paragraph" w:styleId="Title">
-    <w:name w:val="Title"/>
-    <w:basedOn w:val="Normal"/>
-    <w:next w:val="TextBody"/>
-    <w:qFormat/>
-    <w:pPr>
-      <w:keepNext w:val="true"/>
-      <w:spacing w:before="240" w:after="120"/>
-    </w:pPr>
-    <w:rPr>
-      <w:rFonts w:ascii="Liberation Sans" w:hAnsi="Liberation Sans" w:eastAsia="Microsoft YaHei" w:cs="Arial"/>
-      <w:sz w:val="28"/>
-      <w:szCs w:val="28"/>
-    </w:rPr>
-  </w:style>
-  <w:style w:type="paragraph" w:styleId="Caption1">
+  <w:style w:type="paragraph" w:styleId="Caption">
     <w:name w:val="caption"/>
     <w:basedOn w:val="Normal"/>
     <w:next w:val="Normal"/>
@@ -29145,21 +29158,14 @@
       <w:szCs w:val="18"/>
     </w:rPr>
   </w:style>
-  <w:style w:type="paragraph" w:styleId="CabealhoeRodap" w:customStyle="1">
+  <w:style w:type="paragraph" w:styleId="CabealhoeRodap">
     <w:name w:val="Cabeçalho e Rodapé"/>
     <w:basedOn w:val="Normal"/>
     <w:qFormat/>
     <w:pPr/>
     <w:rPr/>
   </w:style>
-  <w:style w:type="paragraph" w:styleId="HeaderandFooter">
-    <w:name w:val="Header and Footer"/>
-    <w:basedOn w:val="Normal"/>
-    <w:qFormat/>
-    <w:pPr/>
-    <w:rPr/>
-  </w:style>
-  <w:style w:type="paragraph" w:styleId="Header">
+  <w:style w:type="paragraph" w:styleId="Cabealho">
     <w:name w:val="Header"/>
     <w:basedOn w:val="Normal"/>
     <w:link w:val="CabealhoChar"/>
@@ -29175,7 +29181,7 @@
     </w:pPr>
     <w:rPr/>
   </w:style>
-  <w:style w:type="paragraph" w:styleId="Footer">
+  <w:style w:type="paragraph" w:styleId="Rodap">
     <w:name w:val="Footer"/>
     <w:basedOn w:val="Normal"/>
     <w:link w:val="RodapChar"/>
@@ -29207,7 +29213,7 @@
       <w:szCs w:val="16"/>
     </w:rPr>
   </w:style>
-  <w:style w:type="paragraph" w:styleId="Footnote">
+  <w:style w:type="paragraph" w:styleId="Notaderodap">
     <w:name w:val="Footnote Text"/>
     <w:basedOn w:val="Normal"/>
     <w:link w:val="TextodenotaderodapChar"/>
@@ -29221,7 +29227,7 @@
       <w:sz w:val="20"/>
     </w:rPr>
   </w:style>
-  <w:style w:type="paragraph" w:styleId="Subtitle">
+  <w:style w:type="paragraph" w:styleId="Subttulo">
     <w:name w:val="Subtitle"/>
     <w:basedOn w:val="Normal"/>
     <w:next w:val="Normal"/>
@@ -29283,7 +29289,7 @@
   </w:style>
   <w:style w:type="paragraph" w:styleId="TOCHeading">
     <w:name w:val="TOC Heading"/>
-    <w:basedOn w:val="Heading1"/>
+    <w:basedOn w:val="Ttulo1"/>
     <w:next w:val="Normal"/>
     <w:uiPriority w:val="39"/>
     <w:qFormat/>
@@ -29302,7 +29308,7 @@
       <w:lang w:eastAsia="en-US"/>
     </w:rPr>
   </w:style>
-  <w:style w:type="paragraph" w:styleId="Contents1">
+  <w:style w:type="paragraph" w:styleId="Sumrio1">
     <w:name w:val="TOC 1"/>
     <w:basedOn w:val="Normal"/>
     <w:next w:val="Normal"/>
@@ -29332,7 +29338,7 @@
       <w:sz w:val="20"/>
     </w:rPr>
   </w:style>
-  <w:style w:type="paragraph" w:styleId="Contents2">
+  <w:style w:type="paragraph" w:styleId="Sumrio2">
     <w:name w:val="TOC 2"/>
     <w:basedOn w:val="Normal"/>
     <w:next w:val="Normal"/>
@@ -29345,7 +29351,7 @@
     </w:pPr>
     <w:rPr/>
   </w:style>
-  <w:style w:type="paragraph" w:styleId="Contents3">
+  <w:style w:type="paragraph" w:styleId="Sumrio3">
     <w:name w:val="TOC 3"/>
     <w:basedOn w:val="Normal"/>
     <w:next w:val="Normal"/>
@@ -29475,7 +29481,7 @@
       <w:lang w:val="en-US"/>
     </w:rPr>
   </w:style>
-  <w:style w:type="paragraph" w:styleId="Endnote">
+  <w:style w:type="paragraph" w:styleId="Notadefim">
     <w:name w:val="Endnote Text"/>
     <w:basedOn w:val="Normal"/>
     <w:link w:val="TextodenotadefimChar"/>
@@ -29568,8 +29574,8 @@
       <w:sz w:val="20"/>
     </w:rPr>
   </w:style>
-  <w:style w:type="paragraph" w:styleId="TableContents">
-    <w:name w:val="Table Contents"/>
+  <w:style w:type="paragraph" w:styleId="Contedodatabela">
+    <w:name w:val="Conteúdo da tabela"/>
     <w:basedOn w:val="Normal"/>
     <w:qFormat/>
     <w:pPr>
@@ -29577,9 +29583,9 @@
     </w:pPr>
     <w:rPr/>
   </w:style>
-  <w:style w:type="paragraph" w:styleId="TableHeading">
-    <w:name w:val="Table Heading"/>
-    <w:basedOn w:val="TableContents"/>
+  <w:style w:type="paragraph" w:styleId="Ttulodetabela">
+    <w:name w:val="Título de tabela"/>
+    <w:basedOn w:val="Contedodatabela"/>
     <w:qFormat/>
     <w:pPr>
       <w:suppressLineNumbers/>

</xml_diff>

<commit_message>
alterado documentos final de entrega nao finalizados
</commit_message>
<xml_diff>
--- a/doc/FINAL20204ADS-AS-PA-TF-02_0928.docx
+++ b/doc/FINAL20204ADS-AS-PA-TF-02_0928.docx
@@ -38,7 +38,7 @@
           <w:sdt>
             <w:sdtPr>
               <w:text/>
-              <w:id w:val="1762721941"/>
+              <w:id w:val="1078070868"/>
               <w:dataBinding w:prefixMappings="xmlns:ns0='http://purl.org/dc/elements/1.1/' xmlns:ns1='http://schemas.openxmlformats.org/package/2006/metadata/core-properties' " w:xpath="/ns1:coreProperties[1]/ns0:title[1]" w:storeItemID="{6C3C8BC8-F283-45AE-878A-BAB7291924A1}"/>
               <w:alias w:val="Título"/>
             </w:sdtPr>
@@ -68,7 +68,7 @@
           <w:sdt>
             <w:sdtPr>
               <w:text/>
-              <w:id w:val="808705853"/>
+              <w:id w:val="533186334"/>
               <w:dataBinding w:prefixMappings="xmlns:ns0='http://purl.org/dc/elements/1.1/' xmlns:ns1='http://schemas.openxmlformats.org/package/2006/metadata/core-properties' " w:xpath="/ns1:coreProperties[1]/ns0:subject[1]" w:storeItemID="{6C3C8BC8-F283-45AE-878A-BAB7291924A1}"/>
               <w:alias w:val="Assunto"/>
             </w:sdtPr>
@@ -888,7 +888,7 @@
     <w:sdt>
       <w:sdtPr>
         <w:text/>
-        <w:id w:val="1192069790"/>
+        <w:id w:val="1900689027"/>
         <w:dataBinding w:prefixMappings="xmlns:ns0='http://purl.org/dc/elements/1.1/' xmlns:ns1='http://schemas.openxmlformats.org/package/2006/metadata/core-properties' " w:xpath="/ns1:coreProperties[1]/ns0:title[1]" w:storeItemID="{6C3C8BC8-F283-45AE-878A-BAB7291924A1}"/>
         <w:alias w:val="Título"/>
       </w:sdtPr>
@@ -20649,7 +20649,21 @@
           <w:sz w:val="20"/>
           <w:szCs w:val="20"/>
         </w:rPr>
-        <w:t>99327426,</w:t>
+        <w:t>99327426</w:t>
+      </w:r>
+      <w:r>
+        <w:rPr>
+          <w:sz w:val="20"/>
+          <w:szCs w:val="20"/>
+        </w:rPr>
+        <w:t>5</w:t>
+      </w:r>
+      <w:r>
+        <w:rPr>
+          <w:sz w:val="20"/>
+          <w:szCs w:val="20"/>
+        </w:rPr>
+        <w:t>,</w:t>
       </w:r>
     </w:p>
     <w:p>

</xml_diff>

<commit_message>
Adicionado DFD nivel 2 ao trabalho final
</commit_message>
<xml_diff>
--- a/doc/FINAL20204ADS-AS-PA-TF-02_0928.docx
+++ b/doc/FINAL20204ADS-AS-PA-TF-02_0928.docx
@@ -38,7 +38,7 @@
           <w:sdt>
             <w:sdtPr>
               <w:text/>
-              <w:id w:val="1078070868"/>
+              <w:id w:val="923433100"/>
               <w:dataBinding w:prefixMappings="xmlns:ns0='http://purl.org/dc/elements/1.1/' xmlns:ns1='http://schemas.openxmlformats.org/package/2006/metadata/core-properties' " w:xpath="/ns1:coreProperties[1]/ns0:title[1]" w:storeItemID="{6C3C8BC8-F283-45AE-878A-BAB7291924A1}"/>
               <w:alias w:val="Título"/>
             </w:sdtPr>
@@ -68,7 +68,7 @@
           <w:sdt>
             <w:sdtPr>
               <w:text/>
-              <w:id w:val="533186334"/>
+              <w:id w:val="1442553590"/>
               <w:dataBinding w:prefixMappings="xmlns:ns0='http://purl.org/dc/elements/1.1/' xmlns:ns1='http://schemas.openxmlformats.org/package/2006/metadata/core-properties' " w:xpath="/ns1:coreProperties[1]/ns0:subject[1]" w:storeItemID="{6C3C8BC8-F283-45AE-878A-BAB7291924A1}"/>
               <w:alias w:val="Assunto"/>
             </w:sdtPr>
@@ -653,8 +653,8 @@
         </w:rPr>
         <w:t xml:space="preserve">1 </w:t>
       </w:r>
-      <w:bookmarkStart w:id="0" w:name="_Ref318447341"/>
-      <w:bookmarkStart w:id="1" w:name="_Toc314389706"/>
+      <w:bookmarkStart w:id="0" w:name="_Toc314389706"/>
+      <w:bookmarkStart w:id="1" w:name="_Ref318447341"/>
       <w:r>
         <w:rPr/>
         <w:t>Introdução</w:t>
@@ -778,7 +778,7 @@
         <w:rPr/>
         <w:drawing>
           <wp:inline distT="38100" distB="75565" distL="0" distR="0" wp14:anchorId="21AD6A47">
-            <wp:extent cx="5493385" cy="3207385"/>
+            <wp:extent cx="5494020" cy="3208020"/>
             <wp:effectExtent l="0" t="38100" r="0" b="75565"/>
             <wp:docPr id="1" name="Diagram1"/>
             <wp:cNvGraphicFramePr/>
@@ -888,7 +888,7 @@
     <w:sdt>
       <w:sdtPr>
         <w:text/>
-        <w:id w:val="1900689027"/>
+        <w:id w:val="159854818"/>
         <w:dataBinding w:prefixMappings="xmlns:ns0='http://purl.org/dc/elements/1.1/' xmlns:ns1='http://schemas.openxmlformats.org/package/2006/metadata/core-properties' " w:xpath="/ns1:coreProperties[1]/ns0:title[1]" w:storeItemID="{6C3C8BC8-F283-45AE-878A-BAB7291924A1}"/>
         <w:alias w:val="Título"/>
       </w:sdtPr>
@@ -17003,7 +17003,7 @@
           <w:sz w:val="20"/>
         </w:rPr>
         <w:drawing>
-          <wp:anchor behindDoc="0" distT="0" distB="0" distL="0" distR="0" simplePos="0" locked="0" layoutInCell="1" allowOverlap="1" relativeHeight="12">
+          <wp:anchor behindDoc="0" distT="0" distB="0" distL="0" distR="0" simplePos="0" locked="0" layoutInCell="1" allowOverlap="1" relativeHeight="9">
             <wp:simplePos x="0" y="0"/>
             <wp:positionH relativeFrom="column">
               <wp:align>center</wp:align>
@@ -17064,6 +17064,51 @@
       </w:pPr>
       <w:r>
         <w:drawing>
+          <wp:anchor behindDoc="0" distT="0" distB="0" distL="0" distR="0" simplePos="0" locked="0" layoutInCell="1" allowOverlap="1" relativeHeight="7">
+            <wp:simplePos x="0" y="0"/>
+            <wp:positionH relativeFrom="page">
+              <wp:posOffset>986790</wp:posOffset>
+            </wp:positionH>
+            <wp:positionV relativeFrom="page">
+              <wp:posOffset>1809750</wp:posOffset>
+            </wp:positionV>
+            <wp:extent cx="5760085" cy="3381375"/>
+            <wp:effectExtent l="0" t="0" r="0" b="0"/>
+            <wp:wrapTopAndBottom/>
+            <wp:docPr id="5" name="Image5" descr=""/>
+            <wp:cNvGraphicFramePr>
+              <a:graphicFrameLocks xmlns:a="http://schemas.openxmlformats.org/drawingml/2006/main" noChangeAspect="1"/>
+            </wp:cNvGraphicFramePr>
+            <a:graphic xmlns:a="http://schemas.openxmlformats.org/drawingml/2006/main">
+              <a:graphicData uri="http://schemas.openxmlformats.org/drawingml/2006/picture">
+                <pic:pic xmlns:pic="http://schemas.openxmlformats.org/drawingml/2006/picture">
+                  <pic:nvPicPr>
+                    <pic:cNvPr id="5" name="Image5" descr=""/>
+                    <pic:cNvPicPr>
+                      <a:picLocks noChangeAspect="1" noChangeArrowheads="1"/>
+                    </pic:cNvPicPr>
+                  </pic:nvPicPr>
+                  <pic:blipFill>
+                    <a:blip r:embed="rId23"/>
+                    <a:stretch>
+                      <a:fillRect/>
+                    </a:stretch>
+                  </pic:blipFill>
+                  <pic:spPr bwMode="auto">
+                    <a:xfrm>
+                      <a:off x="0" y="0"/>
+                      <a:ext cx="5760085" cy="3381375"/>
+                    </a:xfrm>
+                    <a:prstGeom prst="rect">
+                      <a:avLst/>
+                    </a:prstGeom>
+                  </pic:spPr>
+                </pic:pic>
+              </a:graphicData>
+            </a:graphic>
+          </wp:anchor>
+        </w:drawing>
+        <w:drawing>
           <wp:anchor behindDoc="0" distT="0" distB="0" distL="0" distR="0" simplePos="0" locked="0" layoutInCell="1" allowOverlap="1" relativeHeight="8">
             <wp:simplePos x="0" y="0"/>
             <wp:positionH relativeFrom="page">
@@ -17075,7 +17120,7 @@
             <wp:extent cx="5760085" cy="3726815"/>
             <wp:effectExtent l="0" t="0" r="0" b="0"/>
             <wp:wrapSquare wrapText="largest"/>
-            <wp:docPr id="5" name="Image6" descr=""/>
+            <wp:docPr id="6" name="Image6" descr=""/>
             <wp:cNvGraphicFramePr>
               <a:graphicFrameLocks xmlns:a="http://schemas.openxmlformats.org/drawingml/2006/main" noChangeAspect="1"/>
             </wp:cNvGraphicFramePr>
@@ -17083,13 +17128,13 @@
               <a:graphicData uri="http://schemas.openxmlformats.org/drawingml/2006/picture">
                 <pic:pic xmlns:pic="http://schemas.openxmlformats.org/drawingml/2006/picture">
                   <pic:nvPicPr>
-                    <pic:cNvPr id="5" name="Image6" descr=""/>
+                    <pic:cNvPr id="6" name="Image6" descr=""/>
                     <pic:cNvPicPr>
                       <a:picLocks noChangeAspect="1" noChangeArrowheads="1"/>
                     </pic:cNvPicPr>
                   </pic:nvPicPr>
                   <pic:blipFill>
-                    <a:blip r:embed="rId23"/>
+                    <a:blip r:embed="rId24"/>
                     <a:stretch>
                       <a:fillRect/>
                     </a:stretch>
@@ -17108,19 +17153,204 @@
             </a:graphic>
           </wp:anchor>
         </w:drawing>
+      </w:r>
+      <w:r>
+        <w:rPr>
+          <w:sz w:val="24"/>
+          <w:szCs w:val="24"/>
+        </w:rPr>
+        <w:t>2</w:t>
+      </w:r>
+      <w:r>
+        <w:rPr>
+          <w:sz w:val="24"/>
+          <w:szCs w:val="24"/>
+        </w:rPr>
+        <w:t>.5 Diagrama de Fluxo de Dados (DFD)</w:t>
+      </w:r>
+    </w:p>
+    <w:p>
+      <w:pPr>
+        <w:pStyle w:val="Ttulo2"/>
+        <w:numPr>
+          <w:ilvl w:val="0"/>
+          <w:numId w:val="0"/>
+        </w:numPr>
+        <w:ind w:left="0" w:hanging="0"/>
+        <w:rPr>
+          <w:sz w:val="24"/>
+          <w:szCs w:val="24"/>
+        </w:rPr>
+      </w:pPr>
+      <w:r>
+        <w:rPr>
+          <w:sz w:val="24"/>
+          <w:szCs w:val="24"/>
+        </w:rPr>
+        <w:t>2.</w:t>
+      </w:r>
+      <w:r>
+        <w:rPr>
+          <w:rFonts w:eastAsia="Times New Roman" w:cs="Times New Roman"/>
+          <w:b/>
+          <w:bCs/>
+          <w:color w:val="auto"/>
+          <w:kern w:val="0"/>
+          <w:sz w:val="24"/>
+          <w:szCs w:val="24"/>
+          <w:lang w:val="pt-BR" w:eastAsia="pt-BR" w:bidi="ar-SA"/>
+        </w:rPr>
+        <w:t>5.1</w:t>
+      </w:r>
+      <w:r>
+        <w:rPr>
+          <w:sz w:val="24"/>
+          <w:szCs w:val="24"/>
+        </w:rPr>
+        <w:t xml:space="preserve"> </w:t>
+      </w:r>
+      <w:r>
+        <w:rPr>
+          <w:rFonts w:eastAsia="Times New Roman" w:cs="Times New Roman"/>
+          <w:b/>
+          <w:bCs/>
+          <w:color w:val="auto"/>
+          <w:kern w:val="0"/>
+          <w:sz w:val="24"/>
+          <w:szCs w:val="24"/>
+          <w:lang w:val="pt-BR" w:eastAsia="pt-BR" w:bidi="ar-SA"/>
+        </w:rPr>
+        <w:t>N</w:t>
+      </w:r>
+      <w:r>
+        <w:rPr>
+          <w:rFonts w:eastAsia="Times New Roman" w:cs="Times New Roman"/>
+          <w:b/>
+          <w:bCs/>
+          <w:color w:val="auto"/>
+          <w:kern w:val="0"/>
+          <w:sz w:val="24"/>
+          <w:szCs w:val="24"/>
+          <w:lang w:val="pt-BR" w:eastAsia="pt-BR" w:bidi="ar-SA"/>
+        </w:rPr>
+        <w:t>í</w:t>
+      </w:r>
+      <w:r>
+        <w:rPr>
+          <w:rFonts w:eastAsia="Times New Roman" w:cs="Times New Roman"/>
+          <w:b/>
+          <w:bCs/>
+          <w:color w:val="auto"/>
+          <w:kern w:val="0"/>
+          <w:sz w:val="24"/>
+          <w:szCs w:val="24"/>
+          <w:lang w:val="pt-BR" w:eastAsia="pt-BR" w:bidi="ar-SA"/>
+        </w:rPr>
+        <w:t>vel 0</w:t>
+      </w:r>
+    </w:p>
+    <w:p>
+      <w:pPr>
+        <w:pStyle w:val="Normal"/>
+        <w:rPr>
+          <w:rFonts w:ascii="Arial" w:hAnsi="Arial" w:eastAsia="Times New Roman" w:cs="Times New Roman"/>
+          <w:b/>
+          <w:b/>
+          <w:bCs/>
+          <w:color w:val="000000"/>
+          <w:kern w:val="0"/>
+          <w:sz w:val="24"/>
+          <w:szCs w:val="24"/>
+          <w:lang w:val="pt-BR" w:eastAsia="pt-BR" w:bidi="ar-SA"/>
+        </w:rPr>
+      </w:pPr>
+      <w:r>
+        <w:rPr>
+          <w:rFonts w:eastAsia="Times New Roman" w:cs="Times New Roman"/>
+          <w:b/>
+          <w:bCs/>
+          <w:color w:val="000000"/>
+          <w:kern w:val="0"/>
+          <w:sz w:val="24"/>
+          <w:szCs w:val="24"/>
+          <w:lang w:val="pt-BR" w:eastAsia="pt-BR" w:bidi="ar-SA"/>
+        </w:rPr>
+        <w:t>2.5.2 N</w:t>
+      </w:r>
+      <w:r>
+        <w:rPr>
+          <w:rFonts w:eastAsia="Times New Roman" w:cs="Times New Roman"/>
+          <w:b/>
+          <w:bCs/>
+          <w:color w:val="000000"/>
+          <w:kern w:val="0"/>
+          <w:sz w:val="24"/>
+          <w:szCs w:val="24"/>
+          <w:lang w:val="pt-BR" w:eastAsia="pt-BR" w:bidi="ar-SA"/>
+        </w:rPr>
+        <w:t>í</w:t>
+      </w:r>
+      <w:r>
+        <w:rPr>
+          <w:rFonts w:eastAsia="Times New Roman" w:cs="Times New Roman"/>
+          <w:b/>
+          <w:bCs/>
+          <w:color w:val="000000"/>
+          <w:kern w:val="0"/>
+          <w:sz w:val="24"/>
+          <w:szCs w:val="24"/>
+          <w:lang w:val="pt-BR" w:eastAsia="pt-BR" w:bidi="ar-SA"/>
+        </w:rPr>
+        <w:t>vel 1</w:t>
+      </w:r>
+    </w:p>
+    <w:p>
+      <w:pPr>
+        <w:pStyle w:val="Normal"/>
+        <w:rPr>
+          <w:rFonts w:eastAsia="Times New Roman" w:cs="Times New Roman"/>
+          <w:b/>
+          <w:b/>
+          <w:bCs/>
+          <w:color w:val="000000"/>
+          <w:kern w:val="0"/>
+          <w:sz w:val="24"/>
+          <w:szCs w:val="24"/>
+          <w:lang w:val="pt-BR" w:eastAsia="pt-BR" w:bidi="ar-SA"/>
+        </w:rPr>
+      </w:pPr>
+      <w:r>
+        <w:rPr>
+          <w:rFonts w:eastAsia="Times New Roman" w:cs="Times New Roman"/>
+          <w:b/>
+          <w:bCs/>
+          <w:color w:val="000000"/>
+          <w:kern w:val="0"/>
+          <w:sz w:val="24"/>
+          <w:szCs w:val="24"/>
+          <w:lang w:val="pt-BR" w:eastAsia="pt-BR" w:bidi="ar-SA"/>
+        </w:rPr>
+      </w:r>
+    </w:p>
+    <w:p>
+      <w:pPr>
+        <w:pStyle w:val="Normal"/>
+        <w:rPr/>
+      </w:pPr>
+      <w:r>
         <w:drawing>
-          <wp:anchor behindDoc="0" distT="0" distB="0" distL="0" distR="0" simplePos="0" locked="0" layoutInCell="1" allowOverlap="1" relativeHeight="7">
+          <wp:anchor behindDoc="0" distT="0" distB="0" distL="0" distR="0" simplePos="0" locked="0" layoutInCell="1" allowOverlap="1" relativeHeight="18">
             <wp:simplePos x="0" y="0"/>
             <wp:positionH relativeFrom="page">
-              <wp:posOffset>986790</wp:posOffset>
+              <wp:posOffset>763905</wp:posOffset>
             </wp:positionH>
             <wp:positionV relativeFrom="page">
-              <wp:posOffset>1809750</wp:posOffset>
+              <wp:posOffset>1663700</wp:posOffset>
             </wp:positionV>
-            <wp:extent cx="5760085" cy="3381375"/>
+            <wp:extent cx="5760085" cy="3580130"/>
             <wp:effectExtent l="0" t="0" r="0" b="0"/>
-            <wp:wrapTopAndBottom/>
-            <wp:docPr id="6" name="Image5" descr=""/>
+            <wp:wrapSquare wrapText="largest"/>
+            <wp:docPr id="7" name="Figura8" descr=""/>
             <wp:cNvGraphicFramePr>
               <a:graphicFrameLocks xmlns:a="http://schemas.openxmlformats.org/drawingml/2006/main" noChangeAspect="1"/>
             </wp:cNvGraphicFramePr>
@@ -17128,13 +17358,13 @@
               <a:graphicData uri="http://schemas.openxmlformats.org/drawingml/2006/picture">
                 <pic:pic xmlns:pic="http://schemas.openxmlformats.org/drawingml/2006/picture">
                   <pic:nvPicPr>
-                    <pic:cNvPr id="6" name="Image5" descr=""/>
+                    <pic:cNvPr id="7" name="Figura8" descr=""/>
                     <pic:cNvPicPr>
                       <a:picLocks noChangeAspect="1" noChangeArrowheads="1"/>
                     </pic:cNvPicPr>
                   </pic:nvPicPr>
                   <pic:blipFill>
-                    <a:blip r:embed="rId24"/>
+                    <a:blip r:embed="rId25"/>
                     <a:stretch>
                       <a:fillRect/>
                     </a:stretch>
@@ -17142,7 +17372,7 @@
                   <pic:spPr bwMode="auto">
                     <a:xfrm>
                       <a:off x="0" y="0"/>
-                      <a:ext cx="5760085" cy="3381375"/>
+                      <a:ext cx="5760085" cy="3580130"/>
                     </a:xfrm>
                     <a:prstGeom prst="rect">
                       <a:avLst/>
@@ -17156,83 +17386,6 @@
       </w:r>
       <w:r>
         <w:rPr>
-          <w:sz w:val="24"/>
-          <w:szCs w:val="24"/>
-        </w:rPr>
-        <w:t>2.5 Diagrama de Fluxo de Dados (DFD)</w:t>
-      </w:r>
-    </w:p>
-    <w:p>
-      <w:pPr>
-        <w:pStyle w:val="Ttulo2"/>
-        <w:numPr>
-          <w:ilvl w:val="0"/>
-          <w:numId w:val="0"/>
-        </w:numPr>
-        <w:ind w:left="0" w:hanging="0"/>
-        <w:rPr>
-          <w:sz w:val="24"/>
-          <w:szCs w:val="24"/>
-        </w:rPr>
-      </w:pPr>
-      <w:r>
-        <w:rPr>
-          <w:sz w:val="24"/>
-          <w:szCs w:val="24"/>
-        </w:rPr>
-        <w:t>2.</w:t>
-      </w:r>
-      <w:r>
-        <w:rPr>
-          <w:rFonts w:eastAsia="Times New Roman" w:cs="Times New Roman"/>
-          <w:b/>
-          <w:bCs/>
-          <w:color w:val="auto"/>
-          <w:kern w:val="0"/>
-          <w:sz w:val="24"/>
-          <w:szCs w:val="24"/>
-          <w:lang w:val="pt-BR" w:eastAsia="pt-BR" w:bidi="ar-SA"/>
-        </w:rPr>
-        <w:t>5.1</w:t>
-      </w:r>
-      <w:r>
-        <w:rPr>
-          <w:sz w:val="24"/>
-          <w:szCs w:val="24"/>
-        </w:rPr>
-        <w:t xml:space="preserve"> </w:t>
-      </w:r>
-      <w:r>
-        <w:rPr>
-          <w:rFonts w:eastAsia="Times New Roman" w:cs="Times New Roman"/>
-          <w:b/>
-          <w:bCs/>
-          <w:color w:val="auto"/>
-          <w:kern w:val="0"/>
-          <w:sz w:val="24"/>
-          <w:szCs w:val="24"/>
-          <w:lang w:val="pt-BR" w:eastAsia="pt-BR" w:bidi="ar-SA"/>
-        </w:rPr>
-        <w:t>Nivel 0</w:t>
-      </w:r>
-    </w:p>
-    <w:p>
-      <w:pPr>
-        <w:pStyle w:val="Normal"/>
-        <w:rPr>
-          <w:rFonts w:ascii="Arial" w:hAnsi="Arial" w:eastAsia="Times New Roman" w:cs="Times New Roman"/>
-          <w:b/>
-          <w:b/>
-          <w:bCs/>
-          <w:color w:val="000000"/>
-          <w:kern w:val="0"/>
-          <w:sz w:val="24"/>
-          <w:szCs w:val="24"/>
-          <w:lang w:val="pt-BR" w:eastAsia="pt-BR" w:bidi="ar-SA"/>
-        </w:rPr>
-      </w:pPr>
-      <w:r>
-        <w:rPr>
           <w:rFonts w:eastAsia="Times New Roman" w:cs="Times New Roman"/>
           <w:b/>
           <w:bCs/>
@@ -17242,7 +17395,33 @@
           <w:szCs w:val="24"/>
           <w:lang w:val="pt-BR" w:eastAsia="pt-BR" w:bidi="ar-SA"/>
         </w:rPr>
-        <w:t>2.5.2 Nivel 1</w:t>
+        <w:t>2.5.3 N</w:t>
+      </w:r>
+      <w:r>
+        <w:rPr>
+          <w:rFonts w:eastAsia="Times New Roman" w:cs="Times New Roman"/>
+          <w:b/>
+          <w:bCs/>
+          <w:color w:val="000000"/>
+          <w:kern w:val="0"/>
+          <w:sz w:val="24"/>
+          <w:szCs w:val="24"/>
+          <w:lang w:val="pt-BR" w:eastAsia="pt-BR" w:bidi="ar-SA"/>
+        </w:rPr>
+        <w:t>í</w:t>
+      </w:r>
+      <w:r>
+        <w:rPr>
+          <w:rFonts w:eastAsia="Times New Roman" w:cs="Times New Roman"/>
+          <w:b/>
+          <w:bCs/>
+          <w:color w:val="000000"/>
+          <w:kern w:val="0"/>
+          <w:sz w:val="24"/>
+          <w:szCs w:val="24"/>
+          <w:lang w:val="pt-BR" w:eastAsia="pt-BR" w:bidi="ar-SA"/>
+        </w:rPr>
+        <w:t xml:space="preserve">vel 2 </w:t>
       </w:r>
     </w:p>
     <w:p>
@@ -17262,72 +17441,6 @@
       </w:pPr>
       <w:r>
         <w:rPr/>
-      </w:r>
-    </w:p>
-    <w:p>
-      <w:pPr>
-        <w:pStyle w:val="Normal"/>
-        <w:rPr/>
-      </w:pPr>
-      <w:r>
-        <w:rPr>
-          <w:rFonts w:eastAsia="Times New Roman" w:cs="Times New Roman"/>
-          <w:b/>
-          <w:bCs/>
-          <w:color w:val="000000"/>
-          <w:kern w:val="0"/>
-          <w:sz w:val="24"/>
-          <w:szCs w:val="24"/>
-          <w:lang w:val="pt-BR" w:eastAsia="pt-BR" w:bidi="ar-SA"/>
-        </w:rPr>
-        <w:t>2.5.3 Nivel 2 Inserir Cliente</w:t>
-      </w:r>
-    </w:p>
-    <w:p>
-      <w:pPr>
-        <w:pStyle w:val="Normal"/>
-        <w:rPr>
-          <w:rFonts w:ascii="Arial" w:hAnsi="Arial" w:eastAsia="Times New Roman" w:cs="Times New Roman"/>
-          <w:b/>
-          <w:b/>
-          <w:bCs/>
-          <w:color w:val="000000"/>
-          <w:kern w:val="0"/>
-          <w:sz w:val="24"/>
-          <w:szCs w:val="24"/>
-          <w:lang w:val="pt-BR" w:eastAsia="pt-BR" w:bidi="ar-SA"/>
-        </w:rPr>
-      </w:pPr>
-      <w:r>
-        <w:rPr>
-          <w:rFonts w:eastAsia="Times New Roman" w:cs="Times New Roman"/>
-          <w:b/>
-          <w:bCs/>
-          <w:color w:val="000000"/>
-          <w:kern w:val="0"/>
-          <w:sz w:val="24"/>
-          <w:szCs w:val="24"/>
-          <w:lang w:val="pt-BR" w:eastAsia="pt-BR" w:bidi="ar-SA"/>
-        </w:rPr>
-      </w:r>
-    </w:p>
-    <w:p>
-      <w:pPr>
-        <w:pStyle w:val="Normal"/>
-        <w:rPr/>
-      </w:pPr>
-      <w:r>
-        <w:rPr>
-          <w:rFonts w:eastAsia="Times New Roman" w:cs="Times New Roman"/>
-          <w:b/>
-          <w:bCs/>
-          <w:color w:val="000000"/>
-          <w:kern w:val="0"/>
-          <w:sz w:val="24"/>
-          <w:szCs w:val="24"/>
-          <w:lang w:val="pt-BR" w:eastAsia="pt-BR" w:bidi="ar-SA"/>
-        </w:rPr>
-        <w:t>2.5.4 Nivel 2 Editar Cliente</w:t>
       </w:r>
     </w:p>
     <w:p>
@@ -17476,7 +17589,7 @@
             <wp:extent cx="5760085" cy="3362960"/>
             <wp:effectExtent l="0" t="0" r="0" b="0"/>
             <wp:wrapSquare wrapText="largest"/>
-            <wp:docPr id="7" name="Figura2" descr=""/>
+            <wp:docPr id="8" name="Figura2" descr=""/>
             <wp:cNvGraphicFramePr>
               <a:graphicFrameLocks xmlns:a="http://schemas.openxmlformats.org/drawingml/2006/main" noChangeAspect="1"/>
             </wp:cNvGraphicFramePr>
@@ -17484,13 +17597,13 @@
               <a:graphicData uri="http://schemas.openxmlformats.org/drawingml/2006/picture">
                 <pic:pic xmlns:pic="http://schemas.openxmlformats.org/drawingml/2006/picture">
                   <pic:nvPicPr>
-                    <pic:cNvPr id="7" name="Figura2" descr=""/>
+                    <pic:cNvPr id="8" name="Figura2" descr=""/>
                     <pic:cNvPicPr>
                       <a:picLocks noChangeAspect="1" noChangeArrowheads="1"/>
                     </pic:cNvPicPr>
                   </pic:nvPicPr>
                   <pic:blipFill>
-                    <a:blip r:embed="rId25"/>
+                    <a:blip r:embed="rId26"/>
                     <a:srcRect l="0" t="0" r="0" b="1175"/>
                     <a:stretch>
                       <a:fillRect/>
@@ -17569,7 +17682,7 @@
             <wp:extent cx="5760085" cy="3088005"/>
             <wp:effectExtent l="0" t="0" r="0" b="0"/>
             <wp:wrapTopAndBottom/>
-            <wp:docPr id="8" name="Image1" descr=""/>
+            <wp:docPr id="9" name="Image1" descr=""/>
             <wp:cNvGraphicFramePr>
               <a:graphicFrameLocks xmlns:a="http://schemas.openxmlformats.org/drawingml/2006/main" noChangeAspect="1"/>
             </wp:cNvGraphicFramePr>
@@ -17577,13 +17690,13 @@
               <a:graphicData uri="http://schemas.openxmlformats.org/drawingml/2006/picture">
                 <pic:pic xmlns:pic="http://schemas.openxmlformats.org/drawingml/2006/picture">
                   <pic:nvPicPr>
-                    <pic:cNvPr id="8" name="Image1" descr=""/>
+                    <pic:cNvPr id="9" name="Image1" descr=""/>
                     <pic:cNvPicPr>
                       <a:picLocks noChangeAspect="1" noChangeArrowheads="1"/>
                     </pic:cNvPicPr>
                   </pic:nvPicPr>
                   <pic:blipFill>
-                    <a:blip r:embed="rId26"/>
+                    <a:blip r:embed="rId27"/>
                     <a:stretch>
                       <a:fillRect/>
                     </a:stretch>
@@ -20649,21 +20762,7 @@
           <w:sz w:val="20"/>
           <w:szCs w:val="20"/>
         </w:rPr>
-        <w:t>99327426</w:t>
-      </w:r>
-      <w:r>
-        <w:rPr>
-          <w:sz w:val="20"/>
-          <w:szCs w:val="20"/>
-        </w:rPr>
-        <w:t>5</w:t>
-      </w:r>
-      <w:r>
-        <w:rPr>
-          <w:sz w:val="20"/>
-          <w:szCs w:val="20"/>
-        </w:rPr>
-        <w:t>,</w:t>
+        <w:t>993274265,</w:t>
       </w:r>
     </w:p>
     <w:p>
@@ -20789,14 +20888,7 @@
           <w:sz w:val="20"/>
           <w:szCs w:val="20"/>
         </w:rPr>
-        <w:t>99999994</w:t>
-      </w:r>
-      <w:r>
-        <w:rPr>
-          <w:sz w:val="20"/>
-          <w:szCs w:val="20"/>
-        </w:rPr>
-        <w:t>,</w:t>
+        <w:t>99999994,</w:t>
       </w:r>
     </w:p>
     <w:p>
@@ -21097,7 +21189,7 @@
             <wp:extent cx="6101715" cy="7138035"/>
             <wp:effectExtent l="0" t="0" r="0" b="0"/>
             <wp:wrapSquare wrapText="largest"/>
-            <wp:docPr id="9" name="Image2" descr=""/>
+            <wp:docPr id="10" name="Image2" descr=""/>
             <wp:cNvGraphicFramePr>
               <a:graphicFrameLocks xmlns:a="http://schemas.openxmlformats.org/drawingml/2006/main" noChangeAspect="1"/>
             </wp:cNvGraphicFramePr>
@@ -21105,13 +21197,13 @@
               <a:graphicData uri="http://schemas.openxmlformats.org/drawingml/2006/picture">
                 <pic:pic xmlns:pic="http://schemas.openxmlformats.org/drawingml/2006/picture">
                   <pic:nvPicPr>
-                    <pic:cNvPr id="9" name="Image2" descr=""/>
+                    <pic:cNvPr id="10" name="Image2" descr=""/>
                     <pic:cNvPicPr>
                       <a:picLocks noChangeAspect="1" noChangeArrowheads="1"/>
                     </pic:cNvPicPr>
                   </pic:nvPicPr>
                   <pic:blipFill>
-                    <a:blip r:embed="rId27"/>
+                    <a:blip r:embed="rId28"/>
                     <a:stretch>
                       <a:fillRect/>
                     </a:stretch>
@@ -21167,7 +21259,7 @@
       </w:pPr>
       <w:r>
         <w:drawing>
-          <wp:anchor behindDoc="0" distT="0" distB="0" distL="0" distR="0" simplePos="0" locked="0" layoutInCell="1" allowOverlap="1" relativeHeight="13">
+          <wp:anchor behindDoc="0" distT="0" distB="0" distL="0" distR="0" simplePos="0" locked="0" layoutInCell="1" allowOverlap="1" relativeHeight="10">
             <wp:simplePos x="0" y="0"/>
             <wp:positionH relativeFrom="page">
               <wp:posOffset>955040</wp:posOffset>
@@ -21178,7 +21270,7 @@
             <wp:extent cx="5760085" cy="3547110"/>
             <wp:effectExtent l="0" t="0" r="0" b="0"/>
             <wp:wrapSquare wrapText="largest"/>
-            <wp:docPr id="10" name="Figura3" descr=""/>
+            <wp:docPr id="11" name="Figura3" descr=""/>
             <wp:cNvGraphicFramePr>
               <a:graphicFrameLocks xmlns:a="http://schemas.openxmlformats.org/drawingml/2006/main" noChangeAspect="1"/>
             </wp:cNvGraphicFramePr>
@@ -21186,13 +21278,13 @@
               <a:graphicData uri="http://schemas.openxmlformats.org/drawingml/2006/picture">
                 <pic:pic xmlns:pic="http://schemas.openxmlformats.org/drawingml/2006/picture">
                   <pic:nvPicPr>
-                    <pic:cNvPr id="10" name="Figura3" descr=""/>
+                    <pic:cNvPr id="11" name="Figura3" descr=""/>
                     <pic:cNvPicPr>
                       <a:picLocks noChangeAspect="1" noChangeArrowheads="1"/>
                     </pic:cNvPicPr>
                   </pic:nvPicPr>
                   <pic:blipFill>
-                    <a:blip r:embed="rId28"/>
+                    <a:blip r:embed="rId29"/>
                     <a:stretch>
                       <a:fillRect/>
                     </a:stretch>
@@ -21217,7 +21309,14 @@
           <w:sz w:val="22"/>
           <w:szCs w:val="22"/>
         </w:rPr>
-        <w:t>4.2</w:t>
+        <w:t>4</w:t>
+      </w:r>
+      <w:r>
+        <w:rPr>
+          <w:sz w:val="22"/>
+          <w:szCs w:val="22"/>
+        </w:rPr>
+        <w:t>.2</w:t>
       </w:r>
       <w:r>
         <w:rPr/>
@@ -21249,7 +21348,7 @@
             <wp:extent cx="6210935" cy="3409315"/>
             <wp:effectExtent l="0" t="0" r="0" b="0"/>
             <wp:wrapTopAndBottom/>
-            <wp:docPr id="11" name="Image4" descr=""/>
+            <wp:docPr id="12" name="Image4" descr=""/>
             <wp:cNvGraphicFramePr>
               <a:graphicFrameLocks xmlns:a="http://schemas.openxmlformats.org/drawingml/2006/main" noChangeAspect="1"/>
             </wp:cNvGraphicFramePr>
@@ -21257,13 +21356,13 @@
               <a:graphicData uri="http://schemas.openxmlformats.org/drawingml/2006/picture">
                 <pic:pic xmlns:pic="http://schemas.openxmlformats.org/drawingml/2006/picture">
                   <pic:nvPicPr>
-                    <pic:cNvPr id="11" name="Image4" descr=""/>
+                    <pic:cNvPr id="12" name="Image4" descr=""/>
                     <pic:cNvPicPr>
                       <a:picLocks noChangeAspect="1" noChangeArrowheads="1"/>
                     </pic:cNvPicPr>
                   </pic:nvPicPr>
                   <pic:blipFill>
-                    <a:blip r:embed="rId29"/>
+                    <a:blip r:embed="rId30"/>
                     <a:stretch>
                       <a:fillRect/>
                     </a:stretch>
@@ -21324,21 +21423,27 @@
         </w:rPr>
       </w:pPr>
       <w:r>
-        <w:rPr/>
-      </w:r>
-    </w:p>
-    <w:p>
-      <w:pPr>
-        <w:pStyle w:val="Normal"/>
         <w:rPr>
           <w:color w:val="FF0000"/>
           <w:sz w:val="20"/>
         </w:rPr>
-      </w:pPr>
-      <w:r>
-        <w:rPr/>
+      </w:r>
+    </w:p>
+    <w:p>
+      <w:pPr>
+        <w:pStyle w:val="Normal"/>
+        <w:rPr>
+          <w:color w:val="FF0000"/>
+          <w:sz w:val="20"/>
+        </w:rPr>
+      </w:pPr>
+      <w:r>
+        <w:rPr>
+          <w:color w:val="FF0000"/>
+          <w:sz w:val="20"/>
+        </w:rPr>
         <w:drawing>
-          <wp:anchor behindDoc="0" distT="0" distB="0" distL="0" distR="0" simplePos="0" locked="0" layoutInCell="1" allowOverlap="1" relativeHeight="14">
+          <wp:anchor behindDoc="0" distT="0" distB="0" distL="0" distR="0" simplePos="0" locked="0" layoutInCell="1" allowOverlap="1" relativeHeight="11">
             <wp:simplePos x="0" y="0"/>
             <wp:positionH relativeFrom="page">
               <wp:posOffset>941070</wp:posOffset>
@@ -21349,7 +21454,7 @@
             <wp:extent cx="5760085" cy="3583940"/>
             <wp:effectExtent l="0" t="0" r="0" b="0"/>
             <wp:wrapSquare wrapText="largest"/>
-            <wp:docPr id="12" name="Figura4" descr=""/>
+            <wp:docPr id="13" name="Figura4" descr=""/>
             <wp:cNvGraphicFramePr>
               <a:graphicFrameLocks xmlns:a="http://schemas.openxmlformats.org/drawingml/2006/main" noChangeAspect="1"/>
             </wp:cNvGraphicFramePr>
@@ -21357,52 +21462,7 @@
               <a:graphicData uri="http://schemas.openxmlformats.org/drawingml/2006/picture">
                 <pic:pic xmlns:pic="http://schemas.openxmlformats.org/drawingml/2006/picture">
                   <pic:nvPicPr>
-                    <pic:cNvPr id="12" name="Figura4" descr=""/>
-                    <pic:cNvPicPr>
-                      <a:picLocks noChangeAspect="1" noChangeArrowheads="1"/>
-                    </pic:cNvPicPr>
-                  </pic:nvPicPr>
-                  <pic:blipFill>
-                    <a:blip r:embed="rId30"/>
-                    <a:stretch>
-                      <a:fillRect/>
-                    </a:stretch>
-                  </pic:blipFill>
-                  <pic:spPr bwMode="auto">
-                    <a:xfrm>
-                      <a:off x="0" y="0"/>
-                      <a:ext cx="5760085" cy="3583940"/>
-                    </a:xfrm>
-                    <a:prstGeom prst="rect">
-                      <a:avLst/>
-                    </a:prstGeom>
-                  </pic:spPr>
-                </pic:pic>
-              </a:graphicData>
-            </a:graphic>
-          </wp:anchor>
-        </w:drawing>
-        <w:drawing>
-          <wp:anchor behindDoc="0" distT="0" distB="0" distL="0" distR="0" simplePos="0" locked="0" layoutInCell="1" allowOverlap="1" relativeHeight="15">
-            <wp:simplePos x="0" y="0"/>
-            <wp:positionH relativeFrom="page">
-              <wp:posOffset>941070</wp:posOffset>
-            </wp:positionH>
-            <wp:positionV relativeFrom="page">
-              <wp:posOffset>5332730</wp:posOffset>
-            </wp:positionV>
-            <wp:extent cx="5760085" cy="3583940"/>
-            <wp:effectExtent l="0" t="0" r="0" b="0"/>
-            <wp:wrapSquare wrapText="largest"/>
-            <wp:docPr id="13" name="Figura5" descr=""/>
-            <wp:cNvGraphicFramePr>
-              <a:graphicFrameLocks xmlns:a="http://schemas.openxmlformats.org/drawingml/2006/main" noChangeAspect="1"/>
-            </wp:cNvGraphicFramePr>
-            <a:graphic xmlns:a="http://schemas.openxmlformats.org/drawingml/2006/main">
-              <a:graphicData uri="http://schemas.openxmlformats.org/drawingml/2006/picture">
-                <pic:pic xmlns:pic="http://schemas.openxmlformats.org/drawingml/2006/picture">
-                  <pic:nvPicPr>
-                    <pic:cNvPr id="13" name="Figura5" descr=""/>
+                    <pic:cNvPr id="13" name="Figura4" descr=""/>
                     <pic:cNvPicPr>
                       <a:picLocks noChangeAspect="1" noChangeArrowheads="1"/>
                     </pic:cNvPicPr>
@@ -21427,67 +21487,19 @@
             </a:graphic>
           </wp:anchor>
         </w:drawing>
-      </w:r>
-    </w:p>
-    <w:p>
-      <w:pPr>
-        <w:pStyle w:val="Normal"/>
-        <w:rPr>
-          <w:color w:val="FF0000"/>
-          <w:sz w:val="20"/>
-        </w:rPr>
-      </w:pPr>
-      <w:r>
-        <w:rPr/>
-      </w:r>
-    </w:p>
-    <w:p>
-      <w:pPr>
-        <w:pStyle w:val="Normal"/>
-        <w:rPr>
-          <w:color w:val="FF0000"/>
-          <w:sz w:val="20"/>
-        </w:rPr>
-      </w:pPr>
-      <w:r>
-        <w:rPr/>
-      </w:r>
-    </w:p>
-    <w:p>
-      <w:pPr>
-        <w:pStyle w:val="Normal"/>
-        <w:rPr>
-          <w:color w:val="FF0000"/>
-          <w:sz w:val="20"/>
-        </w:rPr>
-      </w:pPr>
-      <w:r>
-        <w:rPr/>
-      </w:r>
-    </w:p>
-    <w:p>
-      <w:pPr>
-        <w:pStyle w:val="Normal"/>
-        <w:rPr>
-          <w:color w:val="FF0000"/>
-          <w:sz w:val="20"/>
-        </w:rPr>
-      </w:pPr>
-      <w:r>
-        <w:rPr/>
         <w:drawing>
-          <wp:anchor behindDoc="0" distT="0" distB="0" distL="0" distR="0" simplePos="0" locked="0" layoutInCell="1" allowOverlap="1" relativeHeight="16">
+          <wp:anchor behindDoc="0" distT="0" distB="0" distL="0" distR="0" simplePos="0" locked="0" layoutInCell="1" allowOverlap="1" relativeHeight="12">
             <wp:simplePos x="0" y="0"/>
             <wp:positionH relativeFrom="page">
-              <wp:posOffset>900430</wp:posOffset>
+              <wp:posOffset>941070</wp:posOffset>
             </wp:positionH>
             <wp:positionV relativeFrom="page">
-              <wp:posOffset>1299845</wp:posOffset>
+              <wp:posOffset>5332730</wp:posOffset>
             </wp:positionV>
             <wp:extent cx="5760085" cy="3583940"/>
             <wp:effectExtent l="0" t="0" r="0" b="0"/>
             <wp:wrapSquare wrapText="largest"/>
-            <wp:docPr id="14" name="Figura6" descr=""/>
+            <wp:docPr id="14" name="Figura5" descr=""/>
             <wp:cNvGraphicFramePr>
               <a:graphicFrameLocks xmlns:a="http://schemas.openxmlformats.org/drawingml/2006/main" noChangeAspect="1"/>
             </wp:cNvGraphicFramePr>
@@ -21495,7 +21507,7 @@
               <a:graphicData uri="http://schemas.openxmlformats.org/drawingml/2006/picture">
                 <pic:pic xmlns:pic="http://schemas.openxmlformats.org/drawingml/2006/picture">
                   <pic:nvPicPr>
-                    <pic:cNvPr id="14" name="Figura6" descr=""/>
+                    <pic:cNvPr id="14" name="Figura5" descr=""/>
                     <pic:cNvPicPr>
                       <a:picLocks noChangeAspect="1" noChangeArrowheads="1"/>
                     </pic:cNvPicPr>
@@ -21520,19 +21532,79 @@
             </a:graphic>
           </wp:anchor>
         </w:drawing>
+      </w:r>
+    </w:p>
+    <w:p>
+      <w:pPr>
+        <w:pStyle w:val="Normal"/>
+        <w:rPr>
+          <w:color w:val="FF0000"/>
+          <w:sz w:val="20"/>
+        </w:rPr>
+      </w:pPr>
+      <w:r>
+        <w:rPr>
+          <w:color w:val="FF0000"/>
+          <w:sz w:val="20"/>
+        </w:rPr>
+      </w:r>
+    </w:p>
+    <w:p>
+      <w:pPr>
+        <w:pStyle w:val="Normal"/>
+        <w:rPr>
+          <w:color w:val="FF0000"/>
+          <w:sz w:val="20"/>
+        </w:rPr>
+      </w:pPr>
+      <w:r>
+        <w:rPr>
+          <w:color w:val="FF0000"/>
+          <w:sz w:val="20"/>
+        </w:rPr>
+      </w:r>
+    </w:p>
+    <w:p>
+      <w:pPr>
+        <w:pStyle w:val="Normal"/>
+        <w:rPr>
+          <w:color w:val="FF0000"/>
+          <w:sz w:val="20"/>
+        </w:rPr>
+      </w:pPr>
+      <w:r>
+        <w:rPr>
+          <w:color w:val="FF0000"/>
+          <w:sz w:val="20"/>
+        </w:rPr>
+      </w:r>
+    </w:p>
+    <w:p>
+      <w:pPr>
+        <w:pStyle w:val="Normal"/>
+        <w:rPr>
+          <w:color w:val="FF0000"/>
+          <w:sz w:val="20"/>
+        </w:rPr>
+      </w:pPr>
+      <w:r>
+        <w:rPr>
+          <w:color w:val="FF0000"/>
+          <w:sz w:val="20"/>
+        </w:rPr>
         <w:drawing>
-          <wp:anchor behindDoc="0" distT="0" distB="0" distL="0" distR="0" simplePos="0" locked="0" layoutInCell="1" allowOverlap="1" relativeHeight="17">
+          <wp:anchor behindDoc="0" distT="0" distB="0" distL="0" distR="0" simplePos="0" locked="0" layoutInCell="1" allowOverlap="1" relativeHeight="13">
             <wp:simplePos x="0" y="0"/>
             <wp:positionH relativeFrom="page">
-              <wp:posOffset>2722245</wp:posOffset>
+              <wp:posOffset>900430</wp:posOffset>
             </wp:positionH>
             <wp:positionV relativeFrom="page">
-              <wp:posOffset>5470525</wp:posOffset>
+              <wp:posOffset>1299845</wp:posOffset>
             </wp:positionV>
-            <wp:extent cx="1924050" cy="1447800"/>
+            <wp:extent cx="5760085" cy="3583940"/>
             <wp:effectExtent l="0" t="0" r="0" b="0"/>
             <wp:wrapSquare wrapText="largest"/>
-            <wp:docPr id="15" name="Figura7" descr=""/>
+            <wp:docPr id="15" name="Figura6" descr=""/>
             <wp:cNvGraphicFramePr>
               <a:graphicFrameLocks xmlns:a="http://schemas.openxmlformats.org/drawingml/2006/main" noChangeAspect="1"/>
             </wp:cNvGraphicFramePr>
@@ -21540,13 +21612,94 @@
               <a:graphicData uri="http://schemas.openxmlformats.org/drawingml/2006/picture">
                 <pic:pic xmlns:pic="http://schemas.openxmlformats.org/drawingml/2006/picture">
                   <pic:nvPicPr>
-                    <pic:cNvPr id="15" name="Figura7" descr=""/>
+                    <pic:cNvPr id="15" name="Figura6" descr=""/>
                     <pic:cNvPicPr>
                       <a:picLocks noChangeAspect="1" noChangeArrowheads="1"/>
                     </pic:cNvPicPr>
                   </pic:nvPicPr>
                   <pic:blipFill>
                     <a:blip r:embed="rId33"/>
+                    <a:stretch>
+                      <a:fillRect/>
+                    </a:stretch>
+                  </pic:blipFill>
+                  <pic:spPr bwMode="auto">
+                    <a:xfrm>
+                      <a:off x="0" y="0"/>
+                      <a:ext cx="5760085" cy="3583940"/>
+                    </a:xfrm>
+                    <a:prstGeom prst="rect">
+                      <a:avLst/>
+                    </a:prstGeom>
+                  </pic:spPr>
+                </pic:pic>
+              </a:graphicData>
+            </a:graphic>
+          </wp:anchor>
+        </w:drawing>
+      </w:r>
+    </w:p>
+    <w:p>
+      <w:pPr>
+        <w:pStyle w:val="Ttulo3"/>
+        <w:numPr>
+          <w:ilvl w:val="0"/>
+          <w:numId w:val="0"/>
+        </w:numPr>
+        <w:ind w:left="0" w:hanging="0"/>
+        <w:rPr>
+          <w:sz w:val="20"/>
+        </w:rPr>
+      </w:pPr>
+      <w:r>
+        <w:rPr>
+          <w:sz w:val="20"/>
+        </w:rPr>
+      </w:r>
+    </w:p>
+    <w:p>
+      <w:pPr>
+        <w:pStyle w:val="Ttulo3"/>
+        <w:numPr>
+          <w:ilvl w:val="0"/>
+          <w:numId w:val="0"/>
+        </w:numPr>
+        <w:ind w:left="0" w:hanging="0"/>
+        <w:rPr>
+          <w:sz w:val="20"/>
+        </w:rPr>
+      </w:pPr>
+      <w:r>
+        <w:rPr>
+          <w:sz w:val="20"/>
+        </w:rPr>
+        <w:drawing>
+          <wp:anchor behindDoc="0" distT="0" distB="0" distL="0" distR="0" simplePos="0" locked="0" layoutInCell="1" allowOverlap="1" relativeHeight="14">
+            <wp:simplePos x="0" y="0"/>
+            <wp:positionH relativeFrom="column">
+              <wp:posOffset>1941195</wp:posOffset>
+            </wp:positionH>
+            <wp:positionV relativeFrom="paragraph">
+              <wp:posOffset>-70485</wp:posOffset>
+            </wp:positionV>
+            <wp:extent cx="1924050" cy="1447800"/>
+            <wp:effectExtent l="0" t="0" r="0" b="0"/>
+            <wp:wrapSquare wrapText="largest"/>
+            <wp:docPr id="16" name="Figura7" descr=""/>
+            <wp:cNvGraphicFramePr>
+              <a:graphicFrameLocks xmlns:a="http://schemas.openxmlformats.org/drawingml/2006/main" noChangeAspect="1"/>
+            </wp:cNvGraphicFramePr>
+            <a:graphic xmlns:a="http://schemas.openxmlformats.org/drawingml/2006/main">
+              <a:graphicData uri="http://schemas.openxmlformats.org/drawingml/2006/picture">
+                <pic:pic xmlns:pic="http://schemas.openxmlformats.org/drawingml/2006/picture">
+                  <pic:nvPicPr>
+                    <pic:cNvPr id="16" name="Figura7" descr=""/>
+                    <pic:cNvPicPr>
+                      <a:picLocks noChangeAspect="1" noChangeArrowheads="1"/>
+                    </pic:cNvPicPr>
+                  </pic:nvPicPr>
+                  <pic:blipFill>
+                    <a:blip r:embed="rId34"/>
                     <a:stretch>
                       <a:fillRect/>
                     </a:stretch>
@@ -21580,7 +21733,9 @@
         </w:rPr>
       </w:pPr>
       <w:r>
-        <w:rPr/>
+        <w:rPr>
+          <w:sz w:val="20"/>
+        </w:rPr>
       </w:r>
     </w:p>
     <w:p>
@@ -21596,7 +21751,9 @@
         </w:rPr>
       </w:pPr>
       <w:r>
-        <w:rPr/>
+        <w:rPr>
+          <w:sz w:val="20"/>
+        </w:rPr>
       </w:r>
     </w:p>
     <w:p>
@@ -21612,7 +21769,9 @@
         </w:rPr>
       </w:pPr>
       <w:r>
-        <w:rPr/>
+        <w:rPr>
+          <w:sz w:val="20"/>
+        </w:rPr>
       </w:r>
     </w:p>
     <w:p>
@@ -21628,7 +21787,9 @@
         </w:rPr>
       </w:pPr>
       <w:r>
-        <w:rPr/>
+        <w:rPr>
+          <w:sz w:val="20"/>
+        </w:rPr>
       </w:r>
     </w:p>
     <w:p>
@@ -21644,38 +21805,6 @@
         </w:rPr>
       </w:pPr>
       <w:r>
-        <w:rPr/>
-      </w:r>
-    </w:p>
-    <w:p>
-      <w:pPr>
-        <w:pStyle w:val="Ttulo3"/>
-        <w:numPr>
-          <w:ilvl w:val="0"/>
-          <w:numId w:val="0"/>
-        </w:numPr>
-        <w:ind w:left="0" w:hanging="0"/>
-        <w:rPr>
-          <w:sz w:val="20"/>
-        </w:rPr>
-      </w:pPr>
-      <w:r>
-        <w:rPr/>
-      </w:r>
-    </w:p>
-    <w:p>
-      <w:pPr>
-        <w:pStyle w:val="Ttulo3"/>
-        <w:numPr>
-          <w:ilvl w:val="0"/>
-          <w:numId w:val="0"/>
-        </w:numPr>
-        <w:ind w:left="0" w:hanging="0"/>
-        <w:rPr>
-          <w:sz w:val="20"/>
-        </w:rPr>
-      </w:pPr>
-      <w:r>
         <w:rPr>
           <w:sz w:val="22"/>
           <w:szCs w:val="22"/>
@@ -21714,7 +21843,7 @@
           <wp:inline distT="0" distB="0" distL="0" distR="0">
             <wp:extent cx="772795" cy="260985"/>
             <wp:effectExtent l="0" t="0" r="0" b="0"/>
-            <wp:docPr id="16" name="Imagem 1" descr="pythonLogo_official.png"/>
+            <wp:docPr id="17" name="Imagem 1" descr="pythonLogo_official.png"/>
             <wp:cNvGraphicFramePr>
               <a:graphicFrameLocks xmlns:a="http://schemas.openxmlformats.org/drawingml/2006/main" noChangeAspect="1"/>
             </wp:cNvGraphicFramePr>
@@ -21722,13 +21851,13 @@
               <a:graphicData uri="http://schemas.openxmlformats.org/drawingml/2006/picture">
                 <pic:pic xmlns:pic="http://schemas.openxmlformats.org/drawingml/2006/picture">
                   <pic:nvPicPr>
-                    <pic:cNvPr id="16" name="Imagem 1" descr="pythonLogo_official.png"/>
+                    <pic:cNvPr id="17" name="Imagem 1" descr="pythonLogo_official.png"/>
                     <pic:cNvPicPr>
                       <a:picLocks noChangeAspect="1" noChangeArrowheads="1"/>
                     </pic:cNvPicPr>
                   </pic:nvPicPr>
                   <pic:blipFill>
-                    <a:blip r:embed="rId34"/>
+                    <a:blip r:embed="rId35"/>
                     <a:stretch>
                       <a:fillRect/>
                     </a:stretch>
@@ -22358,10 +22487,10 @@
     <w:p>
       <w:pPr>
         <w:sectPr>
-          <w:headerReference w:type="default" r:id="rId35"/>
-          <w:headerReference w:type="first" r:id="rId36"/>
-          <w:footerReference w:type="default" r:id="rId37"/>
-          <w:footerReference w:type="first" r:id="rId38"/>
+          <w:headerReference w:type="default" r:id="rId36"/>
+          <w:headerReference w:type="first" r:id="rId37"/>
+          <w:footerReference w:type="default" r:id="rId38"/>
+          <w:footerReference w:type="first" r:id="rId39"/>
           <w:footnotePr>
             <w:numFmt w:val="decimal"/>
           </w:footnotePr>
@@ -22409,8 +22538,8 @@
     <w:p>
       <w:pPr>
         <w:sectPr>
-          <w:headerReference w:type="default" r:id="rId39"/>
-          <w:footerReference w:type="default" r:id="rId40"/>
+          <w:headerReference w:type="default" r:id="rId40"/>
+          <w:footerReference w:type="default" r:id="rId41"/>
           <w:footnotePr>
             <w:numFmt w:val="decimal"/>
           </w:footnotePr>
@@ -22513,7 +22642,7 @@
         <w:rPr/>
         <w:t xml:space="preserve">, 2020. Disponível em: &lt; </w:t>
       </w:r>
-      <w:hyperlink r:id="rId41">
+      <w:hyperlink r:id="rId42">
         <w:r>
           <w:rPr>
             <w:rStyle w:val="LinkdaInternet"/>
@@ -22572,10 +22701,10 @@
       </w:r>
     </w:p>
     <w:sectPr>
-      <w:headerReference w:type="default" r:id="rId42"/>
-      <w:headerReference w:type="first" r:id="rId43"/>
-      <w:footerReference w:type="default" r:id="rId44"/>
-      <w:footerReference w:type="first" r:id="rId45"/>
+      <w:headerReference w:type="default" r:id="rId43"/>
+      <w:headerReference w:type="first" r:id="rId44"/>
+      <w:footerReference w:type="default" r:id="rId45"/>
+      <w:footerReference w:type="first" r:id="rId46"/>
       <w:footnotePr>
         <w:numFmt w:val="decimal"/>
       </w:footnotePr>
@@ -22966,7 +23095,7 @@
       <w:rPr>
         <w:sz w:val="16"/>
       </w:rPr>
-      <w:t>36</w:t>
+      <w:t>42</w:t>
     </w:r>
     <w:r>
       <w:rPr>
@@ -23097,7 +23226,7 @@
       <w:rPr>
         <w:sz w:val="16"/>
       </w:rPr>
-      <w:t>7</w:t>
+      <w:t>3</w:t>
     </w:r>
     <w:r>
       <w:rPr>
@@ -23274,7 +23403,7 @@
       <w:rPr>
         <w:color w:val="FFFFFF"/>
       </w:rPr>
-      <w:t>20</w:t>
+      <w:t>18</w:t>
     </w:r>
     <w:r>
       <w:rPr>

</xml_diff>

<commit_message>
colocado diagrama de classes no documento final
</commit_message>
<xml_diff>
--- a/doc/FINAL20204ADS-AS-PA-TF-02_0928.docx
+++ b/doc/FINAL20204ADS-AS-PA-TF-02_0928.docx
@@ -38,7 +38,7 @@
           <w:sdt>
             <w:sdtPr>
               <w:text/>
-              <w:id w:val="923433100"/>
+              <w:id w:val="1123813113"/>
               <w:dataBinding w:prefixMappings="xmlns:ns0='http://purl.org/dc/elements/1.1/' xmlns:ns1='http://schemas.openxmlformats.org/package/2006/metadata/core-properties' " w:xpath="/ns1:coreProperties[1]/ns0:title[1]" w:storeItemID="{6C3C8BC8-F283-45AE-878A-BAB7291924A1}"/>
               <w:alias w:val="Título"/>
             </w:sdtPr>
@@ -68,7 +68,7 @@
           <w:sdt>
             <w:sdtPr>
               <w:text/>
-              <w:id w:val="1442553590"/>
+              <w:id w:val="765609539"/>
               <w:dataBinding w:prefixMappings="xmlns:ns0='http://purl.org/dc/elements/1.1/' xmlns:ns1='http://schemas.openxmlformats.org/package/2006/metadata/core-properties' " w:xpath="/ns1:coreProperties[1]/ns0:subject[1]" w:storeItemID="{6C3C8BC8-F283-45AE-878A-BAB7291924A1}"/>
               <w:alias w:val="Assunto"/>
             </w:sdtPr>
@@ -653,8 +653,8 @@
         </w:rPr>
         <w:t xml:space="preserve">1 </w:t>
       </w:r>
-      <w:bookmarkStart w:id="0" w:name="_Toc314389706"/>
-      <w:bookmarkStart w:id="1" w:name="_Ref318447341"/>
+      <w:bookmarkStart w:id="0" w:name="_Ref318447341"/>
+      <w:bookmarkStart w:id="1" w:name="_Toc314389706"/>
       <w:r>
         <w:rPr/>
         <w:t>Introdução</w:t>
@@ -778,7 +778,7 @@
         <w:rPr/>
         <w:drawing>
           <wp:inline distT="38100" distB="75565" distL="0" distR="0" wp14:anchorId="21AD6A47">
-            <wp:extent cx="5494020" cy="3208020"/>
+            <wp:extent cx="5494655" cy="3208655"/>
             <wp:effectExtent l="0" t="38100" r="0" b="75565"/>
             <wp:docPr id="1" name="Diagram1"/>
             <wp:cNvGraphicFramePr/>
@@ -888,7 +888,7 @@
     <w:sdt>
       <w:sdtPr>
         <w:text/>
-        <w:id w:val="159854818"/>
+        <w:id w:val="916216863"/>
         <w:dataBinding w:prefixMappings="xmlns:ns0='http://purl.org/dc/elements/1.1/' xmlns:ns1='http://schemas.openxmlformats.org/package/2006/metadata/core-properties' " w:xpath="/ns1:coreProperties[1]/ns0:title[1]" w:storeItemID="{6C3C8BC8-F283-45AE-878A-BAB7291924A1}"/>
         <w:alias w:val="Título"/>
       </w:sdtPr>
@@ -16978,40 +16978,16 @@
         </w:rPr>
       </w:pPr>
       <w:r>
-        <w:rPr>
-          <w:sz w:val="22"/>
-          <w:szCs w:val="22"/>
-        </w:rPr>
-        <w:t xml:space="preserve">2.4 </w:t>
-      </w:r>
-      <w:r>
-        <w:rPr/>
-        <w:t>UML: Diagrama de Classes</w:t>
-      </w:r>
-    </w:p>
-    <w:p>
-      <w:pPr>
-        <w:pStyle w:val="Normal"/>
-        <w:rPr>
-          <w:color w:val="FF0000"/>
-          <w:sz w:val="20"/>
-        </w:rPr>
-      </w:pPr>
-      <w:r>
-        <w:rPr>
-          <w:color w:val="FF0000"/>
-          <w:sz w:val="20"/>
-        </w:rPr>
         <w:drawing>
-          <wp:anchor behindDoc="0" distT="0" distB="0" distL="0" distR="0" simplePos="0" locked="0" layoutInCell="1" allowOverlap="1" relativeHeight="9">
+          <wp:anchor behindDoc="0" distT="0" distB="0" distL="0" distR="0" simplePos="0" locked="0" layoutInCell="1" allowOverlap="1" relativeHeight="18">
             <wp:simplePos x="0" y="0"/>
             <wp:positionH relativeFrom="column">
-              <wp:align>center</wp:align>
+              <wp:posOffset>-108585</wp:posOffset>
             </wp:positionH>
             <wp:positionV relativeFrom="paragraph">
-              <wp:posOffset>635</wp:posOffset>
+              <wp:posOffset>447675</wp:posOffset>
             </wp:positionV>
-            <wp:extent cx="5760085" cy="7630795"/>
+            <wp:extent cx="5760085" cy="8550275"/>
             <wp:effectExtent l="0" t="0" r="0" b="0"/>
             <wp:wrapSquare wrapText="largest"/>
             <wp:docPr id="4" name="Figura1" descr=""/>
@@ -17036,7 +17012,7 @@
                   <pic:spPr bwMode="auto">
                     <a:xfrm>
                       <a:off x="0" y="0"/>
-                      <a:ext cx="5760085" cy="7630795"/>
+                      <a:ext cx="5760085" cy="8550275"/>
                     </a:xfrm>
                     <a:prstGeom prst="rect">
                       <a:avLst/>
@@ -17047,6 +17023,39 @@
             </a:graphic>
           </wp:anchor>
         </w:drawing>
+      </w:r>
+      <w:r>
+        <w:rPr>
+          <w:sz w:val="22"/>
+          <w:szCs w:val="22"/>
+        </w:rPr>
+        <w:t>2</w:t>
+      </w:r>
+      <w:r>
+        <w:rPr>
+          <w:sz w:val="22"/>
+          <w:szCs w:val="22"/>
+        </w:rPr>
+        <w:t xml:space="preserve">.4 </w:t>
+      </w:r>
+      <w:r>
+        <w:rPr/>
+        <w:t>UML: Diagrama de Classes</w:t>
+      </w:r>
+    </w:p>
+    <w:p>
+      <w:pPr>
+        <w:pStyle w:val="Normal"/>
+        <w:rPr>
+          <w:color w:val="FF0000"/>
+          <w:sz w:val="20"/>
+        </w:rPr>
+      </w:pPr>
+      <w:r>
+        <w:rPr>
+          <w:color w:val="FF0000"/>
+          <w:sz w:val="20"/>
+        </w:rPr>
       </w:r>
     </w:p>
     <w:p>
@@ -17220,33 +17229,7 @@
           <w:szCs w:val="24"/>
           <w:lang w:val="pt-BR" w:eastAsia="pt-BR" w:bidi="ar-SA"/>
         </w:rPr>
-        <w:t>N</w:t>
-      </w:r>
-      <w:r>
-        <w:rPr>
-          <w:rFonts w:eastAsia="Times New Roman" w:cs="Times New Roman"/>
-          <w:b/>
-          <w:bCs/>
-          <w:color w:val="auto"/>
-          <w:kern w:val="0"/>
-          <w:sz w:val="24"/>
-          <w:szCs w:val="24"/>
-          <w:lang w:val="pt-BR" w:eastAsia="pt-BR" w:bidi="ar-SA"/>
-        </w:rPr>
-        <w:t>í</w:t>
-      </w:r>
-      <w:r>
-        <w:rPr>
-          <w:rFonts w:eastAsia="Times New Roman" w:cs="Times New Roman"/>
-          <w:b/>
-          <w:bCs/>
-          <w:color w:val="auto"/>
-          <w:kern w:val="0"/>
-          <w:sz w:val="24"/>
-          <w:szCs w:val="24"/>
-          <w:lang w:val="pt-BR" w:eastAsia="pt-BR" w:bidi="ar-SA"/>
-        </w:rPr>
-        <w:t>vel 0</w:t>
+        <w:t>Nível 0</w:t>
       </w:r>
     </w:p>
     <w:p>
@@ -17275,33 +17258,7 @@
           <w:szCs w:val="24"/>
           <w:lang w:val="pt-BR" w:eastAsia="pt-BR" w:bidi="ar-SA"/>
         </w:rPr>
-        <w:t>2.5.2 N</w:t>
-      </w:r>
-      <w:r>
-        <w:rPr>
-          <w:rFonts w:eastAsia="Times New Roman" w:cs="Times New Roman"/>
-          <w:b/>
-          <w:bCs/>
-          <w:color w:val="000000"/>
-          <w:kern w:val="0"/>
-          <w:sz w:val="24"/>
-          <w:szCs w:val="24"/>
-          <w:lang w:val="pt-BR" w:eastAsia="pt-BR" w:bidi="ar-SA"/>
-        </w:rPr>
-        <w:t>í</w:t>
-      </w:r>
-      <w:r>
-        <w:rPr>
-          <w:rFonts w:eastAsia="Times New Roman" w:cs="Times New Roman"/>
-          <w:b/>
-          <w:bCs/>
-          <w:color w:val="000000"/>
-          <w:kern w:val="0"/>
-          <w:sz w:val="24"/>
-          <w:szCs w:val="24"/>
-          <w:lang w:val="pt-BR" w:eastAsia="pt-BR" w:bidi="ar-SA"/>
-        </w:rPr>
-        <w:t>vel 1</w:t>
+        <w:t>2.5.2 Nível 1</w:t>
       </w:r>
     </w:p>
     <w:p>
@@ -17339,7 +17296,7 @@
       </w:pPr>
       <w:r>
         <w:drawing>
-          <wp:anchor behindDoc="0" distT="0" distB="0" distL="0" distR="0" simplePos="0" locked="0" layoutInCell="1" allowOverlap="1" relativeHeight="18">
+          <wp:anchor behindDoc="0" distT="0" distB="0" distL="0" distR="0" simplePos="0" locked="0" layoutInCell="1" allowOverlap="1" relativeHeight="14">
             <wp:simplePos x="0" y="0"/>
             <wp:positionH relativeFrom="page">
               <wp:posOffset>763905</wp:posOffset>
@@ -17395,7 +17352,7 @@
           <w:szCs w:val="24"/>
           <w:lang w:val="pt-BR" w:eastAsia="pt-BR" w:bidi="ar-SA"/>
         </w:rPr>
-        <w:t>2.5.3 N</w:t>
+        <w:t>2</w:t>
       </w:r>
       <w:r>
         <w:rPr>
@@ -17408,20 +17365,7 @@
           <w:szCs w:val="24"/>
           <w:lang w:val="pt-BR" w:eastAsia="pt-BR" w:bidi="ar-SA"/>
         </w:rPr>
-        <w:t>í</w:t>
-      </w:r>
-      <w:r>
-        <w:rPr>
-          <w:rFonts w:eastAsia="Times New Roman" w:cs="Times New Roman"/>
-          <w:b/>
-          <w:bCs/>
-          <w:color w:val="000000"/>
-          <w:kern w:val="0"/>
-          <w:sz w:val="24"/>
-          <w:szCs w:val="24"/>
-          <w:lang w:val="pt-BR" w:eastAsia="pt-BR" w:bidi="ar-SA"/>
-        </w:rPr>
-        <w:t xml:space="preserve">vel 2 </w:t>
+        <w:t xml:space="preserve">.5.3 Nível 2 </w:t>
       </w:r>
     </w:p>
     <w:p>
@@ -17440,7 +17384,16 @@
         </w:rPr>
       </w:pPr>
       <w:r>
-        <w:rPr/>
+        <w:rPr>
+          <w:rFonts w:eastAsia="Times New Roman" w:cs="Times New Roman"/>
+          <w:b/>
+          <w:bCs/>
+          <w:color w:val="000000"/>
+          <w:kern w:val="0"/>
+          <w:sz w:val="24"/>
+          <w:szCs w:val="24"/>
+          <w:lang w:val="pt-BR" w:eastAsia="pt-BR" w:bidi="ar-SA"/>
+        </w:rPr>
       </w:r>
     </w:p>
     <w:p>
@@ -21259,7 +21212,7 @@
       </w:pPr>
       <w:r>
         <w:drawing>
-          <wp:anchor behindDoc="0" distT="0" distB="0" distL="0" distR="0" simplePos="0" locked="0" layoutInCell="1" allowOverlap="1" relativeHeight="10">
+          <wp:anchor behindDoc="0" distT="0" distB="0" distL="0" distR="0" simplePos="0" locked="0" layoutInCell="1" allowOverlap="1" relativeHeight="9">
             <wp:simplePos x="0" y="0"/>
             <wp:positionH relativeFrom="page">
               <wp:posOffset>955040</wp:posOffset>
@@ -21443,7 +21396,7 @@
           <w:sz w:val="20"/>
         </w:rPr>
         <w:drawing>
-          <wp:anchor behindDoc="0" distT="0" distB="0" distL="0" distR="0" simplePos="0" locked="0" layoutInCell="1" allowOverlap="1" relativeHeight="11">
+          <wp:anchor behindDoc="0" distT="0" distB="0" distL="0" distR="0" simplePos="0" locked="0" layoutInCell="1" allowOverlap="1" relativeHeight="10">
             <wp:simplePos x="0" y="0"/>
             <wp:positionH relativeFrom="page">
               <wp:posOffset>941070</wp:posOffset>
@@ -21488,7 +21441,7 @@
           </wp:anchor>
         </w:drawing>
         <w:drawing>
-          <wp:anchor behindDoc="0" distT="0" distB="0" distL="0" distR="0" simplePos="0" locked="0" layoutInCell="1" allowOverlap="1" relativeHeight="12">
+          <wp:anchor behindDoc="0" distT="0" distB="0" distL="0" distR="0" simplePos="0" locked="0" layoutInCell="1" allowOverlap="1" relativeHeight="11">
             <wp:simplePos x="0" y="0"/>
             <wp:positionH relativeFrom="page">
               <wp:posOffset>941070</wp:posOffset>
@@ -21593,7 +21546,7 @@
           <w:sz w:val="20"/>
         </w:rPr>
         <w:drawing>
-          <wp:anchor behindDoc="0" distT="0" distB="0" distL="0" distR="0" simplePos="0" locked="0" layoutInCell="1" allowOverlap="1" relativeHeight="13">
+          <wp:anchor behindDoc="0" distT="0" distB="0" distL="0" distR="0" simplePos="0" locked="0" layoutInCell="1" allowOverlap="1" relativeHeight="12">
             <wp:simplePos x="0" y="0"/>
             <wp:positionH relativeFrom="page">
               <wp:posOffset>900430</wp:posOffset>
@@ -21674,13 +21627,13 @@
           <w:sz w:val="20"/>
         </w:rPr>
         <w:drawing>
-          <wp:anchor behindDoc="0" distT="0" distB="0" distL="0" distR="0" simplePos="0" locked="0" layoutInCell="1" allowOverlap="1" relativeHeight="14">
+          <wp:anchor behindDoc="0" distT="0" distB="0" distL="0" distR="0" simplePos="0" locked="0" layoutInCell="1" allowOverlap="1" relativeHeight="13">
             <wp:simplePos x="0" y="0"/>
             <wp:positionH relativeFrom="column">
-              <wp:posOffset>1941195</wp:posOffset>
+              <wp:posOffset>1696085</wp:posOffset>
             </wp:positionH>
             <wp:positionV relativeFrom="paragraph">
-              <wp:posOffset>-70485</wp:posOffset>
+              <wp:posOffset>-105410</wp:posOffset>
             </wp:positionV>
             <wp:extent cx="1924050" cy="1447800"/>
             <wp:effectExtent l="0" t="0" r="0" b="0"/>
@@ -23095,7 +23048,7 @@
       <w:rPr>
         <w:sz w:val="16"/>
       </w:rPr>
-      <w:t>42</w:t>
+      <w:t>40</w:t>
     </w:r>
     <w:r>
       <w:rPr>
@@ -23226,7 +23179,7 @@
       <w:rPr>
         <w:sz w:val="16"/>
       </w:rPr>
-      <w:t>3</w:t>
+      <w:t>9</w:t>
     </w:r>
     <w:r>
       <w:rPr>
@@ -23315,7 +23268,7 @@
       <w:rPr>
         <w:sz w:val="16"/>
       </w:rPr>
-      <w:t>11</w:t>
+      <w:t>15</w:t>
     </w:r>
     <w:r>
       <w:rPr>
@@ -23403,7 +23356,7 @@
       <w:rPr>
         <w:color w:val="FFFFFF"/>
       </w:rPr>
-      <w:t>18</w:t>
+      <w:t>20</w:t>
     </w:r>
     <w:r>
       <w:rPr>
@@ -23448,7 +23401,7 @@
       <w:rPr>
         <w:sz w:val="16"/>
       </w:rPr>
-      <w:t>34</w:t>
+      <w:t>33</w:t>
     </w:r>
     <w:r>
       <w:rPr>

</xml_diff>

<commit_message>
corrigido erros de formatação no documento final de entrega
</commit_message>
<xml_diff>
--- a/doc/FINAL20204ADS-AS-PA-TF-02_0928.docx
+++ b/doc/FINAL20204ADS-AS-PA-TF-02_0928.docx
@@ -38,7 +38,7 @@
           <w:sdt>
             <w:sdtPr>
               <w:text/>
-              <w:id w:val="1123813113"/>
+              <w:id w:val="1621443866"/>
               <w:dataBinding w:prefixMappings="xmlns:ns0='http://purl.org/dc/elements/1.1/' xmlns:ns1='http://schemas.openxmlformats.org/package/2006/metadata/core-properties' " w:xpath="/ns1:coreProperties[1]/ns0:title[1]" w:storeItemID="{6C3C8BC8-F283-45AE-878A-BAB7291924A1}"/>
               <w:alias w:val="Título"/>
             </w:sdtPr>
@@ -68,7 +68,7 @@
           <w:sdt>
             <w:sdtPr>
               <w:text/>
-              <w:id w:val="765609539"/>
+              <w:id w:val="2133030964"/>
               <w:dataBinding w:prefixMappings="xmlns:ns0='http://purl.org/dc/elements/1.1/' xmlns:ns1='http://schemas.openxmlformats.org/package/2006/metadata/core-properties' " w:xpath="/ns1:coreProperties[1]/ns0:subject[1]" w:storeItemID="{6C3C8BC8-F283-45AE-878A-BAB7291924A1}"/>
               <w:alias w:val="Assunto"/>
             </w:sdtPr>
@@ -778,7 +778,7 @@
         <w:rPr/>
         <w:drawing>
           <wp:inline distT="38100" distB="75565" distL="0" distR="0" wp14:anchorId="21AD6A47">
-            <wp:extent cx="5494655" cy="3208655"/>
+            <wp:extent cx="5495925" cy="3209925"/>
             <wp:effectExtent l="0" t="38100" r="0" b="75565"/>
             <wp:docPr id="1" name="Diagram1"/>
             <wp:cNvGraphicFramePr/>
@@ -888,7 +888,7 @@
     <w:sdt>
       <w:sdtPr>
         <w:text/>
-        <w:id w:val="916216863"/>
+        <w:id w:val="1606840662"/>
         <w:dataBinding w:prefixMappings="xmlns:ns0='http://purl.org/dc/elements/1.1/' xmlns:ns1='http://schemas.openxmlformats.org/package/2006/metadata/core-properties' " w:xpath="/ns1:coreProperties[1]/ns0:title[1]" w:storeItemID="{6C3C8BC8-F283-45AE-878A-BAB7291924A1}"/>
         <w:alias w:val="Título"/>
       </w:sdtPr>
@@ -16979,7 +16979,7 @@
       </w:pPr>
       <w:r>
         <w:drawing>
-          <wp:anchor behindDoc="0" distT="0" distB="0" distL="0" distR="0" simplePos="0" locked="0" layoutInCell="1" allowOverlap="1" relativeHeight="18">
+          <wp:anchor behindDoc="0" distT="0" distB="0" distL="0" distR="0" simplePos="0" locked="0" layoutInCell="1" allowOverlap="1" relativeHeight="15">
             <wp:simplePos x="0" y="0"/>
             <wp:positionH relativeFrom="column">
               <wp:posOffset>-108585</wp:posOffset>
@@ -17072,14 +17072,35 @@
         </w:rPr>
       </w:pPr>
       <w:r>
+        <w:rPr>
+          <w:sz w:val="24"/>
+          <w:szCs w:val="24"/>
+        </w:rPr>
+        <w:t>2.5 Diagrama de Fluxo de Dados (DFD)</w:t>
+      </w:r>
+    </w:p>
+    <w:p>
+      <w:pPr>
+        <w:pStyle w:val="Ttulo2"/>
+        <w:numPr>
+          <w:ilvl w:val="0"/>
+          <w:numId w:val="0"/>
+        </w:numPr>
+        <w:ind w:left="0" w:hanging="0"/>
+        <w:rPr>
+          <w:sz w:val="24"/>
+          <w:szCs w:val="24"/>
+        </w:rPr>
+      </w:pPr>
+      <w:r>
         <w:drawing>
           <wp:anchor behindDoc="0" distT="0" distB="0" distL="0" distR="0" simplePos="0" locked="0" layoutInCell="1" allowOverlap="1" relativeHeight="7">
             <wp:simplePos x="0" y="0"/>
-            <wp:positionH relativeFrom="page">
-              <wp:posOffset>986790</wp:posOffset>
+            <wp:positionH relativeFrom="column">
+              <wp:posOffset>-93345</wp:posOffset>
             </wp:positionH>
-            <wp:positionV relativeFrom="page">
-              <wp:posOffset>1809750</wp:posOffset>
+            <wp:positionV relativeFrom="paragraph">
+              <wp:posOffset>311785</wp:posOffset>
             </wp:positionV>
             <wp:extent cx="5760085" cy="3381375"/>
             <wp:effectExtent l="0" t="0" r="0" b="0"/>
@@ -17117,14 +17138,79 @@
             </a:graphic>
           </wp:anchor>
         </w:drawing>
+      </w:r>
+      <w:r>
+        <w:rPr>
+          <w:sz w:val="24"/>
+          <w:szCs w:val="24"/>
+        </w:rPr>
+        <w:t>2</w:t>
+      </w:r>
+      <w:r>
+        <w:rPr>
+          <w:sz w:val="24"/>
+          <w:szCs w:val="24"/>
+        </w:rPr>
+        <w:t>.</w:t>
+      </w:r>
+      <w:r>
+        <w:rPr>
+          <w:rFonts w:eastAsia="Times New Roman" w:cs="Times New Roman"/>
+          <w:b/>
+          <w:bCs/>
+          <w:color w:val="auto"/>
+          <w:kern w:val="0"/>
+          <w:sz w:val="24"/>
+          <w:szCs w:val="24"/>
+          <w:lang w:val="pt-BR" w:eastAsia="pt-BR" w:bidi="ar-SA"/>
+        </w:rPr>
+        <w:t>5.1</w:t>
+      </w:r>
+      <w:r>
+        <w:rPr>
+          <w:sz w:val="24"/>
+          <w:szCs w:val="24"/>
+        </w:rPr>
+        <w:t xml:space="preserve"> </w:t>
+      </w:r>
+      <w:r>
+        <w:rPr>
+          <w:rFonts w:eastAsia="Times New Roman" w:cs="Times New Roman"/>
+          <w:b/>
+          <w:bCs/>
+          <w:color w:val="auto"/>
+          <w:kern w:val="0"/>
+          <w:sz w:val="24"/>
+          <w:szCs w:val="24"/>
+          <w:lang w:val="pt-BR" w:eastAsia="pt-BR" w:bidi="ar-SA"/>
+        </w:rPr>
+        <w:t>Nível 0</w:t>
+      </w:r>
+    </w:p>
+    <w:p>
+      <w:pPr>
+        <w:pStyle w:val="Normal"/>
+        <w:rPr>
+          <w:rFonts w:ascii="Arial" w:hAnsi="Arial" w:eastAsia="Times New Roman" w:cs="Times New Roman"/>
+          <w:b/>
+          <w:b/>
+          <w:bCs/>
+          <w:color w:val="000000"/>
+          <w:kern w:val="0"/>
+          <w:sz w:val="24"/>
+          <w:szCs w:val="24"/>
+          <w:lang w:val="pt-BR" w:eastAsia="pt-BR" w:bidi="ar-SA"/>
+        </w:rPr>
+      </w:pPr>
+      <w:r>
         <w:drawing>
           <wp:anchor behindDoc="0" distT="0" distB="0" distL="0" distR="0" simplePos="0" locked="0" layoutInCell="1" allowOverlap="1" relativeHeight="8">
             <wp:simplePos x="0" y="0"/>
-            <wp:positionH relativeFrom="page">
-              <wp:posOffset>958850</wp:posOffset>
+            <wp:positionH relativeFrom="column">
+              <wp:posOffset>-121285</wp:posOffset>
             </wp:positionH>
-            <wp:positionV relativeFrom="page">
-              <wp:posOffset>5837555</wp:posOffset>
+            <wp:positionV relativeFrom="paragraph">
+              <wp:posOffset>3842385</wp:posOffset>
             </wp:positionV>
             <wp:extent cx="5760085" cy="3726815"/>
             <wp:effectExtent l="0" t="0" r="0" b="0"/>
@@ -17165,90 +17251,6 @@
       </w:r>
       <w:r>
         <w:rPr>
-          <w:sz w:val="24"/>
-          <w:szCs w:val="24"/>
-        </w:rPr>
-        <w:t>2</w:t>
-      </w:r>
-      <w:r>
-        <w:rPr>
-          <w:sz w:val="24"/>
-          <w:szCs w:val="24"/>
-        </w:rPr>
-        <w:t>.5 Diagrama de Fluxo de Dados (DFD)</w:t>
-      </w:r>
-    </w:p>
-    <w:p>
-      <w:pPr>
-        <w:pStyle w:val="Ttulo2"/>
-        <w:numPr>
-          <w:ilvl w:val="0"/>
-          <w:numId w:val="0"/>
-        </w:numPr>
-        <w:ind w:left="0" w:hanging="0"/>
-        <w:rPr>
-          <w:sz w:val="24"/>
-          <w:szCs w:val="24"/>
-        </w:rPr>
-      </w:pPr>
-      <w:r>
-        <w:rPr>
-          <w:sz w:val="24"/>
-          <w:szCs w:val="24"/>
-        </w:rPr>
-        <w:t>2.</w:t>
-      </w:r>
-      <w:r>
-        <w:rPr>
-          <w:rFonts w:eastAsia="Times New Roman" w:cs="Times New Roman"/>
-          <w:b/>
-          <w:bCs/>
-          <w:color w:val="auto"/>
-          <w:kern w:val="0"/>
-          <w:sz w:val="24"/>
-          <w:szCs w:val="24"/>
-          <w:lang w:val="pt-BR" w:eastAsia="pt-BR" w:bidi="ar-SA"/>
-        </w:rPr>
-        <w:t>5.1</w:t>
-      </w:r>
-      <w:r>
-        <w:rPr>
-          <w:sz w:val="24"/>
-          <w:szCs w:val="24"/>
-        </w:rPr>
-        <w:t xml:space="preserve"> </w:t>
-      </w:r>
-      <w:r>
-        <w:rPr>
-          <w:rFonts w:eastAsia="Times New Roman" w:cs="Times New Roman"/>
-          <w:b/>
-          <w:bCs/>
-          <w:color w:val="auto"/>
-          <w:kern w:val="0"/>
-          <w:sz w:val="24"/>
-          <w:szCs w:val="24"/>
-          <w:lang w:val="pt-BR" w:eastAsia="pt-BR" w:bidi="ar-SA"/>
-        </w:rPr>
-        <w:t>Nível 0</w:t>
-      </w:r>
-    </w:p>
-    <w:p>
-      <w:pPr>
-        <w:pStyle w:val="Normal"/>
-        <w:rPr>
-          <w:rFonts w:ascii="Arial" w:hAnsi="Arial" w:eastAsia="Times New Roman" w:cs="Times New Roman"/>
-          <w:b/>
-          <w:b/>
-          <w:bCs/>
-          <w:color w:val="000000"/>
-          <w:kern w:val="0"/>
-          <w:sz w:val="24"/>
-          <w:szCs w:val="24"/>
-          <w:lang w:val="pt-BR" w:eastAsia="pt-BR" w:bidi="ar-SA"/>
-        </w:rPr>
-      </w:pPr>
-      <w:r>
-        <w:rPr>
           <w:rFonts w:eastAsia="Times New Roman" w:cs="Times New Roman"/>
           <w:b/>
           <w:bCs/>
@@ -17258,7 +17260,20 @@
           <w:szCs w:val="24"/>
           <w:lang w:val="pt-BR" w:eastAsia="pt-BR" w:bidi="ar-SA"/>
         </w:rPr>
-        <w:t>2.5.2 Nível 1</w:t>
+        <w:t>2</w:t>
+      </w:r>
+      <w:r>
+        <w:rPr>
+          <w:rFonts w:eastAsia="Times New Roman" w:cs="Times New Roman"/>
+          <w:b/>
+          <w:bCs/>
+          <w:color w:val="000000"/>
+          <w:kern w:val="0"/>
+          <w:sz w:val="24"/>
+          <w:szCs w:val="24"/>
+          <w:lang w:val="pt-BR" w:eastAsia="pt-BR" w:bidi="ar-SA"/>
+        </w:rPr>
+        <w:t>.5.2 Nível 1</w:t>
       </w:r>
     </w:p>
     <w:p>
@@ -21398,11 +21413,11 @@
         <w:drawing>
           <wp:anchor behindDoc="0" distT="0" distB="0" distL="0" distR="0" simplePos="0" locked="0" layoutInCell="1" allowOverlap="1" relativeHeight="10">
             <wp:simplePos x="0" y="0"/>
-            <wp:positionH relativeFrom="page">
-              <wp:posOffset>941070</wp:posOffset>
+            <wp:positionH relativeFrom="column">
+              <wp:posOffset>-139065</wp:posOffset>
             </wp:positionH>
-            <wp:positionV relativeFrom="page">
-              <wp:posOffset>1184275</wp:posOffset>
+            <wp:positionV relativeFrom="paragraph">
+              <wp:posOffset>342265</wp:posOffset>
             </wp:positionV>
             <wp:extent cx="5760085" cy="3583940"/>
             <wp:effectExtent l="0" t="0" r="0" b="0"/>
@@ -21440,19 +21455,79 @@
             </a:graphic>
           </wp:anchor>
         </w:drawing>
+      </w:r>
+    </w:p>
+    <w:p>
+      <w:pPr>
+        <w:pStyle w:val="Normal"/>
+        <w:rPr>
+          <w:color w:val="FF0000"/>
+          <w:sz w:val="20"/>
+        </w:rPr>
+      </w:pPr>
+      <w:r>
+        <w:rPr>
+          <w:color w:val="FF0000"/>
+          <w:sz w:val="20"/>
+        </w:rPr>
+      </w:r>
+    </w:p>
+    <w:p>
+      <w:pPr>
+        <w:pStyle w:val="Normal"/>
+        <w:rPr>
+          <w:color w:val="FF0000"/>
+          <w:sz w:val="20"/>
+        </w:rPr>
+      </w:pPr>
+      <w:r>
+        <w:rPr>
+          <w:color w:val="FF0000"/>
+          <w:sz w:val="20"/>
+        </w:rPr>
+      </w:r>
+    </w:p>
+    <w:p>
+      <w:pPr>
+        <w:pStyle w:val="Normal"/>
+        <w:rPr>
+          <w:color w:val="FF0000"/>
+          <w:sz w:val="20"/>
+        </w:rPr>
+      </w:pPr>
+      <w:r>
+        <w:rPr>
+          <w:color w:val="FF0000"/>
+          <w:sz w:val="20"/>
+        </w:rPr>
+      </w:r>
+    </w:p>
+    <w:p>
+      <w:pPr>
+        <w:pStyle w:val="Normal"/>
+        <w:rPr>
+          <w:color w:val="FF0000"/>
+          <w:sz w:val="20"/>
+        </w:rPr>
+      </w:pPr>
+      <w:r>
+        <w:rPr>
+          <w:color w:val="FF0000"/>
+          <w:sz w:val="20"/>
+        </w:rPr>
         <w:drawing>
-          <wp:anchor behindDoc="0" distT="0" distB="0" distL="0" distR="0" simplePos="0" locked="0" layoutInCell="1" allowOverlap="1" relativeHeight="11">
+          <wp:anchor behindDoc="0" distT="0" distB="0" distL="0" distR="0" simplePos="0" locked="0" layoutInCell="1" allowOverlap="1" relativeHeight="12">
             <wp:simplePos x="0" y="0"/>
-            <wp:positionH relativeFrom="page">
-              <wp:posOffset>941070</wp:posOffset>
+            <wp:positionH relativeFrom="column">
+              <wp:posOffset>-119380</wp:posOffset>
             </wp:positionH>
-            <wp:positionV relativeFrom="page">
-              <wp:posOffset>5332730</wp:posOffset>
+            <wp:positionV relativeFrom="paragraph">
+              <wp:posOffset>-121285</wp:posOffset>
             </wp:positionV>
             <wp:extent cx="5760085" cy="3583940"/>
             <wp:effectExtent l="0" t="0" r="0" b="0"/>
             <wp:wrapSquare wrapText="largest"/>
-            <wp:docPr id="14" name="Figura5" descr=""/>
+            <wp:docPr id="14" name="Figura6" descr=""/>
             <wp:cNvGraphicFramePr>
               <a:graphicFrameLocks xmlns:a="http://schemas.openxmlformats.org/drawingml/2006/main" noChangeAspect="1"/>
             </wp:cNvGraphicFramePr>
@@ -21460,7 +21535,7 @@
               <a:graphicData uri="http://schemas.openxmlformats.org/drawingml/2006/picture">
                 <pic:pic xmlns:pic="http://schemas.openxmlformats.org/drawingml/2006/picture">
                   <pic:nvPicPr>
-                    <pic:cNvPr id="14" name="Figura5" descr=""/>
+                    <pic:cNvPr id="14" name="Figura6" descr=""/>
                     <pic:cNvPicPr>
                       <a:picLocks noChangeAspect="1" noChangeArrowheads="1"/>
                     </pic:cNvPicPr>
@@ -21489,75 +21564,51 @@
     </w:p>
     <w:p>
       <w:pPr>
-        <w:pStyle w:val="Normal"/>
-        <w:rPr>
-          <w:color w:val="FF0000"/>
-          <w:sz w:val="20"/>
-        </w:rPr>
-      </w:pPr>
-      <w:r>
-        <w:rPr>
-          <w:color w:val="FF0000"/>
-          <w:sz w:val="20"/>
-        </w:rPr>
-      </w:r>
-    </w:p>
-    <w:p>
-      <w:pPr>
-        <w:pStyle w:val="Normal"/>
-        <w:rPr>
-          <w:color w:val="FF0000"/>
-          <w:sz w:val="20"/>
-        </w:rPr>
-      </w:pPr>
-      <w:r>
-        <w:rPr>
-          <w:color w:val="FF0000"/>
-          <w:sz w:val="20"/>
-        </w:rPr>
-      </w:r>
-    </w:p>
-    <w:p>
-      <w:pPr>
-        <w:pStyle w:val="Normal"/>
-        <w:rPr>
-          <w:color w:val="FF0000"/>
-          <w:sz w:val="20"/>
-        </w:rPr>
-      </w:pPr>
-      <w:r>
-        <w:rPr>
-          <w:color w:val="FF0000"/>
-          <w:sz w:val="20"/>
-        </w:rPr>
-      </w:r>
-    </w:p>
-    <w:p>
-      <w:pPr>
-        <w:pStyle w:val="Normal"/>
-        <w:rPr>
-          <w:color w:val="FF0000"/>
-          <w:sz w:val="20"/>
-        </w:rPr>
-      </w:pPr>
-      <w:r>
-        <w:rPr>
-          <w:color w:val="FF0000"/>
+        <w:pStyle w:val="Ttulo3"/>
+        <w:numPr>
+          <w:ilvl w:val="0"/>
+          <w:numId w:val="0"/>
+        </w:numPr>
+        <w:ind w:left="0" w:hanging="0"/>
+        <w:rPr>
+          <w:sz w:val="20"/>
+        </w:rPr>
+      </w:pPr>
+      <w:r>
+        <w:rPr>
+          <w:sz w:val="20"/>
+        </w:rPr>
+      </w:r>
+    </w:p>
+    <w:p>
+      <w:pPr>
+        <w:pStyle w:val="Ttulo3"/>
+        <w:numPr>
+          <w:ilvl w:val="0"/>
+          <w:numId w:val="0"/>
+        </w:numPr>
+        <w:ind w:left="0" w:hanging="0"/>
+        <w:rPr>
+          <w:sz w:val="20"/>
+        </w:rPr>
+      </w:pPr>
+      <w:r>
+        <w:rPr>
           <w:sz w:val="20"/>
         </w:rPr>
         <w:drawing>
-          <wp:anchor behindDoc="0" distT="0" distB="0" distL="0" distR="0" simplePos="0" locked="0" layoutInCell="1" allowOverlap="1" relativeHeight="12">
+          <wp:anchor behindDoc="0" distT="0" distB="0" distL="0" distR="0" simplePos="0" locked="0" layoutInCell="1" allowOverlap="1" relativeHeight="11">
             <wp:simplePos x="0" y="0"/>
-            <wp:positionH relativeFrom="page">
-              <wp:posOffset>900430</wp:posOffset>
+            <wp:positionH relativeFrom="column">
+              <wp:posOffset>-90170</wp:posOffset>
             </wp:positionH>
-            <wp:positionV relativeFrom="page">
-              <wp:posOffset>1299845</wp:posOffset>
+            <wp:positionV relativeFrom="paragraph">
+              <wp:posOffset>92075</wp:posOffset>
             </wp:positionV>
             <wp:extent cx="5760085" cy="3583940"/>
             <wp:effectExtent l="0" t="0" r="0" b="0"/>
             <wp:wrapSquare wrapText="largest"/>
-            <wp:docPr id="15" name="Figura6" descr=""/>
+            <wp:docPr id="15" name="Figura5" descr=""/>
             <wp:cNvGraphicFramePr>
               <a:graphicFrameLocks xmlns:a="http://schemas.openxmlformats.org/drawingml/2006/main" noChangeAspect="1"/>
             </wp:cNvGraphicFramePr>
@@ -21565,7 +21616,7 @@
               <a:graphicData uri="http://schemas.openxmlformats.org/drawingml/2006/picture">
                 <pic:pic xmlns:pic="http://schemas.openxmlformats.org/drawingml/2006/picture">
                   <pic:nvPicPr>
-                    <pic:cNvPr id="15" name="Figura6" descr=""/>
+                    <pic:cNvPr id="15" name="Figura5" descr=""/>
                     <pic:cNvPicPr>
                       <a:picLocks noChangeAspect="1" noChangeArrowheads="1"/>
                     </pic:cNvPicPr>
@@ -21590,50 +21641,14 @@
             </a:graphic>
           </wp:anchor>
         </w:drawing>
-      </w:r>
-    </w:p>
-    <w:p>
-      <w:pPr>
-        <w:pStyle w:val="Ttulo3"/>
-        <w:numPr>
-          <w:ilvl w:val="0"/>
-          <w:numId w:val="0"/>
-        </w:numPr>
-        <w:ind w:left="0" w:hanging="0"/>
-        <w:rPr>
-          <w:sz w:val="20"/>
-        </w:rPr>
-      </w:pPr>
-      <w:r>
-        <w:rPr>
-          <w:sz w:val="20"/>
-        </w:rPr>
-      </w:r>
-    </w:p>
-    <w:p>
-      <w:pPr>
-        <w:pStyle w:val="Ttulo3"/>
-        <w:numPr>
-          <w:ilvl w:val="0"/>
-          <w:numId w:val="0"/>
-        </w:numPr>
-        <w:ind w:left="0" w:hanging="0"/>
-        <w:rPr>
-          <w:sz w:val="20"/>
-        </w:rPr>
-      </w:pPr>
-      <w:r>
-        <w:rPr>
-          <w:sz w:val="20"/>
-        </w:rPr>
         <w:drawing>
           <wp:anchor behindDoc="0" distT="0" distB="0" distL="0" distR="0" simplePos="0" locked="0" layoutInCell="1" allowOverlap="1" relativeHeight="13">
             <wp:simplePos x="0" y="0"/>
             <wp:positionH relativeFrom="column">
-              <wp:posOffset>1696085</wp:posOffset>
+              <wp:posOffset>1716405</wp:posOffset>
             </wp:positionH>
             <wp:positionV relativeFrom="paragraph">
-              <wp:posOffset>-105410</wp:posOffset>
+              <wp:posOffset>4017645</wp:posOffset>
             </wp:positionV>
             <wp:extent cx="1924050" cy="1447800"/>
             <wp:effectExtent l="0" t="0" r="0" b="0"/>
@@ -23048,7 +23063,7 @@
       <w:rPr>
         <w:sz w:val="16"/>
       </w:rPr>
-      <w:t>40</w:t>
+      <w:t>42</w:t>
     </w:r>
     <w:r>
       <w:rPr>
@@ -23401,7 +23416,7 @@
       <w:rPr>
         <w:sz w:val="16"/>
       </w:rPr>
-      <w:t>33</w:t>
+      <w:t>34</w:t>
     </w:r>
     <w:r>
       <w:rPr>

</xml_diff>

<commit_message>
colocado diagrama de classes, DFD's nivel 2 e corrigido dicionario de dados no documento final
</commit_message>
<xml_diff>
--- a/doc/FINAL20204ADS-AS-PA-TF-02_0928.docx
+++ b/doc/FINAL20204ADS-AS-PA-TF-02_0928.docx
@@ -38,7 +38,7 @@
           <w:sdt>
             <w:sdtPr>
               <w:text/>
-              <w:id w:val="1621443866"/>
+              <w:id w:val="1888696098"/>
               <w:dataBinding w:prefixMappings="xmlns:ns0='http://purl.org/dc/elements/1.1/' xmlns:ns1='http://schemas.openxmlformats.org/package/2006/metadata/core-properties' " w:xpath="/ns1:coreProperties[1]/ns0:title[1]" w:storeItemID="{6C3C8BC8-F283-45AE-878A-BAB7291924A1}"/>
               <w:alias w:val="Título"/>
             </w:sdtPr>
@@ -68,7 +68,7 @@
           <w:sdt>
             <w:sdtPr>
               <w:text/>
-              <w:id w:val="2133030964"/>
+              <w:id w:val="1671982482"/>
               <w:dataBinding w:prefixMappings="xmlns:ns0='http://purl.org/dc/elements/1.1/' xmlns:ns1='http://schemas.openxmlformats.org/package/2006/metadata/core-properties' " w:xpath="/ns1:coreProperties[1]/ns0:subject[1]" w:storeItemID="{6C3C8BC8-F283-45AE-878A-BAB7291924A1}"/>
               <w:alias w:val="Assunto"/>
             </w:sdtPr>
@@ -653,8 +653,8 @@
         </w:rPr>
         <w:t xml:space="preserve">1 </w:t>
       </w:r>
-      <w:bookmarkStart w:id="0" w:name="_Ref318447341"/>
-      <w:bookmarkStart w:id="1" w:name="_Toc314389706"/>
+      <w:bookmarkStart w:id="0" w:name="_Toc314389706"/>
+      <w:bookmarkStart w:id="1" w:name="_Ref318447341"/>
       <w:r>
         <w:rPr/>
         <w:t>Introdução</w:t>
@@ -778,7 +778,7 @@
         <w:rPr/>
         <w:drawing>
           <wp:inline distT="38100" distB="75565" distL="0" distR="0" wp14:anchorId="21AD6A47">
-            <wp:extent cx="5495925" cy="3209925"/>
+            <wp:extent cx="5496560" cy="3210560"/>
             <wp:effectExtent l="0" t="38100" r="0" b="75565"/>
             <wp:docPr id="1" name="Diagram1"/>
             <wp:cNvGraphicFramePr/>
@@ -888,7 +888,7 @@
     <w:sdt>
       <w:sdtPr>
         <w:text/>
-        <w:id w:val="1606840662"/>
+        <w:id w:val="898350120"/>
         <w:dataBinding w:prefixMappings="xmlns:ns0='http://purl.org/dc/elements/1.1/' xmlns:ns1='http://schemas.openxmlformats.org/package/2006/metadata/core-properties' " w:xpath="/ns1:coreProperties[1]/ns0:title[1]" w:storeItemID="{6C3C8BC8-F283-45AE-878A-BAB7291924A1}"/>
         <w:alias w:val="Título"/>
       </w:sdtPr>
@@ -4713,7 +4713,23 @@
           <w:sz w:val="24"/>
           <w:szCs w:val="24"/>
         </w:rPr>
-        <w:t>O sistema nao deve perder nenhuma requisição solicitada pelo usuário. (Necessidade)</w:t>
+        <w:t xml:space="preserve">O sistema </w:t>
+      </w:r>
+      <w:r>
+        <w:rPr>
+          <w:color w:val="000000"/>
+          <w:sz w:val="24"/>
+          <w:szCs w:val="24"/>
+        </w:rPr>
+        <w:t>não</w:t>
+      </w:r>
+      <w:r>
+        <w:rPr>
+          <w:color w:val="000000"/>
+          <w:sz w:val="24"/>
+          <w:szCs w:val="24"/>
+        </w:rPr>
+        <w:t xml:space="preserve"> deve perder nenhuma requisição solicitada pelo usuário. (Necessidade)</w:t>
       </w:r>
     </w:p>
     <w:p>
@@ -5368,7 +5384,19 @@
               <w:rPr>
                 <w:sz w:val="16"/>
               </w:rPr>
-              <w:t>O funcionário da empresa, responsavel pela área de vendas.</w:t>
+              <w:t xml:space="preserve">O funcionário da empresa, </w:t>
+            </w:r>
+            <w:r>
+              <w:rPr>
+                <w:sz w:val="16"/>
+              </w:rPr>
+              <w:t>responsável</w:t>
+            </w:r>
+            <w:r>
+              <w:rPr>
+                <w:sz w:val="16"/>
+              </w:rPr>
+              <w:t xml:space="preserve"> pela área de vendas.</w:t>
             </w:r>
           </w:p>
         </w:tc>
@@ -6763,7 +6791,19 @@
               <w:rPr>
                 <w:sz w:val="20"/>
               </w:rPr>
-              <w:t>1. O cliente prescisa existir no banco.</w:t>
+              <w:t xml:space="preserve">1. O cliente </w:t>
+            </w:r>
+            <w:r>
+              <w:rPr>
+                <w:sz w:val="20"/>
+              </w:rPr>
+              <w:t>precisa</w:t>
+            </w:r>
+            <w:r>
+              <w:rPr>
+                <w:sz w:val="20"/>
+              </w:rPr>
+              <w:t xml:space="preserve"> existir no banco.</w:t>
             </w:r>
           </w:p>
         </w:tc>
@@ -8149,7 +8189,19 @@
               <w:rPr>
                 <w:sz w:val="20"/>
               </w:rPr>
-              <w:t>1. O cliente prescisa existir no banco.</w:t>
+              <w:t xml:space="preserve">1. O cliente </w:t>
+            </w:r>
+            <w:r>
+              <w:rPr>
+                <w:sz w:val="20"/>
+              </w:rPr>
+              <w:t>precisa</w:t>
+            </w:r>
+            <w:r>
+              <w:rPr>
+                <w:sz w:val="20"/>
+              </w:rPr>
+              <w:t xml:space="preserve"> existir no banco.</w:t>
             </w:r>
           </w:p>
         </w:tc>
@@ -8208,7 +8260,19 @@
               <w:rPr>
                 <w:sz w:val="20"/>
               </w:rPr>
-              <w:t>2. Os campos CNPJ, Inscrição Estadual e Inscrição Municipal devem ser validados conforme algoritmo, enquanto os outros campos sofrem validação basica de tamanho máximo de caracteres e pontuação.</w:t>
+              <w:t xml:space="preserve">2. Os campos CNPJ, Inscrição Estadual e Inscrição Municipal devem ser validados conforme algoritmo, enquanto os outros campos sofrem validação </w:t>
+            </w:r>
+            <w:r>
+              <w:rPr>
+                <w:sz w:val="20"/>
+              </w:rPr>
+              <w:t>básica</w:t>
+            </w:r>
+            <w:r>
+              <w:rPr>
+                <w:sz w:val="20"/>
+              </w:rPr>
+              <w:t xml:space="preserve"> de tamanho máximo de caracteres e pontuação.</w:t>
             </w:r>
           </w:p>
         </w:tc>
@@ -9553,7 +9617,19 @@
               <w:rPr>
                 <w:sz w:val="20"/>
               </w:rPr>
-              <w:t>1. O cliente prescisa existir no banco.</w:t>
+              <w:t xml:space="preserve">1. O cliente </w:t>
+            </w:r>
+            <w:r>
+              <w:rPr>
+                <w:sz w:val="20"/>
+              </w:rPr>
+              <w:t>precisa</w:t>
+            </w:r>
+            <w:r>
+              <w:rPr>
+                <w:sz w:val="20"/>
+              </w:rPr>
+              <w:t xml:space="preserve"> existir no banco.</w:t>
             </w:r>
           </w:p>
         </w:tc>
@@ -12420,7 +12496,19 @@
               <w:rPr>
                 <w:sz w:val="20"/>
               </w:rPr>
-              <w:t>3. Os campos CNPJ, Inscrição Estadual e Inscrição Municipal devem ser validados conforme algoritmo, enquanto os outros campos sofrem validação basica de tamanho máximo de caracteres e pontuação.</w:t>
+              <w:t xml:space="preserve">3. Os campos CNPJ, Inscrição Estadual e Inscrição Municipal devem ser validados conforme algoritmo, enquanto os outros campos sofrem validação </w:t>
+            </w:r>
+            <w:r>
+              <w:rPr>
+                <w:sz w:val="20"/>
+              </w:rPr>
+              <w:t>básica</w:t>
+            </w:r>
+            <w:r>
+              <w:rPr>
+                <w:sz w:val="20"/>
+              </w:rPr>
+              <w:t xml:space="preserve"> de tamanho máximo de caracteres e pontuação.</w:t>
             </w:r>
           </w:p>
         </w:tc>
@@ -13579,6 +13667,129 @@
               <w:rPr>
                 <w:sz w:val="20"/>
               </w:rPr>
+            </w:r>
+          </w:p>
+        </w:tc>
+      </w:tr>
+      <w:tr>
+        <w:trPr/>
+        <w:tc>
+          <w:tcPr>
+            <w:tcW w:w="662" w:type="dxa"/>
+            <w:tcBorders>
+              <w:bottom w:val="single" w:sz="8" w:space="0" w:color="000000"/>
+            </w:tcBorders>
+            <w:vAlign w:val="center"/>
+          </w:tcPr>
+          <w:p>
+            <w:pPr>
+              <w:pStyle w:val="Normal"/>
+              <w:spacing w:before="120" w:after="120"/>
+              <w:jc w:val="center"/>
+              <w:rPr>
+                <w:sz w:val="20"/>
+              </w:rPr>
+            </w:pPr>
+            <w:r>
+              <w:rPr>
+                <w:b/>
+                <w:bCs/>
+                <w:iCs w:val="false"/>
+                <w:caps/>
+                <w:sz w:val="16"/>
+                <w:szCs w:val="24"/>
+              </w:rPr>
+              <w:t>seq.</w:t>
+            </w:r>
+          </w:p>
+        </w:tc>
+        <w:tc>
+          <w:tcPr>
+            <w:tcW w:w="2792" w:type="dxa"/>
+            <w:tcBorders>
+              <w:bottom w:val="single" w:sz="8" w:space="0" w:color="000000"/>
+            </w:tcBorders>
+            <w:vAlign w:val="center"/>
+          </w:tcPr>
+          <w:p>
+            <w:pPr>
+              <w:pStyle w:val="Normal"/>
+              <w:spacing w:before="120" w:after="120"/>
+              <w:jc w:val="center"/>
+              <w:rPr>
+                <w:sz w:val="20"/>
+              </w:rPr>
+            </w:pPr>
+            <w:r>
+              <w:rPr>
+                <w:b/>
+                <w:bCs/>
+                <w:iCs w:val="false"/>
+                <w:caps/>
+                <w:sz w:val="16"/>
+                <w:szCs w:val="24"/>
+              </w:rPr>
+              <w:t>item</w:t>
+            </w:r>
+          </w:p>
+        </w:tc>
+        <w:tc>
+          <w:tcPr>
+            <w:tcW w:w="5028" w:type="dxa"/>
+            <w:tcBorders>
+              <w:bottom w:val="single" w:sz="8" w:space="0" w:color="000000"/>
+            </w:tcBorders>
+            <w:vAlign w:val="center"/>
+          </w:tcPr>
+          <w:p>
+            <w:pPr>
+              <w:pStyle w:val="Normal"/>
+              <w:spacing w:before="120" w:after="120"/>
+              <w:jc w:val="center"/>
+              <w:rPr>
+                <w:sz w:val="20"/>
+              </w:rPr>
+            </w:pPr>
+            <w:r>
+              <w:rPr>
+                <w:b/>
+                <w:bCs/>
+                <w:iCs w:val="false"/>
+                <w:caps/>
+                <w:sz w:val="16"/>
+                <w:szCs w:val="24"/>
+              </w:rPr>
+              <w:t>definição</w:t>
+            </w:r>
+          </w:p>
+        </w:tc>
+        <w:tc>
+          <w:tcPr>
+            <w:tcW w:w="5520" w:type="dxa"/>
+            <w:tcBorders>
+              <w:bottom w:val="single" w:sz="8" w:space="0" w:color="000000"/>
+            </w:tcBorders>
+            <w:vAlign w:val="center"/>
+          </w:tcPr>
+          <w:p>
+            <w:pPr>
+              <w:pStyle w:val="Normal"/>
+              <w:spacing w:before="120" w:after="120"/>
+              <w:jc w:val="center"/>
+              <w:rPr>
+                <w:sz w:val="20"/>
+              </w:rPr>
+            </w:pPr>
+            <w:r>
+              <w:rPr>
+                <w:b/>
+                <w:bCs/>
+                <w:iCs w:val="false"/>
+                <w:caps/>
+                <w:sz w:val="16"/>
+                <w:szCs w:val="24"/>
+              </w:rPr>
+              <w:t>observações</w:t>
             </w:r>
           </w:p>
         </w:tc>
@@ -14044,24 +14255,7 @@
               <w:br/>
               <w:t xml:space="preserve">email_cliente +      </w:t>
               <w:br/>
-              <w:t>url_cliente +</w:t>
-              <w:br/>
-              <w:t xml:space="preserve">municipio_id_cliente </w:t>
-            </w:r>
-          </w:p>
-          <w:p>
-            <w:pPr>
-              <w:pStyle w:val="Normal"/>
-              <w:spacing w:before="120" w:after="120"/>
-              <w:jc w:val="left"/>
-              <w:rPr>
-                <w:sz w:val="20"/>
-              </w:rPr>
-            </w:pPr>
-            <w:r>
-              <w:rPr>
-                <w:sz w:val="20"/>
-              </w:rPr>
+              <w:t xml:space="preserve">url_cliente + municipio_id_cliente </w:t>
             </w:r>
           </w:p>
         </w:tc>
@@ -14084,6 +14278,129 @@
                 <w:sz w:val="20"/>
               </w:rPr>
               <w:t>Estrutura de Dados</w:t>
+            </w:r>
+          </w:p>
+        </w:tc>
+      </w:tr>
+      <w:tr>
+        <w:trPr/>
+        <w:tc>
+          <w:tcPr>
+            <w:tcW w:w="662" w:type="dxa"/>
+            <w:tcBorders>
+              <w:bottom w:val="single" w:sz="8" w:space="0" w:color="000000"/>
+            </w:tcBorders>
+            <w:vAlign w:val="center"/>
+          </w:tcPr>
+          <w:p>
+            <w:pPr>
+              <w:pStyle w:val="Normal"/>
+              <w:spacing w:before="120" w:after="120"/>
+              <w:jc w:val="center"/>
+              <w:rPr>
+                <w:sz w:val="20"/>
+              </w:rPr>
+            </w:pPr>
+            <w:r>
+              <w:rPr>
+                <w:b/>
+                <w:bCs/>
+                <w:iCs w:val="false"/>
+                <w:caps/>
+                <w:sz w:val="16"/>
+                <w:szCs w:val="24"/>
+              </w:rPr>
+              <w:t>seq.</w:t>
+            </w:r>
+          </w:p>
+        </w:tc>
+        <w:tc>
+          <w:tcPr>
+            <w:tcW w:w="2792" w:type="dxa"/>
+            <w:tcBorders>
+              <w:bottom w:val="single" w:sz="8" w:space="0" w:color="000000"/>
+            </w:tcBorders>
+            <w:vAlign w:val="center"/>
+          </w:tcPr>
+          <w:p>
+            <w:pPr>
+              <w:pStyle w:val="Normal"/>
+              <w:spacing w:before="120" w:after="120"/>
+              <w:jc w:val="center"/>
+              <w:rPr>
+                <w:sz w:val="20"/>
+              </w:rPr>
+            </w:pPr>
+            <w:r>
+              <w:rPr>
+                <w:b/>
+                <w:bCs/>
+                <w:iCs w:val="false"/>
+                <w:caps/>
+                <w:sz w:val="16"/>
+                <w:szCs w:val="24"/>
+              </w:rPr>
+              <w:t>item</w:t>
+            </w:r>
+          </w:p>
+        </w:tc>
+        <w:tc>
+          <w:tcPr>
+            <w:tcW w:w="5028" w:type="dxa"/>
+            <w:tcBorders>
+              <w:bottom w:val="single" w:sz="8" w:space="0" w:color="000000"/>
+            </w:tcBorders>
+            <w:vAlign w:val="center"/>
+          </w:tcPr>
+          <w:p>
+            <w:pPr>
+              <w:pStyle w:val="Normal"/>
+              <w:spacing w:before="120" w:after="120"/>
+              <w:jc w:val="center"/>
+              <w:rPr>
+                <w:sz w:val="20"/>
+              </w:rPr>
+            </w:pPr>
+            <w:r>
+              <w:rPr>
+                <w:b/>
+                <w:bCs/>
+                <w:iCs w:val="false"/>
+                <w:caps/>
+                <w:sz w:val="16"/>
+                <w:szCs w:val="24"/>
+              </w:rPr>
+              <w:t>definição</w:t>
+            </w:r>
+          </w:p>
+        </w:tc>
+        <w:tc>
+          <w:tcPr>
+            <w:tcW w:w="5520" w:type="dxa"/>
+            <w:tcBorders>
+              <w:bottom w:val="single" w:sz="8" w:space="0" w:color="000000"/>
+            </w:tcBorders>
+            <w:vAlign w:val="center"/>
+          </w:tcPr>
+          <w:p>
+            <w:pPr>
+              <w:pStyle w:val="Normal"/>
+              <w:spacing w:before="120" w:after="120"/>
+              <w:jc w:val="center"/>
+              <w:rPr>
+                <w:sz w:val="20"/>
+              </w:rPr>
+            </w:pPr>
+            <w:r>
+              <w:rPr>
+                <w:b/>
+                <w:bCs/>
+                <w:iCs w:val="false"/>
+                <w:caps/>
+                <w:sz w:val="16"/>
+                <w:szCs w:val="24"/>
+              </w:rPr>
+              <w:t>observações</w:t>
             </w:r>
           </w:p>
         </w:tc>
@@ -14675,7 +14992,13 @@
               <w:rPr>
                 <w:sz w:val="20"/>
               </w:rPr>
-              <w:t>22</w:t>
+              <w:t>2</w:t>
+            </w:r>
+            <w:r>
+              <w:rPr>
+                <w:sz w:val="20"/>
+              </w:rPr>
+              <w:t>2</w:t>
             </w:r>
           </w:p>
         </w:tc>
@@ -14697,7 +15020,7 @@
               <w:rPr>
                 <w:sz w:val="20"/>
               </w:rPr>
-              <w:t>whatsapp_cliente</w:t>
+              <w:t xml:space="preserve">email_cliente </w:t>
             </w:r>
           </w:p>
         </w:tc>
@@ -14719,7 +15042,7 @@
               <w:rPr>
                 <w:sz w:val="20"/>
               </w:rPr>
-              <w:t xml:space="preserve">_booleano </w:t>
+              <w:t xml:space="preserve">_texto </w:t>
             </w:r>
           </w:p>
         </w:tc>
@@ -14766,7 +15089,13 @@
               <w:rPr>
                 <w:sz w:val="20"/>
               </w:rPr>
-              <w:t>23</w:t>
+              <w:t>2</w:t>
+            </w:r>
+            <w:r>
+              <w:rPr>
+                <w:sz w:val="20"/>
+              </w:rPr>
+              <w:t>3</w:t>
             </w:r>
           </w:p>
         </w:tc>
@@ -14788,7 +15117,7 @@
               <w:rPr>
                 <w:sz w:val="20"/>
               </w:rPr>
-              <w:t xml:space="preserve">email_cliente </w:t>
+              <w:t xml:space="preserve">id_cliente </w:t>
             </w:r>
           </w:p>
         </w:tc>
@@ -14810,7 +15139,7 @@
               <w:rPr>
                 <w:sz w:val="20"/>
               </w:rPr>
-              <w:t xml:space="preserve">_texto </w:t>
+              <w:t xml:space="preserve">_id </w:t>
             </w:r>
           </w:p>
         </w:tc>
@@ -14832,6 +15161,7 @@
               <w:rPr>
                 <w:sz w:val="20"/>
               </w:rPr>
+              <w:t>PK(CLIENTE)</w:t>
             </w:r>
           </w:p>
         </w:tc>
@@ -14841,89 +15171,120 @@
         <w:tc>
           <w:tcPr>
             <w:tcW w:w="662" w:type="dxa"/>
-            <w:tcBorders/>
+            <w:tcBorders>
+              <w:bottom w:val="single" w:sz="2" w:space="0" w:color="000000"/>
+            </w:tcBorders>
             <w:vAlign w:val="center"/>
           </w:tcPr>
           <w:p>
             <w:pPr>
               <w:pStyle w:val="Normal"/>
               <w:spacing w:before="120" w:after="120"/>
-              <w:jc w:val="right"/>
-              <w:rPr>
-                <w:sz w:val="20"/>
-              </w:rPr>
-            </w:pPr>
-            <w:r>
-              <w:rPr>
-                <w:sz w:val="20"/>
-              </w:rPr>
-              <w:t>24</w:t>
+              <w:jc w:val="center"/>
+              <w:rPr>
+                <w:sz w:val="20"/>
+              </w:rPr>
+            </w:pPr>
+            <w:r>
+              <w:rPr>
+                <w:b/>
+                <w:bCs/>
+                <w:iCs w:val="false"/>
+                <w:caps/>
+                <w:sz w:val="16"/>
+                <w:szCs w:val="24"/>
+              </w:rPr>
+              <w:t>seq.</w:t>
             </w:r>
           </w:p>
         </w:tc>
         <w:tc>
           <w:tcPr>
             <w:tcW w:w="2792" w:type="dxa"/>
-            <w:tcBorders/>
+            <w:tcBorders>
+              <w:bottom w:val="single" w:sz="2" w:space="0" w:color="000000"/>
+            </w:tcBorders>
             <w:vAlign w:val="center"/>
           </w:tcPr>
           <w:p>
             <w:pPr>
               <w:pStyle w:val="Normal"/>
               <w:spacing w:before="120" w:after="120"/>
-              <w:rPr>
-                <w:sz w:val="20"/>
-              </w:rPr>
-            </w:pPr>
-            <w:r>
-              <w:rPr>
-                <w:sz w:val="20"/>
-              </w:rPr>
-              <w:t xml:space="preserve">id_cliente </w:t>
+              <w:jc w:val="center"/>
+              <w:rPr>
+                <w:sz w:val="20"/>
+              </w:rPr>
+            </w:pPr>
+            <w:r>
+              <w:rPr>
+                <w:b/>
+                <w:bCs/>
+                <w:iCs w:val="false"/>
+                <w:caps/>
+                <w:sz w:val="16"/>
+                <w:szCs w:val="24"/>
+              </w:rPr>
+              <w:t>item</w:t>
             </w:r>
           </w:p>
         </w:tc>
         <w:tc>
           <w:tcPr>
             <w:tcW w:w="5028" w:type="dxa"/>
-            <w:tcBorders/>
+            <w:tcBorders>
+              <w:bottom w:val="single" w:sz="2" w:space="0" w:color="000000"/>
+            </w:tcBorders>
             <w:vAlign w:val="center"/>
           </w:tcPr>
           <w:p>
             <w:pPr>
               <w:pStyle w:val="Normal"/>
               <w:spacing w:before="120" w:after="120"/>
-              <w:rPr>
-                <w:sz w:val="20"/>
-              </w:rPr>
-            </w:pPr>
-            <w:r>
-              <w:rPr>
-                <w:sz w:val="20"/>
-              </w:rPr>
-              <w:t xml:space="preserve">_id </w:t>
+              <w:jc w:val="center"/>
+              <w:rPr>
+                <w:sz w:val="20"/>
+              </w:rPr>
+            </w:pPr>
+            <w:r>
+              <w:rPr>
+                <w:b/>
+                <w:bCs/>
+                <w:iCs w:val="false"/>
+                <w:caps/>
+                <w:sz w:val="16"/>
+                <w:szCs w:val="24"/>
+              </w:rPr>
+              <w:t>definição</w:t>
             </w:r>
           </w:p>
         </w:tc>
         <w:tc>
           <w:tcPr>
             <w:tcW w:w="5520" w:type="dxa"/>
-            <w:tcBorders/>
+            <w:tcBorders>
+              <w:bottom w:val="single" w:sz="2" w:space="0" w:color="000000"/>
+            </w:tcBorders>
             <w:vAlign w:val="center"/>
           </w:tcPr>
           <w:p>
             <w:pPr>
               <w:pStyle w:val="Normal"/>
               <w:spacing w:before="120" w:after="120"/>
-              <w:rPr>
-                <w:sz w:val="20"/>
-              </w:rPr>
-            </w:pPr>
-            <w:r>
-              <w:rPr>
-                <w:sz w:val="20"/>
-              </w:rPr>
-              <w:t>PK(CLIENTE)</w:t>
+              <w:jc w:val="center"/>
+              <w:rPr>
+                <w:sz w:val="20"/>
+              </w:rPr>
+            </w:pPr>
+            <w:r>
+              <w:rPr>
+                <w:b/>
+                <w:bCs/>
+                <w:iCs w:val="false"/>
+                <w:caps/>
+                <w:sz w:val="16"/>
+                <w:szCs w:val="24"/>
+              </w:rPr>
+              <w:t>observações</w:t>
             </w:r>
           </w:p>
         </w:tc>
@@ -14949,7 +15310,13 @@
               <w:rPr>
                 <w:sz w:val="20"/>
               </w:rPr>
-              <w:t>25</w:t>
+              <w:t>2</w:t>
+            </w:r>
+            <w:r>
+              <w:rPr>
+                <w:sz w:val="20"/>
+              </w:rPr>
+              <w:t>4</w:t>
             </w:r>
           </w:p>
         </w:tc>
@@ -15041,7 +15408,13 @@
               <w:rPr>
                 <w:sz w:val="20"/>
               </w:rPr>
-              <w:t>26</w:t>
+              <w:t>2</w:t>
+            </w:r>
+            <w:r>
+              <w:rPr>
+                <w:sz w:val="20"/>
+              </w:rPr>
+              <w:t>5</w:t>
             </w:r>
           </w:p>
         </w:tc>
@@ -15133,7 +15506,13 @@
               <w:rPr>
                 <w:sz w:val="20"/>
               </w:rPr>
-              <w:t>27</w:t>
+              <w:t>2</w:t>
+            </w:r>
+            <w:r>
+              <w:rPr>
+                <w:sz w:val="20"/>
+              </w:rPr>
+              <w:t>6</w:t>
             </w:r>
           </w:p>
         </w:tc>
@@ -15225,7 +15604,13 @@
               <w:rPr>
                 <w:sz w:val="20"/>
               </w:rPr>
-              <w:t>28</w:t>
+              <w:t>2</w:t>
+            </w:r>
+            <w:r>
+              <w:rPr>
+                <w:sz w:val="20"/>
+              </w:rPr>
+              <w:t>7</w:t>
             </w:r>
           </w:p>
         </w:tc>
@@ -15317,7 +15702,13 @@
               <w:rPr>
                 <w:sz w:val="20"/>
               </w:rPr>
-              <w:t>29</w:t>
+              <w:t>2</w:t>
+            </w:r>
+            <w:r>
+              <w:rPr>
+                <w:sz w:val="20"/>
+              </w:rPr>
+              <w:t>8</w:t>
             </w:r>
           </w:p>
         </w:tc>
@@ -15409,7 +15800,7 @@
               <w:rPr>
                 <w:sz w:val="20"/>
               </w:rPr>
-              <w:t>30</w:t>
+              <w:t>29</w:t>
             </w:r>
           </w:p>
         </w:tc>
@@ -15501,7 +15892,13 @@
               <w:rPr>
                 <w:sz w:val="20"/>
               </w:rPr>
-              <w:t>31</w:t>
+              <w:t>3</w:t>
+            </w:r>
+            <w:r>
+              <w:rPr>
+                <w:sz w:val="20"/>
+              </w:rPr>
+              <w:t>0</w:t>
             </w:r>
           </w:p>
         </w:tc>
@@ -15593,7 +15990,13 @@
               <w:rPr>
                 <w:sz w:val="20"/>
               </w:rPr>
-              <w:t>32</w:t>
+              <w:t>3</w:t>
+            </w:r>
+            <w:r>
+              <w:rPr>
+                <w:sz w:val="20"/>
+              </w:rPr>
+              <w:t>1</w:t>
             </w:r>
           </w:p>
         </w:tc>
@@ -15684,7 +16087,13 @@
               <w:rPr>
                 <w:sz w:val="20"/>
               </w:rPr>
-              <w:t>33</w:t>
+              <w:t>3</w:t>
+            </w:r>
+            <w:r>
+              <w:rPr>
+                <w:sz w:val="20"/>
+              </w:rPr>
+              <w:t>2</w:t>
             </w:r>
           </w:p>
         </w:tc>
@@ -15775,7 +16184,13 @@
               <w:rPr>
                 <w:sz w:val="20"/>
               </w:rPr>
-              <w:t>34</w:t>
+              <w:t>3</w:t>
+            </w:r>
+            <w:r>
+              <w:rPr>
+                <w:sz w:val="20"/>
+              </w:rPr>
+              <w:t>3</w:t>
             </w:r>
           </w:p>
         </w:tc>
@@ -15866,7 +16281,13 @@
               <w:rPr>
                 <w:sz w:val="20"/>
               </w:rPr>
-              <w:t>35</w:t>
+              <w:t>3</w:t>
+            </w:r>
+            <w:r>
+              <w:rPr>
+                <w:sz w:val="20"/>
+              </w:rPr>
+              <w:t>4</w:t>
             </w:r>
           </w:p>
         </w:tc>
@@ -15957,7 +16378,13 @@
               <w:rPr>
                 <w:sz w:val="20"/>
               </w:rPr>
-              <w:t>36</w:t>
+              <w:t>3</w:t>
+            </w:r>
+            <w:r>
+              <w:rPr>
+                <w:sz w:val="20"/>
+              </w:rPr>
+              <w:t>5</w:t>
             </w:r>
           </w:p>
         </w:tc>
@@ -16048,7 +16475,13 @@
               <w:rPr>
                 <w:sz w:val="20"/>
               </w:rPr>
-              <w:t>37</w:t>
+              <w:t>3</w:t>
+            </w:r>
+            <w:r>
+              <w:rPr>
+                <w:sz w:val="20"/>
+              </w:rPr>
+              <w:t>6</w:t>
             </w:r>
           </w:p>
         </w:tc>
@@ -16124,89 +16557,120 @@
         <w:tc>
           <w:tcPr>
             <w:tcW w:w="662" w:type="dxa"/>
-            <w:tcBorders/>
+            <w:tcBorders>
+              <w:bottom w:val="single" w:sz="8" w:space="0" w:color="000000"/>
+            </w:tcBorders>
             <w:vAlign w:val="center"/>
           </w:tcPr>
           <w:p>
             <w:pPr>
               <w:pStyle w:val="Normal"/>
               <w:spacing w:before="120" w:after="120"/>
-              <w:jc w:val="right"/>
-              <w:rPr>
-                <w:sz w:val="20"/>
-              </w:rPr>
-            </w:pPr>
-            <w:r>
-              <w:rPr>
-                <w:sz w:val="20"/>
-              </w:rPr>
-              <w:t>38</w:t>
+              <w:jc w:val="center"/>
+              <w:rPr>
+                <w:sz w:val="20"/>
+              </w:rPr>
+            </w:pPr>
+            <w:r>
+              <w:rPr>
+                <w:b/>
+                <w:bCs/>
+                <w:iCs w:val="false"/>
+                <w:caps/>
+                <w:sz w:val="16"/>
+                <w:szCs w:val="24"/>
+              </w:rPr>
+              <w:t>seq.</w:t>
             </w:r>
           </w:p>
         </w:tc>
         <w:tc>
           <w:tcPr>
             <w:tcW w:w="2792" w:type="dxa"/>
-            <w:tcBorders/>
+            <w:tcBorders>
+              <w:bottom w:val="single" w:sz="8" w:space="0" w:color="000000"/>
+            </w:tcBorders>
             <w:vAlign w:val="center"/>
           </w:tcPr>
           <w:p>
             <w:pPr>
               <w:pStyle w:val="Normal"/>
               <w:spacing w:before="120" w:after="120"/>
-              <w:rPr>
-                <w:sz w:val="20"/>
-              </w:rPr>
-            </w:pPr>
-            <w:r>
-              <w:rPr>
-                <w:sz w:val="20"/>
-              </w:rPr>
-              <w:t xml:space="preserve">numero_telefone </w:t>
+              <w:jc w:val="center"/>
+              <w:rPr>
+                <w:sz w:val="20"/>
+              </w:rPr>
+            </w:pPr>
+            <w:r>
+              <w:rPr>
+                <w:b/>
+                <w:bCs/>
+                <w:iCs w:val="false"/>
+                <w:caps/>
+                <w:sz w:val="16"/>
+                <w:szCs w:val="24"/>
+              </w:rPr>
+              <w:t>item</w:t>
             </w:r>
           </w:p>
         </w:tc>
         <w:tc>
           <w:tcPr>
             <w:tcW w:w="5028" w:type="dxa"/>
-            <w:tcBorders/>
+            <w:tcBorders>
+              <w:bottom w:val="single" w:sz="8" w:space="0" w:color="000000"/>
+            </w:tcBorders>
             <w:vAlign w:val="center"/>
           </w:tcPr>
           <w:p>
             <w:pPr>
               <w:pStyle w:val="Normal"/>
               <w:spacing w:before="120" w:after="120"/>
-              <w:rPr>
-                <w:sz w:val="20"/>
-              </w:rPr>
-            </w:pPr>
-            <w:r>
-              <w:rPr>
-                <w:sz w:val="20"/>
-              </w:rPr>
-              <w:t>_numero</w:t>
+              <w:jc w:val="center"/>
+              <w:rPr>
+                <w:sz w:val="20"/>
+              </w:rPr>
+            </w:pPr>
+            <w:r>
+              <w:rPr>
+                <w:b/>
+                <w:bCs/>
+                <w:iCs w:val="false"/>
+                <w:caps/>
+                <w:sz w:val="16"/>
+                <w:szCs w:val="24"/>
+              </w:rPr>
+              <w:t>definição</w:t>
             </w:r>
           </w:p>
         </w:tc>
         <w:tc>
           <w:tcPr>
             <w:tcW w:w="5520" w:type="dxa"/>
-            <w:tcBorders/>
+            <w:tcBorders>
+              <w:bottom w:val="single" w:sz="8" w:space="0" w:color="000000"/>
+            </w:tcBorders>
             <w:vAlign w:val="center"/>
           </w:tcPr>
           <w:p>
             <w:pPr>
               <w:pStyle w:val="Normal"/>
               <w:spacing w:before="120" w:after="120"/>
-              <w:rPr>
-                <w:sz w:val="20"/>
-              </w:rPr>
-            </w:pPr>
-            <w:r>
-              <w:rPr>
-                <w:sz w:val="20"/>
-              </w:rPr>
-              <w:t>Formato: (99) 9999-9999</w:t>
+              <w:jc w:val="center"/>
+              <w:rPr>
+                <w:sz w:val="20"/>
+              </w:rPr>
+            </w:pPr>
+            <w:r>
+              <w:rPr>
+                <w:b/>
+                <w:bCs/>
+                <w:iCs w:val="false"/>
+                <w:caps/>
+                <w:sz w:val="16"/>
+                <w:szCs w:val="24"/>
+              </w:rPr>
+              <w:t>observações</w:t>
             </w:r>
           </w:p>
         </w:tc>
@@ -16232,7 +16696,13 @@
               <w:rPr>
                 <w:sz w:val="20"/>
               </w:rPr>
-              <w:t>39</w:t>
+              <w:t>3</w:t>
+            </w:r>
+            <w:r>
+              <w:rPr>
+                <w:sz w:val="20"/>
+              </w:rPr>
+              <w:t>7</w:t>
             </w:r>
           </w:p>
         </w:tc>
@@ -16254,7 +16724,7 @@
               <w:rPr>
                 <w:sz w:val="20"/>
               </w:rPr>
-              <w:t xml:space="preserve">MUNICIPIO </w:t>
+              <w:t xml:space="preserve">numero_telefone </w:t>
             </w:r>
           </w:p>
         </w:tc>
@@ -16276,7 +16746,7 @@
               <w:rPr>
                 <w:sz w:val="20"/>
               </w:rPr>
-              <w:t>{dado_municipio}</w:t>
+              <w:t>_numero</w:t>
             </w:r>
           </w:p>
         </w:tc>
@@ -16298,7 +16768,7 @@
               <w:rPr>
                 <w:sz w:val="20"/>
               </w:rPr>
-              <w:t>Depósito de Dados</w:t>
+              <w:t>Formato: (99) 9999-9999</w:t>
             </w:r>
           </w:p>
         </w:tc>
@@ -16324,7 +16794,13 @@
               <w:rPr>
                 <w:sz w:val="20"/>
               </w:rPr>
-              <w:t>40</w:t>
+              <w:t>3</w:t>
+            </w:r>
+            <w:r>
+              <w:rPr>
+                <w:sz w:val="20"/>
+              </w:rPr>
+              <w:t>8</w:t>
             </w:r>
           </w:p>
         </w:tc>
@@ -16346,7 +16822,7 @@
               <w:rPr>
                 <w:sz w:val="20"/>
               </w:rPr>
-              <w:t>municipio_id_cliente</w:t>
+              <w:t xml:space="preserve">MUNICIPIO </w:t>
             </w:r>
           </w:p>
         </w:tc>
@@ -16368,7 +16844,7 @@
               <w:rPr>
                 <w:sz w:val="20"/>
               </w:rPr>
-              <w:t xml:space="preserve">id_municipio </w:t>
+              <w:t>{dado_municipio}</w:t>
             </w:r>
           </w:p>
         </w:tc>
@@ -16390,7 +16866,7 @@
               <w:rPr>
                 <w:sz w:val="20"/>
               </w:rPr>
-              <w:t>FK(MUNICIPIO)</w:t>
+              <w:t>Depósito de Dados</w:t>
             </w:r>
           </w:p>
         </w:tc>
@@ -16416,7 +16892,7 @@
               <w:rPr>
                 <w:sz w:val="20"/>
               </w:rPr>
-              <w:t>41</w:t>
+              <w:t>39</w:t>
             </w:r>
           </w:p>
         </w:tc>
@@ -16438,7 +16914,7 @@
               <w:rPr>
                 <w:sz w:val="20"/>
               </w:rPr>
-              <w:t>rsocial_cliente</w:t>
+              <w:t>municipio_id_cliente</w:t>
             </w:r>
           </w:p>
         </w:tc>
@@ -16460,7 +16936,7 @@
               <w:rPr>
                 <w:sz w:val="20"/>
               </w:rPr>
-              <w:t xml:space="preserve">nome </w:t>
+              <w:t xml:space="preserve">id_municipio </w:t>
             </w:r>
           </w:p>
         </w:tc>
@@ -16482,6 +16958,7 @@
               <w:rPr>
                 <w:sz w:val="20"/>
               </w:rPr>
+              <w:t>FK(MUNICIPIO)</w:t>
             </w:r>
           </w:p>
         </w:tc>
@@ -16507,7 +16984,13 @@
               <w:rPr>
                 <w:sz w:val="20"/>
               </w:rPr>
-              <w:t>42</w:t>
+              <w:t>4</w:t>
+            </w:r>
+            <w:r>
+              <w:rPr>
+                <w:sz w:val="20"/>
+              </w:rPr>
+              <w:t>0</w:t>
             </w:r>
           </w:p>
         </w:tc>
@@ -16529,7 +17012,7 @@
               <w:rPr>
                 <w:sz w:val="20"/>
               </w:rPr>
-              <w:t>sigla_uf</w:t>
+              <w:t>rsocial_cliente</w:t>
             </w:r>
           </w:p>
         </w:tc>
@@ -16551,7 +17034,7 @@
               <w:rPr>
                 <w:sz w:val="20"/>
               </w:rPr>
-              <w:t xml:space="preserve">{_letra}2 </w:t>
+              <w:t xml:space="preserve">nome </w:t>
             </w:r>
           </w:p>
         </w:tc>
@@ -16573,7 +17056,6 @@
               <w:rPr>
                 <w:sz w:val="20"/>
               </w:rPr>
-              <w:t>UK</w:t>
             </w:r>
           </w:p>
         </w:tc>
@@ -16599,7 +17081,13 @@
               <w:rPr>
                 <w:sz w:val="20"/>
               </w:rPr>
-              <w:t>43</w:t>
+              <w:t>4</w:t>
+            </w:r>
+            <w:r>
+              <w:rPr>
+                <w:sz w:val="20"/>
+              </w:rPr>
+              <w:t>1</w:t>
             </w:r>
           </w:p>
         </w:tc>
@@ -16621,7 +17109,7 @@
               <w:rPr>
                 <w:sz w:val="20"/>
               </w:rPr>
-              <w:t>TELEFONE</w:t>
+              <w:t>sigla_uf</w:t>
             </w:r>
           </w:p>
         </w:tc>
@@ -16643,7 +17131,7 @@
               <w:rPr>
                 <w:sz w:val="20"/>
               </w:rPr>
-              <w:t xml:space="preserve">{dado_telefone} </w:t>
+              <w:t xml:space="preserve">{_letra}2 </w:t>
             </w:r>
           </w:p>
         </w:tc>
@@ -16665,7 +17153,7 @@
               <w:rPr>
                 <w:sz w:val="20"/>
               </w:rPr>
-              <w:t xml:space="preserve">Depósito de Dados </w:t>
+              <w:t>UK</w:t>
             </w:r>
           </w:p>
         </w:tc>
@@ -16691,7 +17179,13 @@
               <w:rPr>
                 <w:sz w:val="20"/>
               </w:rPr>
-              <w:t>44</w:t>
+              <w:t>4</w:t>
+            </w:r>
+            <w:r>
+              <w:rPr>
+                <w:sz w:val="20"/>
+              </w:rPr>
+              <w:t>2</w:t>
             </w:r>
           </w:p>
         </w:tc>
@@ -16713,7 +17207,7 @@
               <w:rPr>
                 <w:sz w:val="20"/>
               </w:rPr>
-              <w:t>UF</w:t>
+              <w:t>TELEFONE</w:t>
             </w:r>
           </w:p>
         </w:tc>
@@ -16735,7 +17229,7 @@
               <w:rPr>
                 <w:sz w:val="20"/>
               </w:rPr>
-              <w:t xml:space="preserve">{dado_uf} </w:t>
+              <w:t xml:space="preserve">{dado_telefone} </w:t>
             </w:r>
           </w:p>
         </w:tc>
@@ -16783,7 +17277,13 @@
               <w:rPr>
                 <w:sz w:val="20"/>
               </w:rPr>
-              <w:t>45</w:t>
+              <w:t>4</w:t>
+            </w:r>
+            <w:r>
+              <w:rPr>
+                <w:sz w:val="20"/>
+              </w:rPr>
+              <w:t>3</w:t>
             </w:r>
           </w:p>
         </w:tc>
@@ -16805,7 +17305,7 @@
               <w:rPr>
                 <w:sz w:val="20"/>
               </w:rPr>
-              <w:t xml:space="preserve">uf_id_municipio </w:t>
+              <w:t>UF</w:t>
             </w:r>
           </w:p>
         </w:tc>
@@ -16827,7 +17327,7 @@
               <w:rPr>
                 <w:sz w:val="20"/>
               </w:rPr>
-              <w:t xml:space="preserve">id_uf </w:t>
+              <w:t xml:space="preserve">{dado_uf} </w:t>
             </w:r>
           </w:p>
         </w:tc>
@@ -16849,7 +17349,7 @@
               <w:rPr>
                 <w:sz w:val="20"/>
               </w:rPr>
-              <w:t>FK(UF)</w:t>
+              <w:t xml:space="preserve">Depósito de Dados </w:t>
             </w:r>
           </w:p>
         </w:tc>
@@ -16875,7 +17375,13 @@
               <w:rPr>
                 <w:sz w:val="20"/>
               </w:rPr>
-              <w:t>46</w:t>
+              <w:t>4</w:t>
+            </w:r>
+            <w:r>
+              <w:rPr>
+                <w:sz w:val="20"/>
+              </w:rPr>
+              <w:t>4</w:t>
             </w:r>
           </w:p>
         </w:tc>
@@ -16897,7 +17403,7 @@
               <w:rPr>
                 <w:sz w:val="20"/>
               </w:rPr>
-              <w:t xml:space="preserve">url_cliente </w:t>
+              <w:t xml:space="preserve">uf_id_municipio </w:t>
             </w:r>
           </w:p>
         </w:tc>
@@ -16919,7 +17425,7 @@
               <w:rPr>
                 <w:sz w:val="20"/>
               </w:rPr>
-              <w:t xml:space="preserve">_texto </w:t>
+              <w:t xml:space="preserve">id_uf </w:t>
             </w:r>
           </w:p>
         </w:tc>
@@ -16941,7 +17447,196 @@
               <w:rPr>
                 <w:sz w:val="20"/>
               </w:rPr>
+              <w:t>FK(UF)</w:t>
+            </w:r>
+          </w:p>
+        </w:tc>
+      </w:tr>
+      <w:tr>
+        <w:trPr/>
+        <w:tc>
+          <w:tcPr>
+            <w:tcW w:w="662" w:type="dxa"/>
+            <w:tcBorders/>
+            <w:vAlign w:val="center"/>
+          </w:tcPr>
+          <w:p>
+            <w:pPr>
+              <w:pStyle w:val="Normal"/>
+              <w:spacing w:before="120" w:after="120"/>
+              <w:jc w:val="right"/>
+              <w:rPr>
+                <w:sz w:val="20"/>
+              </w:rPr>
+            </w:pPr>
+            <w:r>
+              <w:rPr>
+                <w:sz w:val="20"/>
+              </w:rPr>
+              <w:t>4</w:t>
+            </w:r>
+            <w:r>
+              <w:rPr>
+                <w:sz w:val="20"/>
+              </w:rPr>
+              <w:t>5</w:t>
+            </w:r>
+          </w:p>
+        </w:tc>
+        <w:tc>
+          <w:tcPr>
+            <w:tcW w:w="2792" w:type="dxa"/>
+            <w:tcBorders/>
+            <w:vAlign w:val="center"/>
+          </w:tcPr>
+          <w:p>
+            <w:pPr>
+              <w:pStyle w:val="Normal"/>
+              <w:spacing w:before="120" w:after="120"/>
+              <w:rPr>
+                <w:sz w:val="20"/>
+              </w:rPr>
+            </w:pPr>
+            <w:r>
+              <w:rPr>
+                <w:sz w:val="20"/>
+              </w:rPr>
+              <w:t xml:space="preserve">url_cliente </w:t>
+            </w:r>
+          </w:p>
+        </w:tc>
+        <w:tc>
+          <w:tcPr>
+            <w:tcW w:w="5028" w:type="dxa"/>
+            <w:tcBorders/>
+            <w:vAlign w:val="center"/>
+          </w:tcPr>
+          <w:p>
+            <w:pPr>
+              <w:pStyle w:val="Normal"/>
+              <w:spacing w:before="120" w:after="120"/>
+              <w:rPr>
+                <w:sz w:val="20"/>
+              </w:rPr>
+            </w:pPr>
+            <w:r>
+              <w:rPr>
+                <w:sz w:val="20"/>
+              </w:rPr>
+              <w:t xml:space="preserve">_texto </w:t>
+            </w:r>
+          </w:p>
+        </w:tc>
+        <w:tc>
+          <w:tcPr>
+            <w:tcW w:w="5520" w:type="dxa"/>
+            <w:tcBorders/>
+            <w:vAlign w:val="center"/>
+          </w:tcPr>
+          <w:p>
+            <w:pPr>
+              <w:pStyle w:val="Normal"/>
+              <w:spacing w:before="120" w:after="120"/>
+              <w:rPr>
+                <w:sz w:val="20"/>
+              </w:rPr>
+            </w:pPr>
+            <w:r>
+              <w:rPr>
+                <w:sz w:val="20"/>
+              </w:rPr>
               <w:t xml:space="preserve">Opcional </w:t>
+            </w:r>
+          </w:p>
+        </w:tc>
+      </w:tr>
+      <w:tr>
+        <w:trPr/>
+        <w:tc>
+          <w:tcPr>
+            <w:tcW w:w="662" w:type="dxa"/>
+            <w:tcBorders/>
+            <w:vAlign w:val="center"/>
+          </w:tcPr>
+          <w:p>
+            <w:pPr>
+              <w:pStyle w:val="Normal"/>
+              <w:spacing w:before="120" w:after="120"/>
+              <w:jc w:val="right"/>
+              <w:rPr>
+                <w:sz w:val="20"/>
+              </w:rPr>
+            </w:pPr>
+            <w:r>
+              <w:rPr>
+                <w:sz w:val="20"/>
+              </w:rPr>
+              <w:t>46</w:t>
+            </w:r>
+          </w:p>
+        </w:tc>
+        <w:tc>
+          <w:tcPr>
+            <w:tcW w:w="2792" w:type="dxa"/>
+            <w:tcBorders/>
+            <w:vAlign w:val="center"/>
+          </w:tcPr>
+          <w:p>
+            <w:pPr>
+              <w:pStyle w:val="Normal"/>
+              <w:spacing w:before="120" w:after="120"/>
+              <w:rPr>
+                <w:sz w:val="20"/>
+              </w:rPr>
+            </w:pPr>
+            <w:r>
+              <w:rPr>
+                <w:sz w:val="20"/>
+              </w:rPr>
+              <w:t>whatsapp_cliente</w:t>
+            </w:r>
+          </w:p>
+        </w:tc>
+        <w:tc>
+          <w:tcPr>
+            <w:tcW w:w="5028" w:type="dxa"/>
+            <w:tcBorders/>
+            <w:vAlign w:val="center"/>
+          </w:tcPr>
+          <w:p>
+            <w:pPr>
+              <w:pStyle w:val="Normal"/>
+              <w:spacing w:before="120" w:after="120"/>
+              <w:rPr>
+                <w:sz w:val="20"/>
+              </w:rPr>
+            </w:pPr>
+            <w:r>
+              <w:rPr>
+                <w:sz w:val="20"/>
+              </w:rPr>
+              <w:t xml:space="preserve">_booleano </w:t>
+            </w:r>
+          </w:p>
+        </w:tc>
+        <w:tc>
+          <w:tcPr>
+            <w:tcW w:w="5520" w:type="dxa"/>
+            <w:tcBorders/>
+            <w:vAlign w:val="center"/>
+          </w:tcPr>
+          <w:p>
+            <w:pPr>
+              <w:pStyle w:val="Normal"/>
+              <w:spacing w:before="120" w:after="120"/>
+              <w:rPr>
+                <w:sz w:val="20"/>
+              </w:rPr>
+            </w:pPr>
+            <w:r>
+              <w:rPr>
+                <w:sz w:val="20"/>
+              </w:rPr>
             </w:r>
           </w:p>
         </w:tc>
@@ -16978,16 +17673,40 @@
         </w:rPr>
       </w:pPr>
       <w:r>
+        <w:rPr>
+          <w:sz w:val="22"/>
+          <w:szCs w:val="22"/>
+        </w:rPr>
+        <w:t xml:space="preserve">2.4 </w:t>
+      </w:r>
+      <w:r>
+        <w:rPr/>
+        <w:t>UML: Diagrama de Classes</w:t>
+      </w:r>
+    </w:p>
+    <w:p>
+      <w:pPr>
+        <w:pStyle w:val="Normal"/>
+        <w:rPr>
+          <w:color w:val="FF0000"/>
+          <w:sz w:val="20"/>
+        </w:rPr>
+      </w:pPr>
+      <w:r>
+        <w:rPr>
+          <w:color w:val="FF0000"/>
+          <w:sz w:val="20"/>
+        </w:rPr>
         <w:drawing>
-          <wp:anchor behindDoc="0" distT="0" distB="0" distL="0" distR="0" simplePos="0" locked="0" layoutInCell="1" allowOverlap="1" relativeHeight="15">
+          <wp:anchor behindDoc="0" distT="0" distB="0" distL="0" distR="0" simplePos="0" locked="0" layoutInCell="1" allowOverlap="1" relativeHeight="19">
             <wp:simplePos x="0" y="0"/>
             <wp:positionH relativeFrom="column">
-              <wp:posOffset>-108585</wp:posOffset>
+              <wp:align>center</wp:align>
             </wp:positionH>
             <wp:positionV relativeFrom="paragraph">
-              <wp:posOffset>447675</wp:posOffset>
+              <wp:posOffset>635</wp:posOffset>
             </wp:positionV>
-            <wp:extent cx="5760085" cy="8550275"/>
+            <wp:extent cx="5760085" cy="8341995"/>
             <wp:effectExtent l="0" t="0" r="0" b="0"/>
             <wp:wrapSquare wrapText="largest"/>
             <wp:docPr id="4" name="Figura1" descr=""/>
@@ -17012,7 +17731,7 @@
                   <pic:spPr bwMode="auto">
                     <a:xfrm>
                       <a:off x="0" y="0"/>
-                      <a:ext cx="5760085" cy="8550275"/>
+                      <a:ext cx="5760085" cy="8341995"/>
                     </a:xfrm>
                     <a:prstGeom prst="rect">
                       <a:avLst/>
@@ -17023,39 +17742,6 @@
             </a:graphic>
           </wp:anchor>
         </w:drawing>
-      </w:r>
-      <w:r>
-        <w:rPr>
-          <w:sz w:val="22"/>
-          <w:szCs w:val="22"/>
-        </w:rPr>
-        <w:t>2</w:t>
-      </w:r>
-      <w:r>
-        <w:rPr>
-          <w:sz w:val="22"/>
-          <w:szCs w:val="22"/>
-        </w:rPr>
-        <w:t xml:space="preserve">.4 </w:t>
-      </w:r>
-      <w:r>
-        <w:rPr/>
-        <w:t>UML: Diagrama de Classes</w:t>
-      </w:r>
-    </w:p>
-    <w:p>
-      <w:pPr>
-        <w:pStyle w:val="Normal"/>
-        <w:rPr>
-          <w:color w:val="FF0000"/>
-          <w:sz w:val="20"/>
-        </w:rPr>
-      </w:pPr>
-      <w:r>
-        <w:rPr>
-          <w:color w:val="FF0000"/>
-          <w:sz w:val="20"/>
-        </w:rPr>
       </w:r>
     </w:p>
     <w:p>
@@ -17311,15 +17997,15 @@
       </w:pPr>
       <w:r>
         <w:drawing>
-          <wp:anchor behindDoc="0" distT="0" distB="0" distL="0" distR="0" simplePos="0" locked="0" layoutInCell="1" allowOverlap="1" relativeHeight="14">
+          <wp:anchor behindDoc="0" distT="0" distB="0" distL="0" distR="0" simplePos="0" locked="0" layoutInCell="1" allowOverlap="1" relativeHeight="17">
             <wp:simplePos x="0" y="0"/>
             <wp:positionH relativeFrom="page">
-              <wp:posOffset>763905</wp:posOffset>
+              <wp:posOffset>941070</wp:posOffset>
             </wp:positionH>
             <wp:positionV relativeFrom="page">
-              <wp:posOffset>1663700</wp:posOffset>
+              <wp:posOffset>1511300</wp:posOffset>
             </wp:positionV>
-            <wp:extent cx="5760085" cy="3580130"/>
+            <wp:extent cx="5760085" cy="3415030"/>
             <wp:effectExtent l="0" t="0" r="0" b="0"/>
             <wp:wrapSquare wrapText="largest"/>
             <wp:docPr id="7" name="Figura8" descr=""/>
@@ -17344,7 +18030,7 @@
                   <pic:spPr bwMode="auto">
                     <a:xfrm>
                       <a:off x="0" y="0"/>
-                      <a:ext cx="5760085" cy="3580130"/>
+                      <a:ext cx="5760085" cy="3415030"/>
                     </a:xfrm>
                     <a:prstGeom prst="rect">
                       <a:avLst/>
@@ -17355,6 +18041,51 @@
             </a:graphic>
           </wp:anchor>
         </w:drawing>
+        <w:drawing>
+          <wp:anchor behindDoc="0" distT="0" distB="0" distL="0" distR="0" simplePos="0" locked="0" layoutInCell="1" allowOverlap="1" relativeHeight="18">
+            <wp:simplePos x="0" y="0"/>
+            <wp:positionH relativeFrom="page">
+              <wp:posOffset>1036320</wp:posOffset>
+            </wp:positionH>
+            <wp:positionV relativeFrom="page">
+              <wp:posOffset>5755005</wp:posOffset>
+            </wp:positionV>
+            <wp:extent cx="5760085" cy="3500755"/>
+            <wp:effectExtent l="0" t="0" r="0" b="0"/>
+            <wp:wrapSquare wrapText="largest"/>
+            <wp:docPr id="8" name="Figura9" descr=""/>
+            <wp:cNvGraphicFramePr>
+              <a:graphicFrameLocks xmlns:a="http://schemas.openxmlformats.org/drawingml/2006/main" noChangeAspect="1"/>
+            </wp:cNvGraphicFramePr>
+            <a:graphic xmlns:a="http://schemas.openxmlformats.org/drawingml/2006/main">
+              <a:graphicData uri="http://schemas.openxmlformats.org/drawingml/2006/picture">
+                <pic:pic xmlns:pic="http://schemas.openxmlformats.org/drawingml/2006/picture">
+                  <pic:nvPicPr>
+                    <pic:cNvPr id="8" name="Figura9" descr=""/>
+                    <pic:cNvPicPr>
+                      <a:picLocks noChangeAspect="1" noChangeArrowheads="1"/>
+                    </pic:cNvPicPr>
+                  </pic:nvPicPr>
+                  <pic:blipFill>
+                    <a:blip r:embed="rId26"/>
+                    <a:stretch>
+                      <a:fillRect/>
+                    </a:stretch>
+                  </pic:blipFill>
+                  <pic:spPr bwMode="auto">
+                    <a:xfrm>
+                      <a:off x="0" y="0"/>
+                      <a:ext cx="5760085" cy="3500755"/>
+                    </a:xfrm>
+                    <a:prstGeom prst="rect">
+                      <a:avLst/>
+                    </a:prstGeom>
+                  </pic:spPr>
+                </pic:pic>
+              </a:graphicData>
+            </a:graphic>
+          </wp:anchor>
+        </w:drawing>
       </w:r>
       <w:r>
         <w:rPr>
@@ -17367,7 +18098,7 @@
           <w:szCs w:val="24"/>
           <w:lang w:val="pt-BR" w:eastAsia="pt-BR" w:bidi="ar-SA"/>
         </w:rPr>
-        <w:t>2</w:t>
+        <w:t xml:space="preserve">2.5.3 Nível 2 – </w:t>
       </w:r>
       <w:r>
         <w:rPr>
@@ -17380,7 +18111,36 @@
           <w:szCs w:val="24"/>
           <w:lang w:val="pt-BR" w:eastAsia="pt-BR" w:bidi="ar-SA"/>
         </w:rPr>
-        <w:t xml:space="preserve">.5.3 Nível 2 </w:t>
+        <w:t>Inserir Cliente</w:t>
+      </w:r>
+    </w:p>
+    <w:p>
+      <w:pPr>
+        <w:pStyle w:val="Normal"/>
+        <w:rPr>
+          <w:rFonts w:eastAsia="Times New Roman" w:cs="Times New Roman"/>
+          <w:b/>
+          <w:b/>
+          <w:bCs/>
+          <w:color w:val="000000"/>
+          <w:kern w:val="0"/>
+          <w:sz w:val="24"/>
+          <w:szCs w:val="24"/>
+          <w:lang w:val="pt-BR" w:eastAsia="pt-BR" w:bidi="ar-SA"/>
+        </w:rPr>
+      </w:pPr>
+      <w:r>
+        <w:rPr>
+          <w:rFonts w:eastAsia="Times New Roman" w:cs="Times New Roman"/>
+          <w:b/>
+          <w:bCs/>
+          <w:color w:val="000000"/>
+          <w:kern w:val="0"/>
+          <w:sz w:val="24"/>
+          <w:szCs w:val="24"/>
+          <w:lang w:val="pt-BR" w:eastAsia="pt-BR" w:bidi="ar-SA"/>
+        </w:rPr>
+        <w:t>2.5.4 Nível 2 – Editar Clientes</w:t>
       </w:r>
     </w:p>
     <w:p>
@@ -17557,7 +18317,7 @@
             <wp:extent cx="5760085" cy="3362960"/>
             <wp:effectExtent l="0" t="0" r="0" b="0"/>
             <wp:wrapSquare wrapText="largest"/>
-            <wp:docPr id="8" name="Figura2" descr=""/>
+            <wp:docPr id="9" name="Figura2" descr=""/>
             <wp:cNvGraphicFramePr>
               <a:graphicFrameLocks xmlns:a="http://schemas.openxmlformats.org/drawingml/2006/main" noChangeAspect="1"/>
             </wp:cNvGraphicFramePr>
@@ -17565,13 +18325,13 @@
               <a:graphicData uri="http://schemas.openxmlformats.org/drawingml/2006/picture">
                 <pic:pic xmlns:pic="http://schemas.openxmlformats.org/drawingml/2006/picture">
                   <pic:nvPicPr>
-                    <pic:cNvPr id="8" name="Figura2" descr=""/>
+                    <pic:cNvPr id="9" name="Figura2" descr=""/>
                     <pic:cNvPicPr>
                       <a:picLocks noChangeAspect="1" noChangeArrowheads="1"/>
                     </pic:cNvPicPr>
                   </pic:nvPicPr>
                   <pic:blipFill>
-                    <a:blip r:embed="rId26"/>
+                    <a:blip r:embed="rId27"/>
                     <a:srcRect l="0" t="0" r="0" b="1175"/>
                     <a:stretch>
                       <a:fillRect/>
@@ -17650,7 +18410,7 @@
             <wp:extent cx="5760085" cy="3088005"/>
             <wp:effectExtent l="0" t="0" r="0" b="0"/>
             <wp:wrapTopAndBottom/>
-            <wp:docPr id="9" name="Image1" descr=""/>
+            <wp:docPr id="10" name="Image1" descr=""/>
             <wp:cNvGraphicFramePr>
               <a:graphicFrameLocks xmlns:a="http://schemas.openxmlformats.org/drawingml/2006/main" noChangeAspect="1"/>
             </wp:cNvGraphicFramePr>
@@ -17658,13 +18418,13 @@
               <a:graphicData uri="http://schemas.openxmlformats.org/drawingml/2006/picture">
                 <pic:pic xmlns:pic="http://schemas.openxmlformats.org/drawingml/2006/picture">
                   <pic:nvPicPr>
-                    <pic:cNvPr id="9" name="Image1" descr=""/>
+                    <pic:cNvPr id="10" name="Image1" descr=""/>
                     <pic:cNvPicPr>
                       <a:picLocks noChangeAspect="1" noChangeArrowheads="1"/>
                     </pic:cNvPicPr>
                   </pic:nvPicPr>
                   <pic:blipFill>
-                    <a:blip r:embed="rId27"/>
+                    <a:blip r:embed="rId28"/>
                     <a:stretch>
                       <a:fillRect/>
                     </a:stretch>
@@ -21157,7 +21917,7 @@
             <wp:extent cx="6101715" cy="7138035"/>
             <wp:effectExtent l="0" t="0" r="0" b="0"/>
             <wp:wrapSquare wrapText="largest"/>
-            <wp:docPr id="10" name="Image2" descr=""/>
+            <wp:docPr id="11" name="Image2" descr=""/>
             <wp:cNvGraphicFramePr>
               <a:graphicFrameLocks xmlns:a="http://schemas.openxmlformats.org/drawingml/2006/main" noChangeAspect="1"/>
             </wp:cNvGraphicFramePr>
@@ -21165,13 +21925,13 @@
               <a:graphicData uri="http://schemas.openxmlformats.org/drawingml/2006/picture">
                 <pic:pic xmlns:pic="http://schemas.openxmlformats.org/drawingml/2006/picture">
                   <pic:nvPicPr>
-                    <pic:cNvPr id="10" name="Image2" descr=""/>
+                    <pic:cNvPr id="11" name="Image2" descr=""/>
                     <pic:cNvPicPr>
                       <a:picLocks noChangeAspect="1" noChangeArrowheads="1"/>
                     </pic:cNvPicPr>
                   </pic:nvPicPr>
                   <pic:blipFill>
-                    <a:blip r:embed="rId28"/>
+                    <a:blip r:embed="rId29"/>
                     <a:stretch>
                       <a:fillRect/>
                     </a:stretch>
@@ -21238,7 +21998,7 @@
             <wp:extent cx="5760085" cy="3547110"/>
             <wp:effectExtent l="0" t="0" r="0" b="0"/>
             <wp:wrapSquare wrapText="largest"/>
-            <wp:docPr id="11" name="Figura3" descr=""/>
+            <wp:docPr id="12" name="Figura3" descr=""/>
             <wp:cNvGraphicFramePr>
               <a:graphicFrameLocks xmlns:a="http://schemas.openxmlformats.org/drawingml/2006/main" noChangeAspect="1"/>
             </wp:cNvGraphicFramePr>
@@ -21246,13 +22006,13 @@
               <a:graphicData uri="http://schemas.openxmlformats.org/drawingml/2006/picture">
                 <pic:pic xmlns:pic="http://schemas.openxmlformats.org/drawingml/2006/picture">
                   <pic:nvPicPr>
-                    <pic:cNvPr id="11" name="Figura3" descr=""/>
+                    <pic:cNvPr id="12" name="Figura3" descr=""/>
                     <pic:cNvPicPr>
                       <a:picLocks noChangeAspect="1" noChangeArrowheads="1"/>
                     </pic:cNvPicPr>
                   </pic:nvPicPr>
                   <pic:blipFill>
-                    <a:blip r:embed="rId29"/>
+                    <a:blip r:embed="rId30"/>
                     <a:stretch>
                       <a:fillRect/>
                     </a:stretch>
@@ -21316,7 +22076,7 @@
             <wp:extent cx="6210935" cy="3409315"/>
             <wp:effectExtent l="0" t="0" r="0" b="0"/>
             <wp:wrapTopAndBottom/>
-            <wp:docPr id="12" name="Image4" descr=""/>
+            <wp:docPr id="13" name="Image4" descr=""/>
             <wp:cNvGraphicFramePr>
               <a:graphicFrameLocks xmlns:a="http://schemas.openxmlformats.org/drawingml/2006/main" noChangeAspect="1"/>
             </wp:cNvGraphicFramePr>
@@ -21324,13 +22084,13 @@
               <a:graphicData uri="http://schemas.openxmlformats.org/drawingml/2006/picture">
                 <pic:pic xmlns:pic="http://schemas.openxmlformats.org/drawingml/2006/picture">
                   <pic:nvPicPr>
-                    <pic:cNvPr id="12" name="Image4" descr=""/>
+                    <pic:cNvPr id="13" name="Image4" descr=""/>
                     <pic:cNvPicPr>
                       <a:picLocks noChangeAspect="1" noChangeArrowheads="1"/>
                     </pic:cNvPicPr>
                   </pic:nvPicPr>
                   <pic:blipFill>
-                    <a:blip r:embed="rId30"/>
+                    <a:blip r:embed="rId31"/>
                     <a:stretch>
                       <a:fillRect/>
                     </a:stretch>
@@ -21422,7 +22182,7 @@
             <wp:extent cx="5760085" cy="3583940"/>
             <wp:effectExtent l="0" t="0" r="0" b="0"/>
             <wp:wrapSquare wrapText="largest"/>
-            <wp:docPr id="13" name="Figura4" descr=""/>
+            <wp:docPr id="14" name="Figura4" descr=""/>
             <wp:cNvGraphicFramePr>
               <a:graphicFrameLocks xmlns:a="http://schemas.openxmlformats.org/drawingml/2006/main" noChangeAspect="1"/>
             </wp:cNvGraphicFramePr>
@@ -21430,112 +22190,7 @@
               <a:graphicData uri="http://schemas.openxmlformats.org/drawingml/2006/picture">
                 <pic:pic xmlns:pic="http://schemas.openxmlformats.org/drawingml/2006/picture">
                   <pic:nvPicPr>
-                    <pic:cNvPr id="13" name="Figura4" descr=""/>
-                    <pic:cNvPicPr>
-                      <a:picLocks noChangeAspect="1" noChangeArrowheads="1"/>
-                    </pic:cNvPicPr>
-                  </pic:nvPicPr>
-                  <pic:blipFill>
-                    <a:blip r:embed="rId31"/>
-                    <a:stretch>
-                      <a:fillRect/>
-                    </a:stretch>
-                  </pic:blipFill>
-                  <pic:spPr bwMode="auto">
-                    <a:xfrm>
-                      <a:off x="0" y="0"/>
-                      <a:ext cx="5760085" cy="3583940"/>
-                    </a:xfrm>
-                    <a:prstGeom prst="rect">
-                      <a:avLst/>
-                    </a:prstGeom>
-                  </pic:spPr>
-                </pic:pic>
-              </a:graphicData>
-            </a:graphic>
-          </wp:anchor>
-        </w:drawing>
-      </w:r>
-    </w:p>
-    <w:p>
-      <w:pPr>
-        <w:pStyle w:val="Normal"/>
-        <w:rPr>
-          <w:color w:val="FF0000"/>
-          <w:sz w:val="20"/>
-        </w:rPr>
-      </w:pPr>
-      <w:r>
-        <w:rPr>
-          <w:color w:val="FF0000"/>
-          <w:sz w:val="20"/>
-        </w:rPr>
-      </w:r>
-    </w:p>
-    <w:p>
-      <w:pPr>
-        <w:pStyle w:val="Normal"/>
-        <w:rPr>
-          <w:color w:val="FF0000"/>
-          <w:sz w:val="20"/>
-        </w:rPr>
-      </w:pPr>
-      <w:r>
-        <w:rPr>
-          <w:color w:val="FF0000"/>
-          <w:sz w:val="20"/>
-        </w:rPr>
-      </w:r>
-    </w:p>
-    <w:p>
-      <w:pPr>
-        <w:pStyle w:val="Normal"/>
-        <w:rPr>
-          <w:color w:val="FF0000"/>
-          <w:sz w:val="20"/>
-        </w:rPr>
-      </w:pPr>
-      <w:r>
-        <w:rPr>
-          <w:color w:val="FF0000"/>
-          <w:sz w:val="20"/>
-        </w:rPr>
-      </w:r>
-    </w:p>
-    <w:p>
-      <w:pPr>
-        <w:pStyle w:val="Normal"/>
-        <w:rPr>
-          <w:color w:val="FF0000"/>
-          <w:sz w:val="20"/>
-        </w:rPr>
-      </w:pPr>
-      <w:r>
-        <w:rPr>
-          <w:color w:val="FF0000"/>
-          <w:sz w:val="20"/>
-        </w:rPr>
-        <w:drawing>
-          <wp:anchor behindDoc="0" distT="0" distB="0" distL="0" distR="0" simplePos="0" locked="0" layoutInCell="1" allowOverlap="1" relativeHeight="12">
-            <wp:simplePos x="0" y="0"/>
-            <wp:positionH relativeFrom="column">
-              <wp:posOffset>-119380</wp:posOffset>
-            </wp:positionH>
-            <wp:positionV relativeFrom="paragraph">
-              <wp:posOffset>-121285</wp:posOffset>
-            </wp:positionV>
-            <wp:extent cx="5760085" cy="3583940"/>
-            <wp:effectExtent l="0" t="0" r="0" b="0"/>
-            <wp:wrapSquare wrapText="largest"/>
-            <wp:docPr id="14" name="Figura6" descr=""/>
-            <wp:cNvGraphicFramePr>
-              <a:graphicFrameLocks xmlns:a="http://schemas.openxmlformats.org/drawingml/2006/main" noChangeAspect="1"/>
-            </wp:cNvGraphicFramePr>
-            <a:graphic xmlns:a="http://schemas.openxmlformats.org/drawingml/2006/main">
-              <a:graphicData uri="http://schemas.openxmlformats.org/drawingml/2006/picture">
-                <pic:pic xmlns:pic="http://schemas.openxmlformats.org/drawingml/2006/picture">
-                  <pic:nvPicPr>
-                    <pic:cNvPr id="14" name="Figura6" descr=""/>
+                    <pic:cNvPr id="14" name="Figura4" descr=""/>
                     <pic:cNvPicPr>
                       <a:picLocks noChangeAspect="1" noChangeArrowheads="1"/>
                     </pic:cNvPicPr>
@@ -21564,6 +22219,111 @@
     </w:p>
     <w:p>
       <w:pPr>
+        <w:pStyle w:val="Normal"/>
+        <w:rPr>
+          <w:color w:val="FF0000"/>
+          <w:sz w:val="20"/>
+        </w:rPr>
+      </w:pPr>
+      <w:r>
+        <w:rPr>
+          <w:color w:val="FF0000"/>
+          <w:sz w:val="20"/>
+        </w:rPr>
+      </w:r>
+    </w:p>
+    <w:p>
+      <w:pPr>
+        <w:pStyle w:val="Normal"/>
+        <w:rPr>
+          <w:color w:val="FF0000"/>
+          <w:sz w:val="20"/>
+        </w:rPr>
+      </w:pPr>
+      <w:r>
+        <w:rPr>
+          <w:color w:val="FF0000"/>
+          <w:sz w:val="20"/>
+        </w:rPr>
+      </w:r>
+    </w:p>
+    <w:p>
+      <w:pPr>
+        <w:pStyle w:val="Normal"/>
+        <w:rPr>
+          <w:color w:val="FF0000"/>
+          <w:sz w:val="20"/>
+        </w:rPr>
+      </w:pPr>
+      <w:r>
+        <w:rPr>
+          <w:color w:val="FF0000"/>
+          <w:sz w:val="20"/>
+        </w:rPr>
+      </w:r>
+    </w:p>
+    <w:p>
+      <w:pPr>
+        <w:pStyle w:val="Normal"/>
+        <w:rPr>
+          <w:color w:val="FF0000"/>
+          <w:sz w:val="20"/>
+        </w:rPr>
+      </w:pPr>
+      <w:r>
+        <w:rPr>
+          <w:color w:val="FF0000"/>
+          <w:sz w:val="20"/>
+        </w:rPr>
+        <w:drawing>
+          <wp:anchor behindDoc="0" distT="0" distB="0" distL="0" distR="0" simplePos="0" locked="0" layoutInCell="1" allowOverlap="1" relativeHeight="12">
+            <wp:simplePos x="0" y="0"/>
+            <wp:positionH relativeFrom="column">
+              <wp:posOffset>-119380</wp:posOffset>
+            </wp:positionH>
+            <wp:positionV relativeFrom="paragraph">
+              <wp:posOffset>-121285</wp:posOffset>
+            </wp:positionV>
+            <wp:extent cx="5760085" cy="3583940"/>
+            <wp:effectExtent l="0" t="0" r="0" b="0"/>
+            <wp:wrapSquare wrapText="largest"/>
+            <wp:docPr id="15" name="Figura6" descr=""/>
+            <wp:cNvGraphicFramePr>
+              <a:graphicFrameLocks xmlns:a="http://schemas.openxmlformats.org/drawingml/2006/main" noChangeAspect="1"/>
+            </wp:cNvGraphicFramePr>
+            <a:graphic xmlns:a="http://schemas.openxmlformats.org/drawingml/2006/main">
+              <a:graphicData uri="http://schemas.openxmlformats.org/drawingml/2006/picture">
+                <pic:pic xmlns:pic="http://schemas.openxmlformats.org/drawingml/2006/picture">
+                  <pic:nvPicPr>
+                    <pic:cNvPr id="15" name="Figura6" descr=""/>
+                    <pic:cNvPicPr>
+                      <a:picLocks noChangeAspect="1" noChangeArrowheads="1"/>
+                    </pic:cNvPicPr>
+                  </pic:nvPicPr>
+                  <pic:blipFill>
+                    <a:blip r:embed="rId33"/>
+                    <a:stretch>
+                      <a:fillRect/>
+                    </a:stretch>
+                  </pic:blipFill>
+                  <pic:spPr bwMode="auto">
+                    <a:xfrm>
+                      <a:off x="0" y="0"/>
+                      <a:ext cx="5760085" cy="3583940"/>
+                    </a:xfrm>
+                    <a:prstGeom prst="rect">
+                      <a:avLst/>
+                    </a:prstGeom>
+                  </pic:spPr>
+                </pic:pic>
+              </a:graphicData>
+            </a:graphic>
+          </wp:anchor>
+        </w:drawing>
+      </w:r>
+    </w:p>
+    <w:p>
+      <w:pPr>
         <w:pStyle w:val="Ttulo3"/>
         <w:numPr>
           <w:ilvl w:val="0"/>
@@ -21608,7 +22368,7 @@
             <wp:extent cx="5760085" cy="3583940"/>
             <wp:effectExtent l="0" t="0" r="0" b="0"/>
             <wp:wrapSquare wrapText="largest"/>
-            <wp:docPr id="15" name="Figura5" descr=""/>
+            <wp:docPr id="16" name="Figura5" descr=""/>
             <wp:cNvGraphicFramePr>
               <a:graphicFrameLocks xmlns:a="http://schemas.openxmlformats.org/drawingml/2006/main" noChangeAspect="1"/>
             </wp:cNvGraphicFramePr>
@@ -21616,13 +22376,13 @@
               <a:graphicData uri="http://schemas.openxmlformats.org/drawingml/2006/picture">
                 <pic:pic xmlns:pic="http://schemas.openxmlformats.org/drawingml/2006/picture">
                   <pic:nvPicPr>
-                    <pic:cNvPr id="15" name="Figura5" descr=""/>
+                    <pic:cNvPr id="16" name="Figura5" descr=""/>
                     <pic:cNvPicPr>
                       <a:picLocks noChangeAspect="1" noChangeArrowheads="1"/>
                     </pic:cNvPicPr>
                   </pic:nvPicPr>
                   <pic:blipFill>
-                    <a:blip r:embed="rId33"/>
+                    <a:blip r:embed="rId34"/>
                     <a:stretch>
                       <a:fillRect/>
                     </a:stretch>
@@ -21653,7 +22413,7 @@
             <wp:extent cx="1924050" cy="1447800"/>
             <wp:effectExtent l="0" t="0" r="0" b="0"/>
             <wp:wrapSquare wrapText="largest"/>
-            <wp:docPr id="16" name="Figura7" descr=""/>
+            <wp:docPr id="17" name="Figura7" descr=""/>
             <wp:cNvGraphicFramePr>
               <a:graphicFrameLocks xmlns:a="http://schemas.openxmlformats.org/drawingml/2006/main" noChangeAspect="1"/>
             </wp:cNvGraphicFramePr>
@@ -21661,13 +22421,13 @@
               <a:graphicData uri="http://schemas.openxmlformats.org/drawingml/2006/picture">
                 <pic:pic xmlns:pic="http://schemas.openxmlformats.org/drawingml/2006/picture">
                   <pic:nvPicPr>
-                    <pic:cNvPr id="16" name="Figura7" descr=""/>
+                    <pic:cNvPr id="17" name="Figura7" descr=""/>
                     <pic:cNvPicPr>
                       <a:picLocks noChangeAspect="1" noChangeArrowheads="1"/>
                     </pic:cNvPicPr>
                   </pic:nvPicPr>
                   <pic:blipFill>
-                    <a:blip r:embed="rId34"/>
+                    <a:blip r:embed="rId35"/>
                     <a:stretch>
                       <a:fillRect/>
                     </a:stretch>
@@ -21811,7 +22571,7 @@
           <wp:inline distT="0" distB="0" distL="0" distR="0">
             <wp:extent cx="772795" cy="260985"/>
             <wp:effectExtent l="0" t="0" r="0" b="0"/>
-            <wp:docPr id="17" name="Imagem 1" descr="pythonLogo_official.png"/>
+            <wp:docPr id="18" name="Imagem 1" descr="pythonLogo_official.png"/>
             <wp:cNvGraphicFramePr>
               <a:graphicFrameLocks xmlns:a="http://schemas.openxmlformats.org/drawingml/2006/main" noChangeAspect="1"/>
             </wp:cNvGraphicFramePr>
@@ -21819,13 +22579,13 @@
               <a:graphicData uri="http://schemas.openxmlformats.org/drawingml/2006/picture">
                 <pic:pic xmlns:pic="http://schemas.openxmlformats.org/drawingml/2006/picture">
                   <pic:nvPicPr>
-                    <pic:cNvPr id="17" name="Imagem 1" descr="pythonLogo_official.png"/>
+                    <pic:cNvPr id="18" name="Imagem 1" descr="pythonLogo_official.png"/>
                     <pic:cNvPicPr>
                       <a:picLocks noChangeAspect="1" noChangeArrowheads="1"/>
                     </pic:cNvPicPr>
                   </pic:nvPicPr>
                   <pic:blipFill>
-                    <a:blip r:embed="rId35"/>
+                    <a:blip r:embed="rId36"/>
                     <a:stretch>
                       <a:fillRect/>
                     </a:stretch>
@@ -22455,10 +23215,10 @@
     <w:p>
       <w:pPr>
         <w:sectPr>
-          <w:headerReference w:type="default" r:id="rId36"/>
-          <w:headerReference w:type="first" r:id="rId37"/>
-          <w:footerReference w:type="default" r:id="rId38"/>
-          <w:footerReference w:type="first" r:id="rId39"/>
+          <w:headerReference w:type="default" r:id="rId37"/>
+          <w:headerReference w:type="first" r:id="rId38"/>
+          <w:footerReference w:type="default" r:id="rId39"/>
+          <w:footerReference w:type="first" r:id="rId40"/>
           <w:footnotePr>
             <w:numFmt w:val="decimal"/>
           </w:footnotePr>
@@ -22506,8 +23266,8 @@
     <w:p>
       <w:pPr>
         <w:sectPr>
-          <w:headerReference w:type="default" r:id="rId40"/>
-          <w:footerReference w:type="default" r:id="rId41"/>
+          <w:headerReference w:type="default" r:id="rId41"/>
+          <w:footerReference w:type="default" r:id="rId42"/>
           <w:footnotePr>
             <w:numFmt w:val="decimal"/>
           </w:footnotePr>
@@ -22610,7 +23370,7 @@
         <w:rPr/>
         <w:t xml:space="preserve">, 2020. Disponível em: &lt; </w:t>
       </w:r>
-      <w:hyperlink r:id="rId42">
+      <w:hyperlink r:id="rId43">
         <w:r>
           <w:rPr>
             <w:rStyle w:val="LinkdaInternet"/>
@@ -22669,10 +23429,10 @@
       </w:r>
     </w:p>
     <w:sectPr>
-      <w:headerReference w:type="default" r:id="rId43"/>
-      <w:headerReference w:type="first" r:id="rId44"/>
-      <w:footerReference w:type="default" r:id="rId45"/>
-      <w:footerReference w:type="first" r:id="rId46"/>
+      <w:headerReference w:type="default" r:id="rId44"/>
+      <w:headerReference w:type="first" r:id="rId45"/>
+      <w:footerReference w:type="default" r:id="rId46"/>
+      <w:footerReference w:type="first" r:id="rId47"/>
       <w:footnotePr>
         <w:numFmt w:val="decimal"/>
       </w:footnotePr>
@@ -23063,7 +23823,7 @@
       <w:rPr>
         <w:sz w:val="16"/>
       </w:rPr>
-      <w:t>42</w:t>
+      <w:t>41</w:t>
     </w:r>
     <w:r>
       <w:rPr>
@@ -23371,7 +24131,7 @@
       <w:rPr>
         <w:color w:val="FFFFFF"/>
       </w:rPr>
-      <w:t>20</w:t>
+      <w:t>19</w:t>
     </w:r>
     <w:r>
       <w:rPr>
@@ -23416,7 +24176,7 @@
       <w:rPr>
         <w:sz w:val="16"/>
       </w:rPr>
-      <w:t>34</w:t>
+      <w:t>32</w:t>
     </w:r>
     <w:r>
       <w:rPr>

</xml_diff>

<commit_message>
Atualizado DFD's nivel 2 e formatado dicionario de dados
</commit_message>
<xml_diff>
--- a/doc/FINAL20204ADS-AS-PA-TF-02_0928.docx
+++ b/doc/FINAL20204ADS-AS-PA-TF-02_0928.docx
@@ -38,7 +38,7 @@
           <w:sdt>
             <w:sdtPr>
               <w:text/>
-              <w:id w:val="1888696098"/>
+              <w:id w:val="1248172425"/>
               <w:dataBinding w:prefixMappings="xmlns:ns0='http://purl.org/dc/elements/1.1/' xmlns:ns1='http://schemas.openxmlformats.org/package/2006/metadata/core-properties' " w:xpath="/ns1:coreProperties[1]/ns0:title[1]" w:storeItemID="{6C3C8BC8-F283-45AE-878A-BAB7291924A1}"/>
               <w:alias w:val="Título"/>
             </w:sdtPr>
@@ -68,7 +68,7 @@
           <w:sdt>
             <w:sdtPr>
               <w:text/>
-              <w:id w:val="1671982482"/>
+              <w:id w:val="470075533"/>
               <w:dataBinding w:prefixMappings="xmlns:ns0='http://purl.org/dc/elements/1.1/' xmlns:ns1='http://schemas.openxmlformats.org/package/2006/metadata/core-properties' " w:xpath="/ns1:coreProperties[1]/ns0:subject[1]" w:storeItemID="{6C3C8BC8-F283-45AE-878A-BAB7291924A1}"/>
               <w:alias w:val="Assunto"/>
             </w:sdtPr>
@@ -653,8 +653,8 @@
         </w:rPr>
         <w:t xml:space="preserve">1 </w:t>
       </w:r>
-      <w:bookmarkStart w:id="0" w:name="_Toc314389706"/>
-      <w:bookmarkStart w:id="1" w:name="_Ref318447341"/>
+      <w:bookmarkStart w:id="0" w:name="_Ref318447341"/>
+      <w:bookmarkStart w:id="1" w:name="_Toc314389706"/>
       <w:r>
         <w:rPr/>
         <w:t>Introdução</w:t>
@@ -778,7 +778,7 @@
         <w:rPr/>
         <w:drawing>
           <wp:inline distT="38100" distB="75565" distL="0" distR="0" wp14:anchorId="21AD6A47">
-            <wp:extent cx="5496560" cy="3210560"/>
+            <wp:extent cx="5497195" cy="3211195"/>
             <wp:effectExtent l="0" t="38100" r="0" b="75565"/>
             <wp:docPr id="1" name="Diagram1"/>
             <wp:cNvGraphicFramePr/>
@@ -888,7 +888,7 @@
     <w:sdt>
       <w:sdtPr>
         <w:text/>
-        <w:id w:val="898350120"/>
+        <w:id w:val="1091190572"/>
         <w:dataBinding w:prefixMappings="xmlns:ns0='http://purl.org/dc/elements/1.1/' xmlns:ns1='http://schemas.openxmlformats.org/package/2006/metadata/core-properties' " w:xpath="/ns1:coreProperties[1]/ns0:title[1]" w:storeItemID="{6C3C8BC8-F283-45AE-878A-BAB7291924A1}"/>
         <w:alias w:val="Título"/>
       </w:sdtPr>
@@ -4713,23 +4713,7 @@
           <w:sz w:val="24"/>
           <w:szCs w:val="24"/>
         </w:rPr>
-        <w:t xml:space="preserve">O sistema </w:t>
-      </w:r>
-      <w:r>
-        <w:rPr>
-          <w:color w:val="000000"/>
-          <w:sz w:val="24"/>
-          <w:szCs w:val="24"/>
-        </w:rPr>
-        <w:t>não</w:t>
-      </w:r>
-      <w:r>
-        <w:rPr>
-          <w:color w:val="000000"/>
-          <w:sz w:val="24"/>
-          <w:szCs w:val="24"/>
-        </w:rPr>
-        <w:t xml:space="preserve"> deve perder nenhuma requisição solicitada pelo usuário. (Necessidade)</w:t>
+        <w:t>O sistema não deve perder nenhuma requisição solicitada pelo usuário. (Necessidade)</w:t>
       </w:r>
     </w:p>
     <w:p>
@@ -5384,19 +5368,7 @@
               <w:rPr>
                 <w:sz w:val="16"/>
               </w:rPr>
-              <w:t xml:space="preserve">O funcionário da empresa, </w:t>
-            </w:r>
-            <w:r>
-              <w:rPr>
-                <w:sz w:val="16"/>
-              </w:rPr>
-              <w:t>responsável</w:t>
-            </w:r>
-            <w:r>
-              <w:rPr>
-                <w:sz w:val="16"/>
-              </w:rPr>
-              <w:t xml:space="preserve"> pela área de vendas.</w:t>
+              <w:t>O funcionário da empresa, responsável pela área de vendas.</w:t>
             </w:r>
           </w:p>
         </w:tc>
@@ -6791,19 +6763,7 @@
               <w:rPr>
                 <w:sz w:val="20"/>
               </w:rPr>
-              <w:t xml:space="preserve">1. O cliente </w:t>
-            </w:r>
-            <w:r>
-              <w:rPr>
-                <w:sz w:val="20"/>
-              </w:rPr>
-              <w:t>precisa</w:t>
-            </w:r>
-            <w:r>
-              <w:rPr>
-                <w:sz w:val="20"/>
-              </w:rPr>
-              <w:t xml:space="preserve"> existir no banco.</w:t>
+              <w:t>1. O cliente precisa existir no banco.</w:t>
             </w:r>
           </w:p>
         </w:tc>
@@ -8189,19 +8149,7 @@
               <w:rPr>
                 <w:sz w:val="20"/>
               </w:rPr>
-              <w:t xml:space="preserve">1. O cliente </w:t>
-            </w:r>
-            <w:r>
-              <w:rPr>
-                <w:sz w:val="20"/>
-              </w:rPr>
-              <w:t>precisa</w:t>
-            </w:r>
-            <w:r>
-              <w:rPr>
-                <w:sz w:val="20"/>
-              </w:rPr>
-              <w:t xml:space="preserve"> existir no banco.</w:t>
+              <w:t>1. O cliente precisa existir no banco.</w:t>
             </w:r>
           </w:p>
         </w:tc>
@@ -8260,19 +8208,7 @@
               <w:rPr>
                 <w:sz w:val="20"/>
               </w:rPr>
-              <w:t xml:space="preserve">2. Os campos CNPJ, Inscrição Estadual e Inscrição Municipal devem ser validados conforme algoritmo, enquanto os outros campos sofrem validação </w:t>
-            </w:r>
-            <w:r>
-              <w:rPr>
-                <w:sz w:val="20"/>
-              </w:rPr>
-              <w:t>básica</w:t>
-            </w:r>
-            <w:r>
-              <w:rPr>
-                <w:sz w:val="20"/>
-              </w:rPr>
-              <w:t xml:space="preserve"> de tamanho máximo de caracteres e pontuação.</w:t>
+              <w:t>2. Os campos CNPJ, Inscrição Estadual e Inscrição Municipal devem ser validados conforme algoritmo, enquanto os outros campos sofrem validação básica de tamanho máximo de caracteres e pontuação.</w:t>
             </w:r>
           </w:p>
         </w:tc>
@@ -9617,19 +9553,7 @@
               <w:rPr>
                 <w:sz w:val="20"/>
               </w:rPr>
-              <w:t xml:space="preserve">1. O cliente </w:t>
-            </w:r>
-            <w:r>
-              <w:rPr>
-                <w:sz w:val="20"/>
-              </w:rPr>
-              <w:t>precisa</w:t>
-            </w:r>
-            <w:r>
-              <w:rPr>
-                <w:sz w:val="20"/>
-              </w:rPr>
-              <w:t xml:space="preserve"> existir no banco.</w:t>
+              <w:t>1. O cliente precisa existir no banco.</w:t>
             </w:r>
           </w:p>
         </w:tc>
@@ -12496,19 +12420,7 @@
               <w:rPr>
                 <w:sz w:val="20"/>
               </w:rPr>
-              <w:t xml:space="preserve">3. Os campos CNPJ, Inscrição Estadual e Inscrição Municipal devem ser validados conforme algoritmo, enquanto os outros campos sofrem validação </w:t>
-            </w:r>
-            <w:r>
-              <w:rPr>
-                <w:sz w:val="20"/>
-              </w:rPr>
-              <w:t>básica</w:t>
-            </w:r>
-            <w:r>
-              <w:rPr>
-                <w:sz w:val="20"/>
-              </w:rPr>
-              <w:t xml:space="preserve"> de tamanho máximo de caracteres e pontuação.</w:t>
+              <w:t>3. Os campos CNPJ, Inscrição Estadual e Inscrição Municipal devem ser validados conforme algoritmo, enquanto os outros campos sofrem validação básica de tamanho máximo de caracteres e pontuação.</w:t>
             </w:r>
           </w:p>
         </w:tc>
@@ -14992,13 +14904,7 @@
               <w:rPr>
                 <w:sz w:val="20"/>
               </w:rPr>
-              <w:t>2</w:t>
-            </w:r>
-            <w:r>
-              <w:rPr>
-                <w:sz w:val="20"/>
-              </w:rPr>
-              <w:t>2</w:t>
+              <w:t>22</w:t>
             </w:r>
           </w:p>
         </w:tc>
@@ -15089,13 +14995,7 @@
               <w:rPr>
                 <w:sz w:val="20"/>
               </w:rPr>
-              <w:t>2</w:t>
-            </w:r>
-            <w:r>
-              <w:rPr>
-                <w:sz w:val="20"/>
-              </w:rPr>
-              <w:t>3</w:t>
+              <w:t>23</w:t>
             </w:r>
           </w:p>
         </w:tc>
@@ -15162,6 +15062,98 @@
                 <w:sz w:val="20"/>
               </w:rPr>
               <w:t>PK(CLIENTE)</w:t>
+            </w:r>
+          </w:p>
+        </w:tc>
+      </w:tr>
+      <w:tr>
+        <w:trPr/>
+        <w:tc>
+          <w:tcPr>
+            <w:tcW w:w="662" w:type="dxa"/>
+            <w:tcBorders/>
+            <w:vAlign w:val="center"/>
+          </w:tcPr>
+          <w:p>
+            <w:pPr>
+              <w:pStyle w:val="Normal"/>
+              <w:spacing w:before="120" w:after="120"/>
+              <w:jc w:val="right"/>
+              <w:rPr>
+                <w:sz w:val="20"/>
+              </w:rPr>
+            </w:pPr>
+            <w:r>
+              <w:rPr>
+                <w:sz w:val="20"/>
+              </w:rPr>
+              <w:t>24</w:t>
+            </w:r>
+          </w:p>
+        </w:tc>
+        <w:tc>
+          <w:tcPr>
+            <w:tcW w:w="2792" w:type="dxa"/>
+            <w:tcBorders/>
+            <w:vAlign w:val="center"/>
+          </w:tcPr>
+          <w:p>
+            <w:pPr>
+              <w:pStyle w:val="Normal"/>
+              <w:spacing w:before="120" w:after="120"/>
+              <w:rPr>
+                <w:sz w:val="20"/>
+              </w:rPr>
+            </w:pPr>
+            <w:r>
+              <w:rPr>
+                <w:sz w:val="20"/>
+              </w:rPr>
+              <w:t xml:space="preserve">id_municipio </w:t>
+            </w:r>
+          </w:p>
+        </w:tc>
+        <w:tc>
+          <w:tcPr>
+            <w:tcW w:w="5028" w:type="dxa"/>
+            <w:tcBorders/>
+            <w:vAlign w:val="center"/>
+          </w:tcPr>
+          <w:p>
+            <w:pPr>
+              <w:pStyle w:val="Normal"/>
+              <w:spacing w:before="120" w:after="120"/>
+              <w:rPr>
+                <w:sz w:val="20"/>
+              </w:rPr>
+            </w:pPr>
+            <w:r>
+              <w:rPr>
+                <w:sz w:val="20"/>
+              </w:rPr>
+              <w:t xml:space="preserve">_id </w:t>
+            </w:r>
+          </w:p>
+        </w:tc>
+        <w:tc>
+          <w:tcPr>
+            <w:tcW w:w="5520" w:type="dxa"/>
+            <w:tcBorders/>
+            <w:vAlign w:val="center"/>
+          </w:tcPr>
+          <w:p>
+            <w:pPr>
+              <w:pStyle w:val="Normal"/>
+              <w:spacing w:before="120" w:after="120"/>
+              <w:rPr>
+                <w:sz w:val="20"/>
+              </w:rPr>
+            </w:pPr>
+            <w:r>
+              <w:rPr>
+                <w:sz w:val="20"/>
+              </w:rPr>
+              <w:t>PK(MUNICIPIO)</w:t>
             </w:r>
           </w:p>
         </w:tc>
@@ -15310,13 +15302,7 @@
               <w:rPr>
                 <w:sz w:val="20"/>
               </w:rPr>
-              <w:t>2</w:t>
-            </w:r>
-            <w:r>
-              <w:rPr>
-                <w:sz w:val="20"/>
-              </w:rPr>
-              <w:t>4</w:t>
+              <w:t>25</w:t>
             </w:r>
           </w:p>
         </w:tc>
@@ -15338,7 +15324,7 @@
               <w:rPr>
                 <w:sz w:val="20"/>
               </w:rPr>
-              <w:t xml:space="preserve">id_municipio </w:t>
+              <w:t xml:space="preserve">id_telefone </w:t>
             </w:r>
           </w:p>
         </w:tc>
@@ -15382,7 +15368,7 @@
               <w:rPr>
                 <w:sz w:val="20"/>
               </w:rPr>
-              <w:t>PK(MUNICIPIO)</w:t>
+              <w:t>PK(TELEFONE)</w:t>
             </w:r>
           </w:p>
         </w:tc>
@@ -15408,13 +15394,7 @@
               <w:rPr>
                 <w:sz w:val="20"/>
               </w:rPr>
-              <w:t>2</w:t>
-            </w:r>
-            <w:r>
-              <w:rPr>
-                <w:sz w:val="20"/>
-              </w:rPr>
-              <w:t>5</w:t>
+              <w:t>26</w:t>
             </w:r>
           </w:p>
         </w:tc>
@@ -15436,7 +15416,7 @@
               <w:rPr>
                 <w:sz w:val="20"/>
               </w:rPr>
-              <w:t xml:space="preserve">id_telefone </w:t>
+              <w:t xml:space="preserve">id_uf </w:t>
             </w:r>
           </w:p>
         </w:tc>
@@ -15480,7 +15460,7 @@
               <w:rPr>
                 <w:sz w:val="20"/>
               </w:rPr>
-              <w:t>PK(TELEFONE)</w:t>
+              <w:t>PK(UF)</w:t>
             </w:r>
           </w:p>
         </w:tc>
@@ -15506,13 +15486,7 @@
               <w:rPr>
                 <w:sz w:val="20"/>
               </w:rPr>
-              <w:t>2</w:t>
-            </w:r>
-            <w:r>
-              <w:rPr>
-                <w:sz w:val="20"/>
-              </w:rPr>
-              <w:t>6</w:t>
+              <w:t>27</w:t>
             </w:r>
           </w:p>
         </w:tc>
@@ -15534,7 +15508,7 @@
               <w:rPr>
                 <w:sz w:val="20"/>
               </w:rPr>
-              <w:t xml:space="preserve">id_uf </w:t>
+              <w:t>iestadual</w:t>
             </w:r>
           </w:p>
         </w:tc>
@@ -15556,7 +15530,7 @@
               <w:rPr>
                 <w:sz w:val="20"/>
               </w:rPr>
-              <w:t xml:space="preserve">_id </w:t>
+              <w:t>_numero</w:t>
             </w:r>
           </w:p>
         </w:tc>
@@ -15578,7 +15552,7 @@
               <w:rPr>
                 <w:sz w:val="20"/>
               </w:rPr>
-              <w:t>PK(UF)</w:t>
+              <w:t>Opcional</w:t>
             </w:r>
           </w:p>
         </w:tc>
@@ -15604,13 +15578,7 @@
               <w:rPr>
                 <w:sz w:val="20"/>
               </w:rPr>
-              <w:t>2</w:t>
-            </w:r>
-            <w:r>
-              <w:rPr>
-                <w:sz w:val="20"/>
-              </w:rPr>
-              <w:t>7</w:t>
+              <w:t>28</w:t>
             </w:r>
           </w:p>
         </w:tc>
@@ -15632,7 +15600,7 @@
               <w:rPr>
                 <w:sz w:val="20"/>
               </w:rPr>
-              <w:t>iestadual</w:t>
+              <w:t>iestadual_cliente</w:t>
             </w:r>
           </w:p>
         </w:tc>
@@ -15654,7 +15622,7 @@
               <w:rPr>
                 <w:sz w:val="20"/>
               </w:rPr>
-              <w:t>_numero</w:t>
+              <w:t>iestadual</w:t>
             </w:r>
           </w:p>
         </w:tc>
@@ -15676,7 +15644,7 @@
               <w:rPr>
                 <w:sz w:val="20"/>
               </w:rPr>
-              <w:t>Opcional</w:t>
+              <w:t>Formato: 999.999.999.999</w:t>
             </w:r>
           </w:p>
         </w:tc>
@@ -15702,13 +15670,7 @@
               <w:rPr>
                 <w:sz w:val="20"/>
               </w:rPr>
-              <w:t>2</w:t>
-            </w:r>
-            <w:r>
-              <w:rPr>
-                <w:sz w:val="20"/>
-              </w:rPr>
-              <w:t>8</w:t>
+              <w:t>29</w:t>
             </w:r>
           </w:p>
         </w:tc>
@@ -15730,7 +15692,7 @@
               <w:rPr>
                 <w:sz w:val="20"/>
               </w:rPr>
-              <w:t>iestadual_cliente</w:t>
+              <w:t xml:space="preserve">imunicipal </w:t>
             </w:r>
           </w:p>
         </w:tc>
@@ -15752,7 +15714,7 @@
               <w:rPr>
                 <w:sz w:val="20"/>
               </w:rPr>
-              <w:t>iestadual</w:t>
+              <w:t>_numero</w:t>
             </w:r>
           </w:p>
         </w:tc>
@@ -15774,7 +15736,7 @@
               <w:rPr>
                 <w:sz w:val="20"/>
               </w:rPr>
-              <w:t>Formato: 999.999.999.999</w:t>
+              <w:t>Opcional</w:t>
             </w:r>
           </w:p>
         </w:tc>
@@ -15800,7 +15762,7 @@
               <w:rPr>
                 <w:sz w:val="20"/>
               </w:rPr>
-              <w:t>29</w:t>
+              <w:t>30</w:t>
             </w:r>
           </w:p>
         </w:tc>
@@ -15822,7 +15784,7 @@
               <w:rPr>
                 <w:sz w:val="20"/>
               </w:rPr>
-              <w:t xml:space="preserve">imunicipal </w:t>
+              <w:t>imunicipal_cliente</w:t>
             </w:r>
           </w:p>
         </w:tc>
@@ -15844,7 +15806,7 @@
               <w:rPr>
                 <w:sz w:val="20"/>
               </w:rPr>
-              <w:t>_numero</w:t>
+              <w:t>imunicipal</w:t>
             </w:r>
           </w:p>
         </w:tc>
@@ -15866,7 +15828,7 @@
               <w:rPr>
                 <w:sz w:val="20"/>
               </w:rPr>
-              <w:t>Opcional</w:t>
+              <w:t>Formato: 9.999.999-9</w:t>
             </w:r>
           </w:p>
         </w:tc>
@@ -15892,13 +15854,7 @@
               <w:rPr>
                 <w:sz w:val="20"/>
               </w:rPr>
-              <w:t>3</w:t>
-            </w:r>
-            <w:r>
-              <w:rPr>
-                <w:sz w:val="20"/>
-              </w:rPr>
-              <w:t>0</w:t>
+              <w:t>31</w:t>
             </w:r>
           </w:p>
         </w:tc>
@@ -15920,7 +15876,7 @@
               <w:rPr>
                 <w:sz w:val="20"/>
               </w:rPr>
-              <w:t>imunicipal_cliente</w:t>
+              <w:t>logradouro_cliente</w:t>
             </w:r>
           </w:p>
         </w:tc>
@@ -15942,7 +15898,7 @@
               <w:rPr>
                 <w:sz w:val="20"/>
               </w:rPr>
-              <w:t>imunicipal</w:t>
+              <w:t>_texto</w:t>
             </w:r>
           </w:p>
         </w:tc>
@@ -15964,7 +15920,6 @@
               <w:rPr>
                 <w:sz w:val="20"/>
               </w:rPr>
-              <w:t>Formato: 9.999.999-9</w:t>
             </w:r>
           </w:p>
         </w:tc>
@@ -15990,13 +15945,7 @@
               <w:rPr>
                 <w:sz w:val="20"/>
               </w:rPr>
-              <w:t>3</w:t>
-            </w:r>
-            <w:r>
-              <w:rPr>
-                <w:sz w:val="20"/>
-              </w:rPr>
-              <w:t>1</w:t>
+              <w:t>32</w:t>
             </w:r>
           </w:p>
         </w:tc>
@@ -16018,7 +15967,7 @@
               <w:rPr>
                 <w:sz w:val="20"/>
               </w:rPr>
-              <w:t>logradouro_cliente</w:t>
+              <w:t xml:space="preserve">nome </w:t>
             </w:r>
           </w:p>
         </w:tc>
@@ -16087,13 +16036,7 @@
               <w:rPr>
                 <w:sz w:val="20"/>
               </w:rPr>
-              <w:t>3</w:t>
-            </w:r>
-            <w:r>
-              <w:rPr>
-                <w:sz w:val="20"/>
-              </w:rPr>
-              <w:t>2</w:t>
+              <w:t>33</w:t>
             </w:r>
           </w:p>
         </w:tc>
@@ -16115,7 +16058,7 @@
               <w:rPr>
                 <w:sz w:val="20"/>
               </w:rPr>
-              <w:t xml:space="preserve">nome </w:t>
+              <w:t xml:space="preserve">nome_municipio </w:t>
             </w:r>
           </w:p>
         </w:tc>
@@ -16137,7 +16080,7 @@
               <w:rPr>
                 <w:sz w:val="20"/>
               </w:rPr>
-              <w:t>_texto</w:t>
+              <w:t>nome</w:t>
             </w:r>
           </w:p>
         </w:tc>
@@ -16184,13 +16127,7 @@
               <w:rPr>
                 <w:sz w:val="20"/>
               </w:rPr>
-              <w:t>3</w:t>
-            </w:r>
-            <w:r>
-              <w:rPr>
-                <w:sz w:val="20"/>
-              </w:rPr>
-              <w:t>3</w:t>
+              <w:t>34</w:t>
             </w:r>
           </w:p>
         </w:tc>
@@ -16212,7 +16149,7 @@
               <w:rPr>
                 <w:sz w:val="20"/>
               </w:rPr>
-              <w:t xml:space="preserve">nome_municipio </w:t>
+              <w:t xml:space="preserve">nome_uf </w:t>
             </w:r>
           </w:p>
         </w:tc>
@@ -16281,13 +16218,7 @@
               <w:rPr>
                 <w:sz w:val="20"/>
               </w:rPr>
-              <w:t>3</w:t>
-            </w:r>
-            <w:r>
-              <w:rPr>
-                <w:sz w:val="20"/>
-              </w:rPr>
-              <w:t>4</w:t>
+              <w:t>35</w:t>
             </w:r>
           </w:p>
         </w:tc>
@@ -16309,7 +16240,7 @@
               <w:rPr>
                 <w:sz w:val="20"/>
               </w:rPr>
-              <w:t xml:space="preserve">nome_uf </w:t>
+              <w:t>nfantasia_cliente</w:t>
             </w:r>
           </w:p>
         </w:tc>
@@ -16378,13 +16309,7 @@
               <w:rPr>
                 <w:sz w:val="20"/>
               </w:rPr>
-              <w:t>3</w:t>
-            </w:r>
-            <w:r>
-              <w:rPr>
-                <w:sz w:val="20"/>
-              </w:rPr>
-              <w:t>5</w:t>
+              <w:t>36</w:t>
             </w:r>
           </w:p>
         </w:tc>
@@ -16406,7 +16331,7 @@
               <w:rPr>
                 <w:sz w:val="20"/>
               </w:rPr>
-              <w:t>nfantasia_cliente</w:t>
+              <w:t xml:space="preserve">ncel_cliente </w:t>
             </w:r>
           </w:p>
         </w:tc>
@@ -16428,7 +16353,7 @@
               <w:rPr>
                 <w:sz w:val="20"/>
               </w:rPr>
-              <w:t>nome</w:t>
+              <w:t>_numero</w:t>
             </w:r>
           </w:p>
         </w:tc>
@@ -16450,6 +16375,7 @@
               <w:rPr>
                 <w:sz w:val="20"/>
               </w:rPr>
+              <w:t>Formato: (99) 9 9999-9999</w:t>
             </w:r>
           </w:p>
         </w:tc>
@@ -16475,13 +16401,7 @@
               <w:rPr>
                 <w:sz w:val="20"/>
               </w:rPr>
-              <w:t>3</w:t>
-            </w:r>
-            <w:r>
-              <w:rPr>
-                <w:sz w:val="20"/>
-              </w:rPr>
-              <w:t>6</w:t>
+              <w:t>37</w:t>
             </w:r>
           </w:p>
         </w:tc>
@@ -16503,7 +16423,7 @@
               <w:rPr>
                 <w:sz w:val="20"/>
               </w:rPr>
-              <w:t xml:space="preserve">ncel_cliente </w:t>
+              <w:t xml:space="preserve">numero_telefone </w:t>
             </w:r>
           </w:p>
         </w:tc>
@@ -16547,7 +16467,7 @@
               <w:rPr>
                 <w:sz w:val="20"/>
               </w:rPr>
-              <w:t>Formato: (99) 9 9999-9999</w:t>
+              <w:t>Formato: (99) 9999-9999</w:t>
             </w:r>
           </w:p>
         </w:tc>
@@ -16696,13 +16616,7 @@
               <w:rPr>
                 <w:sz w:val="20"/>
               </w:rPr>
-              <w:t>3</w:t>
-            </w:r>
-            <w:r>
-              <w:rPr>
-                <w:sz w:val="20"/>
-              </w:rPr>
-              <w:t>7</w:t>
+              <w:t>38</w:t>
             </w:r>
           </w:p>
         </w:tc>
@@ -16724,7 +16638,7 @@
               <w:rPr>
                 <w:sz w:val="20"/>
               </w:rPr>
-              <w:t xml:space="preserve">numero_telefone </w:t>
+              <w:t xml:space="preserve">MUNICIPIO </w:t>
             </w:r>
           </w:p>
         </w:tc>
@@ -16746,7 +16660,7 @@
               <w:rPr>
                 <w:sz w:val="20"/>
               </w:rPr>
-              <w:t>_numero</w:t>
+              <w:t>{dado_municipio}</w:t>
             </w:r>
           </w:p>
         </w:tc>
@@ -16768,7 +16682,7 @@
               <w:rPr>
                 <w:sz w:val="20"/>
               </w:rPr>
-              <w:t>Formato: (99) 9999-9999</w:t>
+              <w:t>Depósito de Dados</w:t>
             </w:r>
           </w:p>
         </w:tc>
@@ -16794,13 +16708,7 @@
               <w:rPr>
                 <w:sz w:val="20"/>
               </w:rPr>
-              <w:t>3</w:t>
-            </w:r>
-            <w:r>
-              <w:rPr>
-                <w:sz w:val="20"/>
-              </w:rPr>
-              <w:t>8</w:t>
+              <w:t>39</w:t>
             </w:r>
           </w:p>
         </w:tc>
@@ -16822,7 +16730,7 @@
               <w:rPr>
                 <w:sz w:val="20"/>
               </w:rPr>
-              <w:t xml:space="preserve">MUNICIPIO </w:t>
+              <w:t>municipio_id_cliente</w:t>
             </w:r>
           </w:p>
         </w:tc>
@@ -16844,7 +16752,7 @@
               <w:rPr>
                 <w:sz w:val="20"/>
               </w:rPr>
-              <w:t>{dado_municipio}</w:t>
+              <w:t xml:space="preserve">id_municipio </w:t>
             </w:r>
           </w:p>
         </w:tc>
@@ -16866,7 +16774,7 @@
               <w:rPr>
                 <w:sz w:val="20"/>
               </w:rPr>
-              <w:t>Depósito de Dados</w:t>
+              <w:t>FK(MUNICIPIO)</w:t>
             </w:r>
           </w:p>
         </w:tc>
@@ -16892,7 +16800,7 @@
               <w:rPr>
                 <w:sz w:val="20"/>
               </w:rPr>
-              <w:t>39</w:t>
+              <w:t>40</w:t>
             </w:r>
           </w:p>
         </w:tc>
@@ -16914,7 +16822,7 @@
               <w:rPr>
                 <w:sz w:val="20"/>
               </w:rPr>
-              <w:t>municipio_id_cliente</w:t>
+              <w:t>rsocial_cliente</w:t>
             </w:r>
           </w:p>
         </w:tc>
@@ -16936,7 +16844,7 @@
               <w:rPr>
                 <w:sz w:val="20"/>
               </w:rPr>
-              <w:t xml:space="preserve">id_municipio </w:t>
+              <w:t xml:space="preserve">nome </w:t>
             </w:r>
           </w:p>
         </w:tc>
@@ -16958,7 +16866,6 @@
               <w:rPr>
                 <w:sz w:val="20"/>
               </w:rPr>
-              <w:t>FK(MUNICIPIO)</w:t>
             </w:r>
           </w:p>
         </w:tc>
@@ -16984,13 +16891,7 @@
               <w:rPr>
                 <w:sz w:val="20"/>
               </w:rPr>
-              <w:t>4</w:t>
-            </w:r>
-            <w:r>
-              <w:rPr>
-                <w:sz w:val="20"/>
-              </w:rPr>
-              <w:t>0</w:t>
+              <w:t>41</w:t>
             </w:r>
           </w:p>
         </w:tc>
@@ -17012,7 +16913,7 @@
               <w:rPr>
                 <w:sz w:val="20"/>
               </w:rPr>
-              <w:t>rsocial_cliente</w:t>
+              <w:t>sigla_uf</w:t>
             </w:r>
           </w:p>
         </w:tc>
@@ -17034,7 +16935,7 @@
               <w:rPr>
                 <w:sz w:val="20"/>
               </w:rPr>
-              <w:t xml:space="preserve">nome </w:t>
+              <w:t xml:space="preserve">{_letra}2 </w:t>
             </w:r>
           </w:p>
         </w:tc>
@@ -17056,6 +16957,7 @@
               <w:rPr>
                 <w:sz w:val="20"/>
               </w:rPr>
+              <w:t>UK</w:t>
             </w:r>
           </w:p>
         </w:tc>
@@ -17081,13 +16983,7 @@
               <w:rPr>
                 <w:sz w:val="20"/>
               </w:rPr>
-              <w:t>4</w:t>
-            </w:r>
-            <w:r>
-              <w:rPr>
-                <w:sz w:val="20"/>
-              </w:rPr>
-              <w:t>1</w:t>
+              <w:t>42</w:t>
             </w:r>
           </w:p>
         </w:tc>
@@ -17109,7 +17005,7 @@
               <w:rPr>
                 <w:sz w:val="20"/>
               </w:rPr>
-              <w:t>sigla_uf</w:t>
+              <w:t>TELEFONE</w:t>
             </w:r>
           </w:p>
         </w:tc>
@@ -17131,7 +17027,7 @@
               <w:rPr>
                 <w:sz w:val="20"/>
               </w:rPr>
-              <w:t xml:space="preserve">{_letra}2 </w:t>
+              <w:t xml:space="preserve">{dado_telefone} </w:t>
             </w:r>
           </w:p>
         </w:tc>
@@ -17153,7 +17049,7 @@
               <w:rPr>
                 <w:sz w:val="20"/>
               </w:rPr>
-              <w:t>UK</w:t>
+              <w:t xml:space="preserve">Depósito de Dados </w:t>
             </w:r>
           </w:p>
         </w:tc>
@@ -17179,13 +17075,7 @@
               <w:rPr>
                 <w:sz w:val="20"/>
               </w:rPr>
-              <w:t>4</w:t>
-            </w:r>
-            <w:r>
-              <w:rPr>
-                <w:sz w:val="20"/>
-              </w:rPr>
-              <w:t>2</w:t>
+              <w:t>43</w:t>
             </w:r>
           </w:p>
         </w:tc>
@@ -17207,7 +17097,7 @@
               <w:rPr>
                 <w:sz w:val="20"/>
               </w:rPr>
-              <w:t>TELEFONE</w:t>
+              <w:t>UF</w:t>
             </w:r>
           </w:p>
         </w:tc>
@@ -17229,7 +17119,7 @@
               <w:rPr>
                 <w:sz w:val="20"/>
               </w:rPr>
-              <w:t xml:space="preserve">{dado_telefone} </w:t>
+              <w:t xml:space="preserve">{dado_uf} </w:t>
             </w:r>
           </w:p>
         </w:tc>
@@ -17277,13 +17167,7 @@
               <w:rPr>
                 <w:sz w:val="20"/>
               </w:rPr>
-              <w:t>4</w:t>
-            </w:r>
-            <w:r>
-              <w:rPr>
-                <w:sz w:val="20"/>
-              </w:rPr>
-              <w:t>3</w:t>
+              <w:t>44</w:t>
             </w:r>
           </w:p>
         </w:tc>
@@ -17305,7 +17189,7 @@
               <w:rPr>
                 <w:sz w:val="20"/>
               </w:rPr>
-              <w:t>UF</w:t>
+              <w:t xml:space="preserve">uf_id_municipio </w:t>
             </w:r>
           </w:p>
         </w:tc>
@@ -17327,7 +17211,7 @@
               <w:rPr>
                 <w:sz w:val="20"/>
               </w:rPr>
-              <w:t xml:space="preserve">{dado_uf} </w:t>
+              <w:t xml:space="preserve">id_uf </w:t>
             </w:r>
           </w:p>
         </w:tc>
@@ -17349,7 +17233,7 @@
               <w:rPr>
                 <w:sz w:val="20"/>
               </w:rPr>
-              <w:t xml:space="preserve">Depósito de Dados </w:t>
+              <w:t>FK(UF)</w:t>
             </w:r>
           </w:p>
         </w:tc>
@@ -17375,111 +17259,7 @@
               <w:rPr>
                 <w:sz w:val="20"/>
               </w:rPr>
-              <w:t>4</w:t>
-            </w:r>
-            <w:r>
-              <w:rPr>
-                <w:sz w:val="20"/>
-              </w:rPr>
-              <w:t>4</w:t>
-            </w:r>
-          </w:p>
-        </w:tc>
-        <w:tc>
-          <w:tcPr>
-            <w:tcW w:w="2792" w:type="dxa"/>
-            <w:tcBorders/>
-            <w:vAlign w:val="center"/>
-          </w:tcPr>
-          <w:p>
-            <w:pPr>
-              <w:pStyle w:val="Normal"/>
-              <w:spacing w:before="120" w:after="120"/>
-              <w:rPr>
-                <w:sz w:val="20"/>
-              </w:rPr>
-            </w:pPr>
-            <w:r>
-              <w:rPr>
-                <w:sz w:val="20"/>
-              </w:rPr>
-              <w:t xml:space="preserve">uf_id_municipio </w:t>
-            </w:r>
-          </w:p>
-        </w:tc>
-        <w:tc>
-          <w:tcPr>
-            <w:tcW w:w="5028" w:type="dxa"/>
-            <w:tcBorders/>
-            <w:vAlign w:val="center"/>
-          </w:tcPr>
-          <w:p>
-            <w:pPr>
-              <w:pStyle w:val="Normal"/>
-              <w:spacing w:before="120" w:after="120"/>
-              <w:rPr>
-                <w:sz w:val="20"/>
-              </w:rPr>
-            </w:pPr>
-            <w:r>
-              <w:rPr>
-                <w:sz w:val="20"/>
-              </w:rPr>
-              <w:t xml:space="preserve">id_uf </w:t>
-            </w:r>
-          </w:p>
-        </w:tc>
-        <w:tc>
-          <w:tcPr>
-            <w:tcW w:w="5520" w:type="dxa"/>
-            <w:tcBorders/>
-            <w:vAlign w:val="center"/>
-          </w:tcPr>
-          <w:p>
-            <w:pPr>
-              <w:pStyle w:val="Normal"/>
-              <w:spacing w:before="120" w:after="120"/>
-              <w:rPr>
-                <w:sz w:val="20"/>
-              </w:rPr>
-            </w:pPr>
-            <w:r>
-              <w:rPr>
-                <w:sz w:val="20"/>
-              </w:rPr>
-              <w:t>FK(UF)</w:t>
-            </w:r>
-          </w:p>
-        </w:tc>
-      </w:tr>
-      <w:tr>
-        <w:trPr/>
-        <w:tc>
-          <w:tcPr>
-            <w:tcW w:w="662" w:type="dxa"/>
-            <w:tcBorders/>
-            <w:vAlign w:val="center"/>
-          </w:tcPr>
-          <w:p>
-            <w:pPr>
-              <w:pStyle w:val="Normal"/>
-              <w:spacing w:before="120" w:after="120"/>
-              <w:jc w:val="right"/>
-              <w:rPr>
-                <w:sz w:val="20"/>
-              </w:rPr>
-            </w:pPr>
-            <w:r>
-              <w:rPr>
-                <w:sz w:val="20"/>
-              </w:rPr>
-              <w:t>4</w:t>
-            </w:r>
-            <w:r>
-              <w:rPr>
-                <w:sz w:val="20"/>
-              </w:rPr>
-              <w:t>5</w:t>
+              <w:t>45</w:t>
             </w:r>
           </w:p>
         </w:tc>
@@ -17698,7 +17478,7 @@
           <w:sz w:val="20"/>
         </w:rPr>
         <w:drawing>
-          <wp:anchor behindDoc="0" distT="0" distB="0" distL="0" distR="0" simplePos="0" locked="0" layoutInCell="1" allowOverlap="1" relativeHeight="19">
+          <wp:anchor behindDoc="0" distT="0" distB="0" distL="0" distR="0" simplePos="0" locked="0" layoutInCell="1" allowOverlap="1" relativeHeight="14">
             <wp:simplePos x="0" y="0"/>
             <wp:positionH relativeFrom="column">
               <wp:align>center</wp:align>
@@ -17996,16 +17776,46 @@
         <w:rPr/>
       </w:pPr>
       <w:r>
+        <w:rPr>
+          <w:rFonts w:eastAsia="Times New Roman" w:cs="Times New Roman"/>
+          <w:b/>
+          <w:bCs/>
+          <w:color w:val="000000"/>
+          <w:kern w:val="0"/>
+          <w:sz w:val="24"/>
+          <w:szCs w:val="24"/>
+          <w:lang w:val="pt-BR" w:eastAsia="pt-BR" w:bidi="ar-SA"/>
+        </w:rPr>
+        <w:t>2.5.3 Nível 2 – Inserir Cliente</w:t>
+      </w:r>
+    </w:p>
+    <w:p>
+      <w:pPr>
+        <w:pStyle w:val="Normal"/>
+        <w:rPr>
+          <w:rFonts w:eastAsia="Times New Roman" w:cs="Times New Roman"/>
+          <w:b/>
+          <w:b/>
+          <w:bCs/>
+          <w:color w:val="000000"/>
+          <w:kern w:val="0"/>
+          <w:sz w:val="24"/>
+          <w:szCs w:val="24"/>
+          <w:lang w:val="pt-BR" w:eastAsia="pt-BR" w:bidi="ar-SA"/>
+        </w:rPr>
+      </w:pPr>
+      <w:r>
+        <w:rPr/>
         <w:drawing>
-          <wp:anchor behindDoc="0" distT="0" distB="0" distL="0" distR="0" simplePos="0" locked="0" layoutInCell="1" allowOverlap="1" relativeHeight="17">
+          <wp:anchor behindDoc="0" distT="0" distB="0" distL="0" distR="0" simplePos="0" locked="0" layoutInCell="1" allowOverlap="1" relativeHeight="19">
             <wp:simplePos x="0" y="0"/>
-            <wp:positionH relativeFrom="page">
-              <wp:posOffset>941070</wp:posOffset>
+            <wp:positionH relativeFrom="column">
+              <wp:align>center</wp:align>
             </wp:positionH>
-            <wp:positionV relativeFrom="page">
-              <wp:posOffset>1511300</wp:posOffset>
+            <wp:positionV relativeFrom="paragraph">
+              <wp:posOffset>635</wp:posOffset>
             </wp:positionV>
-            <wp:extent cx="5760085" cy="3415030"/>
+            <wp:extent cx="5760085" cy="3469005"/>
             <wp:effectExtent l="0" t="0" r="0" b="0"/>
             <wp:wrapSquare wrapText="largest"/>
             <wp:docPr id="7" name="Figura8" descr=""/>
@@ -18030,7 +17840,7 @@
                   <pic:spPr bwMode="auto">
                     <a:xfrm>
                       <a:off x="0" y="0"/>
-                      <a:ext cx="5760085" cy="3415030"/>
+                      <a:ext cx="5760085" cy="3469005"/>
                     </a:xfrm>
                     <a:prstGeom prst="rect">
                       <a:avLst/>
@@ -18041,16 +17851,101 @@
             </a:graphic>
           </wp:anchor>
         </w:drawing>
+      </w:r>
+    </w:p>
+    <w:p>
+      <w:pPr>
+        <w:pStyle w:val="Normal"/>
+        <w:rPr>
+          <w:rFonts w:eastAsia="Times New Roman" w:cs="Times New Roman"/>
+          <w:b/>
+          <w:b/>
+          <w:bCs/>
+          <w:color w:val="000000"/>
+          <w:kern w:val="0"/>
+          <w:sz w:val="24"/>
+          <w:szCs w:val="24"/>
+          <w:lang w:val="pt-BR" w:eastAsia="pt-BR" w:bidi="ar-SA"/>
+        </w:rPr>
+      </w:pPr>
+      <w:r>
+        <w:rPr>
+          <w:rFonts w:eastAsia="Times New Roman" w:cs="Times New Roman"/>
+          <w:b/>
+          <w:bCs/>
+          <w:color w:val="000000"/>
+          <w:kern w:val="0"/>
+          <w:sz w:val="24"/>
+          <w:szCs w:val="24"/>
+          <w:lang w:val="pt-BR" w:eastAsia="pt-BR" w:bidi="ar-SA"/>
+        </w:rPr>
+        <w:t>2.5.4 Nível 2 – Editar Clientes</w:t>
+      </w:r>
+    </w:p>
+    <w:p>
+      <w:pPr>
+        <w:pStyle w:val="Normal"/>
+        <w:rPr>
+          <w:rFonts w:eastAsia="Times New Roman" w:cs="Times New Roman"/>
+          <w:b/>
+          <w:b/>
+          <w:bCs/>
+          <w:color w:val="000000"/>
+          <w:kern w:val="0"/>
+          <w:sz w:val="24"/>
+          <w:szCs w:val="24"/>
+          <w:lang w:val="pt-BR" w:eastAsia="pt-BR" w:bidi="ar-SA"/>
+        </w:rPr>
+      </w:pPr>
+      <w:r>
+        <w:rPr>
+          <w:rFonts w:eastAsia="Times New Roman" w:cs="Times New Roman"/>
+          <w:b/>
+          <w:bCs/>
+          <w:color w:val="000000"/>
+          <w:kern w:val="0"/>
+          <w:sz w:val="24"/>
+          <w:szCs w:val="24"/>
+          <w:lang w:val="pt-BR" w:eastAsia="pt-BR" w:bidi="ar-SA"/>
+        </w:rPr>
+      </w:r>
+    </w:p>
+    <w:p>
+      <w:pPr>
+        <w:pStyle w:val="Normal"/>
+        <w:rPr>
+          <w:rFonts w:ascii="Arial" w:hAnsi="Arial" w:eastAsia="Times New Roman" w:cs="Times New Roman"/>
+          <w:b/>
+          <w:b/>
+          <w:bCs/>
+          <w:color w:val="000000"/>
+          <w:kern w:val="0"/>
+          <w:sz w:val="24"/>
+          <w:szCs w:val="24"/>
+          <w:lang w:val="pt-BR" w:eastAsia="pt-BR" w:bidi="ar-SA"/>
+        </w:rPr>
+      </w:pPr>
+      <w:r>
+        <w:rPr>
+          <w:rFonts w:eastAsia="Times New Roman" w:cs="Times New Roman"/>
+          <w:b/>
+          <w:bCs/>
+          <w:color w:val="000000"/>
+          <w:kern w:val="0"/>
+          <w:sz w:val="24"/>
+          <w:szCs w:val="24"/>
+          <w:lang w:val="pt-BR" w:eastAsia="pt-BR" w:bidi="ar-SA"/>
+        </w:rPr>
         <w:drawing>
           <wp:anchor behindDoc="0" distT="0" distB="0" distL="0" distR="0" simplePos="0" locked="0" layoutInCell="1" allowOverlap="1" relativeHeight="18">
             <wp:simplePos x="0" y="0"/>
-            <wp:positionH relativeFrom="page">
-              <wp:posOffset>1036320</wp:posOffset>
+            <wp:positionH relativeFrom="column">
+              <wp:align>center</wp:align>
             </wp:positionH>
-            <wp:positionV relativeFrom="page">
-              <wp:posOffset>5755005</wp:posOffset>
+            <wp:positionV relativeFrom="paragraph">
+              <wp:posOffset>635</wp:posOffset>
             </wp:positionV>
-            <wp:extent cx="5760085" cy="3500755"/>
+            <wp:extent cx="5760085" cy="3496310"/>
             <wp:effectExtent l="0" t="0" r="0" b="0"/>
             <wp:wrapSquare wrapText="largest"/>
             <wp:docPr id="8" name="Figura9" descr=""/>
@@ -18075,7 +17970,7 @@
                   <pic:spPr bwMode="auto">
                     <a:xfrm>
                       <a:off x="0" y="0"/>
-                      <a:ext cx="5760085" cy="3500755"/>
+                      <a:ext cx="5760085" cy="3496310"/>
                     </a:xfrm>
                     <a:prstGeom prst="rect">
                       <a:avLst/>
@@ -18086,145 +17981,6 @@
             </a:graphic>
           </wp:anchor>
         </w:drawing>
-      </w:r>
-      <w:r>
-        <w:rPr>
-          <w:rFonts w:eastAsia="Times New Roman" w:cs="Times New Roman"/>
-          <w:b/>
-          <w:bCs/>
-          <w:color w:val="000000"/>
-          <w:kern w:val="0"/>
-          <w:sz w:val="24"/>
-          <w:szCs w:val="24"/>
-          <w:lang w:val="pt-BR" w:eastAsia="pt-BR" w:bidi="ar-SA"/>
-        </w:rPr>
-        <w:t xml:space="preserve">2.5.3 Nível 2 – </w:t>
-      </w:r>
-      <w:r>
-        <w:rPr>
-          <w:rFonts w:eastAsia="Times New Roman" w:cs="Times New Roman"/>
-          <w:b/>
-          <w:bCs/>
-          <w:color w:val="000000"/>
-          <w:kern w:val="0"/>
-          <w:sz w:val="24"/>
-          <w:szCs w:val="24"/>
-          <w:lang w:val="pt-BR" w:eastAsia="pt-BR" w:bidi="ar-SA"/>
-        </w:rPr>
-        <w:t>Inserir Cliente</w:t>
-      </w:r>
-    </w:p>
-    <w:p>
-      <w:pPr>
-        <w:pStyle w:val="Normal"/>
-        <w:rPr>
-          <w:rFonts w:eastAsia="Times New Roman" w:cs="Times New Roman"/>
-          <w:b/>
-          <w:b/>
-          <w:bCs/>
-          <w:color w:val="000000"/>
-          <w:kern w:val="0"/>
-          <w:sz w:val="24"/>
-          <w:szCs w:val="24"/>
-          <w:lang w:val="pt-BR" w:eastAsia="pt-BR" w:bidi="ar-SA"/>
-        </w:rPr>
-      </w:pPr>
-      <w:r>
-        <w:rPr>
-          <w:rFonts w:eastAsia="Times New Roman" w:cs="Times New Roman"/>
-          <w:b/>
-          <w:bCs/>
-          <w:color w:val="000000"/>
-          <w:kern w:val="0"/>
-          <w:sz w:val="24"/>
-          <w:szCs w:val="24"/>
-          <w:lang w:val="pt-BR" w:eastAsia="pt-BR" w:bidi="ar-SA"/>
-        </w:rPr>
-        <w:t>2.5.4 Nível 2 – Editar Clientes</w:t>
-      </w:r>
-    </w:p>
-    <w:p>
-      <w:pPr>
-        <w:pStyle w:val="Normal"/>
-        <w:rPr>
-          <w:rFonts w:eastAsia="Times New Roman" w:cs="Times New Roman"/>
-          <w:b/>
-          <w:b/>
-          <w:bCs/>
-          <w:color w:val="000000"/>
-          <w:kern w:val="0"/>
-          <w:sz w:val="24"/>
-          <w:szCs w:val="24"/>
-          <w:lang w:val="pt-BR" w:eastAsia="pt-BR" w:bidi="ar-SA"/>
-        </w:rPr>
-      </w:pPr>
-      <w:r>
-        <w:rPr>
-          <w:rFonts w:eastAsia="Times New Roman" w:cs="Times New Roman"/>
-          <w:b/>
-          <w:bCs/>
-          <w:color w:val="000000"/>
-          <w:kern w:val="0"/>
-          <w:sz w:val="24"/>
-          <w:szCs w:val="24"/>
-          <w:lang w:val="pt-BR" w:eastAsia="pt-BR" w:bidi="ar-SA"/>
-        </w:rPr>
-      </w:r>
-    </w:p>
-    <w:p>
-      <w:pPr>
-        <w:pStyle w:val="Normal"/>
-        <w:rPr>
-          <w:rFonts w:ascii="Arial" w:hAnsi="Arial" w:eastAsia="Times New Roman" w:cs="Times New Roman"/>
-          <w:b/>
-          <w:b/>
-          <w:bCs/>
-          <w:color w:val="000000"/>
-          <w:kern w:val="0"/>
-          <w:sz w:val="24"/>
-          <w:szCs w:val="24"/>
-          <w:lang w:val="pt-BR" w:eastAsia="pt-BR" w:bidi="ar-SA"/>
-        </w:rPr>
-      </w:pPr>
-      <w:r>
-        <w:rPr>
-          <w:rFonts w:eastAsia="Times New Roman" w:cs="Times New Roman"/>
-          <w:b/>
-          <w:bCs/>
-          <w:color w:val="000000"/>
-          <w:kern w:val="0"/>
-          <w:sz w:val="24"/>
-          <w:szCs w:val="24"/>
-          <w:lang w:val="pt-BR" w:eastAsia="pt-BR" w:bidi="ar-SA"/>
-        </w:rPr>
-      </w:r>
-    </w:p>
-    <w:p>
-      <w:pPr>
-        <w:pStyle w:val="Normal"/>
-        <w:rPr>
-          <w:rFonts w:ascii="Arial" w:hAnsi="Arial" w:eastAsia="Times New Roman" w:cs="Times New Roman"/>
-          <w:b/>
-          <w:b/>
-          <w:bCs/>
-          <w:color w:val="000000"/>
-          <w:kern w:val="0"/>
-          <w:sz w:val="24"/>
-          <w:szCs w:val="24"/>
-          <w:lang w:val="pt-BR" w:eastAsia="pt-BR" w:bidi="ar-SA"/>
-        </w:rPr>
-      </w:pPr>
-      <w:r>
-        <w:rPr>
-          <w:rFonts w:eastAsia="Times New Roman" w:cs="Times New Roman"/>
-          <w:b/>
-          <w:bCs/>
-          <w:color w:val="000000"/>
-          <w:kern w:val="0"/>
-          <w:sz w:val="24"/>
-          <w:szCs w:val="24"/>
-          <w:lang w:val="pt-BR" w:eastAsia="pt-BR" w:bidi="ar-SA"/>
-        </w:rPr>
       </w:r>
       <w:r>
         <w:br w:type="page"/>
@@ -24131,7 +23887,7 @@
       <w:rPr>
         <w:color w:val="FFFFFF"/>
       </w:rPr>
-      <w:t>19</w:t>
+      <w:t>18</w:t>
     </w:r>
     <w:r>
       <w:rPr>

</xml_diff>

<commit_message>
Adicionado verificacao de duplicidade
</commit_message>
<xml_diff>
--- a/doc/FINAL20204ADS-AS-PA-TF-02_0928.docx
+++ b/doc/FINAL20204ADS-AS-PA-TF-02_0928.docx
@@ -23,7 +23,7 @@
           <w:bottom w:w="0" w:type="dxa"/>
           <w:right w:w="108" w:type="dxa"/>
         </w:tblCellMar>
-        <w:tblLook w:firstRow="1" w:noVBand="1" w:lastRow="0" w:firstColumn="1" w:lastColumn="0" w:noHBand="0" w:val="04a0"/>
+        <w:tblLook w:val="04a0" w:noHBand="0" w:noVBand="1" w:firstColumn="1" w:lastRow="0" w:lastColumn="0" w:firstRow="1"/>
       </w:tblPr>
       <w:tblGrid>
         <w:gridCol w:w="9211"/>
@@ -38,7 +38,7 @@
           <w:sdt>
             <w:sdtPr>
               <w:text/>
-              <w:id w:val="1248172425"/>
+              <w:id w:val="586723692"/>
               <w:dataBinding w:prefixMappings="xmlns:ns0='http://purl.org/dc/elements/1.1/' xmlns:ns1='http://schemas.openxmlformats.org/package/2006/metadata/core-properties' " w:xpath="/ns1:coreProperties[1]/ns0:title[1]" w:storeItemID="{6C3C8BC8-F283-45AE-878A-BAB7291924A1}"/>
               <w:alias w:val="Título"/>
             </w:sdtPr>
@@ -68,7 +68,7 @@
           <w:sdt>
             <w:sdtPr>
               <w:text/>
-              <w:id w:val="470075533"/>
+              <w:id w:val="507872642"/>
               <w:dataBinding w:prefixMappings="xmlns:ns0='http://purl.org/dc/elements/1.1/' xmlns:ns1='http://schemas.openxmlformats.org/package/2006/metadata/core-properties' " w:xpath="/ns1:coreProperties[1]/ns0:subject[1]" w:storeItemID="{6C3C8BC8-F283-45AE-878A-BAB7291924A1}"/>
               <w:alias w:val="Assunto"/>
             </w:sdtPr>
@@ -191,7 +191,7 @@
             </w:r>
             <w:r>
               <w:rPr>
-                <w:rStyle w:val="Ncoradanotaderodap"/>
+                <w:rStyle w:val="FootnoteAnchor"/>
                 <w:rFonts w:cs="Arial"/>
                 <w:sz w:val="20"/>
                 <w:szCs w:val="24"/>
@@ -636,7 +636,7 @@
     </w:p>
     <w:p>
       <w:pPr>
-        <w:pStyle w:val="Ttulo1"/>
+        <w:pStyle w:val="Heading1"/>
         <w:numPr>
           <w:ilvl w:val="0"/>
           <w:numId w:val="0"/>
@@ -653,8 +653,8 @@
         </w:rPr>
         <w:t xml:space="preserve">1 </w:t>
       </w:r>
-      <w:bookmarkStart w:id="0" w:name="_Ref318447341"/>
-      <w:bookmarkStart w:id="1" w:name="_Toc314389706"/>
+      <w:bookmarkStart w:id="0" w:name="_Toc314389706"/>
+      <w:bookmarkStart w:id="1" w:name="_Ref318447341"/>
       <w:r>
         <w:rPr/>
         <w:t>Introdução</w:t>
@@ -730,7 +730,7 @@
     </w:p>
     <w:p>
       <w:pPr>
-        <w:pStyle w:val="Caption"/>
+        <w:pStyle w:val="Caption1"/>
         <w:jc w:val="both"/>
         <w:rPr>
           <w:sz w:val="20"/>
@@ -778,7 +778,7 @@
         <w:rPr/>
         <w:drawing>
           <wp:inline distT="38100" distB="75565" distL="0" distR="0" wp14:anchorId="21AD6A47">
-            <wp:extent cx="5497195" cy="3211195"/>
+            <wp:extent cx="5497830" cy="3211830"/>
             <wp:effectExtent l="0" t="38100" r="0" b="75565"/>
             <wp:docPr id="1" name="Diagram1"/>
             <wp:cNvGraphicFramePr/>
@@ -825,7 +825,7 @@
     </w:p>
     <w:p>
       <w:pPr>
-        <w:pStyle w:val="Ttulo2"/>
+        <w:pStyle w:val="Heading2"/>
         <w:numPr>
           <w:ilvl w:val="0"/>
           <w:numId w:val="0"/>
@@ -888,14 +888,14 @@
     <w:sdt>
       <w:sdtPr>
         <w:text/>
-        <w:id w:val="1091190572"/>
+        <w:id w:val="1446821824"/>
         <w:dataBinding w:prefixMappings="xmlns:ns0='http://purl.org/dc/elements/1.1/' xmlns:ns1='http://schemas.openxmlformats.org/package/2006/metadata/core-properties' " w:xpath="/ns1:coreProperties[1]/ns0:title[1]" w:storeItemID="{6C3C8BC8-F283-45AE-878A-BAB7291924A1}"/>
         <w:alias w:val="Título"/>
       </w:sdtPr>
       <w:sdtContent>
         <w:p>
           <w:pPr>
-            <w:pStyle w:val="Ttulo1"/>
+            <w:pStyle w:val="Heading1"/>
             <w:numPr>
               <w:ilvl w:val="0"/>
               <w:numId w:val="0"/>
@@ -921,7 +921,7 @@
     </w:sdt>
     <w:p>
       <w:pPr>
-        <w:pStyle w:val="Ttulo2"/>
+        <w:pStyle w:val="Heading2"/>
         <w:numPr>
           <w:ilvl w:val="0"/>
           <w:numId w:val="0"/>
@@ -997,7 +997,7 @@
     </w:p>
     <w:p>
       <w:pPr>
-        <w:pStyle w:val="Ttulo3"/>
+        <w:pStyle w:val="Heading3"/>
         <w:numPr>
           <w:ilvl w:val="0"/>
           <w:numId w:val="0"/>
@@ -1168,7 +1168,7 @@
     </w:p>
     <w:p>
       <w:pPr>
-        <w:pStyle w:val="Ttulo3"/>
+        <w:pStyle w:val="Heading3"/>
         <w:numPr>
           <w:ilvl w:val="0"/>
           <w:numId w:val="0"/>
@@ -1335,7 +1335,7 @@
       </w:r>
       <w:r>
         <w:rPr>
-          <w:rStyle w:val="Ncoradanotaderodap"/>
+          <w:rStyle w:val="FootnoteAnchor"/>
         </w:rPr>
         <w:footnoteReference w:id="3"/>
       </w:r>
@@ -1394,7 +1394,7 @@
     </w:p>
     <w:p>
       <w:pPr>
-        <w:pStyle w:val="Caption"/>
+        <w:pStyle w:val="Caption1"/>
         <w:jc w:val="both"/>
         <w:rPr>
           <w:sz w:val="20"/>
@@ -1515,7 +1515,7 @@
     </w:p>
     <w:p>
       <w:pPr>
-        <w:pStyle w:val="Ttulo2"/>
+        <w:pStyle w:val="Heading2"/>
         <w:numPr>
           <w:ilvl w:val="0"/>
           <w:numId w:val="0"/>
@@ -5197,7 +5197,7 @@
     </w:p>
     <w:p>
       <w:pPr>
-        <w:pStyle w:val="Ttulo3"/>
+        <w:pStyle w:val="Heading3"/>
         <w:numPr>
           <w:ilvl w:val="0"/>
           <w:numId w:val="0"/>
@@ -5221,7 +5221,7 @@
     </w:p>
     <w:p>
       <w:pPr>
-        <w:pStyle w:val="Ttulo4"/>
+        <w:pStyle w:val="Heading4"/>
         <w:numPr>
           <w:ilvl w:val="0"/>
           <w:numId w:val="0"/>
@@ -5255,7 +5255,7 @@
           <w:bottom w:w="0" w:type="dxa"/>
           <w:right w:w="108" w:type="dxa"/>
         </w:tblCellMar>
-        <w:tblLook w:firstRow="1" w:noVBand="1" w:lastRow="0" w:firstColumn="1" w:lastColumn="0" w:noHBand="0" w:val="04a0"/>
+        <w:tblLook w:val="04a0" w:noHBand="0" w:noVBand="1" w:firstColumn="1" w:lastRow="0" w:lastColumn="0" w:firstRow="1"/>
       </w:tblPr>
       <w:tblGrid>
         <w:gridCol w:w="1384"/>
@@ -5376,7 +5376,7 @@
     </w:tbl>
     <w:p>
       <w:pPr>
-        <w:pStyle w:val="Ttulo4"/>
+        <w:pStyle w:val="Heading4"/>
         <w:numPr>
           <w:ilvl w:val="0"/>
           <w:numId w:val="0"/>
@@ -5394,7 +5394,7 @@
     </w:p>
     <w:p>
       <w:pPr>
-        <w:pStyle w:val="Ttulo4"/>
+        <w:pStyle w:val="Heading4"/>
         <w:numPr>
           <w:ilvl w:val="0"/>
           <w:numId w:val="0"/>
@@ -5482,7 +5482,7 @@
     </w:p>
     <w:p>
       <w:pPr>
-        <w:pStyle w:val="Ttulo4"/>
+        <w:pStyle w:val="Heading4"/>
         <w:numPr>
           <w:ilvl w:val="0"/>
           <w:numId w:val="0"/>
@@ -5534,7 +5534,7 @@
           <w:bottom w:w="0" w:type="dxa"/>
           <w:right w:w="108" w:type="dxa"/>
         </w:tblCellMar>
-        <w:tblLook w:firstRow="0" w:noVBand="1" w:lastRow="0" w:firstColumn="0" w:lastColumn="0" w:noHBand="1" w:val="0600"/>
+        <w:tblLook w:val="0600" w:noHBand="1" w:noVBand="1" w:firstColumn="0" w:lastRow="0" w:lastColumn="0" w:firstRow="0"/>
       </w:tblPr>
       <w:tblGrid>
         <w:gridCol w:w="2517"/>
@@ -6884,7 +6884,7 @@
           <w:bottom w:w="0" w:type="dxa"/>
           <w:right w:w="108" w:type="dxa"/>
         </w:tblCellMar>
-        <w:tblLook w:firstRow="0" w:noVBand="1" w:lastRow="0" w:firstColumn="0" w:lastColumn="0" w:noHBand="1" w:val="0600"/>
+        <w:tblLook w:val="0600" w:noHBand="1" w:noVBand="1" w:firstColumn="0" w:lastRow="0" w:lastColumn="0" w:firstRow="0"/>
       </w:tblPr>
       <w:tblGrid>
         <w:gridCol w:w="2517"/>
@@ -8298,7 +8298,7 @@
           <w:bottom w:w="0" w:type="dxa"/>
           <w:right w:w="108" w:type="dxa"/>
         </w:tblCellMar>
-        <w:tblLook w:firstRow="0" w:noVBand="1" w:lastRow="0" w:firstColumn="0" w:lastColumn="0" w:noHBand="1" w:val="0600"/>
+        <w:tblLook w:val="0600" w:noHBand="1" w:noVBand="1" w:firstColumn="0" w:lastRow="0" w:lastColumn="0" w:firstRow="0"/>
       </w:tblPr>
       <w:tblGrid>
         <w:gridCol w:w="2517"/>
@@ -9719,7 +9719,7 @@
           <w:bottom w:w="0" w:type="dxa"/>
           <w:right w:w="108" w:type="dxa"/>
         </w:tblCellMar>
-        <w:tblLook w:firstRow="0" w:noVBand="1" w:lastRow="0" w:firstColumn="0" w:lastColumn="0" w:noHBand="1" w:val="0600"/>
+        <w:tblLook w:val="0600" w:noHBand="1" w:noVBand="1" w:firstColumn="0" w:lastRow="0" w:lastColumn="0" w:firstRow="0"/>
       </w:tblPr>
       <w:tblGrid>
         <w:gridCol w:w="2517"/>
@@ -11109,7 +11109,7 @@
           <w:bottom w:w="0" w:type="dxa"/>
           <w:right w:w="108" w:type="dxa"/>
         </w:tblCellMar>
-        <w:tblLook w:firstRow="0" w:noVBand="1" w:lastRow="0" w:firstColumn="0" w:lastColumn="0" w:noHBand="1" w:val="0600"/>
+        <w:tblLook w:val="0600" w:noHBand="1" w:noVBand="1" w:firstColumn="0" w:lastRow="0" w:lastColumn="0" w:firstRow="0"/>
       </w:tblPr>
       <w:tblGrid>
         <w:gridCol w:w="2517"/>
@@ -12449,7 +12449,7 @@
     </w:p>
     <w:p>
       <w:pPr>
-        <w:pStyle w:val="Ttulo2"/>
+        <w:pStyle w:val="Heading2"/>
         <w:numPr>
           <w:ilvl w:val="0"/>
           <w:numId w:val="0"/>
@@ -12487,7 +12487,7 @@
     </w:p>
     <w:p>
       <w:pPr>
-        <w:pStyle w:val="Caption"/>
+        <w:pStyle w:val="Caption1"/>
         <w:rPr>
           <w:sz w:val="20"/>
         </w:rPr>
@@ -12533,7 +12533,7 @@
           <w:bottom w:w="0" w:type="dxa"/>
           <w:right w:w="108" w:type="dxa"/>
         </w:tblCellMar>
-        <w:tblLook w:firstRow="1" w:noVBand="1" w:lastRow="0" w:firstColumn="1" w:lastColumn="0" w:noHBand="0" w:val="04a0"/>
+        <w:tblLook w:val="04a0" w:noHBand="0" w:noVBand="1" w:firstColumn="1" w:lastRow="0" w:lastColumn="0" w:firstRow="1"/>
       </w:tblPr>
       <w:tblGrid>
         <w:gridCol w:w="662"/>
@@ -17442,7 +17442,7 @@
     </w:p>
     <w:p>
       <w:pPr>
-        <w:pStyle w:val="Ttulo2"/>
+        <w:pStyle w:val="Heading2"/>
         <w:numPr>
           <w:ilvl w:val="0"/>
           <w:numId w:val="0"/>
@@ -17526,7 +17526,7 @@
     </w:p>
     <w:p>
       <w:pPr>
-        <w:pStyle w:val="Ttulo2"/>
+        <w:pStyle w:val="Heading2"/>
         <w:numPr>
           <w:ilvl w:val="0"/>
           <w:numId w:val="0"/>
@@ -17547,7 +17547,7 @@
     </w:p>
     <w:p>
       <w:pPr>
-        <w:pStyle w:val="Ttulo2"/>
+        <w:pStyle w:val="Heading2"/>
         <w:numPr>
           <w:ilvl w:val="0"/>
           <w:numId w:val="0"/>
@@ -17805,9 +17805,18 @@
         </w:rPr>
       </w:pPr>
       <w:r>
-        <w:rPr/>
+        <w:rPr>
+          <w:rFonts w:eastAsia="Times New Roman" w:cs="Times New Roman"/>
+          <w:b/>
+          <w:bCs/>
+          <w:color w:val="000000"/>
+          <w:kern w:val="0"/>
+          <w:sz w:val="24"/>
+          <w:szCs w:val="24"/>
+          <w:lang w:val="pt-BR" w:eastAsia="pt-BR" w:bidi="ar-SA"/>
+        </w:rPr>
         <w:drawing>
-          <wp:anchor behindDoc="0" distT="0" distB="0" distL="0" distR="0" simplePos="0" locked="0" layoutInCell="1" allowOverlap="1" relativeHeight="19">
+          <wp:anchor behindDoc="0" distT="0" distB="0" distL="0" distR="0" simplePos="0" locked="0" layoutInCell="1" allowOverlap="1" relativeHeight="16">
             <wp:simplePos x="0" y="0"/>
             <wp:positionH relativeFrom="column">
               <wp:align>center</wp:align>
@@ -17937,7 +17946,7 @@
           <w:lang w:val="pt-BR" w:eastAsia="pt-BR" w:bidi="ar-SA"/>
         </w:rPr>
         <w:drawing>
-          <wp:anchor behindDoc="0" distT="0" distB="0" distL="0" distR="0" simplePos="0" locked="0" layoutInCell="1" allowOverlap="1" relativeHeight="18">
+          <wp:anchor behindDoc="0" distT="0" distB="0" distL="0" distR="0" simplePos="0" locked="0" layoutInCell="1" allowOverlap="1" relativeHeight="15">
             <wp:simplePos x="0" y="0"/>
             <wp:positionH relativeFrom="column">
               <wp:align>center</wp:align>
@@ -17988,7 +17997,7 @@
     </w:p>
     <w:p>
       <w:pPr>
-        <w:pStyle w:val="Ttulo1"/>
+        <w:pStyle w:val="Heading1"/>
         <w:numPr>
           <w:ilvl w:val="0"/>
           <w:numId w:val="0"/>
@@ -18012,7 +18021,7 @@
     </w:p>
     <w:p>
       <w:pPr>
-        <w:pStyle w:val="Ttulo3"/>
+        <w:pStyle w:val="Heading3"/>
         <w:numPr>
           <w:ilvl w:val="0"/>
           <w:numId w:val="0"/>
@@ -18050,7 +18059,7 @@
     </w:p>
     <w:p>
       <w:pPr>
-        <w:pStyle w:val="Ttulo3"/>
+        <w:pStyle w:val="Heading3"/>
         <w:numPr>
           <w:ilvl w:val="0"/>
           <w:numId w:val="0"/>
@@ -18203,7 +18212,7 @@
     </w:p>
     <w:p>
       <w:pPr>
-        <w:pStyle w:val="Ttulo3"/>
+        <w:pStyle w:val="Heading3"/>
         <w:numPr>
           <w:ilvl w:val="0"/>
           <w:numId w:val="0"/>
@@ -19164,7 +19173,21 @@
           <w:sz w:val="20"/>
           <w:szCs w:val="20"/>
         </w:rPr>
-        <w:t>`cnpj_cliente` BIGINT NOT NULL,</w:t>
+        <w:t xml:space="preserve">`cnpj_cliente` BIGINT NOT NULL </w:t>
+      </w:r>
+      <w:r>
+        <w:rPr>
+          <w:sz w:val="20"/>
+          <w:szCs w:val="20"/>
+        </w:rPr>
+        <w:t>UNIQUE</w:t>
+      </w:r>
+      <w:r>
+        <w:rPr>
+          <w:sz w:val="20"/>
+          <w:szCs w:val="20"/>
+        </w:rPr>
+        <w:t>,</w:t>
       </w:r>
     </w:p>
     <w:p>
@@ -19192,7 +19215,21 @@
           <w:sz w:val="20"/>
           <w:szCs w:val="20"/>
         </w:rPr>
-        <w:t>`iestadual_cliente` BIGINT NULL,</w:t>
+        <w:t xml:space="preserve">`iestadual_cliente` BIGINT NULL </w:t>
+      </w:r>
+      <w:r>
+        <w:rPr>
+          <w:sz w:val="20"/>
+          <w:szCs w:val="20"/>
+        </w:rPr>
+        <w:t>UNIQUE</w:t>
+      </w:r>
+      <w:r>
+        <w:rPr>
+          <w:sz w:val="20"/>
+          <w:szCs w:val="20"/>
+        </w:rPr>
+        <w:t>,</w:t>
       </w:r>
     </w:p>
     <w:p>
@@ -19220,7 +19257,21 @@
           <w:sz w:val="20"/>
           <w:szCs w:val="20"/>
         </w:rPr>
-        <w:t>`imunicipal_cliente` BIGINT NULL,</w:t>
+        <w:t xml:space="preserve">`imunicipal_cliente` BIGINT NULL </w:t>
+      </w:r>
+      <w:r>
+        <w:rPr>
+          <w:sz w:val="20"/>
+          <w:szCs w:val="20"/>
+        </w:rPr>
+        <w:t>UNIQUE</w:t>
+      </w:r>
+      <w:r>
+        <w:rPr>
+          <w:sz w:val="20"/>
+          <w:szCs w:val="20"/>
+        </w:rPr>
+        <w:t>,</w:t>
       </w:r>
     </w:p>
     <w:p>
@@ -21599,7 +21650,7 @@
     </w:p>
     <w:p>
       <w:pPr>
-        <w:pStyle w:val="Ttulo1"/>
+        <w:pStyle w:val="Heading1"/>
         <w:numPr>
           <w:ilvl w:val="0"/>
           <w:numId w:val="0"/>
@@ -21623,7 +21674,7 @@
     </w:p>
     <w:p>
       <w:pPr>
-        <w:pStyle w:val="Ttulo3"/>
+        <w:pStyle w:val="Heading3"/>
         <w:numPr>
           <w:ilvl w:val="0"/>
           <w:numId w:val="0"/>
@@ -21710,7 +21761,7 @@
     </w:p>
     <w:p>
       <w:pPr>
-        <w:pStyle w:val="Ttulo3"/>
+        <w:pStyle w:val="Heading3"/>
         <w:numPr>
           <w:ilvl w:val="0"/>
           <w:numId w:val="0"/>
@@ -21731,7 +21782,7 @@
     </w:p>
     <w:p>
       <w:pPr>
-        <w:pStyle w:val="Ttulo3"/>
+        <w:pStyle w:val="Heading3"/>
         <w:numPr>
           <w:ilvl w:val="0"/>
           <w:numId w:val="0"/>
@@ -21869,7 +21920,7 @@
     </w:p>
     <w:p>
       <w:pPr>
-        <w:pStyle w:val="Ttulo3"/>
+        <w:pStyle w:val="Heading3"/>
         <w:numPr>
           <w:ilvl w:val="0"/>
           <w:numId w:val="0"/>
@@ -22080,7 +22131,7 @@
     </w:p>
     <w:p>
       <w:pPr>
-        <w:pStyle w:val="Ttulo3"/>
+        <w:pStyle w:val="Heading3"/>
         <w:numPr>
           <w:ilvl w:val="0"/>
           <w:numId w:val="0"/>
@@ -22098,7 +22149,7 @@
     </w:p>
     <w:p>
       <w:pPr>
-        <w:pStyle w:val="Ttulo3"/>
+        <w:pStyle w:val="Heading3"/>
         <w:numPr>
           <w:ilvl w:val="0"/>
           <w:numId w:val="0"/>
@@ -22206,7 +22257,7 @@
     </w:p>
     <w:p>
       <w:pPr>
-        <w:pStyle w:val="Ttulo3"/>
+        <w:pStyle w:val="Heading3"/>
         <w:numPr>
           <w:ilvl w:val="0"/>
           <w:numId w:val="0"/>
@@ -22224,7 +22275,7 @@
     </w:p>
     <w:p>
       <w:pPr>
-        <w:pStyle w:val="Ttulo3"/>
+        <w:pStyle w:val="Heading3"/>
         <w:numPr>
           <w:ilvl w:val="0"/>
           <w:numId w:val="0"/>
@@ -22242,7 +22293,7 @@
     </w:p>
     <w:p>
       <w:pPr>
-        <w:pStyle w:val="Ttulo3"/>
+        <w:pStyle w:val="Heading3"/>
         <w:numPr>
           <w:ilvl w:val="0"/>
           <w:numId w:val="0"/>
@@ -22260,7 +22311,7 @@
     </w:p>
     <w:p>
       <w:pPr>
-        <w:pStyle w:val="Ttulo3"/>
+        <w:pStyle w:val="Heading3"/>
         <w:numPr>
           <w:ilvl w:val="0"/>
           <w:numId w:val="0"/>
@@ -22278,7 +22329,7 @@
     </w:p>
     <w:p>
       <w:pPr>
-        <w:pStyle w:val="Ttulo3"/>
+        <w:pStyle w:val="Heading3"/>
         <w:numPr>
           <w:ilvl w:val="0"/>
           <w:numId w:val="0"/>
@@ -22386,7 +22437,7 @@
     </w:p>
     <w:p>
       <w:pPr>
-        <w:pStyle w:val="Ttulo1"/>
+        <w:pStyle w:val="Heading1"/>
         <w:numPr>
           <w:ilvl w:val="0"/>
           <w:numId w:val="0"/>
@@ -22420,7 +22471,7 @@
           <w:bottom w:w="0" w:type="dxa"/>
           <w:right w:w="108" w:type="dxa"/>
         </w:tblCellMar>
-        <w:tblLook w:firstRow="1" w:noVBand="1" w:lastRow="0" w:firstColumn="1" w:lastColumn="0" w:noHBand="0" w:val="04a0"/>
+        <w:tblLook w:val="04a0" w:noHBand="0" w:noVBand="1" w:firstColumn="1" w:lastRow="0" w:lastColumn="0" w:firstRow="1"/>
       </w:tblPr>
       <w:tblGrid>
         <w:gridCol w:w="638"/>
@@ -22991,7 +23042,7 @@
     </w:p>
     <w:p>
       <w:pPr>
-        <w:pStyle w:val="Ttulo1"/>
+        <w:pStyle w:val="Heading1"/>
         <w:numPr>
           <w:ilvl w:val="0"/>
           <w:numId w:val="0"/>
@@ -23209,7 +23260,7 @@
 <w:ftr xmlns:o="urn:schemas-microsoft-com:office:office" xmlns:r="http://schemas.openxmlformats.org/officeDocument/2006/relationships" xmlns:v="urn:schemas-microsoft-com:vml" xmlns:w="http://schemas.openxmlformats.org/wordprocessingml/2006/main" xmlns:w10="urn:schemas-microsoft-com:office:word" xmlns:wp="http://schemas.openxmlformats.org/drawingml/2006/wordprocessingDrawing" xmlns:wps="http://schemas.microsoft.com/office/word/2010/wordprocessingShape" xmlns:wpg="http://schemas.microsoft.com/office/word/2010/wordprocessingGroup" xmlns:mc="http://schemas.openxmlformats.org/markup-compatibility/2006" xmlns:wp14="http://schemas.microsoft.com/office/word/2010/wordprocessingDrawing" xmlns:w14="http://schemas.microsoft.com/office/word/2010/wordml" mc:Ignorable="w14 wp14">
   <w:p>
     <w:pPr>
-      <w:pStyle w:val="Rodap"/>
+      <w:pStyle w:val="Footer"/>
       <w:spacing w:before="120" w:after="120"/>
       <w:rPr/>
     </w:pPr>
@@ -23224,7 +23275,7 @@
 <w:ftr xmlns:o="urn:schemas-microsoft-com:office:office" xmlns:r="http://schemas.openxmlformats.org/officeDocument/2006/relationships" xmlns:v="urn:schemas-microsoft-com:vml" xmlns:w="http://schemas.openxmlformats.org/wordprocessingml/2006/main" xmlns:w10="urn:schemas-microsoft-com:office:word" xmlns:wp="http://schemas.openxmlformats.org/drawingml/2006/wordprocessingDrawing" xmlns:wps="http://schemas.microsoft.com/office/word/2010/wordprocessingShape" xmlns:wpg="http://schemas.microsoft.com/office/word/2010/wordprocessingGroup" xmlns:mc="http://schemas.openxmlformats.org/markup-compatibility/2006" xmlns:wp14="http://schemas.microsoft.com/office/word/2010/wordprocessingDrawing" xmlns:w14="http://schemas.microsoft.com/office/word/2010/wordml" mc:Ignorable="w14 wp14">
   <w:p>
     <w:pPr>
-      <w:pStyle w:val="Rodap"/>
+      <w:pStyle w:val="Footer"/>
       <w:spacing w:before="120" w:after="120"/>
       <w:rPr/>
     </w:pPr>
@@ -23239,7 +23290,7 @@
 <w:ftr xmlns:o="urn:schemas-microsoft-com:office:office" xmlns:r="http://schemas.openxmlformats.org/officeDocument/2006/relationships" xmlns:v="urn:schemas-microsoft-com:vml" xmlns:w="http://schemas.openxmlformats.org/wordprocessingml/2006/main" xmlns:w10="urn:schemas-microsoft-com:office:word" xmlns:wp="http://schemas.openxmlformats.org/drawingml/2006/wordprocessingDrawing" xmlns:wps="http://schemas.microsoft.com/office/word/2010/wordprocessingShape" xmlns:wpg="http://schemas.microsoft.com/office/word/2010/wordprocessingGroup" xmlns:mc="http://schemas.openxmlformats.org/markup-compatibility/2006" xmlns:wp14="http://schemas.microsoft.com/office/word/2010/wordprocessingDrawing" xmlns:w14="http://schemas.microsoft.com/office/word/2010/wordml" mc:Ignorable="w14 wp14">
   <w:p>
     <w:pPr>
-      <w:pStyle w:val="Rodap"/>
+      <w:pStyle w:val="Footer"/>
       <w:spacing w:before="120" w:after="120"/>
       <w:rPr/>
     </w:pPr>
@@ -23254,7 +23305,7 @@
 <w:ftr xmlns:o="urn:schemas-microsoft-com:office:office" xmlns:r="http://schemas.openxmlformats.org/officeDocument/2006/relationships" xmlns:v="urn:schemas-microsoft-com:vml" xmlns:w="http://schemas.openxmlformats.org/wordprocessingml/2006/main" xmlns:w10="urn:schemas-microsoft-com:office:word" xmlns:wp="http://schemas.openxmlformats.org/drawingml/2006/wordprocessingDrawing" xmlns:wps="http://schemas.microsoft.com/office/word/2010/wordprocessingShape" xmlns:wpg="http://schemas.microsoft.com/office/word/2010/wordprocessingGroup" xmlns:mc="http://schemas.openxmlformats.org/markup-compatibility/2006" xmlns:wp14="http://schemas.microsoft.com/office/word/2010/wordprocessingDrawing" xmlns:w14="http://schemas.microsoft.com/office/word/2010/wordml" mc:Ignorable="w14 wp14">
   <w:p>
     <w:pPr>
-      <w:pStyle w:val="Rodap"/>
+      <w:pStyle w:val="Footer"/>
       <w:spacing w:before="120" w:after="120"/>
       <w:rPr/>
     </w:pPr>
@@ -23269,7 +23320,7 @@
 <w:ftr xmlns:o="urn:schemas-microsoft-com:office:office" xmlns:r="http://schemas.openxmlformats.org/officeDocument/2006/relationships" xmlns:v="urn:schemas-microsoft-com:vml" xmlns:w="http://schemas.openxmlformats.org/wordprocessingml/2006/main" xmlns:w10="urn:schemas-microsoft-com:office:word" xmlns:wp="http://schemas.openxmlformats.org/drawingml/2006/wordprocessingDrawing" xmlns:wps="http://schemas.microsoft.com/office/word/2010/wordprocessingShape" xmlns:wpg="http://schemas.microsoft.com/office/word/2010/wordprocessingGroup" xmlns:mc="http://schemas.openxmlformats.org/markup-compatibility/2006" xmlns:wp14="http://schemas.microsoft.com/office/word/2010/wordprocessingDrawing" xmlns:w14="http://schemas.microsoft.com/office/word/2010/wordml" mc:Ignorable="w14 wp14">
   <w:p>
     <w:pPr>
-      <w:pStyle w:val="Rodap"/>
+      <w:pStyle w:val="Footer"/>
       <w:spacing w:before="120" w:after="120"/>
       <w:rPr/>
     </w:pPr>
@@ -23284,7 +23335,7 @@
 <w:ftr xmlns:o="urn:schemas-microsoft-com:office:office" xmlns:r="http://schemas.openxmlformats.org/officeDocument/2006/relationships" xmlns:v="urn:schemas-microsoft-com:vml" xmlns:w="http://schemas.openxmlformats.org/wordprocessingml/2006/main" xmlns:w10="urn:schemas-microsoft-com:office:word" xmlns:wp="http://schemas.openxmlformats.org/drawingml/2006/wordprocessingDrawing" xmlns:wps="http://schemas.microsoft.com/office/word/2010/wordprocessingShape" xmlns:wpg="http://schemas.microsoft.com/office/word/2010/wordprocessingGroup" xmlns:mc="http://schemas.openxmlformats.org/markup-compatibility/2006" xmlns:wp14="http://schemas.microsoft.com/office/word/2010/wordprocessingDrawing" xmlns:w14="http://schemas.microsoft.com/office/word/2010/wordml" mc:Ignorable="w14 wp14">
   <w:p>
     <w:pPr>
-      <w:pStyle w:val="Rodap"/>
+      <w:pStyle w:val="Footer"/>
       <w:spacing w:before="120" w:after="120"/>
       <w:rPr/>
     </w:pPr>
@@ -23299,7 +23350,7 @@
 <w:ftr xmlns:o="urn:schemas-microsoft-com:office:office" xmlns:r="http://schemas.openxmlformats.org/officeDocument/2006/relationships" xmlns:v="urn:schemas-microsoft-com:vml" xmlns:w="http://schemas.openxmlformats.org/wordprocessingml/2006/main" xmlns:w10="urn:schemas-microsoft-com:office:word" xmlns:wp="http://schemas.openxmlformats.org/drawingml/2006/wordprocessingDrawing" xmlns:wps="http://schemas.microsoft.com/office/word/2010/wordprocessingShape" xmlns:wpg="http://schemas.microsoft.com/office/word/2010/wordprocessingGroup" xmlns:mc="http://schemas.openxmlformats.org/markup-compatibility/2006" xmlns:wp14="http://schemas.microsoft.com/office/word/2010/wordprocessingDrawing" xmlns:w14="http://schemas.microsoft.com/office/word/2010/wordml" mc:Ignorable="w14 wp14">
   <w:p>
     <w:pPr>
-      <w:pStyle w:val="Rodap"/>
+      <w:pStyle w:val="Footer"/>
       <w:spacing w:before="120" w:after="120"/>
       <w:rPr/>
     </w:pPr>
@@ -23314,7 +23365,7 @@
 <w:ftr xmlns:o="urn:schemas-microsoft-com:office:office" xmlns:r="http://schemas.openxmlformats.org/officeDocument/2006/relationships" xmlns:v="urn:schemas-microsoft-com:vml" xmlns:w="http://schemas.openxmlformats.org/wordprocessingml/2006/main" xmlns:w10="urn:schemas-microsoft-com:office:word" xmlns:wp="http://schemas.openxmlformats.org/drawingml/2006/wordprocessingDrawing" xmlns:wps="http://schemas.microsoft.com/office/word/2010/wordprocessingShape" xmlns:wpg="http://schemas.microsoft.com/office/word/2010/wordprocessingGroup" xmlns:mc="http://schemas.openxmlformats.org/markup-compatibility/2006" xmlns:wp14="http://schemas.microsoft.com/office/word/2010/wordprocessingDrawing" xmlns:w14="http://schemas.microsoft.com/office/word/2010/wordml" mc:Ignorable="w14 wp14">
   <w:p>
     <w:pPr>
-      <w:pStyle w:val="Rodap"/>
+      <w:pStyle w:val="Footer"/>
       <w:spacing w:before="120" w:after="120"/>
       <w:rPr/>
     </w:pPr>
@@ -23329,7 +23380,7 @@
 <w:ftr xmlns:o="urn:schemas-microsoft-com:office:office" xmlns:r="http://schemas.openxmlformats.org/officeDocument/2006/relationships" xmlns:v="urn:schemas-microsoft-com:vml" xmlns:w="http://schemas.openxmlformats.org/wordprocessingml/2006/main" xmlns:w10="urn:schemas-microsoft-com:office:word" xmlns:wp="http://schemas.openxmlformats.org/drawingml/2006/wordprocessingDrawing" xmlns:wps="http://schemas.microsoft.com/office/word/2010/wordprocessingShape" xmlns:wpg="http://schemas.microsoft.com/office/word/2010/wordprocessingGroup" xmlns:mc="http://schemas.openxmlformats.org/markup-compatibility/2006" xmlns:wp14="http://schemas.microsoft.com/office/word/2010/wordprocessingDrawing" xmlns:w14="http://schemas.microsoft.com/office/word/2010/wordml" mc:Ignorable="w14 wp14">
   <w:p>
     <w:pPr>
-      <w:pStyle w:val="Rodap"/>
+      <w:pStyle w:val="Footer"/>
       <w:spacing w:before="120" w:after="120"/>
       <w:rPr/>
     </w:pPr>
@@ -23344,7 +23395,7 @@
 <w:ftr xmlns:o="urn:schemas-microsoft-com:office:office" xmlns:r="http://schemas.openxmlformats.org/officeDocument/2006/relationships" xmlns:v="urn:schemas-microsoft-com:vml" xmlns:w="http://schemas.openxmlformats.org/wordprocessingml/2006/main" xmlns:w10="urn:schemas-microsoft-com:office:word" xmlns:wp="http://schemas.openxmlformats.org/drawingml/2006/wordprocessingDrawing" xmlns:wps="http://schemas.microsoft.com/office/word/2010/wordprocessingShape" xmlns:wpg="http://schemas.microsoft.com/office/word/2010/wordprocessingGroup" xmlns:mc="http://schemas.openxmlformats.org/markup-compatibility/2006" xmlns:wp14="http://schemas.microsoft.com/office/word/2010/wordprocessingDrawing" xmlns:w14="http://schemas.microsoft.com/office/word/2010/wordml" mc:Ignorable="w14 wp14">
   <w:p>
     <w:pPr>
-      <w:pStyle w:val="Rodap"/>
+      <w:pStyle w:val="Footer"/>
       <w:spacing w:before="120" w:after="120"/>
       <w:rPr/>
     </w:pPr>
@@ -23359,7 +23410,7 @@
 <w:ftr xmlns:o="urn:schemas-microsoft-com:office:office" xmlns:r="http://schemas.openxmlformats.org/officeDocument/2006/relationships" xmlns:v="urn:schemas-microsoft-com:vml" xmlns:w="http://schemas.openxmlformats.org/wordprocessingml/2006/main" xmlns:w10="urn:schemas-microsoft-com:office:word" xmlns:wp="http://schemas.openxmlformats.org/drawingml/2006/wordprocessingDrawing" xmlns:wps="http://schemas.microsoft.com/office/word/2010/wordprocessingShape" xmlns:wpg="http://schemas.microsoft.com/office/word/2010/wordprocessingGroup" xmlns:mc="http://schemas.openxmlformats.org/markup-compatibility/2006" xmlns:wp14="http://schemas.microsoft.com/office/word/2010/wordprocessingDrawing" xmlns:w14="http://schemas.microsoft.com/office/word/2010/wordml" mc:Ignorable="w14 wp14">
   <w:p>
     <w:pPr>
-      <w:pStyle w:val="Rodap"/>
+      <w:pStyle w:val="Footer"/>
       <w:spacing w:before="120" w:after="120"/>
       <w:rPr/>
     </w:pPr>
@@ -23399,13 +23450,13 @@
   <w:footnote w:id="2">
     <w:p>
       <w:pPr>
-        <w:pStyle w:val="Notaderodap"/>
+        <w:pStyle w:val="Footnote"/>
         <w:spacing w:lineRule="auto" w:line="240" w:before="0" w:after="120"/>
         <w:rPr/>
       </w:pPr>
       <w:r>
         <w:rPr>
-          <w:rStyle w:val="Caracteresdenotaderodap"/>
+          <w:rStyle w:val="FootnoteCharacters"/>
         </w:rPr>
         <w:footnoteRef/>
       </w:r>
@@ -23442,13 +23493,13 @@
   <w:footnote w:id="3">
     <w:p>
       <w:pPr>
-        <w:pStyle w:val="Notaderodap"/>
+        <w:pStyle w:val="Footnote"/>
         <w:spacing w:lineRule="auto" w:line="240" w:before="0" w:after="120"/>
         <w:rPr/>
       </w:pPr>
       <w:r>
         <w:rPr>
-          <w:rStyle w:val="Caracteresdenotaderodap"/>
+          <w:rStyle w:val="FootnoteCharacters"/>
         </w:rPr>
         <w:footnoteRef/>
       </w:r>
@@ -23479,7 +23530,7 @@
 <w:hdr xmlns:o="urn:schemas-microsoft-com:office:office" xmlns:r="http://schemas.openxmlformats.org/officeDocument/2006/relationships" xmlns:v="urn:schemas-microsoft-com:vml" xmlns:w="http://schemas.openxmlformats.org/wordprocessingml/2006/main" xmlns:w10="urn:schemas-microsoft-com:office:word" xmlns:wp="http://schemas.openxmlformats.org/drawingml/2006/wordprocessingDrawing" xmlns:wps="http://schemas.microsoft.com/office/word/2010/wordprocessingShape" xmlns:wpg="http://schemas.microsoft.com/office/word/2010/wordprocessingGroup" xmlns:mc="http://schemas.openxmlformats.org/markup-compatibility/2006" xmlns:wp14="http://schemas.microsoft.com/office/word/2010/wordprocessingDrawing" xmlns:w14="http://schemas.microsoft.com/office/word/2010/wordml" mc:Ignorable="w14 wp14">
   <w:p>
     <w:pPr>
-      <w:pStyle w:val="Cabealho"/>
+      <w:pStyle w:val="Header"/>
       <w:spacing w:before="120" w:after="120"/>
       <w:jc w:val="right"/>
       <w:rPr/>
@@ -23490,7 +23541,7 @@
   </w:p>
   <w:p>
     <w:pPr>
-      <w:pStyle w:val="Cabealho"/>
+      <w:pStyle w:val="Header"/>
       <w:spacing w:before="0" w:after="120"/>
       <w:jc w:val="center"/>
       <w:rPr/>
@@ -23506,7 +23557,7 @@
 <w:hdr xmlns:o="urn:schemas-microsoft-com:office:office" xmlns:r="http://schemas.openxmlformats.org/officeDocument/2006/relationships" xmlns:v="urn:schemas-microsoft-com:vml" xmlns:w="http://schemas.openxmlformats.org/wordprocessingml/2006/main" xmlns:w10="urn:schemas-microsoft-com:office:word" xmlns:wp="http://schemas.openxmlformats.org/drawingml/2006/wordprocessingDrawing" xmlns:wps="http://schemas.microsoft.com/office/word/2010/wordprocessingShape" xmlns:wpg="http://schemas.microsoft.com/office/word/2010/wordprocessingGroup" xmlns:mc="http://schemas.openxmlformats.org/markup-compatibility/2006" xmlns:wp14="http://schemas.microsoft.com/office/word/2010/wordprocessingDrawing" xmlns:w14="http://schemas.microsoft.com/office/word/2010/wordml" mc:Ignorable="w14 wp14">
   <w:p>
     <w:pPr>
-      <w:pStyle w:val="Cabealho"/>
+      <w:pStyle w:val="Header"/>
       <w:spacing w:before="120" w:after="120"/>
       <w:rPr>
         <w:color w:val="FFFFFF" w:themeColor="background1"/>
@@ -23550,7 +23601,7 @@
 <w:hdr xmlns:o="urn:schemas-microsoft-com:office:office" xmlns:r="http://schemas.openxmlformats.org/officeDocument/2006/relationships" xmlns:v="urn:schemas-microsoft-com:vml" xmlns:w="http://schemas.openxmlformats.org/wordprocessingml/2006/main" xmlns:w10="urn:schemas-microsoft-com:office:word" xmlns:wp="http://schemas.openxmlformats.org/drawingml/2006/wordprocessingDrawing" xmlns:wps="http://schemas.microsoft.com/office/word/2010/wordprocessingShape" xmlns:wpg="http://schemas.microsoft.com/office/word/2010/wordprocessingGroup" xmlns:mc="http://schemas.openxmlformats.org/markup-compatibility/2006" xmlns:wp14="http://schemas.microsoft.com/office/word/2010/wordprocessingDrawing" xmlns:w14="http://schemas.microsoft.com/office/word/2010/wordml" mc:Ignorable="w14 wp14">
   <w:p>
     <w:pPr>
-      <w:pStyle w:val="Cabealho"/>
+      <w:pStyle w:val="Header"/>
       <w:spacing w:before="0" w:after="120"/>
       <w:jc w:val="right"/>
       <w:rPr>
@@ -23579,7 +23630,7 @@
       <w:rPr>
         <w:sz w:val="16"/>
       </w:rPr>
-      <w:t>41</w:t>
+      <w:t>44</w:t>
     </w:r>
     <w:r>
       <w:rPr>
@@ -23595,7 +23646,7 @@
 <w:hdr xmlns:o="urn:schemas-microsoft-com:office:office" xmlns:r="http://schemas.openxmlformats.org/officeDocument/2006/relationships" xmlns:v="urn:schemas-microsoft-com:vml" xmlns:w="http://schemas.openxmlformats.org/wordprocessingml/2006/main" xmlns:w10="urn:schemas-microsoft-com:office:word" xmlns:wp="http://schemas.openxmlformats.org/drawingml/2006/wordprocessingDrawing" xmlns:wps="http://schemas.microsoft.com/office/word/2010/wordprocessingShape" xmlns:wpg="http://schemas.microsoft.com/office/word/2010/wordprocessingGroup" xmlns:mc="http://schemas.openxmlformats.org/markup-compatibility/2006" xmlns:wp14="http://schemas.microsoft.com/office/word/2010/wordprocessingDrawing" xmlns:w14="http://schemas.microsoft.com/office/word/2010/wordml" mc:Ignorable="w14 wp14">
   <w:p>
     <w:pPr>
-      <w:pStyle w:val="Cabealho"/>
+      <w:pStyle w:val="Header"/>
       <w:spacing w:before="120" w:after="120"/>
       <w:rPr/>
     </w:pPr>
@@ -23637,7 +23688,7 @@
 <w:hdr xmlns:o="urn:schemas-microsoft-com:office:office" xmlns:r="http://schemas.openxmlformats.org/officeDocument/2006/relationships" xmlns:v="urn:schemas-microsoft-com:vml" xmlns:w="http://schemas.openxmlformats.org/wordprocessingml/2006/main" xmlns:w10="urn:schemas-microsoft-com:office:word" xmlns:wp="http://schemas.openxmlformats.org/drawingml/2006/wordprocessingDrawing" xmlns:wps="http://schemas.microsoft.com/office/word/2010/wordprocessingShape" xmlns:wpg="http://schemas.microsoft.com/office/word/2010/wordprocessingGroup" xmlns:mc="http://schemas.openxmlformats.org/markup-compatibility/2006" xmlns:wp14="http://schemas.microsoft.com/office/word/2010/wordprocessingDrawing" xmlns:w14="http://schemas.microsoft.com/office/word/2010/wordml" mc:Ignorable="w14 wp14">
   <w:p>
     <w:pPr>
-      <w:pStyle w:val="Cabealho"/>
+      <w:pStyle w:val="Header"/>
       <w:spacing w:before="120" w:after="120"/>
       <w:rPr>
         <w:color w:val="FFFFFF" w:themeColor="background1"/>
@@ -23681,7 +23732,7 @@
 <w:hdr xmlns:o="urn:schemas-microsoft-com:office:office" xmlns:r="http://schemas.openxmlformats.org/officeDocument/2006/relationships" xmlns:v="urn:schemas-microsoft-com:vml" xmlns:w="http://schemas.openxmlformats.org/wordprocessingml/2006/main" xmlns:w10="urn:schemas-microsoft-com:office:word" xmlns:wp="http://schemas.openxmlformats.org/drawingml/2006/wordprocessingDrawing" xmlns:wps="http://schemas.microsoft.com/office/word/2010/wordprocessingShape" xmlns:wpg="http://schemas.microsoft.com/office/word/2010/wordprocessingGroup" xmlns:mc="http://schemas.openxmlformats.org/markup-compatibility/2006" xmlns:wp14="http://schemas.microsoft.com/office/word/2010/wordprocessingDrawing" xmlns:w14="http://schemas.microsoft.com/office/word/2010/wordml" mc:Ignorable="w14 wp14">
   <w:p>
     <w:pPr>
-      <w:pStyle w:val="Cabealho"/>
+      <w:pStyle w:val="Header"/>
       <w:spacing w:before="0" w:after="120"/>
       <w:jc w:val="right"/>
       <w:rPr>
@@ -23726,7 +23777,7 @@
 <w:hdr xmlns:o="urn:schemas-microsoft-com:office:office" xmlns:r="http://schemas.openxmlformats.org/officeDocument/2006/relationships" xmlns:v="urn:schemas-microsoft-com:vml" xmlns:w="http://schemas.openxmlformats.org/wordprocessingml/2006/main" xmlns:w10="urn:schemas-microsoft-com:office:word" xmlns:wp="http://schemas.openxmlformats.org/drawingml/2006/wordprocessingDrawing" xmlns:wps="http://schemas.microsoft.com/office/word/2010/wordprocessingShape" xmlns:wpg="http://schemas.microsoft.com/office/word/2010/wordprocessingGroup" xmlns:mc="http://schemas.openxmlformats.org/markup-compatibility/2006" xmlns:wp14="http://schemas.microsoft.com/office/word/2010/wordprocessingDrawing" xmlns:w14="http://schemas.microsoft.com/office/word/2010/wordml" mc:Ignorable="w14 wp14">
   <w:p>
     <w:pPr>
-      <w:pStyle w:val="Cabealho"/>
+      <w:pStyle w:val="Header"/>
       <w:spacing w:before="120" w:after="120"/>
       <w:rPr>
         <w:color w:val="FFFFFF" w:themeColor="background1"/>
@@ -23770,7 +23821,7 @@
 <w:hdr xmlns:o="urn:schemas-microsoft-com:office:office" xmlns:r="http://schemas.openxmlformats.org/officeDocument/2006/relationships" xmlns:v="urn:schemas-microsoft-com:vml" xmlns:w="http://schemas.openxmlformats.org/wordprocessingml/2006/main" xmlns:w10="urn:schemas-microsoft-com:office:word" xmlns:wp="http://schemas.openxmlformats.org/drawingml/2006/wordprocessingDrawing" xmlns:wps="http://schemas.microsoft.com/office/word/2010/wordprocessingShape" xmlns:wpg="http://schemas.microsoft.com/office/word/2010/wordprocessingGroup" xmlns:mc="http://schemas.openxmlformats.org/markup-compatibility/2006" xmlns:wp14="http://schemas.microsoft.com/office/word/2010/wordprocessingDrawing" xmlns:w14="http://schemas.microsoft.com/office/word/2010/wordml" mc:Ignorable="w14 wp14">
   <w:p>
     <w:pPr>
-      <w:pStyle w:val="Cabealho"/>
+      <w:pStyle w:val="Header"/>
       <w:spacing w:before="0" w:after="120"/>
       <w:jc w:val="right"/>
       <w:rPr>
@@ -23815,7 +23866,7 @@
 <w:hdr xmlns:o="urn:schemas-microsoft-com:office:office" xmlns:r="http://schemas.openxmlformats.org/officeDocument/2006/relationships" xmlns:v="urn:schemas-microsoft-com:vml" xmlns:w="http://schemas.openxmlformats.org/wordprocessingml/2006/main" xmlns:w10="urn:schemas-microsoft-com:office:word" xmlns:wp="http://schemas.openxmlformats.org/drawingml/2006/wordprocessingDrawing" xmlns:wps="http://schemas.microsoft.com/office/word/2010/wordprocessingShape" xmlns:wpg="http://schemas.microsoft.com/office/word/2010/wordprocessingGroup" xmlns:mc="http://schemas.openxmlformats.org/markup-compatibility/2006" xmlns:wp14="http://schemas.microsoft.com/office/word/2010/wordprocessingDrawing" xmlns:w14="http://schemas.microsoft.com/office/word/2010/wordml" mc:Ignorable="w14 wp14">
   <w:p>
     <w:pPr>
-      <w:pStyle w:val="Cabealho"/>
+      <w:pStyle w:val="Header"/>
       <w:spacing w:before="120" w:after="120"/>
       <w:rPr>
         <w:color w:val="FFFFFF" w:themeColor="background1"/>
@@ -23859,7 +23910,7 @@
 <w:hdr xmlns:o="urn:schemas-microsoft-com:office:office" xmlns:r="http://schemas.openxmlformats.org/officeDocument/2006/relationships" xmlns:v="urn:schemas-microsoft-com:vml" xmlns:w="http://schemas.openxmlformats.org/wordprocessingml/2006/main" xmlns:w10="urn:schemas-microsoft-com:office:word" xmlns:wp="http://schemas.openxmlformats.org/drawingml/2006/wordprocessingDrawing" xmlns:wps="http://schemas.microsoft.com/office/word/2010/wordprocessingShape" xmlns:wpg="http://schemas.microsoft.com/office/word/2010/wordprocessingGroup" xmlns:mc="http://schemas.openxmlformats.org/markup-compatibility/2006" xmlns:wp14="http://schemas.microsoft.com/office/word/2010/wordprocessingDrawing" xmlns:w14="http://schemas.microsoft.com/office/word/2010/wordml" mc:Ignorable="w14 wp14">
   <w:p>
     <w:pPr>
-      <w:pStyle w:val="Cabealho"/>
+      <w:pStyle w:val="Header"/>
       <w:spacing w:before="120" w:after="120"/>
       <w:rPr>
         <w:color w:val="FFFFFF" w:themeColor="background1"/>
@@ -23887,7 +23938,7 @@
       <w:rPr>
         <w:color w:val="FFFFFF"/>
       </w:rPr>
-      <w:t>18</w:t>
+      <w:t>20</w:t>
     </w:r>
     <w:r>
       <w:rPr>
@@ -23903,7 +23954,7 @@
 <w:hdr xmlns:o="urn:schemas-microsoft-com:office:office" xmlns:r="http://schemas.openxmlformats.org/officeDocument/2006/relationships" xmlns:v="urn:schemas-microsoft-com:vml" xmlns:w="http://schemas.openxmlformats.org/wordprocessingml/2006/main" xmlns:w10="urn:schemas-microsoft-com:office:word" xmlns:wp="http://schemas.openxmlformats.org/drawingml/2006/wordprocessingDrawing" xmlns:wps="http://schemas.microsoft.com/office/word/2010/wordprocessingShape" xmlns:wpg="http://schemas.microsoft.com/office/word/2010/wordprocessingGroup" xmlns:mc="http://schemas.openxmlformats.org/markup-compatibility/2006" xmlns:wp14="http://schemas.microsoft.com/office/word/2010/wordprocessingDrawing" xmlns:w14="http://schemas.microsoft.com/office/word/2010/wordml" mc:Ignorable="w14 wp14">
   <w:p>
     <w:pPr>
-      <w:pStyle w:val="Cabealho"/>
+      <w:pStyle w:val="Header"/>
       <w:spacing w:before="0" w:after="120"/>
       <w:jc w:val="right"/>
       <w:rPr>
@@ -23932,7 +23983,7 @@
       <w:rPr>
         <w:sz w:val="16"/>
       </w:rPr>
-      <w:t>32</w:t>
+      <w:t>30</w:t>
     </w:r>
     <w:r>
       <w:rPr>
@@ -23948,7 +23999,7 @@
 <w:hdr xmlns:o="urn:schemas-microsoft-com:office:office" xmlns:r="http://schemas.openxmlformats.org/officeDocument/2006/relationships" xmlns:v="urn:schemas-microsoft-com:vml" xmlns:w="http://schemas.openxmlformats.org/wordprocessingml/2006/main" xmlns:w10="urn:schemas-microsoft-com:office:word" xmlns:wp="http://schemas.openxmlformats.org/drawingml/2006/wordprocessingDrawing" xmlns:wps="http://schemas.microsoft.com/office/word/2010/wordprocessingShape" xmlns:wpg="http://schemas.microsoft.com/office/word/2010/wordprocessingGroup" xmlns:mc="http://schemas.openxmlformats.org/markup-compatibility/2006" xmlns:wp14="http://schemas.microsoft.com/office/word/2010/wordprocessingDrawing" xmlns:w14="http://schemas.microsoft.com/office/word/2010/wordml" mc:Ignorable="w14 wp14">
   <w:p>
     <w:pPr>
-      <w:pStyle w:val="Cabealho"/>
+      <w:pStyle w:val="Header"/>
       <w:spacing w:before="120" w:after="120"/>
       <w:rPr>
         <w:color w:val="FFFFFF" w:themeColor="background1"/>
@@ -23993,7 +24044,7 @@
   <w:abstractNum w:abstractNumId="1">
     <w:lvl w:ilvl="0">
       <w:start w:val="1"/>
-      <w:pStyle w:val="Ttulo1"/>
+      <w:pStyle w:val="Heading1"/>
       <w:numFmt w:val="decimal"/>
       <w:lvlText w:val="%1"/>
       <w:lvlJc w:val="left"/>
@@ -24006,7 +24057,7 @@
     </w:lvl>
     <w:lvl w:ilvl="1">
       <w:start w:val="1"/>
-      <w:pStyle w:val="Ttulo2"/>
+      <w:pStyle w:val="Heading2"/>
       <w:numFmt w:val="decimal"/>
       <w:lvlText w:val="%1.%2"/>
       <w:lvlJc w:val="left"/>
@@ -24019,7 +24070,7 @@
     </w:lvl>
     <w:lvl w:ilvl="2">
       <w:start w:val="1"/>
-      <w:pStyle w:val="Ttulo3"/>
+      <w:pStyle w:val="Heading3"/>
       <w:numFmt w:val="decimal"/>
       <w:lvlText w:val="%1.%2.%3"/>
       <w:lvlJc w:val="left"/>
@@ -24032,7 +24083,7 @@
     </w:lvl>
     <w:lvl w:ilvl="3">
       <w:start w:val="1"/>
-      <w:pStyle w:val="Ttulo4"/>
+      <w:pStyle w:val="Heading4"/>
       <w:numFmt w:val="decimal"/>
       <w:lvlText w:val="%1.%2.%3.%4"/>
       <w:lvlJc w:val="left"/>
@@ -24045,7 +24096,7 @@
     </w:lvl>
     <w:lvl w:ilvl="4">
       <w:start w:val="1"/>
-      <w:pStyle w:val="Ttulo5"/>
+      <w:pStyle w:val="Heading5"/>
       <w:numFmt w:val="decimal"/>
       <w:lvlText w:val="%1.%2.%3.%4.%5"/>
       <w:lvlJc w:val="left"/>
@@ -24058,7 +24109,7 @@
     </w:lvl>
     <w:lvl w:ilvl="5">
       <w:start w:val="1"/>
-      <w:pStyle w:val="Ttulo6"/>
+      <w:pStyle w:val="Heading6"/>
       <w:numFmt w:val="decimal"/>
       <w:lvlText w:val="%1.%2.%3.%4.%5.%6"/>
       <w:lvlJc w:val="left"/>
@@ -24071,7 +24122,7 @@
     </w:lvl>
     <w:lvl w:ilvl="6">
       <w:start w:val="1"/>
-      <w:pStyle w:val="Ttulo7"/>
+      <w:pStyle w:val="Heading7"/>
       <w:numFmt w:val="decimal"/>
       <w:lvlText w:val="%1.%2.%3.%4.%5.%6.%7"/>
       <w:lvlJc w:val="left"/>
@@ -24084,7 +24135,7 @@
     </w:lvl>
     <w:lvl w:ilvl="7">
       <w:start w:val="1"/>
-      <w:pStyle w:val="Ttulo8"/>
+      <w:pStyle w:val="Heading8"/>
       <w:numFmt w:val="decimal"/>
       <w:lvlText w:val="%1.%2.%3.%4.%5.%6.%7.%8"/>
       <w:lvlJc w:val="left"/>
@@ -24097,7 +24148,7 @@
     </w:lvl>
     <w:lvl w:ilvl="8">
       <w:start w:val="1"/>
-      <w:pStyle w:val="Ttulo9"/>
+      <w:pStyle w:val="Heading9"/>
       <w:numFmt w:val="decimal"/>
       <w:lvlText w:val="%1.%2.%3.%4.%5.%6.%7.%8.%9"/>
       <w:lvlJc w:val="left"/>
@@ -29493,7 +29544,7 @@
       <w:lang w:val="pt-BR" w:eastAsia="pt-BR" w:bidi="ar-SA"/>
     </w:rPr>
   </w:style>
-  <w:style w:type="paragraph" w:styleId="Ttulo1">
+  <w:style w:type="paragraph" w:styleId="Heading1">
     <w:name w:val="Heading 1"/>
     <w:basedOn w:val="Normal"/>
     <w:next w:val="Normal"/>
@@ -29520,7 +29571,7 @@
       <w:szCs w:val="28"/>
     </w:rPr>
   </w:style>
-  <w:style w:type="paragraph" w:styleId="Ttulo2">
+  <w:style w:type="paragraph" w:styleId="Heading2">
     <w:name w:val="Heading 2"/>
     <w:basedOn w:val="Normal"/>
     <w:next w:val="Normal"/>
@@ -29546,9 +29597,9 @@
       <w:szCs w:val="26"/>
     </w:rPr>
   </w:style>
-  <w:style w:type="paragraph" w:styleId="Ttulo3">
+  <w:style w:type="paragraph" w:styleId="Heading3">
     <w:name w:val="Heading 3"/>
-    <w:basedOn w:val="Ttulo2"/>
+    <w:basedOn w:val="Heading2"/>
     <w:next w:val="Normal"/>
     <w:link w:val="Ttulo3Char"/>
     <w:uiPriority w:val="9"/>
@@ -29564,9 +29615,9 @@
     </w:pPr>
     <w:rPr/>
   </w:style>
-  <w:style w:type="paragraph" w:styleId="Ttulo4">
+  <w:style w:type="paragraph" w:styleId="Heading4">
     <w:name w:val="Heading 4"/>
-    <w:basedOn w:val="Ttulo2"/>
+    <w:basedOn w:val="Heading2"/>
     <w:next w:val="Normal"/>
     <w:link w:val="Ttulo4Char"/>
     <w:uiPriority w:val="9"/>
@@ -29582,7 +29633,7 @@
     </w:pPr>
     <w:rPr/>
   </w:style>
-  <w:style w:type="paragraph" w:styleId="Ttulo5">
+  <w:style w:type="paragraph" w:styleId="Heading5">
     <w:name w:val="Heading 5"/>
     <w:basedOn w:val="Normal"/>
     <w:next w:val="Normal"/>
@@ -29605,7 +29656,7 @@
       <w:szCs w:val="26"/>
     </w:rPr>
   </w:style>
-  <w:style w:type="paragraph" w:styleId="Ttulo6">
+  <w:style w:type="paragraph" w:styleId="Heading6">
     <w:name w:val="Heading 6"/>
     <w:basedOn w:val="Normal"/>
     <w:next w:val="Normal"/>
@@ -29629,7 +29680,7 @@
       <w:szCs w:val="22"/>
     </w:rPr>
   </w:style>
-  <w:style w:type="paragraph" w:styleId="Ttulo7">
+  <w:style w:type="paragraph" w:styleId="Heading7">
     <w:name w:val="Heading 7"/>
     <w:basedOn w:val="Normal"/>
     <w:next w:val="Normal"/>
@@ -29650,7 +29701,7 @@
       <w:szCs w:val="24"/>
     </w:rPr>
   </w:style>
-  <w:style w:type="paragraph" w:styleId="Ttulo8">
+  <w:style w:type="paragraph" w:styleId="Heading8">
     <w:name w:val="Heading 8"/>
     <w:basedOn w:val="Normal"/>
     <w:next w:val="Normal"/>
@@ -29673,7 +29724,7 @@
       <w:szCs w:val="24"/>
     </w:rPr>
   </w:style>
-  <w:style w:type="paragraph" w:styleId="Ttulo9">
+  <w:style w:type="paragraph" w:styleId="Heading9">
     <w:name w:val="Heading 9"/>
     <w:basedOn w:val="Normal"/>
     <w:next w:val="Normal"/>
@@ -30061,22 +30112,30 @@
     <w:qFormat/>
     <w:rPr/>
   </w:style>
-  <w:style w:type="paragraph" w:styleId="Ttulo">
-    <w:name w:val="Título"/>
+  <w:style w:type="character" w:styleId="InternetLink">
+    <w:name w:val="Hyperlink"/>
+    <w:rPr>
+      <w:color w:val="000080"/>
+      <w:u w:val="single"/>
+      <w:lang w:val="zxx" w:eastAsia="zxx" w:bidi="zxx"/>
+    </w:rPr>
+  </w:style>
+  <w:style w:type="paragraph" w:styleId="Heading">
+    <w:name w:val="Heading"/>
     <w:basedOn w:val="Normal"/>
-    <w:next w:val="Corpodotexto"/>
+    <w:next w:val="TextBody"/>
     <w:qFormat/>
     <w:pPr>
       <w:keepNext w:val="true"/>
       <w:spacing w:before="240" w:after="120"/>
     </w:pPr>
     <w:rPr>
-      <w:rFonts w:ascii="Liberation Sans" w:hAnsi="Liberation Sans" w:eastAsia="Microsoft YaHei" w:cs="Arial"/>
+      <w:rFonts w:ascii="Liberation Sans" w:hAnsi="Liberation Sans" w:eastAsia="Noto Sans CJK SC" w:cs="Lohit Devanagari"/>
       <w:sz w:val="28"/>
       <w:szCs w:val="28"/>
     </w:rPr>
   </w:style>
-  <w:style w:type="paragraph" w:styleId="Corpodotexto">
+  <w:style w:type="paragraph" w:styleId="TextBody">
     <w:name w:val="Body Text"/>
     <w:basedOn w:val="Normal"/>
     <w:pPr>
@@ -30084,15 +30143,15 @@
     </w:pPr>
     <w:rPr/>
   </w:style>
-  <w:style w:type="paragraph" w:styleId="Lista">
+  <w:style w:type="paragraph" w:styleId="List">
     <w:name w:val="List"/>
-    <w:basedOn w:val="Corpodotexto"/>
+    <w:basedOn w:val="TextBody"/>
     <w:pPr/>
     <w:rPr>
       <w:rFonts w:cs="Arial"/>
     </w:rPr>
   </w:style>
-  <w:style w:type="paragraph" w:styleId="Legenda">
+  <w:style w:type="paragraph" w:styleId="Caption">
     <w:name w:val="Caption"/>
     <w:basedOn w:val="Normal"/>
     <w:qFormat/>
@@ -30108,6 +30167,32 @@
       <w:szCs w:val="24"/>
     </w:rPr>
   </w:style>
+  <w:style w:type="paragraph" w:styleId="Index">
+    <w:name w:val="Index"/>
+    <w:basedOn w:val="Normal"/>
+    <w:qFormat/>
+    <w:pPr>
+      <w:suppressLineNumbers/>
+    </w:pPr>
+    <w:rPr>
+      <w:rFonts w:cs="Lohit Devanagari"/>
+    </w:rPr>
+  </w:style>
+  <w:style w:type="paragraph" w:styleId="Ttulo">
+    <w:name w:val="Título"/>
+    <w:basedOn w:val="Normal"/>
+    <w:next w:val="TextBody"/>
+    <w:qFormat/>
+    <w:pPr>
+      <w:keepNext w:val="true"/>
+      <w:spacing w:before="240" w:after="120"/>
+    </w:pPr>
+    <w:rPr>
+      <w:rFonts w:ascii="Liberation Sans" w:hAnsi="Liberation Sans" w:eastAsia="Microsoft YaHei" w:cs="Arial"/>
+      <w:sz w:val="28"/>
+      <w:szCs w:val="28"/>
+    </w:rPr>
+  </w:style>
   <w:style w:type="paragraph" w:styleId="Ndice" w:customStyle="1">
     <w:name w:val="Índice"/>
     <w:basedOn w:val="Normal"/>
@@ -30119,10 +30204,10 @@
       <w:rFonts w:cs="Arial"/>
     </w:rPr>
   </w:style>
-  <w:style w:type="paragraph" w:styleId="Ttulododocumento">
+  <w:style w:type="paragraph" w:styleId="Title">
     <w:name w:val="Title"/>
     <w:basedOn w:val="Normal"/>
-    <w:next w:val="Corpodotexto"/>
+    <w:next w:val="TextBody"/>
     <w:qFormat/>
     <w:pPr>
       <w:keepNext w:val="true"/>
@@ -30134,7 +30219,7 @@
       <w:szCs w:val="28"/>
     </w:rPr>
   </w:style>
-  <w:style w:type="paragraph" w:styleId="Caption">
+  <w:style w:type="paragraph" w:styleId="Caption1">
     <w:name w:val="caption"/>
     <w:basedOn w:val="Normal"/>
     <w:next w:val="Normal"/>
@@ -30160,7 +30245,14 @@
     <w:pPr/>
     <w:rPr/>
   </w:style>
-  <w:style w:type="paragraph" w:styleId="Cabealho">
+  <w:style w:type="paragraph" w:styleId="HeaderandFooter">
+    <w:name w:val="Header and Footer"/>
+    <w:basedOn w:val="Normal"/>
+    <w:qFormat/>
+    <w:pPr/>
+    <w:rPr/>
+  </w:style>
+  <w:style w:type="paragraph" w:styleId="Header">
     <w:name w:val="Header"/>
     <w:basedOn w:val="Normal"/>
     <w:link w:val="CabealhoChar"/>
@@ -30176,7 +30268,7 @@
     </w:pPr>
     <w:rPr/>
   </w:style>
-  <w:style w:type="paragraph" w:styleId="Rodap">
+  <w:style w:type="paragraph" w:styleId="Footer">
     <w:name w:val="Footer"/>
     <w:basedOn w:val="Normal"/>
     <w:link w:val="RodapChar"/>
@@ -30208,7 +30300,7 @@
       <w:szCs w:val="16"/>
     </w:rPr>
   </w:style>
-  <w:style w:type="paragraph" w:styleId="Notaderodap">
+  <w:style w:type="paragraph" w:styleId="Footnote">
     <w:name w:val="Footnote Text"/>
     <w:basedOn w:val="Normal"/>
     <w:link w:val="TextodenotaderodapChar"/>
@@ -30222,7 +30314,7 @@
       <w:sz w:val="20"/>
     </w:rPr>
   </w:style>
-  <w:style w:type="paragraph" w:styleId="Subttulo">
+  <w:style w:type="paragraph" w:styleId="Subtitle">
     <w:name w:val="Subtitle"/>
     <w:basedOn w:val="Normal"/>
     <w:next w:val="Normal"/>
@@ -30284,7 +30376,7 @@
   </w:style>
   <w:style w:type="paragraph" w:styleId="TOCHeading">
     <w:name w:val="TOC Heading"/>
-    <w:basedOn w:val="Ttulo1"/>
+    <w:basedOn w:val="Heading1"/>
     <w:next w:val="Normal"/>
     <w:uiPriority w:val="39"/>
     <w:qFormat/>
@@ -30303,7 +30395,7 @@
       <w:lang w:eastAsia="en-US"/>
     </w:rPr>
   </w:style>
-  <w:style w:type="paragraph" w:styleId="Sumrio1">
+  <w:style w:type="paragraph" w:styleId="Contents1">
     <w:name w:val="TOC 1"/>
     <w:basedOn w:val="Normal"/>
     <w:next w:val="Normal"/>
@@ -30333,7 +30425,7 @@
       <w:sz w:val="20"/>
     </w:rPr>
   </w:style>
-  <w:style w:type="paragraph" w:styleId="Sumrio2">
+  <w:style w:type="paragraph" w:styleId="Contents2">
     <w:name w:val="TOC 2"/>
     <w:basedOn w:val="Normal"/>
     <w:next w:val="Normal"/>
@@ -30346,7 +30438,7 @@
     </w:pPr>
     <w:rPr/>
   </w:style>
-  <w:style w:type="paragraph" w:styleId="Sumrio3">
+  <w:style w:type="paragraph" w:styleId="Contents3">
     <w:name w:val="TOC 3"/>
     <w:basedOn w:val="Normal"/>
     <w:next w:val="Normal"/>
@@ -30476,7 +30568,7 @@
       <w:lang w:val="en-US"/>
     </w:rPr>
   </w:style>
-  <w:style w:type="paragraph" w:styleId="Notadefim">
+  <w:style w:type="paragraph" w:styleId="Endnote">
     <w:name w:val="Endnote Text"/>
     <w:basedOn w:val="Normal"/>
     <w:link w:val="TextodenotadefimChar"/>

</xml_diff>

<commit_message>
Corrigido diagramas no documento final não finalizado
</commit_message>
<xml_diff>
--- a/doc/FINAL20204ADS-AS-PA-TF-02_0928.docx
+++ b/doc/FINAL20204ADS-AS-PA-TF-02_0928.docx
@@ -23,7 +23,7 @@
           <w:bottom w:w="0" w:type="dxa"/>
           <w:right w:w="108" w:type="dxa"/>
         </w:tblCellMar>
-        <w:tblLook w:val="04a0" w:noHBand="0" w:noVBand="1" w:firstColumn="1" w:lastRow="0" w:lastColumn="0" w:firstRow="1"/>
+        <w:tblLook w:firstRow="1" w:noVBand="1" w:lastRow="0" w:firstColumn="1" w:lastColumn="0" w:noHBand="0" w:val="04a0"/>
       </w:tblPr>
       <w:tblGrid>
         <w:gridCol w:w="9211"/>
@@ -38,7 +38,7 @@
           <w:sdt>
             <w:sdtPr>
               <w:text/>
-              <w:id w:val="330891247"/>
+              <w:id w:val="651747541"/>
               <w:dataBinding w:prefixMappings="xmlns:ns0='http://purl.org/dc/elements/1.1/' xmlns:ns1='http://schemas.openxmlformats.org/package/2006/metadata/core-properties' " w:xpath="/ns1:coreProperties[1]/ns0:title[1]" w:storeItemID="{6C3C8BC8-F283-45AE-878A-BAB7291924A1}"/>
               <w:alias w:val="Título"/>
             </w:sdtPr>
@@ -68,7 +68,7 @@
           <w:sdt>
             <w:sdtPr>
               <w:text/>
-              <w:id w:val="239546451"/>
+              <w:id w:val="1415744687"/>
               <w:dataBinding w:prefixMappings="xmlns:ns0='http://purl.org/dc/elements/1.1/' xmlns:ns1='http://schemas.openxmlformats.org/package/2006/metadata/core-properties' " w:xpath="/ns1:coreProperties[1]/ns0:subject[1]" w:storeItemID="{6C3C8BC8-F283-45AE-878A-BAB7291924A1}"/>
               <w:alias w:val="Assunto"/>
             </w:sdtPr>
@@ -191,7 +191,7 @@
             </w:r>
             <w:r>
               <w:rPr>
-                <w:rStyle w:val="FootnoteAnchor"/>
+                <w:rStyle w:val="Ncoradanotaderodap"/>
                 <w:rFonts w:cs="Arial"/>
                 <w:sz w:val="20"/>
                 <w:szCs w:val="24"/>
@@ -636,7 +636,7 @@
     </w:p>
     <w:p>
       <w:pPr>
-        <w:pStyle w:val="Heading1"/>
+        <w:pStyle w:val="Ttulo1"/>
         <w:numPr>
           <w:ilvl w:val="0"/>
           <w:numId w:val="0"/>
@@ -653,8 +653,8 @@
         </w:rPr>
         <w:t xml:space="preserve">1 </w:t>
       </w:r>
-      <w:bookmarkStart w:id="0" w:name="_Toc314389706"/>
-      <w:bookmarkStart w:id="1" w:name="_Ref318447341"/>
+      <w:bookmarkStart w:id="0" w:name="_Ref318447341"/>
+      <w:bookmarkStart w:id="1" w:name="_Toc314389706"/>
       <w:r>
         <w:rPr/>
         <w:t>Introdução</w:t>
@@ -730,7 +730,7 @@
     </w:p>
     <w:p>
       <w:pPr>
-        <w:pStyle w:val="Caption1"/>
+        <w:pStyle w:val="Caption"/>
         <w:jc w:val="both"/>
         <w:rPr>
           <w:sz w:val="20"/>
@@ -778,7 +778,7 @@
         <w:rPr/>
         <w:drawing>
           <wp:inline distT="38100" distB="75565" distL="0" distR="0" wp14:anchorId="21AD6A47">
-            <wp:extent cx="5499100" cy="3213100"/>
+            <wp:extent cx="5499735" cy="3213735"/>
             <wp:effectExtent l="0" t="38100" r="0" b="75565"/>
             <wp:docPr id="1" name="Diagram1"/>
             <wp:cNvGraphicFramePr/>
@@ -825,7 +825,7 @@
     </w:p>
     <w:p>
       <w:pPr>
-        <w:pStyle w:val="Heading2"/>
+        <w:pStyle w:val="Ttulo2"/>
         <w:numPr>
           <w:ilvl w:val="0"/>
           <w:numId w:val="0"/>
@@ -888,14 +888,14 @@
     <w:sdt>
       <w:sdtPr>
         <w:text/>
-        <w:id w:val="887687935"/>
+        <w:id w:val="310662437"/>
         <w:dataBinding w:prefixMappings="xmlns:ns0='http://purl.org/dc/elements/1.1/' xmlns:ns1='http://schemas.openxmlformats.org/package/2006/metadata/core-properties' " w:xpath="/ns1:coreProperties[1]/ns0:title[1]" w:storeItemID="{6C3C8BC8-F283-45AE-878A-BAB7291924A1}"/>
         <w:alias w:val="Título"/>
       </w:sdtPr>
       <w:sdtContent>
         <w:p>
           <w:pPr>
-            <w:pStyle w:val="Heading1"/>
+            <w:pStyle w:val="Ttulo1"/>
             <w:numPr>
               <w:ilvl w:val="0"/>
               <w:numId w:val="0"/>
@@ -921,7 +921,7 @@
     </w:sdt>
     <w:p>
       <w:pPr>
-        <w:pStyle w:val="Heading2"/>
+        <w:pStyle w:val="Ttulo2"/>
         <w:numPr>
           <w:ilvl w:val="0"/>
           <w:numId w:val="0"/>
@@ -997,7 +997,7 @@
     </w:p>
     <w:p>
       <w:pPr>
-        <w:pStyle w:val="Heading3"/>
+        <w:pStyle w:val="Ttulo3"/>
         <w:numPr>
           <w:ilvl w:val="0"/>
           <w:numId w:val="0"/>
@@ -1168,7 +1168,7 @@
     </w:p>
     <w:p>
       <w:pPr>
-        <w:pStyle w:val="Heading3"/>
+        <w:pStyle w:val="Ttulo3"/>
         <w:numPr>
           <w:ilvl w:val="0"/>
           <w:numId w:val="0"/>
@@ -1335,7 +1335,7 @@
       </w:r>
       <w:r>
         <w:rPr>
-          <w:rStyle w:val="FootnoteAnchor"/>
+          <w:rStyle w:val="Ncoradanotaderodap"/>
         </w:rPr>
         <w:footnoteReference w:id="3"/>
       </w:r>
@@ -1394,7 +1394,7 @@
     </w:p>
     <w:p>
       <w:pPr>
-        <w:pStyle w:val="Caption1"/>
+        <w:pStyle w:val="Caption"/>
         <w:jc w:val="both"/>
         <w:rPr>
           <w:sz w:val="20"/>
@@ -1515,7 +1515,7 @@
     </w:p>
     <w:p>
       <w:pPr>
-        <w:pStyle w:val="Heading2"/>
+        <w:pStyle w:val="Ttulo2"/>
         <w:numPr>
           <w:ilvl w:val="0"/>
           <w:numId w:val="0"/>
@@ -5197,7 +5197,7 @@
     </w:p>
     <w:p>
       <w:pPr>
-        <w:pStyle w:val="Heading3"/>
+        <w:pStyle w:val="Ttulo3"/>
         <w:numPr>
           <w:ilvl w:val="0"/>
           <w:numId w:val="0"/>
@@ -5221,7 +5221,7 @@
     </w:p>
     <w:p>
       <w:pPr>
-        <w:pStyle w:val="Heading4"/>
+        <w:pStyle w:val="Ttulo4"/>
         <w:numPr>
           <w:ilvl w:val="0"/>
           <w:numId w:val="0"/>
@@ -5255,7 +5255,7 @@
           <w:bottom w:w="0" w:type="dxa"/>
           <w:right w:w="108" w:type="dxa"/>
         </w:tblCellMar>
-        <w:tblLook w:val="04a0" w:noHBand="0" w:noVBand="1" w:firstColumn="1" w:lastRow="0" w:lastColumn="0" w:firstRow="1"/>
+        <w:tblLook w:firstRow="1" w:noVBand="1" w:lastRow="0" w:firstColumn="1" w:lastColumn="0" w:noHBand="0" w:val="04a0"/>
       </w:tblPr>
       <w:tblGrid>
         <w:gridCol w:w="1384"/>
@@ -5376,7 +5376,7 @@
     </w:tbl>
     <w:p>
       <w:pPr>
-        <w:pStyle w:val="Heading4"/>
+        <w:pStyle w:val="Ttulo4"/>
         <w:numPr>
           <w:ilvl w:val="0"/>
           <w:numId w:val="0"/>
@@ -5394,7 +5394,7 @@
     </w:p>
     <w:p>
       <w:pPr>
-        <w:pStyle w:val="Heading4"/>
+        <w:pStyle w:val="Ttulo4"/>
         <w:numPr>
           <w:ilvl w:val="0"/>
           <w:numId w:val="0"/>
@@ -5482,7 +5482,7 @@
     </w:p>
     <w:p>
       <w:pPr>
-        <w:pStyle w:val="Heading4"/>
+        <w:pStyle w:val="Ttulo4"/>
         <w:numPr>
           <w:ilvl w:val="0"/>
           <w:numId w:val="0"/>
@@ -5534,7 +5534,7 @@
           <w:bottom w:w="0" w:type="dxa"/>
           <w:right w:w="108" w:type="dxa"/>
         </w:tblCellMar>
-        <w:tblLook w:val="0600" w:noHBand="1" w:noVBand="1" w:firstColumn="0" w:lastRow="0" w:lastColumn="0" w:firstRow="0"/>
+        <w:tblLook w:firstRow="0" w:noVBand="1" w:lastRow="0" w:firstColumn="0" w:lastColumn="0" w:noHBand="1" w:val="0600"/>
       </w:tblPr>
       <w:tblGrid>
         <w:gridCol w:w="2517"/>
@@ -6884,7 +6884,7 @@
           <w:bottom w:w="0" w:type="dxa"/>
           <w:right w:w="108" w:type="dxa"/>
         </w:tblCellMar>
-        <w:tblLook w:val="0600" w:noHBand="1" w:noVBand="1" w:firstColumn="0" w:lastRow="0" w:lastColumn="0" w:firstRow="0"/>
+        <w:tblLook w:firstRow="0" w:noVBand="1" w:lastRow="0" w:firstColumn="0" w:lastColumn="0" w:noHBand="1" w:val="0600"/>
       </w:tblPr>
       <w:tblGrid>
         <w:gridCol w:w="2517"/>
@@ -8298,7 +8298,7 @@
           <w:bottom w:w="0" w:type="dxa"/>
           <w:right w:w="108" w:type="dxa"/>
         </w:tblCellMar>
-        <w:tblLook w:val="0600" w:noHBand="1" w:noVBand="1" w:firstColumn="0" w:lastRow="0" w:lastColumn="0" w:firstRow="0"/>
+        <w:tblLook w:firstRow="0" w:noVBand="1" w:lastRow="0" w:firstColumn="0" w:lastColumn="0" w:noHBand="1" w:val="0600"/>
       </w:tblPr>
       <w:tblGrid>
         <w:gridCol w:w="2517"/>
@@ -9719,7 +9719,7 @@
           <w:bottom w:w="0" w:type="dxa"/>
           <w:right w:w="108" w:type="dxa"/>
         </w:tblCellMar>
-        <w:tblLook w:val="0600" w:noHBand="1" w:noVBand="1" w:firstColumn="0" w:lastRow="0" w:lastColumn="0" w:firstRow="0"/>
+        <w:tblLook w:firstRow="0" w:noVBand="1" w:lastRow="0" w:firstColumn="0" w:lastColumn="0" w:noHBand="1" w:val="0600"/>
       </w:tblPr>
       <w:tblGrid>
         <w:gridCol w:w="2517"/>
@@ -11109,7 +11109,7 @@
           <w:bottom w:w="0" w:type="dxa"/>
           <w:right w:w="108" w:type="dxa"/>
         </w:tblCellMar>
-        <w:tblLook w:val="0600" w:noHBand="1" w:noVBand="1" w:firstColumn="0" w:lastRow="0" w:lastColumn="0" w:firstRow="0"/>
+        <w:tblLook w:firstRow="0" w:noVBand="1" w:lastRow="0" w:firstColumn="0" w:lastColumn="0" w:noHBand="1" w:val="0600"/>
       </w:tblPr>
       <w:tblGrid>
         <w:gridCol w:w="2517"/>
@@ -12449,7 +12449,7 @@
     </w:p>
     <w:p>
       <w:pPr>
-        <w:pStyle w:val="Heading2"/>
+        <w:pStyle w:val="Ttulo2"/>
         <w:numPr>
           <w:ilvl w:val="0"/>
           <w:numId w:val="0"/>
@@ -12487,7 +12487,7 @@
     </w:p>
     <w:p>
       <w:pPr>
-        <w:pStyle w:val="Caption1"/>
+        <w:pStyle w:val="Caption"/>
         <w:rPr>
           <w:sz w:val="20"/>
         </w:rPr>
@@ -12533,7 +12533,7 @@
           <w:bottom w:w="0" w:type="dxa"/>
           <w:right w:w="108" w:type="dxa"/>
         </w:tblCellMar>
-        <w:tblLook w:val="04a0" w:noHBand="0" w:noVBand="1" w:firstColumn="1" w:lastRow="0" w:lastColumn="0" w:firstRow="1"/>
+        <w:tblLook w:firstRow="1" w:noVBand="1" w:lastRow="0" w:firstColumn="1" w:lastColumn="0" w:noHBand="0" w:val="04a0"/>
       </w:tblPr>
       <w:tblGrid>
         <w:gridCol w:w="662"/>
@@ -17442,7 +17442,7 @@
     </w:p>
     <w:p>
       <w:pPr>
-        <w:pStyle w:val="Heading2"/>
+        <w:pStyle w:val="Ttulo2"/>
         <w:numPr>
           <w:ilvl w:val="0"/>
           <w:numId w:val="0"/>
@@ -17478,7 +17478,7 @@
           <w:sz w:val="20"/>
         </w:rPr>
         <w:drawing>
-          <wp:anchor behindDoc="0" distT="0" distB="0" distL="0" distR="0" simplePos="0" locked="0" layoutInCell="1" allowOverlap="1" relativeHeight="14">
+          <wp:anchor behindDoc="0" distT="0" distB="0" distL="0" distR="0" simplePos="0" locked="0" layoutInCell="1" allowOverlap="1" relativeHeight="17">
             <wp:simplePos x="0" y="0"/>
             <wp:positionH relativeFrom="column">
               <wp:align>center</wp:align>
@@ -17486,7 +17486,7 @@
             <wp:positionV relativeFrom="paragraph">
               <wp:posOffset>635</wp:posOffset>
             </wp:positionV>
-            <wp:extent cx="5760085" cy="8341995"/>
+            <wp:extent cx="5760085" cy="8397240"/>
             <wp:effectExtent l="0" t="0" r="0" b="0"/>
             <wp:wrapSquare wrapText="largest"/>
             <wp:docPr id="4" name="Figura1" descr=""/>
@@ -17511,7 +17511,7 @@
                   <pic:spPr bwMode="auto">
                     <a:xfrm>
                       <a:off x="0" y="0"/>
-                      <a:ext cx="5760085" cy="8341995"/>
+                      <a:ext cx="5760085" cy="8397240"/>
                     </a:xfrm>
                     <a:prstGeom prst="rect">
                       <a:avLst/>
@@ -17526,7 +17526,7 @@
     </w:p>
     <w:p>
       <w:pPr>
-        <w:pStyle w:val="Heading2"/>
+        <w:pStyle w:val="Ttulo2"/>
         <w:numPr>
           <w:ilvl w:val="0"/>
           <w:numId w:val="0"/>
@@ -17547,7 +17547,7 @@
     </w:p>
     <w:p>
       <w:pPr>
-        <w:pStyle w:val="Heading2"/>
+        <w:pStyle w:val="Ttulo2"/>
         <w:numPr>
           <w:ilvl w:val="0"/>
           <w:numId w:val="0"/>
@@ -17816,7 +17816,7 @@
           <w:lang w:val="pt-BR" w:eastAsia="pt-BR" w:bidi="ar-SA"/>
         </w:rPr>
         <w:drawing>
-          <wp:anchor behindDoc="0" distT="0" distB="0" distL="0" distR="0" simplePos="0" locked="0" layoutInCell="1" allowOverlap="1" relativeHeight="16">
+          <wp:anchor behindDoc="0" distT="0" distB="0" distL="0" distR="0" simplePos="0" locked="0" layoutInCell="1" allowOverlap="1" relativeHeight="18">
             <wp:simplePos x="0" y="0"/>
             <wp:positionH relativeFrom="column">
               <wp:align>center</wp:align>
@@ -17824,7 +17824,7 @@
             <wp:positionV relativeFrom="paragraph">
               <wp:posOffset>635</wp:posOffset>
             </wp:positionV>
-            <wp:extent cx="5760085" cy="3469005"/>
+            <wp:extent cx="5760085" cy="3472815"/>
             <wp:effectExtent l="0" t="0" r="0" b="0"/>
             <wp:wrapSquare wrapText="largest"/>
             <wp:docPr id="7" name="Figura8" descr=""/>
@@ -17849,7 +17849,7 @@
                   <pic:spPr bwMode="auto">
                     <a:xfrm>
                       <a:off x="0" y="0"/>
-                      <a:ext cx="5760085" cy="3469005"/>
+                      <a:ext cx="5760085" cy="3472815"/>
                     </a:xfrm>
                     <a:prstGeom prst="rect">
                       <a:avLst/>
@@ -17917,36 +17917,8 @@
           <w:szCs w:val="24"/>
           <w:lang w:val="pt-BR" w:eastAsia="pt-BR" w:bidi="ar-SA"/>
         </w:rPr>
-      </w:r>
-    </w:p>
-    <w:p>
-      <w:pPr>
-        <w:pStyle w:val="Normal"/>
-        <w:rPr>
-          <w:rFonts w:ascii="Arial" w:hAnsi="Arial" w:eastAsia="Times New Roman" w:cs="Times New Roman"/>
-          <w:b/>
-          <w:b/>
-          <w:bCs/>
-          <w:color w:val="000000"/>
-          <w:kern w:val="0"/>
-          <w:sz w:val="24"/>
-          <w:szCs w:val="24"/>
-          <w:lang w:val="pt-BR" w:eastAsia="pt-BR" w:bidi="ar-SA"/>
-        </w:rPr>
-      </w:pPr>
-      <w:r>
-        <w:rPr>
-          <w:rFonts w:eastAsia="Times New Roman" w:cs="Times New Roman"/>
-          <w:b/>
-          <w:bCs/>
-          <w:color w:val="000000"/>
-          <w:kern w:val="0"/>
-          <w:sz w:val="24"/>
-          <w:szCs w:val="24"/>
-          <w:lang w:val="pt-BR" w:eastAsia="pt-BR" w:bidi="ar-SA"/>
-        </w:rPr>
         <w:drawing>
-          <wp:anchor behindDoc="0" distT="0" distB="0" distL="0" distR="0" simplePos="0" locked="0" layoutInCell="1" allowOverlap="1" relativeHeight="15">
+          <wp:anchor behindDoc="0" distT="0" distB="0" distL="0" distR="0" simplePos="0" locked="0" layoutInCell="1" allowOverlap="1" relativeHeight="19">
             <wp:simplePos x="0" y="0"/>
             <wp:positionH relativeFrom="column">
               <wp:align>center</wp:align>
@@ -17954,7 +17926,7 @@
             <wp:positionV relativeFrom="paragraph">
               <wp:posOffset>635</wp:posOffset>
             </wp:positionV>
-            <wp:extent cx="5760085" cy="3496310"/>
+            <wp:extent cx="5760085" cy="3498215"/>
             <wp:effectExtent l="0" t="0" r="0" b="0"/>
             <wp:wrapSquare wrapText="largest"/>
             <wp:docPr id="8" name="Figura9" descr=""/>
@@ -17979,7 +17951,7 @@
                   <pic:spPr bwMode="auto">
                     <a:xfrm>
                       <a:off x="0" y="0"/>
-                      <a:ext cx="5760085" cy="3496310"/>
+                      <a:ext cx="5760085" cy="3498215"/>
                     </a:xfrm>
                     <a:prstGeom prst="rect">
                       <a:avLst/>
@@ -17997,7 +17969,7 @@
     </w:p>
     <w:p>
       <w:pPr>
-        <w:pStyle w:val="Heading1"/>
+        <w:pStyle w:val="Ttulo1"/>
         <w:numPr>
           <w:ilvl w:val="0"/>
           <w:numId w:val="0"/>
@@ -18021,7 +17993,7 @@
     </w:p>
     <w:p>
       <w:pPr>
-        <w:pStyle w:val="Heading3"/>
+        <w:pStyle w:val="Ttulo3"/>
         <w:numPr>
           <w:ilvl w:val="0"/>
           <w:numId w:val="0"/>
@@ -18059,7 +18031,7 @@
     </w:p>
     <w:p>
       <w:pPr>
-        <w:pStyle w:val="Heading3"/>
+        <w:pStyle w:val="Ttulo3"/>
         <w:numPr>
           <w:ilvl w:val="0"/>
           <w:numId w:val="0"/>
@@ -18212,7 +18184,7 @@
     </w:p>
     <w:p>
       <w:pPr>
-        <w:pStyle w:val="Heading3"/>
+        <w:pStyle w:val="Ttulo3"/>
         <w:numPr>
           <w:ilvl w:val="0"/>
           <w:numId w:val="0"/>
@@ -21608,7 +21580,7 @@
     </w:p>
     <w:p>
       <w:pPr>
-        <w:pStyle w:val="Heading1"/>
+        <w:pStyle w:val="Ttulo1"/>
         <w:numPr>
           <w:ilvl w:val="0"/>
           <w:numId w:val="0"/>
@@ -21632,7 +21604,7 @@
     </w:p>
     <w:p>
       <w:pPr>
-        <w:pStyle w:val="Heading3"/>
+        <w:pStyle w:val="Ttulo3"/>
         <w:numPr>
           <w:ilvl w:val="0"/>
           <w:numId w:val="0"/>
@@ -21719,7 +21691,7 @@
     </w:p>
     <w:p>
       <w:pPr>
-        <w:pStyle w:val="Heading3"/>
+        <w:pStyle w:val="Ttulo3"/>
         <w:numPr>
           <w:ilvl w:val="0"/>
           <w:numId w:val="0"/>
@@ -21740,7 +21712,7 @@
     </w:p>
     <w:p>
       <w:pPr>
-        <w:pStyle w:val="Heading3"/>
+        <w:pStyle w:val="Ttulo3"/>
         <w:numPr>
           <w:ilvl w:val="0"/>
           <w:numId w:val="0"/>
@@ -21878,7 +21850,7 @@
     </w:p>
     <w:p>
       <w:pPr>
-        <w:pStyle w:val="Heading3"/>
+        <w:pStyle w:val="Ttulo3"/>
         <w:numPr>
           <w:ilvl w:val="0"/>
           <w:numId w:val="0"/>
@@ -22089,7 +22061,7 @@
     </w:p>
     <w:p>
       <w:pPr>
-        <w:pStyle w:val="Heading3"/>
+        <w:pStyle w:val="Ttulo3"/>
         <w:numPr>
           <w:ilvl w:val="0"/>
           <w:numId w:val="0"/>
@@ -22107,7 +22079,7 @@
     </w:p>
     <w:p>
       <w:pPr>
-        <w:pStyle w:val="Heading3"/>
+        <w:pStyle w:val="Ttulo3"/>
         <w:numPr>
           <w:ilvl w:val="0"/>
           <w:numId w:val="0"/>
@@ -22215,7 +22187,7 @@
     </w:p>
     <w:p>
       <w:pPr>
-        <w:pStyle w:val="Heading3"/>
+        <w:pStyle w:val="Ttulo3"/>
         <w:numPr>
           <w:ilvl w:val="0"/>
           <w:numId w:val="0"/>
@@ -22233,7 +22205,7 @@
     </w:p>
     <w:p>
       <w:pPr>
-        <w:pStyle w:val="Heading3"/>
+        <w:pStyle w:val="Ttulo3"/>
         <w:numPr>
           <w:ilvl w:val="0"/>
           <w:numId w:val="0"/>
@@ -22251,7 +22223,7 @@
     </w:p>
     <w:p>
       <w:pPr>
-        <w:pStyle w:val="Heading3"/>
+        <w:pStyle w:val="Ttulo3"/>
         <w:numPr>
           <w:ilvl w:val="0"/>
           <w:numId w:val="0"/>
@@ -22269,7 +22241,7 @@
     </w:p>
     <w:p>
       <w:pPr>
-        <w:pStyle w:val="Heading3"/>
+        <w:pStyle w:val="Ttulo3"/>
         <w:numPr>
           <w:ilvl w:val="0"/>
           <w:numId w:val="0"/>
@@ -22287,7 +22259,7 @@
     </w:p>
     <w:p>
       <w:pPr>
-        <w:pStyle w:val="Heading3"/>
+        <w:pStyle w:val="Ttulo3"/>
         <w:numPr>
           <w:ilvl w:val="0"/>
           <w:numId w:val="0"/>
@@ -22395,7 +22367,7 @@
     </w:p>
     <w:p>
       <w:pPr>
-        <w:pStyle w:val="Heading1"/>
+        <w:pStyle w:val="Ttulo1"/>
         <w:numPr>
           <w:ilvl w:val="0"/>
           <w:numId w:val="0"/>
@@ -22429,7 +22401,7 @@
           <w:bottom w:w="0" w:type="dxa"/>
           <w:right w:w="108" w:type="dxa"/>
         </w:tblCellMar>
-        <w:tblLook w:val="04a0" w:noHBand="0" w:noVBand="1" w:firstColumn="1" w:lastRow="0" w:lastColumn="0" w:firstRow="1"/>
+        <w:tblLook w:firstRow="1" w:noVBand="1" w:lastRow="0" w:firstColumn="1" w:lastColumn="0" w:noHBand="0" w:val="04a0"/>
       </w:tblPr>
       <w:tblGrid>
         <w:gridCol w:w="638"/>
@@ -23000,7 +22972,7 @@
     </w:p>
     <w:p>
       <w:pPr>
-        <w:pStyle w:val="Heading1"/>
+        <w:pStyle w:val="Ttulo1"/>
         <w:numPr>
           <w:ilvl w:val="0"/>
           <w:numId w:val="0"/>
@@ -23218,7 +23190,7 @@
 <w:ftr xmlns:o="urn:schemas-microsoft-com:office:office" xmlns:r="http://schemas.openxmlformats.org/officeDocument/2006/relationships" xmlns:v="urn:schemas-microsoft-com:vml" xmlns:w="http://schemas.openxmlformats.org/wordprocessingml/2006/main" xmlns:w10="urn:schemas-microsoft-com:office:word" xmlns:wp="http://schemas.openxmlformats.org/drawingml/2006/wordprocessingDrawing" xmlns:wps="http://schemas.microsoft.com/office/word/2010/wordprocessingShape" xmlns:wpg="http://schemas.microsoft.com/office/word/2010/wordprocessingGroup" xmlns:mc="http://schemas.openxmlformats.org/markup-compatibility/2006" xmlns:wp14="http://schemas.microsoft.com/office/word/2010/wordprocessingDrawing" xmlns:w14="http://schemas.microsoft.com/office/word/2010/wordml" mc:Ignorable="w14 wp14">
   <w:p>
     <w:pPr>
-      <w:pStyle w:val="Footer"/>
+      <w:pStyle w:val="Rodap"/>
       <w:spacing w:before="120" w:after="120"/>
       <w:rPr/>
     </w:pPr>
@@ -23233,7 +23205,7 @@
 <w:ftr xmlns:o="urn:schemas-microsoft-com:office:office" xmlns:r="http://schemas.openxmlformats.org/officeDocument/2006/relationships" xmlns:v="urn:schemas-microsoft-com:vml" xmlns:w="http://schemas.openxmlformats.org/wordprocessingml/2006/main" xmlns:w10="urn:schemas-microsoft-com:office:word" xmlns:wp="http://schemas.openxmlformats.org/drawingml/2006/wordprocessingDrawing" xmlns:wps="http://schemas.microsoft.com/office/word/2010/wordprocessingShape" xmlns:wpg="http://schemas.microsoft.com/office/word/2010/wordprocessingGroup" xmlns:mc="http://schemas.openxmlformats.org/markup-compatibility/2006" xmlns:wp14="http://schemas.microsoft.com/office/word/2010/wordprocessingDrawing" xmlns:w14="http://schemas.microsoft.com/office/word/2010/wordml" mc:Ignorable="w14 wp14">
   <w:p>
     <w:pPr>
-      <w:pStyle w:val="Footer"/>
+      <w:pStyle w:val="Rodap"/>
       <w:spacing w:before="120" w:after="120"/>
       <w:rPr/>
     </w:pPr>
@@ -23248,7 +23220,7 @@
 <w:ftr xmlns:o="urn:schemas-microsoft-com:office:office" xmlns:r="http://schemas.openxmlformats.org/officeDocument/2006/relationships" xmlns:v="urn:schemas-microsoft-com:vml" xmlns:w="http://schemas.openxmlformats.org/wordprocessingml/2006/main" xmlns:w10="urn:schemas-microsoft-com:office:word" xmlns:wp="http://schemas.openxmlformats.org/drawingml/2006/wordprocessingDrawing" xmlns:wps="http://schemas.microsoft.com/office/word/2010/wordprocessingShape" xmlns:wpg="http://schemas.microsoft.com/office/word/2010/wordprocessingGroup" xmlns:mc="http://schemas.openxmlformats.org/markup-compatibility/2006" xmlns:wp14="http://schemas.microsoft.com/office/word/2010/wordprocessingDrawing" xmlns:w14="http://schemas.microsoft.com/office/word/2010/wordml" mc:Ignorable="w14 wp14">
   <w:p>
     <w:pPr>
-      <w:pStyle w:val="Footer"/>
+      <w:pStyle w:val="Rodap"/>
       <w:spacing w:before="120" w:after="120"/>
       <w:rPr/>
     </w:pPr>
@@ -23263,7 +23235,7 @@
 <w:ftr xmlns:o="urn:schemas-microsoft-com:office:office" xmlns:r="http://schemas.openxmlformats.org/officeDocument/2006/relationships" xmlns:v="urn:schemas-microsoft-com:vml" xmlns:w="http://schemas.openxmlformats.org/wordprocessingml/2006/main" xmlns:w10="urn:schemas-microsoft-com:office:word" xmlns:wp="http://schemas.openxmlformats.org/drawingml/2006/wordprocessingDrawing" xmlns:wps="http://schemas.microsoft.com/office/word/2010/wordprocessingShape" xmlns:wpg="http://schemas.microsoft.com/office/word/2010/wordprocessingGroup" xmlns:mc="http://schemas.openxmlformats.org/markup-compatibility/2006" xmlns:wp14="http://schemas.microsoft.com/office/word/2010/wordprocessingDrawing" xmlns:w14="http://schemas.microsoft.com/office/word/2010/wordml" mc:Ignorable="w14 wp14">
   <w:p>
     <w:pPr>
-      <w:pStyle w:val="Footer"/>
+      <w:pStyle w:val="Rodap"/>
       <w:spacing w:before="120" w:after="120"/>
       <w:rPr/>
     </w:pPr>
@@ -23278,7 +23250,7 @@
 <w:ftr xmlns:o="urn:schemas-microsoft-com:office:office" xmlns:r="http://schemas.openxmlformats.org/officeDocument/2006/relationships" xmlns:v="urn:schemas-microsoft-com:vml" xmlns:w="http://schemas.openxmlformats.org/wordprocessingml/2006/main" xmlns:w10="urn:schemas-microsoft-com:office:word" xmlns:wp="http://schemas.openxmlformats.org/drawingml/2006/wordprocessingDrawing" xmlns:wps="http://schemas.microsoft.com/office/word/2010/wordprocessingShape" xmlns:wpg="http://schemas.microsoft.com/office/word/2010/wordprocessingGroup" xmlns:mc="http://schemas.openxmlformats.org/markup-compatibility/2006" xmlns:wp14="http://schemas.microsoft.com/office/word/2010/wordprocessingDrawing" xmlns:w14="http://schemas.microsoft.com/office/word/2010/wordml" mc:Ignorable="w14 wp14">
   <w:p>
     <w:pPr>
-      <w:pStyle w:val="Footer"/>
+      <w:pStyle w:val="Rodap"/>
       <w:spacing w:before="120" w:after="120"/>
       <w:rPr/>
     </w:pPr>
@@ -23293,7 +23265,7 @@
 <w:ftr xmlns:o="urn:schemas-microsoft-com:office:office" xmlns:r="http://schemas.openxmlformats.org/officeDocument/2006/relationships" xmlns:v="urn:schemas-microsoft-com:vml" xmlns:w="http://schemas.openxmlformats.org/wordprocessingml/2006/main" xmlns:w10="urn:schemas-microsoft-com:office:word" xmlns:wp="http://schemas.openxmlformats.org/drawingml/2006/wordprocessingDrawing" xmlns:wps="http://schemas.microsoft.com/office/word/2010/wordprocessingShape" xmlns:wpg="http://schemas.microsoft.com/office/word/2010/wordprocessingGroup" xmlns:mc="http://schemas.openxmlformats.org/markup-compatibility/2006" xmlns:wp14="http://schemas.microsoft.com/office/word/2010/wordprocessingDrawing" xmlns:w14="http://schemas.microsoft.com/office/word/2010/wordml" mc:Ignorable="w14 wp14">
   <w:p>
     <w:pPr>
-      <w:pStyle w:val="Footer"/>
+      <w:pStyle w:val="Rodap"/>
       <w:spacing w:before="120" w:after="120"/>
       <w:rPr/>
     </w:pPr>
@@ -23308,7 +23280,7 @@
 <w:ftr xmlns:o="urn:schemas-microsoft-com:office:office" xmlns:r="http://schemas.openxmlformats.org/officeDocument/2006/relationships" xmlns:v="urn:schemas-microsoft-com:vml" xmlns:w="http://schemas.openxmlformats.org/wordprocessingml/2006/main" xmlns:w10="urn:schemas-microsoft-com:office:word" xmlns:wp="http://schemas.openxmlformats.org/drawingml/2006/wordprocessingDrawing" xmlns:wps="http://schemas.microsoft.com/office/word/2010/wordprocessingShape" xmlns:wpg="http://schemas.microsoft.com/office/word/2010/wordprocessingGroup" xmlns:mc="http://schemas.openxmlformats.org/markup-compatibility/2006" xmlns:wp14="http://schemas.microsoft.com/office/word/2010/wordprocessingDrawing" xmlns:w14="http://schemas.microsoft.com/office/word/2010/wordml" mc:Ignorable="w14 wp14">
   <w:p>
     <w:pPr>
-      <w:pStyle w:val="Footer"/>
+      <w:pStyle w:val="Rodap"/>
       <w:spacing w:before="120" w:after="120"/>
       <w:rPr/>
     </w:pPr>
@@ -23323,7 +23295,7 @@
 <w:ftr xmlns:o="urn:schemas-microsoft-com:office:office" xmlns:r="http://schemas.openxmlformats.org/officeDocument/2006/relationships" xmlns:v="urn:schemas-microsoft-com:vml" xmlns:w="http://schemas.openxmlformats.org/wordprocessingml/2006/main" xmlns:w10="urn:schemas-microsoft-com:office:word" xmlns:wp="http://schemas.openxmlformats.org/drawingml/2006/wordprocessingDrawing" xmlns:wps="http://schemas.microsoft.com/office/word/2010/wordprocessingShape" xmlns:wpg="http://schemas.microsoft.com/office/word/2010/wordprocessingGroup" xmlns:mc="http://schemas.openxmlformats.org/markup-compatibility/2006" xmlns:wp14="http://schemas.microsoft.com/office/word/2010/wordprocessingDrawing" xmlns:w14="http://schemas.microsoft.com/office/word/2010/wordml" mc:Ignorable="w14 wp14">
   <w:p>
     <w:pPr>
-      <w:pStyle w:val="Footer"/>
+      <w:pStyle w:val="Rodap"/>
       <w:spacing w:before="120" w:after="120"/>
       <w:rPr/>
     </w:pPr>
@@ -23338,7 +23310,7 @@
 <w:ftr xmlns:o="urn:schemas-microsoft-com:office:office" xmlns:r="http://schemas.openxmlformats.org/officeDocument/2006/relationships" xmlns:v="urn:schemas-microsoft-com:vml" xmlns:w="http://schemas.openxmlformats.org/wordprocessingml/2006/main" xmlns:w10="urn:schemas-microsoft-com:office:word" xmlns:wp="http://schemas.openxmlformats.org/drawingml/2006/wordprocessingDrawing" xmlns:wps="http://schemas.microsoft.com/office/word/2010/wordprocessingShape" xmlns:wpg="http://schemas.microsoft.com/office/word/2010/wordprocessingGroup" xmlns:mc="http://schemas.openxmlformats.org/markup-compatibility/2006" xmlns:wp14="http://schemas.microsoft.com/office/word/2010/wordprocessingDrawing" xmlns:w14="http://schemas.microsoft.com/office/word/2010/wordml" mc:Ignorable="w14 wp14">
   <w:p>
     <w:pPr>
-      <w:pStyle w:val="Footer"/>
+      <w:pStyle w:val="Rodap"/>
       <w:spacing w:before="120" w:after="120"/>
       <w:rPr/>
     </w:pPr>
@@ -23353,7 +23325,7 @@
 <w:ftr xmlns:o="urn:schemas-microsoft-com:office:office" xmlns:r="http://schemas.openxmlformats.org/officeDocument/2006/relationships" xmlns:v="urn:schemas-microsoft-com:vml" xmlns:w="http://schemas.openxmlformats.org/wordprocessingml/2006/main" xmlns:w10="urn:schemas-microsoft-com:office:word" xmlns:wp="http://schemas.openxmlformats.org/drawingml/2006/wordprocessingDrawing" xmlns:wps="http://schemas.microsoft.com/office/word/2010/wordprocessingShape" xmlns:wpg="http://schemas.microsoft.com/office/word/2010/wordprocessingGroup" xmlns:mc="http://schemas.openxmlformats.org/markup-compatibility/2006" xmlns:wp14="http://schemas.microsoft.com/office/word/2010/wordprocessingDrawing" xmlns:w14="http://schemas.microsoft.com/office/word/2010/wordml" mc:Ignorable="w14 wp14">
   <w:p>
     <w:pPr>
-      <w:pStyle w:val="Footer"/>
+      <w:pStyle w:val="Rodap"/>
       <w:spacing w:before="120" w:after="120"/>
       <w:rPr/>
     </w:pPr>
@@ -23368,7 +23340,7 @@
 <w:ftr xmlns:o="urn:schemas-microsoft-com:office:office" xmlns:r="http://schemas.openxmlformats.org/officeDocument/2006/relationships" xmlns:v="urn:schemas-microsoft-com:vml" xmlns:w="http://schemas.openxmlformats.org/wordprocessingml/2006/main" xmlns:w10="urn:schemas-microsoft-com:office:word" xmlns:wp="http://schemas.openxmlformats.org/drawingml/2006/wordprocessingDrawing" xmlns:wps="http://schemas.microsoft.com/office/word/2010/wordprocessingShape" xmlns:wpg="http://schemas.microsoft.com/office/word/2010/wordprocessingGroup" xmlns:mc="http://schemas.openxmlformats.org/markup-compatibility/2006" xmlns:wp14="http://schemas.microsoft.com/office/word/2010/wordprocessingDrawing" xmlns:w14="http://schemas.microsoft.com/office/word/2010/wordml" mc:Ignorable="w14 wp14">
   <w:p>
     <w:pPr>
-      <w:pStyle w:val="Footer"/>
+      <w:pStyle w:val="Rodap"/>
       <w:spacing w:before="120" w:after="120"/>
       <w:rPr/>
     </w:pPr>
@@ -23408,13 +23380,13 @@
   <w:footnote w:id="2">
     <w:p>
       <w:pPr>
-        <w:pStyle w:val="Footnote"/>
+        <w:pStyle w:val="Notaderodap"/>
         <w:spacing w:lineRule="auto" w:line="240" w:before="0" w:after="120"/>
         <w:rPr/>
       </w:pPr>
       <w:r>
         <w:rPr>
-          <w:rStyle w:val="FootnoteCharacters"/>
+          <w:rStyle w:val="Caracteresdenotaderodap"/>
         </w:rPr>
         <w:footnoteRef/>
       </w:r>
@@ -23451,13 +23423,13 @@
   <w:footnote w:id="3">
     <w:p>
       <w:pPr>
-        <w:pStyle w:val="Footnote"/>
+        <w:pStyle w:val="Notaderodap"/>
         <w:spacing w:lineRule="auto" w:line="240" w:before="0" w:after="120"/>
         <w:rPr/>
       </w:pPr>
       <w:r>
         <w:rPr>
-          <w:rStyle w:val="FootnoteCharacters"/>
+          <w:rStyle w:val="Caracteresdenotaderodap"/>
         </w:rPr>
         <w:footnoteRef/>
       </w:r>
@@ -23488,7 +23460,7 @@
 <w:hdr xmlns:o="urn:schemas-microsoft-com:office:office" xmlns:r="http://schemas.openxmlformats.org/officeDocument/2006/relationships" xmlns:v="urn:schemas-microsoft-com:vml" xmlns:w="http://schemas.openxmlformats.org/wordprocessingml/2006/main" xmlns:w10="urn:schemas-microsoft-com:office:word" xmlns:wp="http://schemas.openxmlformats.org/drawingml/2006/wordprocessingDrawing" xmlns:wps="http://schemas.microsoft.com/office/word/2010/wordprocessingShape" xmlns:wpg="http://schemas.microsoft.com/office/word/2010/wordprocessingGroup" xmlns:mc="http://schemas.openxmlformats.org/markup-compatibility/2006" xmlns:wp14="http://schemas.microsoft.com/office/word/2010/wordprocessingDrawing" xmlns:w14="http://schemas.microsoft.com/office/word/2010/wordml" mc:Ignorable="w14 wp14">
   <w:p>
     <w:pPr>
-      <w:pStyle w:val="Header"/>
+      <w:pStyle w:val="Cabealho"/>
       <w:spacing w:before="120" w:after="120"/>
       <w:jc w:val="right"/>
       <w:rPr/>
@@ -23499,7 +23471,7 @@
   </w:p>
   <w:p>
     <w:pPr>
-      <w:pStyle w:val="Header"/>
+      <w:pStyle w:val="Cabealho"/>
       <w:spacing w:before="0" w:after="120"/>
       <w:jc w:val="center"/>
       <w:rPr/>
@@ -23515,7 +23487,7 @@
 <w:hdr xmlns:o="urn:schemas-microsoft-com:office:office" xmlns:r="http://schemas.openxmlformats.org/officeDocument/2006/relationships" xmlns:v="urn:schemas-microsoft-com:vml" xmlns:w="http://schemas.openxmlformats.org/wordprocessingml/2006/main" xmlns:w10="urn:schemas-microsoft-com:office:word" xmlns:wp="http://schemas.openxmlformats.org/drawingml/2006/wordprocessingDrawing" xmlns:wps="http://schemas.microsoft.com/office/word/2010/wordprocessingShape" xmlns:wpg="http://schemas.microsoft.com/office/word/2010/wordprocessingGroup" xmlns:mc="http://schemas.openxmlformats.org/markup-compatibility/2006" xmlns:wp14="http://schemas.microsoft.com/office/word/2010/wordprocessingDrawing" xmlns:w14="http://schemas.microsoft.com/office/word/2010/wordml" mc:Ignorable="w14 wp14">
   <w:p>
     <w:pPr>
-      <w:pStyle w:val="Header"/>
+      <w:pStyle w:val="Cabealho"/>
       <w:spacing w:before="120" w:after="120"/>
       <w:rPr>
         <w:color w:val="FFFFFF" w:themeColor="background1"/>
@@ -23559,7 +23531,7 @@
 <w:hdr xmlns:o="urn:schemas-microsoft-com:office:office" xmlns:r="http://schemas.openxmlformats.org/officeDocument/2006/relationships" xmlns:v="urn:schemas-microsoft-com:vml" xmlns:w="http://schemas.openxmlformats.org/wordprocessingml/2006/main" xmlns:w10="urn:schemas-microsoft-com:office:word" xmlns:wp="http://schemas.openxmlformats.org/drawingml/2006/wordprocessingDrawing" xmlns:wps="http://schemas.microsoft.com/office/word/2010/wordprocessingShape" xmlns:wpg="http://schemas.microsoft.com/office/word/2010/wordprocessingGroup" xmlns:mc="http://schemas.openxmlformats.org/markup-compatibility/2006" xmlns:wp14="http://schemas.microsoft.com/office/word/2010/wordprocessingDrawing" xmlns:w14="http://schemas.microsoft.com/office/word/2010/wordml" mc:Ignorable="w14 wp14">
   <w:p>
     <w:pPr>
-      <w:pStyle w:val="Header"/>
+      <w:pStyle w:val="Cabealho"/>
       <w:spacing w:before="0" w:after="120"/>
       <w:jc w:val="right"/>
       <w:rPr>
@@ -23588,7 +23560,7 @@
       <w:rPr>
         <w:sz w:val="16"/>
       </w:rPr>
-      <w:t>44</w:t>
+      <w:t>41</w:t>
     </w:r>
     <w:r>
       <w:rPr>
@@ -23604,7 +23576,7 @@
 <w:hdr xmlns:o="urn:schemas-microsoft-com:office:office" xmlns:r="http://schemas.openxmlformats.org/officeDocument/2006/relationships" xmlns:v="urn:schemas-microsoft-com:vml" xmlns:w="http://schemas.openxmlformats.org/wordprocessingml/2006/main" xmlns:w10="urn:schemas-microsoft-com:office:word" xmlns:wp="http://schemas.openxmlformats.org/drawingml/2006/wordprocessingDrawing" xmlns:wps="http://schemas.microsoft.com/office/word/2010/wordprocessingShape" xmlns:wpg="http://schemas.microsoft.com/office/word/2010/wordprocessingGroup" xmlns:mc="http://schemas.openxmlformats.org/markup-compatibility/2006" xmlns:wp14="http://schemas.microsoft.com/office/word/2010/wordprocessingDrawing" xmlns:w14="http://schemas.microsoft.com/office/word/2010/wordml" mc:Ignorable="w14 wp14">
   <w:p>
     <w:pPr>
-      <w:pStyle w:val="Header"/>
+      <w:pStyle w:val="Cabealho"/>
       <w:spacing w:before="120" w:after="120"/>
       <w:rPr/>
     </w:pPr>
@@ -23646,7 +23618,7 @@
 <w:hdr xmlns:o="urn:schemas-microsoft-com:office:office" xmlns:r="http://schemas.openxmlformats.org/officeDocument/2006/relationships" xmlns:v="urn:schemas-microsoft-com:vml" xmlns:w="http://schemas.openxmlformats.org/wordprocessingml/2006/main" xmlns:w10="urn:schemas-microsoft-com:office:word" xmlns:wp="http://schemas.openxmlformats.org/drawingml/2006/wordprocessingDrawing" xmlns:wps="http://schemas.microsoft.com/office/word/2010/wordprocessingShape" xmlns:wpg="http://schemas.microsoft.com/office/word/2010/wordprocessingGroup" xmlns:mc="http://schemas.openxmlformats.org/markup-compatibility/2006" xmlns:wp14="http://schemas.microsoft.com/office/word/2010/wordprocessingDrawing" xmlns:w14="http://schemas.microsoft.com/office/word/2010/wordml" mc:Ignorable="w14 wp14">
   <w:p>
     <w:pPr>
-      <w:pStyle w:val="Header"/>
+      <w:pStyle w:val="Cabealho"/>
       <w:spacing w:before="120" w:after="120"/>
       <w:rPr>
         <w:color w:val="FFFFFF" w:themeColor="background1"/>
@@ -23690,7 +23662,7 @@
 <w:hdr xmlns:o="urn:schemas-microsoft-com:office:office" xmlns:r="http://schemas.openxmlformats.org/officeDocument/2006/relationships" xmlns:v="urn:schemas-microsoft-com:vml" xmlns:w="http://schemas.openxmlformats.org/wordprocessingml/2006/main" xmlns:w10="urn:schemas-microsoft-com:office:word" xmlns:wp="http://schemas.openxmlformats.org/drawingml/2006/wordprocessingDrawing" xmlns:wps="http://schemas.microsoft.com/office/word/2010/wordprocessingShape" xmlns:wpg="http://schemas.microsoft.com/office/word/2010/wordprocessingGroup" xmlns:mc="http://schemas.openxmlformats.org/markup-compatibility/2006" xmlns:wp14="http://schemas.microsoft.com/office/word/2010/wordprocessingDrawing" xmlns:w14="http://schemas.microsoft.com/office/word/2010/wordml" mc:Ignorable="w14 wp14">
   <w:p>
     <w:pPr>
-      <w:pStyle w:val="Header"/>
+      <w:pStyle w:val="Cabealho"/>
       <w:spacing w:before="0" w:after="120"/>
       <w:jc w:val="right"/>
       <w:rPr>
@@ -23735,7 +23707,7 @@
 <w:hdr xmlns:o="urn:schemas-microsoft-com:office:office" xmlns:r="http://schemas.openxmlformats.org/officeDocument/2006/relationships" xmlns:v="urn:schemas-microsoft-com:vml" xmlns:w="http://schemas.openxmlformats.org/wordprocessingml/2006/main" xmlns:w10="urn:schemas-microsoft-com:office:word" xmlns:wp="http://schemas.openxmlformats.org/drawingml/2006/wordprocessingDrawing" xmlns:wps="http://schemas.microsoft.com/office/word/2010/wordprocessingShape" xmlns:wpg="http://schemas.microsoft.com/office/word/2010/wordprocessingGroup" xmlns:mc="http://schemas.openxmlformats.org/markup-compatibility/2006" xmlns:wp14="http://schemas.microsoft.com/office/word/2010/wordprocessingDrawing" xmlns:w14="http://schemas.microsoft.com/office/word/2010/wordml" mc:Ignorable="w14 wp14">
   <w:p>
     <w:pPr>
-      <w:pStyle w:val="Header"/>
+      <w:pStyle w:val="Cabealho"/>
       <w:spacing w:before="120" w:after="120"/>
       <w:rPr>
         <w:color w:val="FFFFFF" w:themeColor="background1"/>
@@ -23779,7 +23751,7 @@
 <w:hdr xmlns:o="urn:schemas-microsoft-com:office:office" xmlns:r="http://schemas.openxmlformats.org/officeDocument/2006/relationships" xmlns:v="urn:schemas-microsoft-com:vml" xmlns:w="http://schemas.openxmlformats.org/wordprocessingml/2006/main" xmlns:w10="urn:schemas-microsoft-com:office:word" xmlns:wp="http://schemas.openxmlformats.org/drawingml/2006/wordprocessingDrawing" xmlns:wps="http://schemas.microsoft.com/office/word/2010/wordprocessingShape" xmlns:wpg="http://schemas.microsoft.com/office/word/2010/wordprocessingGroup" xmlns:mc="http://schemas.openxmlformats.org/markup-compatibility/2006" xmlns:wp14="http://schemas.microsoft.com/office/word/2010/wordprocessingDrawing" xmlns:w14="http://schemas.microsoft.com/office/word/2010/wordml" mc:Ignorable="w14 wp14">
   <w:p>
     <w:pPr>
-      <w:pStyle w:val="Header"/>
+      <w:pStyle w:val="Cabealho"/>
       <w:spacing w:before="0" w:after="120"/>
       <w:jc w:val="right"/>
       <w:rPr>
@@ -23824,7 +23796,7 @@
 <w:hdr xmlns:o="urn:schemas-microsoft-com:office:office" xmlns:r="http://schemas.openxmlformats.org/officeDocument/2006/relationships" xmlns:v="urn:schemas-microsoft-com:vml" xmlns:w="http://schemas.openxmlformats.org/wordprocessingml/2006/main" xmlns:w10="urn:schemas-microsoft-com:office:word" xmlns:wp="http://schemas.openxmlformats.org/drawingml/2006/wordprocessingDrawing" xmlns:wps="http://schemas.microsoft.com/office/word/2010/wordprocessingShape" xmlns:wpg="http://schemas.microsoft.com/office/word/2010/wordprocessingGroup" xmlns:mc="http://schemas.openxmlformats.org/markup-compatibility/2006" xmlns:wp14="http://schemas.microsoft.com/office/word/2010/wordprocessingDrawing" xmlns:w14="http://schemas.microsoft.com/office/word/2010/wordml" mc:Ignorable="w14 wp14">
   <w:p>
     <w:pPr>
-      <w:pStyle w:val="Header"/>
+      <w:pStyle w:val="Cabealho"/>
       <w:spacing w:before="120" w:after="120"/>
       <w:rPr>
         <w:color w:val="FFFFFF" w:themeColor="background1"/>
@@ -23868,7 +23840,7 @@
 <w:hdr xmlns:o="urn:schemas-microsoft-com:office:office" xmlns:r="http://schemas.openxmlformats.org/officeDocument/2006/relationships" xmlns:v="urn:schemas-microsoft-com:vml" xmlns:w="http://schemas.openxmlformats.org/wordprocessingml/2006/main" xmlns:w10="urn:schemas-microsoft-com:office:word" xmlns:wp="http://schemas.openxmlformats.org/drawingml/2006/wordprocessingDrawing" xmlns:wps="http://schemas.microsoft.com/office/word/2010/wordprocessingShape" xmlns:wpg="http://schemas.microsoft.com/office/word/2010/wordprocessingGroup" xmlns:mc="http://schemas.openxmlformats.org/markup-compatibility/2006" xmlns:wp14="http://schemas.microsoft.com/office/word/2010/wordprocessingDrawing" xmlns:w14="http://schemas.microsoft.com/office/word/2010/wordml" mc:Ignorable="w14 wp14">
   <w:p>
     <w:pPr>
-      <w:pStyle w:val="Header"/>
+      <w:pStyle w:val="Cabealho"/>
       <w:spacing w:before="120" w:after="120"/>
       <w:rPr>
         <w:color w:val="FFFFFF" w:themeColor="background1"/>
@@ -23912,7 +23884,7 @@
 <w:hdr xmlns:o="urn:schemas-microsoft-com:office:office" xmlns:r="http://schemas.openxmlformats.org/officeDocument/2006/relationships" xmlns:v="urn:schemas-microsoft-com:vml" xmlns:w="http://schemas.openxmlformats.org/wordprocessingml/2006/main" xmlns:w10="urn:schemas-microsoft-com:office:word" xmlns:wp="http://schemas.openxmlformats.org/drawingml/2006/wordprocessingDrawing" xmlns:wps="http://schemas.microsoft.com/office/word/2010/wordprocessingShape" xmlns:wpg="http://schemas.microsoft.com/office/word/2010/wordprocessingGroup" xmlns:mc="http://schemas.openxmlformats.org/markup-compatibility/2006" xmlns:wp14="http://schemas.microsoft.com/office/word/2010/wordprocessingDrawing" xmlns:w14="http://schemas.microsoft.com/office/word/2010/wordml" mc:Ignorable="w14 wp14">
   <w:p>
     <w:pPr>
-      <w:pStyle w:val="Header"/>
+      <w:pStyle w:val="Cabealho"/>
       <w:spacing w:before="0" w:after="120"/>
       <w:jc w:val="right"/>
       <w:rPr>
@@ -23941,7 +23913,7 @@
       <w:rPr>
         <w:sz w:val="16"/>
       </w:rPr>
-      <w:t>34</w:t>
+      <w:t>32</w:t>
     </w:r>
     <w:r>
       <w:rPr>
@@ -23957,7 +23929,7 @@
 <w:hdr xmlns:o="urn:schemas-microsoft-com:office:office" xmlns:r="http://schemas.openxmlformats.org/officeDocument/2006/relationships" xmlns:v="urn:schemas-microsoft-com:vml" xmlns:w="http://schemas.openxmlformats.org/wordprocessingml/2006/main" xmlns:w10="urn:schemas-microsoft-com:office:word" xmlns:wp="http://schemas.openxmlformats.org/drawingml/2006/wordprocessingDrawing" xmlns:wps="http://schemas.microsoft.com/office/word/2010/wordprocessingShape" xmlns:wpg="http://schemas.microsoft.com/office/word/2010/wordprocessingGroup" xmlns:mc="http://schemas.openxmlformats.org/markup-compatibility/2006" xmlns:wp14="http://schemas.microsoft.com/office/word/2010/wordprocessingDrawing" xmlns:w14="http://schemas.microsoft.com/office/word/2010/wordml" mc:Ignorable="w14 wp14">
   <w:p>
     <w:pPr>
-      <w:pStyle w:val="Header"/>
+      <w:pStyle w:val="Cabealho"/>
       <w:spacing w:before="120" w:after="120"/>
       <w:rPr>
         <w:color w:val="FFFFFF" w:themeColor="background1"/>
@@ -24002,7 +23974,7 @@
   <w:abstractNum w:abstractNumId="1">
     <w:lvl w:ilvl="0">
       <w:start w:val="1"/>
-      <w:pStyle w:val="Heading1"/>
+      <w:pStyle w:val="Ttulo1"/>
       <w:numFmt w:val="decimal"/>
       <w:lvlText w:val="%1"/>
       <w:lvlJc w:val="left"/>
@@ -24015,7 +23987,7 @@
     </w:lvl>
     <w:lvl w:ilvl="1">
       <w:start w:val="1"/>
-      <w:pStyle w:val="Heading2"/>
+      <w:pStyle w:val="Ttulo2"/>
       <w:numFmt w:val="decimal"/>
       <w:lvlText w:val="%1.%2"/>
       <w:lvlJc w:val="left"/>
@@ -24028,7 +24000,7 @@
     </w:lvl>
     <w:lvl w:ilvl="2">
       <w:start w:val="1"/>
-      <w:pStyle w:val="Heading3"/>
+      <w:pStyle w:val="Ttulo3"/>
       <w:numFmt w:val="decimal"/>
       <w:lvlText w:val="%1.%2.%3"/>
       <w:lvlJc w:val="left"/>
@@ -24041,7 +24013,7 @@
     </w:lvl>
     <w:lvl w:ilvl="3">
       <w:start w:val="1"/>
-      <w:pStyle w:val="Heading4"/>
+      <w:pStyle w:val="Ttulo4"/>
       <w:numFmt w:val="decimal"/>
       <w:lvlText w:val="%1.%2.%3.%4"/>
       <w:lvlJc w:val="left"/>
@@ -24054,7 +24026,7 @@
     </w:lvl>
     <w:lvl w:ilvl="4">
       <w:start w:val="1"/>
-      <w:pStyle w:val="Heading5"/>
+      <w:pStyle w:val="Ttulo5"/>
       <w:numFmt w:val="decimal"/>
       <w:lvlText w:val="%1.%2.%3.%4.%5"/>
       <w:lvlJc w:val="left"/>
@@ -24067,7 +24039,7 @@
     </w:lvl>
     <w:lvl w:ilvl="5">
       <w:start w:val="1"/>
-      <w:pStyle w:val="Heading6"/>
+      <w:pStyle w:val="Ttulo6"/>
       <w:numFmt w:val="decimal"/>
       <w:lvlText w:val="%1.%2.%3.%4.%5.%6"/>
       <w:lvlJc w:val="left"/>
@@ -24080,7 +24052,7 @@
     </w:lvl>
     <w:lvl w:ilvl="6">
       <w:start w:val="1"/>
-      <w:pStyle w:val="Heading7"/>
+      <w:pStyle w:val="Ttulo7"/>
       <w:numFmt w:val="decimal"/>
       <w:lvlText w:val="%1.%2.%3.%4.%5.%6.%7"/>
       <w:lvlJc w:val="left"/>
@@ -24093,7 +24065,7 @@
     </w:lvl>
     <w:lvl w:ilvl="7">
       <w:start w:val="1"/>
-      <w:pStyle w:val="Heading8"/>
+      <w:pStyle w:val="Ttulo8"/>
       <w:numFmt w:val="decimal"/>
       <w:lvlText w:val="%1.%2.%3.%4.%5.%6.%7.%8"/>
       <w:lvlJc w:val="left"/>
@@ -24106,7 +24078,7 @@
     </w:lvl>
     <w:lvl w:ilvl="8">
       <w:start w:val="1"/>
-      <w:pStyle w:val="Heading9"/>
+      <w:pStyle w:val="Ttulo9"/>
       <w:numFmt w:val="decimal"/>
       <w:lvlText w:val="%1.%2.%3.%4.%5.%6.%7.%8.%9"/>
       <w:lvlJc w:val="left"/>
@@ -29502,7 +29474,7 @@
       <w:lang w:val="pt-BR" w:eastAsia="pt-BR" w:bidi="ar-SA"/>
     </w:rPr>
   </w:style>
-  <w:style w:type="paragraph" w:styleId="Heading1">
+  <w:style w:type="paragraph" w:styleId="Ttulo1">
     <w:name w:val="Heading 1"/>
     <w:basedOn w:val="Normal"/>
     <w:next w:val="Normal"/>
@@ -29529,7 +29501,7 @@
       <w:szCs w:val="28"/>
     </w:rPr>
   </w:style>
-  <w:style w:type="paragraph" w:styleId="Heading2">
+  <w:style w:type="paragraph" w:styleId="Ttulo2">
     <w:name w:val="Heading 2"/>
     <w:basedOn w:val="Normal"/>
     <w:next w:val="Normal"/>
@@ -29555,9 +29527,9 @@
       <w:szCs w:val="26"/>
     </w:rPr>
   </w:style>
-  <w:style w:type="paragraph" w:styleId="Heading3">
+  <w:style w:type="paragraph" w:styleId="Ttulo3">
     <w:name w:val="Heading 3"/>
-    <w:basedOn w:val="Heading2"/>
+    <w:basedOn w:val="Ttulo2"/>
     <w:next w:val="Normal"/>
     <w:link w:val="Ttulo3Char"/>
     <w:uiPriority w:val="9"/>
@@ -29573,9 +29545,9 @@
     </w:pPr>
     <w:rPr/>
   </w:style>
-  <w:style w:type="paragraph" w:styleId="Heading4">
+  <w:style w:type="paragraph" w:styleId="Ttulo4">
     <w:name w:val="Heading 4"/>
-    <w:basedOn w:val="Heading2"/>
+    <w:basedOn w:val="Ttulo2"/>
     <w:next w:val="Normal"/>
     <w:link w:val="Ttulo4Char"/>
     <w:uiPriority w:val="9"/>
@@ -29591,7 +29563,7 @@
     </w:pPr>
     <w:rPr/>
   </w:style>
-  <w:style w:type="paragraph" w:styleId="Heading5">
+  <w:style w:type="paragraph" w:styleId="Ttulo5">
     <w:name w:val="Heading 5"/>
     <w:basedOn w:val="Normal"/>
     <w:next w:val="Normal"/>
@@ -29614,7 +29586,7 @@
       <w:szCs w:val="26"/>
     </w:rPr>
   </w:style>
-  <w:style w:type="paragraph" w:styleId="Heading6">
+  <w:style w:type="paragraph" w:styleId="Ttulo6">
     <w:name w:val="Heading 6"/>
     <w:basedOn w:val="Normal"/>
     <w:next w:val="Normal"/>
@@ -29638,7 +29610,7 @@
       <w:szCs w:val="22"/>
     </w:rPr>
   </w:style>
-  <w:style w:type="paragraph" w:styleId="Heading7">
+  <w:style w:type="paragraph" w:styleId="Ttulo7">
     <w:name w:val="Heading 7"/>
     <w:basedOn w:val="Normal"/>
     <w:next w:val="Normal"/>
@@ -29659,7 +29631,7 @@
       <w:szCs w:val="24"/>
     </w:rPr>
   </w:style>
-  <w:style w:type="paragraph" w:styleId="Heading8">
+  <w:style w:type="paragraph" w:styleId="Ttulo8">
     <w:name w:val="Heading 8"/>
     <w:basedOn w:val="Normal"/>
     <w:next w:val="Normal"/>
@@ -29682,7 +29654,7 @@
       <w:szCs w:val="24"/>
     </w:rPr>
   </w:style>
-  <w:style w:type="paragraph" w:styleId="Heading9">
+  <w:style w:type="paragraph" w:styleId="Ttulo9">
     <w:name w:val="Heading 9"/>
     <w:basedOn w:val="Normal"/>
     <w:next w:val="Normal"/>
@@ -30070,30 +30042,22 @@
     <w:qFormat/>
     <w:rPr/>
   </w:style>
-  <w:style w:type="character" w:styleId="InternetLink">
-    <w:name w:val="Hyperlink"/>
-    <w:rPr>
-      <w:color w:val="000080"/>
-      <w:u w:val="single"/>
-      <w:lang w:val="zxx" w:eastAsia="zxx" w:bidi="zxx"/>
-    </w:rPr>
-  </w:style>
-  <w:style w:type="paragraph" w:styleId="Heading">
-    <w:name w:val="Heading"/>
+  <w:style w:type="paragraph" w:styleId="Ttulo">
+    <w:name w:val="Título"/>
     <w:basedOn w:val="Normal"/>
-    <w:next w:val="TextBody"/>
+    <w:next w:val="Corpodotexto"/>
     <w:qFormat/>
     <w:pPr>
       <w:keepNext w:val="true"/>
       <w:spacing w:before="240" w:after="120"/>
     </w:pPr>
     <w:rPr>
-      <w:rFonts w:ascii="Liberation Sans" w:hAnsi="Liberation Sans" w:eastAsia="Noto Sans CJK SC" w:cs="Lohit Devanagari"/>
+      <w:rFonts w:ascii="Liberation Sans" w:hAnsi="Liberation Sans" w:eastAsia="Microsoft YaHei" w:cs="Arial"/>
       <w:sz w:val="28"/>
       <w:szCs w:val="28"/>
     </w:rPr>
   </w:style>
-  <w:style w:type="paragraph" w:styleId="TextBody">
+  <w:style w:type="paragraph" w:styleId="Corpodotexto">
     <w:name w:val="Body Text"/>
     <w:basedOn w:val="Normal"/>
     <w:pPr>
@@ -30101,15 +30065,15 @@
     </w:pPr>
     <w:rPr/>
   </w:style>
-  <w:style w:type="paragraph" w:styleId="List">
+  <w:style w:type="paragraph" w:styleId="Lista">
     <w:name w:val="List"/>
-    <w:basedOn w:val="TextBody"/>
+    <w:basedOn w:val="Corpodotexto"/>
     <w:pPr/>
     <w:rPr>
       <w:rFonts w:cs="Arial"/>
     </w:rPr>
   </w:style>
-  <w:style w:type="paragraph" w:styleId="Caption">
+  <w:style w:type="paragraph" w:styleId="Legenda">
     <w:name w:val="Caption"/>
     <w:basedOn w:val="Normal"/>
     <w:qFormat/>
@@ -30125,21 +30089,21 @@
       <w:szCs w:val="24"/>
     </w:rPr>
   </w:style>
-  <w:style w:type="paragraph" w:styleId="Index">
-    <w:name w:val="Index"/>
+  <w:style w:type="paragraph" w:styleId="Ndice" w:customStyle="1">
+    <w:name w:val="Índice"/>
     <w:basedOn w:val="Normal"/>
     <w:qFormat/>
     <w:pPr>
       <w:suppressLineNumbers/>
     </w:pPr>
     <w:rPr>
-      <w:rFonts w:cs="Lohit Devanagari"/>
+      <w:rFonts w:cs="Arial"/>
     </w:rPr>
   </w:style>
-  <w:style w:type="paragraph" w:styleId="Ttulo">
-    <w:name w:val="Título"/>
+  <w:style w:type="paragraph" w:styleId="Ttulododocumento">
+    <w:name w:val="Title"/>
     <w:basedOn w:val="Normal"/>
-    <w:next w:val="TextBody"/>
+    <w:next w:val="Corpodotexto"/>
     <w:qFormat/>
     <w:pPr>
       <w:keepNext w:val="true"/>
@@ -30151,33 +30115,7 @@
       <w:szCs w:val="28"/>
     </w:rPr>
   </w:style>
-  <w:style w:type="paragraph" w:styleId="Ndice" w:customStyle="1">
-    <w:name w:val="Índice"/>
-    <w:basedOn w:val="Normal"/>
-    <w:qFormat/>
-    <w:pPr>
-      <w:suppressLineNumbers/>
-    </w:pPr>
-    <w:rPr>
-      <w:rFonts w:cs="Arial"/>
-    </w:rPr>
-  </w:style>
-  <w:style w:type="paragraph" w:styleId="Title">
-    <w:name w:val="Title"/>
-    <w:basedOn w:val="Normal"/>
-    <w:next w:val="TextBody"/>
-    <w:qFormat/>
-    <w:pPr>
-      <w:keepNext w:val="true"/>
-      <w:spacing w:before="240" w:after="120"/>
-    </w:pPr>
-    <w:rPr>
-      <w:rFonts w:ascii="Liberation Sans" w:hAnsi="Liberation Sans" w:eastAsia="Microsoft YaHei" w:cs="Arial"/>
-      <w:sz w:val="28"/>
-      <w:szCs w:val="28"/>
-    </w:rPr>
-  </w:style>
-  <w:style w:type="paragraph" w:styleId="Caption1">
+  <w:style w:type="paragraph" w:styleId="Caption">
     <w:name w:val="caption"/>
     <w:basedOn w:val="Normal"/>
     <w:next w:val="Normal"/>
@@ -30203,14 +30141,7 @@
     <w:pPr/>
     <w:rPr/>
   </w:style>
-  <w:style w:type="paragraph" w:styleId="HeaderandFooter">
-    <w:name w:val="Header and Footer"/>
-    <w:basedOn w:val="Normal"/>
-    <w:qFormat/>
-    <w:pPr/>
-    <w:rPr/>
-  </w:style>
-  <w:style w:type="paragraph" w:styleId="Header">
+  <w:style w:type="paragraph" w:styleId="Cabealho">
     <w:name w:val="Header"/>
     <w:basedOn w:val="Normal"/>
     <w:link w:val="CabealhoChar"/>
@@ -30226,7 +30157,7 @@
     </w:pPr>
     <w:rPr/>
   </w:style>
-  <w:style w:type="paragraph" w:styleId="Footer">
+  <w:style w:type="paragraph" w:styleId="Rodap">
     <w:name w:val="Footer"/>
     <w:basedOn w:val="Normal"/>
     <w:link w:val="RodapChar"/>
@@ -30258,7 +30189,7 @@
       <w:szCs w:val="16"/>
     </w:rPr>
   </w:style>
-  <w:style w:type="paragraph" w:styleId="Footnote">
+  <w:style w:type="paragraph" w:styleId="Notaderodap">
     <w:name w:val="Footnote Text"/>
     <w:basedOn w:val="Normal"/>
     <w:link w:val="TextodenotaderodapChar"/>
@@ -30272,7 +30203,7 @@
       <w:sz w:val="20"/>
     </w:rPr>
   </w:style>
-  <w:style w:type="paragraph" w:styleId="Subtitle">
+  <w:style w:type="paragraph" w:styleId="Subttulo">
     <w:name w:val="Subtitle"/>
     <w:basedOn w:val="Normal"/>
     <w:next w:val="Normal"/>
@@ -30334,7 +30265,7 @@
   </w:style>
   <w:style w:type="paragraph" w:styleId="TOCHeading">
     <w:name w:val="TOC Heading"/>
-    <w:basedOn w:val="Heading1"/>
+    <w:basedOn w:val="Ttulo1"/>
     <w:next w:val="Normal"/>
     <w:uiPriority w:val="39"/>
     <w:qFormat/>
@@ -30353,7 +30284,7 @@
       <w:lang w:eastAsia="en-US"/>
     </w:rPr>
   </w:style>
-  <w:style w:type="paragraph" w:styleId="Contents1">
+  <w:style w:type="paragraph" w:styleId="Sumrio1">
     <w:name w:val="TOC 1"/>
     <w:basedOn w:val="Normal"/>
     <w:next w:val="Normal"/>
@@ -30383,7 +30314,7 @@
       <w:sz w:val="20"/>
     </w:rPr>
   </w:style>
-  <w:style w:type="paragraph" w:styleId="Contents2">
+  <w:style w:type="paragraph" w:styleId="Sumrio2">
     <w:name w:val="TOC 2"/>
     <w:basedOn w:val="Normal"/>
     <w:next w:val="Normal"/>
@@ -30396,7 +30327,7 @@
     </w:pPr>
     <w:rPr/>
   </w:style>
-  <w:style w:type="paragraph" w:styleId="Contents3">
+  <w:style w:type="paragraph" w:styleId="Sumrio3">
     <w:name w:val="TOC 3"/>
     <w:basedOn w:val="Normal"/>
     <w:next w:val="Normal"/>
@@ -30526,7 +30457,7 @@
       <w:lang w:val="en-US"/>
     </w:rPr>
   </w:style>
-  <w:style w:type="paragraph" w:styleId="Endnote">
+  <w:style w:type="paragraph" w:styleId="Notadefim">
     <w:name w:val="Endnote Text"/>
     <w:basedOn w:val="Normal"/>
     <w:link w:val="TextodenotadefimChar"/>

</xml_diff>

<commit_message>
Finalizado Documento de entrega Final
</commit_message>
<xml_diff>
--- a/doc/FINAL20204ADS-AS-PA-TF-02_0928.docx
+++ b/doc/FINAL20204ADS-AS-PA-TF-02_0928.docx
@@ -38,7 +38,7 @@
           <w:sdt>
             <w:sdtPr>
               <w:text/>
-              <w:id w:val="651747541"/>
+              <w:id w:val="2021040485"/>
               <w:dataBinding w:prefixMappings="xmlns:ns0='http://purl.org/dc/elements/1.1/' xmlns:ns1='http://schemas.openxmlformats.org/package/2006/metadata/core-properties' " w:xpath="/ns1:coreProperties[1]/ns0:title[1]" w:storeItemID="{6C3C8BC8-F283-45AE-878A-BAB7291924A1}"/>
               <w:alias w:val="Título"/>
             </w:sdtPr>
@@ -68,7 +68,7 @@
           <w:sdt>
             <w:sdtPr>
               <w:text/>
-              <w:id w:val="1415744687"/>
+              <w:id w:val="1967367141"/>
               <w:dataBinding w:prefixMappings="xmlns:ns0='http://purl.org/dc/elements/1.1/' xmlns:ns1='http://schemas.openxmlformats.org/package/2006/metadata/core-properties' " w:xpath="/ns1:coreProperties[1]/ns0:subject[1]" w:storeItemID="{6C3C8BC8-F283-45AE-878A-BAB7291924A1}"/>
               <w:alias w:val="Assunto"/>
             </w:sdtPr>
@@ -653,8 +653,8 @@
         </w:rPr>
         <w:t xml:space="preserve">1 </w:t>
       </w:r>
-      <w:bookmarkStart w:id="0" w:name="_Ref318447341"/>
-      <w:bookmarkStart w:id="1" w:name="_Toc314389706"/>
+      <w:bookmarkStart w:id="0" w:name="_Toc314389706"/>
+      <w:bookmarkStart w:id="1" w:name="_Ref318447341"/>
       <w:r>
         <w:rPr/>
         <w:t>Introdução</w:t>
@@ -778,7 +778,7 @@
         <w:rPr/>
         <w:drawing>
           <wp:inline distT="38100" distB="75565" distL="0" distR="0" wp14:anchorId="21AD6A47">
-            <wp:extent cx="5499735" cy="3213735"/>
+            <wp:extent cx="5500370" cy="3214370"/>
             <wp:effectExtent l="0" t="38100" r="0" b="75565"/>
             <wp:docPr id="1" name="Diagram1"/>
             <wp:cNvGraphicFramePr/>
@@ -888,7 +888,7 @@
     <w:sdt>
       <w:sdtPr>
         <w:text/>
-        <w:id w:val="310662437"/>
+        <w:id w:val="693355752"/>
         <w:dataBinding w:prefixMappings="xmlns:ns0='http://purl.org/dc/elements/1.1/' xmlns:ns1='http://schemas.openxmlformats.org/package/2006/metadata/core-properties' " w:xpath="/ns1:coreProperties[1]/ns0:title[1]" w:storeItemID="{6C3C8BC8-F283-45AE-878A-BAB7291924A1}"/>
         <w:alias w:val="Título"/>
       </w:sdtPr>
@@ -17478,7 +17478,7 @@
           <w:sz w:val="20"/>
         </w:rPr>
         <w:drawing>
-          <wp:anchor behindDoc="0" distT="0" distB="0" distL="0" distR="0" simplePos="0" locked="0" layoutInCell="1" allowOverlap="1" relativeHeight="17">
+          <wp:anchor behindDoc="0" distT="0" distB="0" distL="0" distR="0" simplePos="0" locked="0" layoutInCell="1" allowOverlap="1" relativeHeight="14">
             <wp:simplePos x="0" y="0"/>
             <wp:positionH relativeFrom="column">
               <wp:align>center</wp:align>
@@ -17816,7 +17816,7 @@
           <w:lang w:val="pt-BR" w:eastAsia="pt-BR" w:bidi="ar-SA"/>
         </w:rPr>
         <w:drawing>
-          <wp:anchor behindDoc="0" distT="0" distB="0" distL="0" distR="0" simplePos="0" locked="0" layoutInCell="1" allowOverlap="1" relativeHeight="18">
+          <wp:anchor behindDoc="0" distT="0" distB="0" distL="0" distR="0" simplePos="0" locked="0" layoutInCell="1" allowOverlap="1" relativeHeight="15">
             <wp:simplePos x="0" y="0"/>
             <wp:positionH relativeFrom="column">
               <wp:align>center</wp:align>
@@ -17918,7 +17918,7 @@
           <w:lang w:val="pt-BR" w:eastAsia="pt-BR" w:bidi="ar-SA"/>
         </w:rPr>
         <w:drawing>
-          <wp:anchor behindDoc="0" distT="0" distB="0" distL="0" distR="0" simplePos="0" locked="0" layoutInCell="1" allowOverlap="1" relativeHeight="19">
+          <wp:anchor behindDoc="0" distT="0" distB="0" distL="0" distR="0" simplePos="0" locked="0" layoutInCell="1" allowOverlap="1" relativeHeight="16">
             <wp:simplePos x="0" y="0"/>
             <wp:positionH relativeFrom="column">
               <wp:align>center</wp:align>
@@ -22972,36 +22972,6 @@
     </w:p>
     <w:p>
       <w:pPr>
-        <w:pStyle w:val="Ttulo1"/>
-        <w:numPr>
-          <w:ilvl w:val="0"/>
-          <w:numId w:val="0"/>
-        </w:numPr>
-        <w:ind w:left="0" w:hanging="0"/>
-        <w:rPr>
-          <w:sz w:val="20"/>
-        </w:rPr>
-      </w:pPr>
-      <w:r>
-        <w:rPr>
-          <w:sz w:val="22"/>
-          <w:szCs w:val="22"/>
-        </w:rPr>
-        <w:t>6</w:t>
-      </w:r>
-      <w:r>
-        <w:rPr/>
-        <w:t xml:space="preserve"> </w:t>
-      </w:r>
-      <w:bookmarkStart w:id="4" w:name="_Toc314389724"/>
-      <w:r>
-        <w:rPr/>
-        <w:t>Conclusão</w:t>
-      </w:r>
-      <w:bookmarkEnd w:id="4"/>
-    </w:p>
-    <w:p>
-      <w:pPr>
         <w:sectPr>
           <w:headerReference w:type="default" r:id="rId41"/>
           <w:footerReference w:type="default" r:id="rId42"/>
@@ -23016,41 +22986,548 @@
           <w:textDirection w:val="lrTb"/>
           <w:docGrid w:type="default" w:linePitch="360" w:charSpace="0"/>
         </w:sectPr>
-        <w:pStyle w:val="Normal"/>
-        <w:rPr>
-          <w:sz w:val="20"/>
-        </w:rPr>
-      </w:pPr>
+        <w:pStyle w:val="Ttulo1"/>
+        <w:numPr>
+          <w:ilvl w:val="0"/>
+          <w:numId w:val="0"/>
+        </w:numPr>
+        <w:ind w:left="0" w:hanging="0"/>
+        <w:rPr>
+          <w:sz w:val="20"/>
+        </w:rPr>
+      </w:pPr>
+      <w:r>
+        <w:rPr>
+          <w:sz w:val="22"/>
+          <w:szCs w:val="22"/>
+        </w:rPr>
+        <w:t>6</w:t>
+      </w:r>
       <w:r>
         <w:rPr/>
-        <w:t xml:space="preserve">Os objetivos foram atingidos? Quais foram os resultados obtidos? A que conclusão se chegou. Todas as questões iniciais foram respondidas? O que foi aprendido? Quais as dificuldades encontradas? </w:t>
-      </w:r>
-      <w:r>
-        <w:rPr>
-          <w:color w:val="FF0000"/>
-        </w:rPr>
-        <w:t>O uso de 1ª pessoa NÃO é permitido nesta seção</w:t>
-      </w:r>
+        <w:t xml:space="preserve"> </w:t>
+      </w:r>
+      <w:bookmarkStart w:id="4" w:name="_Toc314389724"/>
       <w:r>
         <w:rPr/>
-        <w:t xml:space="preserve">. Use quebra de seção entre capítulos. </w:t>
-      </w:r>
-      <w:r>
-        <w:rPr>
+        <w:t>Conclusão</w:t>
+      </w:r>
+      <w:bookmarkEnd w:id="4"/>
+    </w:p>
+    <w:p>
+      <w:pPr>
+        <w:pStyle w:val="Normal"/>
+        <w:spacing w:lineRule="auto" w:line="360"/>
+        <w:jc w:val="both"/>
+        <w:rPr>
+          <w:rFonts w:ascii="Arial" w:hAnsi="Arial"/>
+          <w:sz w:val="24"/>
+          <w:szCs w:val="24"/>
+        </w:rPr>
+      </w:pPr>
+      <w:r>
+        <w:rPr>
+          <w:rFonts w:cs="Arial" w:ascii="Arial" w:hAnsi="Arial"/>
           <w:b/>
-        </w:rPr>
-        <w:t>Não utilize recuos nos parágrafos.</w:t>
-      </w:r>
-      <w:r>
-        <w:rPr/>
-        <w:t xml:space="preserve"> Utilize a estrutura de três parágrafos (introdução-desenvolvimento-conclusão). Em geral, uma página mas não mais do que duas. </w:t>
-      </w:r>
-      <w:r>
-        <w:rPr>
+          <w:bCs/>
+          <w:sz w:val="24"/>
+          <w:szCs w:val="24"/>
+        </w:rPr>
+        <w:t xml:space="preserve">INTRODUÇÃO </w:t>
+      </w:r>
+    </w:p>
+    <w:p>
+      <w:pPr>
+        <w:pStyle w:val="Normal"/>
+        <w:spacing w:lineRule="auto" w:line="360"/>
+        <w:jc w:val="both"/>
+        <w:rPr>
+          <w:rFonts w:ascii="Arial" w:hAnsi="Arial" w:cs="Arial"/>
+          <w:sz w:val="24"/>
+          <w:szCs w:val="24"/>
+        </w:rPr>
+      </w:pPr>
+      <w:r>
+        <w:rPr>
+          <w:rFonts w:cs="Arial" w:ascii="Arial" w:hAnsi="Arial"/>
+          <w:sz w:val="24"/>
+          <w:szCs w:val="24"/>
+        </w:rPr>
+      </w:r>
+    </w:p>
+    <w:p>
+      <w:pPr>
+        <w:pStyle w:val="Normal"/>
+        <w:spacing w:lineRule="auto" w:line="360"/>
+        <w:jc w:val="both"/>
+        <w:rPr>
+          <w:rFonts w:ascii="Arial" w:hAnsi="Arial"/>
+          <w:sz w:val="24"/>
+          <w:szCs w:val="24"/>
+        </w:rPr>
+      </w:pPr>
+      <w:r>
+        <w:rPr>
+          <w:rFonts w:cs="Arial" w:ascii="Arial" w:hAnsi="Arial"/>
+          <w:sz w:val="24"/>
+          <w:szCs w:val="24"/>
+        </w:rPr>
+        <w:t xml:space="preserve">Foi criado software para atender as necessidades do cliente que possuía uma gestão de tarefas não informatizadas, com o planejamento de um projeto para desenvolver um sistema corporativo integrado (SCI)/“Enterprise Resource Planning System” (ERP), o modulo executado no projeto foi o de “vendas”, visando obter um controle com alto índice de exatidão, assim reduzindo o percentual de falhas e consequentemente reduzindo perdas financeiras e aumentando a confiabilidade dos dados contidos na empresa. </w:t>
+      </w:r>
+    </w:p>
+    <w:p>
+      <w:pPr>
+        <w:pStyle w:val="Normal"/>
+        <w:spacing w:lineRule="auto" w:line="360"/>
+        <w:jc w:val="both"/>
+        <w:rPr>
+          <w:rFonts w:ascii="Arial" w:hAnsi="Arial" w:cs="Arial"/>
+          <w:sz w:val="24"/>
+          <w:szCs w:val="24"/>
+        </w:rPr>
+      </w:pPr>
+      <w:r>
+        <w:rPr>
+          <w:rFonts w:cs="Arial" w:ascii="Arial" w:hAnsi="Arial"/>
+          <w:sz w:val="24"/>
+          <w:szCs w:val="24"/>
+        </w:rPr>
+      </w:r>
+    </w:p>
+    <w:p>
+      <w:pPr>
+        <w:pStyle w:val="Normal"/>
+        <w:spacing w:lineRule="auto" w:line="360"/>
+        <w:jc w:val="both"/>
+        <w:rPr>
+          <w:rFonts w:ascii="Arial" w:hAnsi="Arial" w:cs="Arial"/>
+          <w:sz w:val="24"/>
+          <w:szCs w:val="24"/>
+        </w:rPr>
+      </w:pPr>
+      <w:r>
+        <w:rPr>
+          <w:rFonts w:cs="Arial" w:ascii="Arial" w:hAnsi="Arial"/>
+          <w:sz w:val="24"/>
+          <w:szCs w:val="24"/>
+        </w:rPr>
+      </w:r>
+    </w:p>
+    <w:p>
+      <w:pPr>
+        <w:pStyle w:val="Normal"/>
+        <w:spacing w:lineRule="auto" w:line="360"/>
+        <w:jc w:val="both"/>
+        <w:rPr>
+          <w:rFonts w:ascii="Arial" w:hAnsi="Arial"/>
+          <w:sz w:val="24"/>
+          <w:szCs w:val="24"/>
+        </w:rPr>
+      </w:pPr>
+      <w:r>
+        <w:rPr>
+          <w:rFonts w:cs="Arial" w:ascii="Arial" w:hAnsi="Arial"/>
           <w:b/>
-          <w:color w:val="FF0000"/>
-        </w:rPr>
-        <w:t>Remova estas instruções.</w:t>
+          <w:bCs/>
+          <w:sz w:val="24"/>
+          <w:szCs w:val="24"/>
+        </w:rPr>
+        <w:t xml:space="preserve">DESENVOLVIMENTO </w:t>
+      </w:r>
+    </w:p>
+    <w:p>
+      <w:pPr>
+        <w:pStyle w:val="Normal"/>
+        <w:spacing w:lineRule="auto" w:line="360"/>
+        <w:jc w:val="both"/>
+        <w:rPr>
+          <w:rFonts w:ascii="Arial" w:hAnsi="Arial" w:cs="Arial"/>
+          <w:b/>
+          <w:b/>
+          <w:bCs/>
+          <w:sz w:val="24"/>
+          <w:szCs w:val="24"/>
+        </w:rPr>
+      </w:pPr>
+      <w:r>
+        <w:rPr>
+          <w:rFonts w:cs="Arial" w:ascii="Arial" w:hAnsi="Arial"/>
+          <w:b/>
+          <w:bCs/>
+          <w:sz w:val="24"/>
+          <w:szCs w:val="24"/>
+        </w:rPr>
+      </w:r>
+    </w:p>
+    <w:p>
+      <w:pPr>
+        <w:pStyle w:val="Normal"/>
+        <w:spacing w:lineRule="auto" w:line="360"/>
+        <w:jc w:val="both"/>
+        <w:rPr>
+          <w:rFonts w:ascii="Arial" w:hAnsi="Arial"/>
+          <w:sz w:val="24"/>
+          <w:szCs w:val="24"/>
+        </w:rPr>
+      </w:pPr>
+      <w:r>
+        <w:rPr>
+          <w:rFonts w:cs="Arial" w:ascii="Arial" w:hAnsi="Arial"/>
+          <w:b/>
+          <w:bCs/>
+          <w:sz w:val="24"/>
+          <w:szCs w:val="24"/>
+        </w:rPr>
+        <w:t xml:space="preserve">DIFICULDADES ENCONTRADAS - </w:t>
+      </w:r>
+      <w:r>
+        <w:rPr>
+          <w:rFonts w:cs="Arial" w:ascii="Arial" w:hAnsi="Arial"/>
+          <w:sz w:val="24"/>
+          <w:szCs w:val="24"/>
+        </w:rPr>
+        <w:t xml:space="preserve">Por ser um pré-requisito exigido pelo cliente a linguagem foi uma das dificuldades identificadas no projeto, não ficando de </w:t>
+      </w:r>
+      <w:r>
+        <w:rPr>
+          <w:rFonts w:cs="Arial" w:ascii="Arial" w:hAnsi="Arial"/>
+          <w:sz w:val="24"/>
+          <w:szCs w:val="24"/>
+        </w:rPr>
+        <w:t>escolha</w:t>
+      </w:r>
+      <w:r>
+        <w:rPr>
+          <w:rFonts w:cs="Arial" w:ascii="Arial" w:hAnsi="Arial"/>
+          <w:sz w:val="24"/>
+          <w:szCs w:val="24"/>
+        </w:rPr>
+        <w:t xml:space="preserve"> do fornecedor/prestador do serviço.</w:t>
+      </w:r>
+    </w:p>
+    <w:p>
+      <w:pPr>
+        <w:pStyle w:val="Normal"/>
+        <w:spacing w:lineRule="auto" w:line="360"/>
+        <w:jc w:val="both"/>
+        <w:rPr>
+          <w:rFonts w:ascii="Arial" w:hAnsi="Arial"/>
+          <w:sz w:val="24"/>
+          <w:szCs w:val="24"/>
+        </w:rPr>
+      </w:pPr>
+      <w:r>
+        <w:rPr>
+          <w:rFonts w:cs="Arial" w:ascii="Arial" w:hAnsi="Arial"/>
+          <w:sz w:val="24"/>
+          <w:szCs w:val="24"/>
+        </w:rPr>
+        <w:t>A documentação do projeto consumiu grande parte do tempo dedicado, porém não feita a utilização considerável do material, com a previsão de que algumas partes não serão utilizadas futuramente.</w:t>
+      </w:r>
+    </w:p>
+    <w:p>
+      <w:pPr>
+        <w:pStyle w:val="Normal"/>
+        <w:spacing w:lineRule="auto" w:line="360"/>
+        <w:jc w:val="both"/>
+        <w:rPr>
+          <w:rFonts w:ascii="Arial" w:hAnsi="Arial"/>
+          <w:sz w:val="24"/>
+          <w:szCs w:val="24"/>
+        </w:rPr>
+      </w:pPr>
+      <w:r>
+        <w:rPr>
+          <w:rFonts w:cs="Arial" w:ascii="Arial" w:hAnsi="Arial"/>
+          <w:sz w:val="24"/>
+          <w:szCs w:val="24"/>
+        </w:rPr>
+        <w:t>O cliente solicitava adição de requisitos próximo ao vencimento da data de entrega e no decorrer do projeto fazendo com fosse necessário refazer partes do programa.</w:t>
+      </w:r>
+    </w:p>
+    <w:p>
+      <w:pPr>
+        <w:pStyle w:val="Normal"/>
+        <w:spacing w:lineRule="auto" w:line="360"/>
+        <w:jc w:val="both"/>
+        <w:rPr>
+          <w:rFonts w:ascii="Arial" w:hAnsi="Arial" w:cs="Arial"/>
+          <w:sz w:val="24"/>
+          <w:szCs w:val="24"/>
+        </w:rPr>
+      </w:pPr>
+      <w:r>
+        <w:rPr>
+          <w:rFonts w:cs="Arial" w:ascii="Arial" w:hAnsi="Arial"/>
+          <w:sz w:val="24"/>
+          <w:szCs w:val="24"/>
+        </w:rPr>
+      </w:r>
+    </w:p>
+    <w:p>
+      <w:pPr>
+        <w:pStyle w:val="Normal"/>
+        <w:spacing w:lineRule="auto" w:line="360"/>
+        <w:jc w:val="both"/>
+        <w:rPr>
+          <w:rFonts w:ascii="Arial" w:hAnsi="Arial"/>
+          <w:sz w:val="24"/>
+          <w:szCs w:val="24"/>
+        </w:rPr>
+      </w:pPr>
+      <w:r>
+        <w:rPr>
+          <w:rFonts w:cs="Arial" w:ascii="Arial" w:hAnsi="Arial"/>
+          <w:b/>
+          <w:bCs/>
+          <w:sz w:val="24"/>
+          <w:szCs w:val="24"/>
+        </w:rPr>
+        <w:t xml:space="preserve">RESULTADOS OBTIDOS - </w:t>
+      </w:r>
+      <w:r>
+        <w:rPr>
+          <w:rFonts w:cs="Arial" w:ascii="Arial" w:hAnsi="Arial"/>
+          <w:sz w:val="24"/>
+          <w:szCs w:val="24"/>
+        </w:rPr>
+        <w:t>Os resultados obtidos foi o programa sendo executado de forma funcional sem apresentar erros ou falhas, cumprindo os requisitos solicitados pelo cliente.</w:t>
+      </w:r>
+    </w:p>
+    <w:p>
+      <w:pPr>
+        <w:pStyle w:val="Normal"/>
+        <w:spacing w:lineRule="auto" w:line="360"/>
+        <w:jc w:val="both"/>
+        <w:rPr>
+          <w:rFonts w:ascii="Arial" w:hAnsi="Arial" w:cs="Arial"/>
+          <w:sz w:val="24"/>
+          <w:szCs w:val="24"/>
+        </w:rPr>
+      </w:pPr>
+      <w:r>
+        <w:rPr>
+          <w:rFonts w:cs="Arial" w:ascii="Arial" w:hAnsi="Arial"/>
+          <w:sz w:val="24"/>
+          <w:szCs w:val="24"/>
+        </w:rPr>
+      </w:r>
+    </w:p>
+    <w:p>
+      <w:pPr>
+        <w:pStyle w:val="Normal"/>
+        <w:spacing w:lineRule="auto" w:line="360"/>
+        <w:jc w:val="both"/>
+        <w:rPr>
+          <w:rFonts w:ascii="Arial" w:hAnsi="Arial"/>
+          <w:sz w:val="24"/>
+          <w:szCs w:val="24"/>
+        </w:rPr>
+      </w:pPr>
+      <w:r>
+        <w:rPr>
+          <w:rFonts w:cs="Arial" w:ascii="Arial" w:hAnsi="Arial"/>
+          <w:b/>
+          <w:bCs/>
+          <w:sz w:val="24"/>
+          <w:szCs w:val="24"/>
+        </w:rPr>
+        <w:t xml:space="preserve">QUESTÕES INICIAIS RESPONDIDAS - </w:t>
+      </w:r>
+      <w:r>
+        <w:rPr>
+          <w:rFonts w:cs="Arial" w:ascii="Arial" w:hAnsi="Arial"/>
+          <w:sz w:val="24"/>
+          <w:szCs w:val="24"/>
+        </w:rPr>
+        <w:t>Com a documentação e os encontros, foram sanadas todas as dúvidas encontradas no decorrer do projeto.</w:t>
+        <w:br/>
+      </w:r>
+    </w:p>
+    <w:p>
+      <w:pPr>
+        <w:pStyle w:val="Normal"/>
+        <w:spacing w:lineRule="auto" w:line="360"/>
+        <w:jc w:val="both"/>
+        <w:rPr>
+          <w:rFonts w:ascii="Arial" w:hAnsi="Arial"/>
+          <w:sz w:val="24"/>
+          <w:szCs w:val="24"/>
+        </w:rPr>
+      </w:pPr>
+      <w:r>
+        <w:rPr>
+          <w:rFonts w:cs="Arial" w:ascii="Arial" w:hAnsi="Arial"/>
+          <w:b/>
+          <w:bCs/>
+          <w:sz w:val="24"/>
+          <w:szCs w:val="24"/>
+        </w:rPr>
+        <w:t xml:space="preserve">O QUE FOI APRENDIDO - </w:t>
+      </w:r>
+      <w:r>
+        <w:rPr>
+          <w:rFonts w:cs="Arial" w:ascii="Arial" w:hAnsi="Arial"/>
+          <w:sz w:val="24"/>
+          <w:szCs w:val="24"/>
+        </w:rPr>
+        <w:t>Foi aprendido com o projeto a como desenvolver um sistema corporativo integrado (SCI) que nada mais é do que um “Enterprise Resource Planning System” (ERP), que é composto por módulos, o modulo executado no projeto foi o de “vendas”.</w:t>
+      </w:r>
+    </w:p>
+    <w:p>
+      <w:pPr>
+        <w:pStyle w:val="Normal"/>
+        <w:spacing w:lineRule="auto" w:line="360"/>
+        <w:jc w:val="both"/>
+        <w:rPr>
+          <w:rFonts w:ascii="Arial" w:hAnsi="Arial" w:cs="Arial"/>
+          <w:sz w:val="24"/>
+          <w:szCs w:val="24"/>
+        </w:rPr>
+      </w:pPr>
+      <w:r>
+        <w:rPr>
+          <w:rFonts w:cs="Arial" w:ascii="Arial" w:hAnsi="Arial"/>
+          <w:sz w:val="24"/>
+          <w:szCs w:val="24"/>
+        </w:rPr>
+      </w:r>
+    </w:p>
+    <w:p>
+      <w:pPr>
+        <w:pStyle w:val="Normal"/>
+        <w:spacing w:lineRule="auto" w:line="360"/>
+        <w:jc w:val="both"/>
+        <w:rPr>
+          <w:rFonts w:ascii="Arial" w:hAnsi="Arial"/>
+          <w:sz w:val="24"/>
+          <w:szCs w:val="24"/>
+        </w:rPr>
+      </w:pPr>
+      <w:r>
+        <w:rPr>
+          <w:rFonts w:cs="Arial" w:ascii="Arial" w:hAnsi="Arial"/>
+          <w:b/>
+          <w:bCs/>
+          <w:sz w:val="24"/>
+          <w:szCs w:val="24"/>
+        </w:rPr>
+        <w:t xml:space="preserve">OBJETIVOS ATINGIDOS - </w:t>
+      </w:r>
+      <w:r>
+        <w:rPr>
+          <w:rFonts w:cs="Arial" w:ascii="Arial" w:hAnsi="Arial"/>
+          <w:sz w:val="24"/>
+          <w:szCs w:val="24"/>
+        </w:rPr>
+        <w:t>Todos os objetivos propostos para o projeto foram atingidos e alguns componentes adicionais foram inseridos no projeto.</w:t>
+        <w:br/>
+      </w:r>
+    </w:p>
+    <w:p>
+      <w:pPr>
+        <w:pStyle w:val="Normal"/>
+        <w:spacing w:lineRule="auto" w:line="360"/>
+        <w:jc w:val="both"/>
+        <w:rPr>
+          <w:rFonts w:ascii="Arial" w:hAnsi="Arial" w:cs="Arial"/>
+          <w:b/>
+          <w:b/>
+          <w:bCs/>
+          <w:sz w:val="24"/>
+          <w:szCs w:val="24"/>
+        </w:rPr>
+      </w:pPr>
+      <w:r>
+        <w:rPr>
+          <w:rFonts w:cs="Arial" w:ascii="Arial" w:hAnsi="Arial"/>
+          <w:b/>
+          <w:bCs/>
+          <w:sz w:val="24"/>
+          <w:szCs w:val="24"/>
+        </w:rPr>
+      </w:r>
+    </w:p>
+    <w:p>
+      <w:pPr>
+        <w:pStyle w:val="Normal"/>
+        <w:spacing w:lineRule="auto" w:line="360"/>
+        <w:jc w:val="both"/>
+        <w:rPr>
+          <w:rFonts w:ascii="Arial" w:hAnsi="Arial"/>
+          <w:sz w:val="24"/>
+          <w:szCs w:val="24"/>
+        </w:rPr>
+      </w:pPr>
+      <w:r>
+        <w:rPr>
+          <w:rFonts w:cs="Arial" w:ascii="Arial" w:hAnsi="Arial"/>
+          <w:b/>
+          <w:bCs/>
+          <w:sz w:val="24"/>
+          <w:szCs w:val="24"/>
+        </w:rPr>
+        <w:t xml:space="preserve">CONCLUSÃO </w:t>
+      </w:r>
+    </w:p>
+    <w:p>
+      <w:pPr>
+        <w:pStyle w:val="Normal"/>
+        <w:spacing w:lineRule="auto" w:line="360"/>
+        <w:jc w:val="both"/>
+        <w:rPr>
+          <w:rFonts w:ascii="Arial" w:hAnsi="Arial" w:cs="Arial"/>
+          <w:sz w:val="24"/>
+          <w:szCs w:val="24"/>
+        </w:rPr>
+      </w:pPr>
+      <w:r>
+        <w:rPr>
+          <w:rFonts w:cs="Arial" w:ascii="Arial" w:hAnsi="Arial"/>
+          <w:sz w:val="24"/>
+          <w:szCs w:val="24"/>
+        </w:rPr>
+      </w:r>
+    </w:p>
+    <w:p>
+      <w:pPr>
+        <w:sectPr>
+          <w:headerReference w:type="default" r:id="rId43"/>
+          <w:footerReference w:type="default" r:id="rId44"/>
+          <w:footnotePr>
+            <w:numFmt w:val="decimal"/>
+          </w:footnotePr>
+          <w:type w:val="nextPage"/>
+          <w:pgSz w:w="11906" w:h="16838"/>
+          <w:pgMar w:left="1701" w:right="1134" w:header="567" w:top="1701" w:footer="0" w:bottom="1134" w:gutter="0"/>
+          <w:pgNumType w:fmt="decimal"/>
+          <w:formProt w:val="false"/>
+          <w:textDirection w:val="lrTb"/>
+          <w:docGrid w:type="default" w:linePitch="360" w:charSpace="0"/>
+        </w:sectPr>
+        <w:pStyle w:val="Normal"/>
+        <w:spacing w:lineRule="auto" w:line="360"/>
+        <w:jc w:val="both"/>
+        <w:rPr>
+          <w:rFonts w:ascii="Arial" w:hAnsi="Arial"/>
+          <w:b w:val="false"/>
+          <w:b w:val="false"/>
+          <w:bCs w:val="false"/>
+          <w:color w:val="000000"/>
+          <w:sz w:val="24"/>
+          <w:szCs w:val="24"/>
+        </w:rPr>
+      </w:pPr>
+      <w:r>
+        <w:rPr>
+          <w:rFonts w:cs="Arial" w:ascii="Arial" w:hAnsi="Arial"/>
+          <w:b w:val="false"/>
+          <w:bCs w:val="false"/>
+          <w:color w:val="000000"/>
+          <w:sz w:val="24"/>
+          <w:szCs w:val="24"/>
+        </w:rPr>
+        <w:t>O projeto foi finalizado com êxito, apesar das dificuldades encontradas todos as solicitações do cliente foram entregues.</w:t>
       </w:r>
     </w:p>
     <w:p>
@@ -23107,7 +23584,7 @@
         <w:rPr/>
         <w:t xml:space="preserve">, 2020. Disponível em: &lt; </w:t>
       </w:r>
-      <w:hyperlink r:id="rId43">
+      <w:hyperlink r:id="rId45">
         <w:r>
           <w:rPr>
             <w:rStyle w:val="LinkdaInternet"/>
@@ -23166,10 +23643,10 @@
       </w:r>
     </w:p>
     <w:sectPr>
-      <w:headerReference w:type="default" r:id="rId44"/>
-      <w:headerReference w:type="first" r:id="rId45"/>
-      <w:footerReference w:type="default" r:id="rId46"/>
-      <w:footerReference w:type="first" r:id="rId47"/>
+      <w:headerReference w:type="default" r:id="rId46"/>
+      <w:headerReference w:type="first" r:id="rId47"/>
+      <w:footerReference w:type="default" r:id="rId48"/>
+      <w:footerReference w:type="first" r:id="rId49"/>
       <w:footnotePr>
         <w:numFmt w:val="decimal"/>
       </w:footnotePr>
@@ -23203,6 +23680,12 @@
 
 <file path=word/footer10.xml><?xml version="1.0" encoding="utf-8"?>
 <w:ftr xmlns:o="urn:schemas-microsoft-com:office:office" xmlns:r="http://schemas.openxmlformats.org/officeDocument/2006/relationships" xmlns:v="urn:schemas-microsoft-com:vml" xmlns:w="http://schemas.openxmlformats.org/wordprocessingml/2006/main" xmlns:w10="urn:schemas-microsoft-com:office:word" xmlns:wp="http://schemas.openxmlformats.org/drawingml/2006/wordprocessingDrawing" xmlns:wps="http://schemas.microsoft.com/office/word/2010/wordprocessingShape" xmlns:wpg="http://schemas.microsoft.com/office/word/2010/wordprocessingGroup" xmlns:mc="http://schemas.openxmlformats.org/markup-compatibility/2006" xmlns:wp14="http://schemas.microsoft.com/office/word/2010/wordprocessingDrawing" xmlns:w14="http://schemas.microsoft.com/office/word/2010/wordml" mc:Ignorable="w14 wp14">
+  <w:p/>
+</w:ftr>
+</file>
+
+<file path=word/footer11.xml><?xml version="1.0" encoding="utf-8"?>
+<w:ftr xmlns:o="urn:schemas-microsoft-com:office:office" xmlns:r="http://schemas.openxmlformats.org/officeDocument/2006/relationships" xmlns:v="urn:schemas-microsoft-com:vml" xmlns:w="http://schemas.openxmlformats.org/wordprocessingml/2006/main" xmlns:w10="urn:schemas-microsoft-com:office:word" xmlns:wp="http://schemas.openxmlformats.org/drawingml/2006/wordprocessingDrawing" xmlns:wps="http://schemas.microsoft.com/office/word/2010/wordprocessingShape" xmlns:wpg="http://schemas.microsoft.com/office/word/2010/wordprocessingGroup" xmlns:mc="http://schemas.openxmlformats.org/markup-compatibility/2006" xmlns:wp14="http://schemas.microsoft.com/office/word/2010/wordprocessingDrawing" xmlns:w14="http://schemas.microsoft.com/office/word/2010/wordml" mc:Ignorable="w14 wp14">
   <w:p>
     <w:pPr>
       <w:pStyle w:val="Rodap"/>
@@ -23216,7 +23699,7 @@
 </w:ftr>
 </file>
 
-<file path=word/footer11.xml><?xml version="1.0" encoding="utf-8"?>
+<file path=word/footer12.xml><?xml version="1.0" encoding="utf-8"?>
 <w:ftr xmlns:o="urn:schemas-microsoft-com:office:office" xmlns:r="http://schemas.openxmlformats.org/officeDocument/2006/relationships" xmlns:v="urn:schemas-microsoft-com:vml" xmlns:w="http://schemas.openxmlformats.org/wordprocessingml/2006/main" xmlns:w10="urn:schemas-microsoft-com:office:word" xmlns:wp="http://schemas.openxmlformats.org/drawingml/2006/wordprocessingDrawing" xmlns:wps="http://schemas.microsoft.com/office/word/2010/wordprocessingShape" xmlns:wpg="http://schemas.microsoft.com/office/word/2010/wordprocessingGroup" xmlns:mc="http://schemas.openxmlformats.org/markup-compatibility/2006" xmlns:wp14="http://schemas.microsoft.com/office/word/2010/wordprocessingDrawing" xmlns:w14="http://schemas.microsoft.com/office/word/2010/wordml" mc:Ignorable="w14 wp14">
   <w:p>
     <w:pPr>
@@ -23532,41 +24015,23 @@
   <w:p>
     <w:pPr>
       <w:pStyle w:val="Cabealho"/>
-      <w:spacing w:before="0" w:after="120"/>
+      <w:spacing w:before="120" w:after="120"/>
       <w:jc w:val="right"/>
-      <w:rPr>
-        <w:sz w:val="16"/>
-      </w:rPr>
+      <w:rPr/>
     </w:pPr>
     <w:r>
-      <w:rPr>
-        <w:sz w:val="16"/>
-      </w:rPr>
-      <w:fldChar w:fldCharType="begin"/>
+      <w:rPr/>
     </w:r>
+  </w:p>
+  <w:p>
+    <w:pPr>
+      <w:pStyle w:val="Cabealho"/>
+      <w:spacing w:before="0" w:after="120"/>
+      <w:jc w:val="center"/>
+      <w:rPr/>
+    </w:pPr>
     <w:r>
-      <w:rPr>
-        <w:sz w:val="16"/>
-      </w:rPr>
-      <w:instrText> PAGE </w:instrText>
-    </w:r>
-    <w:r>
-      <w:rPr>
-        <w:sz w:val="16"/>
-      </w:rPr>
-      <w:fldChar w:fldCharType="separate"/>
-    </w:r>
-    <w:r>
-      <w:rPr>
-        <w:sz w:val="16"/>
-      </w:rPr>
-      <w:t>41</w:t>
-    </w:r>
-    <w:r>
-      <w:rPr>
-        <w:sz w:val="16"/>
-      </w:rPr>
-      <w:fldChar w:fldCharType="end"/>
+      <w:rPr/>
     </w:r>
   </w:p>
 </w:hdr>
@@ -23577,6 +24042,51 @@
   <w:p>
     <w:pPr>
       <w:pStyle w:val="Cabealho"/>
+      <w:spacing w:before="0" w:after="120"/>
+      <w:jc w:val="right"/>
+      <w:rPr>
+        <w:sz w:val="16"/>
+      </w:rPr>
+    </w:pPr>
+    <w:r>
+      <w:rPr>
+        <w:sz w:val="16"/>
+      </w:rPr>
+      <w:fldChar w:fldCharType="begin"/>
+    </w:r>
+    <w:r>
+      <w:rPr>
+        <w:sz w:val="16"/>
+      </w:rPr>
+      <w:instrText> PAGE </w:instrText>
+    </w:r>
+    <w:r>
+      <w:rPr>
+        <w:sz w:val="16"/>
+      </w:rPr>
+      <w:fldChar w:fldCharType="separate"/>
+    </w:r>
+    <w:r>
+      <w:rPr>
+        <w:sz w:val="16"/>
+      </w:rPr>
+      <w:t>44</w:t>
+    </w:r>
+    <w:r>
+      <w:rPr>
+        <w:sz w:val="16"/>
+      </w:rPr>
+      <w:fldChar w:fldCharType="end"/>
+    </w:r>
+  </w:p>
+</w:hdr>
+</file>
+
+<file path=word/header13.xml><?xml version="1.0" encoding="utf-8"?>
+<w:hdr xmlns:o="urn:schemas-microsoft-com:office:office" xmlns:r="http://schemas.openxmlformats.org/officeDocument/2006/relationships" xmlns:v="urn:schemas-microsoft-com:vml" xmlns:w="http://schemas.openxmlformats.org/wordprocessingml/2006/main" xmlns:w10="urn:schemas-microsoft-com:office:word" xmlns:wp="http://schemas.openxmlformats.org/drawingml/2006/wordprocessingDrawing" xmlns:wps="http://schemas.microsoft.com/office/word/2010/wordprocessingShape" xmlns:wpg="http://schemas.microsoft.com/office/word/2010/wordprocessingGroup" xmlns:mc="http://schemas.openxmlformats.org/markup-compatibility/2006" xmlns:wp14="http://schemas.microsoft.com/office/word/2010/wordprocessingDrawing" xmlns:w14="http://schemas.microsoft.com/office/word/2010/wordml" mc:Ignorable="w14 wp14">
+  <w:p>
+    <w:pPr>
+      <w:pStyle w:val="Cabealho"/>
       <w:spacing w:before="120" w:after="120"/>
       <w:rPr/>
     </w:pPr>
@@ -23602,7 +24112,7 @@
       <w:rPr>
         <w:color w:val="FFFFFF"/>
       </w:rPr>
-      <w:t>36</w:t>
+      <w:t>38</w:t>
     </w:r>
     <w:r>
       <w:rPr>
@@ -23913,7 +24423,7 @@
       <w:rPr>
         <w:sz w:val="16"/>
       </w:rPr>
-      <w:t>32</w:t>
+      <w:t>34</w:t>
     </w:r>
     <w:r>
       <w:rPr>

</xml_diff>